<commit_message>
added day 3 report
</commit_message>
<xml_diff>
--- a/Progress report..docx
+++ b/Progress report..docx
@@ -544,6 +544,734 @@
         <w:t>• Handling latency in block propagation</w:t>
       </w:r>
     </w:p>
+    <w:p/>
+    <w:p/>
+    <w:p/>
+    <w:p>
+      <w:r>
+        <w:rPr>
+          <w:b/>
+          <w:bCs/>
+        </w:rPr>
+        <w:t xml:space="preserve">Day 3 </w:t>
+      </w:r>
+      <w:r>
+        <w:rPr>
+          <w:b/>
+          <w:bCs/>
+        </w:rPr>
+        <w:t>Progress Report – Blockchain Learning</w:t>
+      </w:r>
+      <w:r>
+        <w:t xml:space="preserve"> </w:t>
+      </w:r>
+    </w:p>
+    <w:p>
+      <w:r>
+        <w:t>Lecture covered: 10 to 13 (4 lectures)</w:t>
+      </w:r>
+    </w:p>
+    <w:p>
+      <w:pPr>
+        <w:pStyle w:val="ListParagraph"/>
+        <w:numPr>
+          <w:ilvl w:val="0"/>
+          <w:numId w:val="10"/>
+        </w:numPr>
+      </w:pPr>
+      <w:r>
+        <w:t xml:space="preserve">Consensus </w:t>
+      </w:r>
+    </w:p>
+    <w:p>
+      <w:pPr>
+        <w:pStyle w:val="ListParagraph"/>
+        <w:numPr>
+          <w:ilvl w:val="0"/>
+          <w:numId w:val="11"/>
+        </w:numPr>
+      </w:pPr>
+      <w:r>
+        <w:t>why Consensus</w:t>
+      </w:r>
+    </w:p>
+    <w:p>
+      <w:pPr>
+        <w:pStyle w:val="ListParagraph"/>
+        <w:numPr>
+          <w:ilvl w:val="0"/>
+          <w:numId w:val="11"/>
+        </w:numPr>
+      </w:pPr>
+      <w:r>
+        <w:t>example</w:t>
+      </w:r>
+    </w:p>
+    <w:p>
+      <w:pPr>
+        <w:pStyle w:val="ListParagraph"/>
+        <w:numPr>
+          <w:ilvl w:val="0"/>
+          <w:numId w:val="11"/>
+        </w:numPr>
+      </w:pPr>
+      <w:r>
+        <w:t>why it can be difficult in certain scenarios</w:t>
+      </w:r>
+    </w:p>
+    <w:p>
+      <w:pPr>
+        <w:pStyle w:val="ListParagraph"/>
+        <w:numPr>
+          <w:ilvl w:val="0"/>
+          <w:numId w:val="10"/>
+        </w:numPr>
+      </w:pPr>
+      <w:r>
+        <w:t>Distributed consensus</w:t>
+      </w:r>
+    </w:p>
+    <w:p>
+      <w:pPr>
+        <w:pStyle w:val="ListParagraph"/>
+        <w:numPr>
+          <w:ilvl w:val="1"/>
+          <w:numId w:val="10"/>
+        </w:numPr>
+      </w:pPr>
+      <w:r>
+        <w:t>Faults in distributed systems</w:t>
+      </w:r>
+    </w:p>
+    <w:p>
+      <w:pPr>
+        <w:pStyle w:val="ListParagraph"/>
+        <w:numPr>
+          <w:ilvl w:val="2"/>
+          <w:numId w:val="10"/>
+        </w:numPr>
+      </w:pPr>
+      <w:r>
+        <w:t>Crash fault</w:t>
+      </w:r>
+    </w:p>
+    <w:p>
+      <w:pPr>
+        <w:pStyle w:val="ListParagraph"/>
+        <w:numPr>
+          <w:ilvl w:val="2"/>
+          <w:numId w:val="10"/>
+        </w:numPr>
+      </w:pPr>
+      <w:r>
+        <w:t>Network/portioned fault</w:t>
+      </w:r>
+    </w:p>
+    <w:p>
+      <w:pPr>
+        <w:pStyle w:val="ListParagraph"/>
+        <w:numPr>
+          <w:ilvl w:val="2"/>
+          <w:numId w:val="10"/>
+        </w:numPr>
+      </w:pPr>
+      <w:r>
+        <w:t>Byzantine fault</w:t>
+      </w:r>
+    </w:p>
+    <w:p>
+      <w:pPr>
+        <w:pStyle w:val="ListParagraph"/>
+        <w:numPr>
+          <w:ilvl w:val="1"/>
+          <w:numId w:val="10"/>
+        </w:numPr>
+      </w:pPr>
+      <w:r>
+        <w:t>Properties</w:t>
+      </w:r>
+    </w:p>
+    <w:p>
+      <w:pPr>
+        <w:pStyle w:val="ListParagraph"/>
+        <w:numPr>
+          <w:ilvl w:val="2"/>
+          <w:numId w:val="10"/>
+        </w:numPr>
+      </w:pPr>
+      <w:r>
+        <w:t>Termination</w:t>
+      </w:r>
+    </w:p>
+    <w:p>
+      <w:pPr>
+        <w:pStyle w:val="ListParagraph"/>
+        <w:numPr>
+          <w:ilvl w:val="2"/>
+          <w:numId w:val="10"/>
+        </w:numPr>
+      </w:pPr>
+      <w:r>
+        <w:t>Validity</w:t>
+      </w:r>
+    </w:p>
+    <w:p>
+      <w:pPr>
+        <w:pStyle w:val="ListParagraph"/>
+        <w:numPr>
+          <w:ilvl w:val="2"/>
+          <w:numId w:val="10"/>
+        </w:numPr>
+      </w:pPr>
+      <w:r>
+        <w:lastRenderedPageBreak/>
+        <w:t>Integrity</w:t>
+      </w:r>
+    </w:p>
+    <w:p>
+      <w:pPr>
+        <w:pStyle w:val="ListParagraph"/>
+        <w:numPr>
+          <w:ilvl w:val="2"/>
+          <w:numId w:val="10"/>
+        </w:numPr>
+      </w:pPr>
+      <w:r>
+        <w:t>Agreement</w:t>
+      </w:r>
+    </w:p>
+    <w:p>
+      <w:pPr>
+        <w:pStyle w:val="ListParagraph"/>
+        <w:numPr>
+          <w:ilvl w:val="0"/>
+          <w:numId w:val="10"/>
+        </w:numPr>
+      </w:pPr>
+      <w:r>
+        <w:t>Synchronous vs Asynchronous system</w:t>
+      </w:r>
+    </w:p>
+    <w:p>
+      <w:pPr>
+        <w:pStyle w:val="ListParagraph"/>
+        <w:numPr>
+          <w:ilvl w:val="1"/>
+          <w:numId w:val="10"/>
+        </w:numPr>
+      </w:pPr>
+      <w:r>
+        <w:t>Asynchronous system</w:t>
+      </w:r>
+    </w:p>
+    <w:p>
+      <w:pPr>
+        <w:pStyle w:val="ListParagraph"/>
+        <w:numPr>
+          <w:ilvl w:val="2"/>
+          <w:numId w:val="10"/>
+        </w:numPr>
+      </w:pPr>
+      <w:r>
+        <w:t>FLP85</w:t>
+      </w:r>
+    </w:p>
+    <w:p>
+      <w:pPr>
+        <w:pStyle w:val="ListParagraph"/>
+        <w:numPr>
+          <w:ilvl w:val="1"/>
+          <w:numId w:val="10"/>
+        </w:numPr>
+      </w:pPr>
+      <w:r>
+        <w:t>Synchronous system</w:t>
+      </w:r>
+    </w:p>
+    <w:p>
+      <w:pPr>
+        <w:pStyle w:val="ListParagraph"/>
+        <w:numPr>
+          <w:ilvl w:val="2"/>
+          <w:numId w:val="10"/>
+        </w:numPr>
+      </w:pPr>
+      <w:r>
+        <w:t>Paxos</w:t>
+      </w:r>
+    </w:p>
+    <w:p>
+      <w:pPr>
+        <w:pStyle w:val="ListParagraph"/>
+        <w:numPr>
+          <w:ilvl w:val="2"/>
+          <w:numId w:val="10"/>
+        </w:numPr>
+      </w:pPr>
+      <w:r>
+        <w:t xml:space="preserve">Raft </w:t>
+      </w:r>
+    </w:p>
+    <w:p>
+      <w:pPr>
+        <w:pStyle w:val="ListParagraph"/>
+        <w:numPr>
+          <w:ilvl w:val="2"/>
+          <w:numId w:val="10"/>
+        </w:numPr>
+      </w:pPr>
+      <w:r>
+        <w:t>Byzantine fault tolerance(BFT)</w:t>
+      </w:r>
+    </w:p>
+    <w:p>
+      <w:pPr>
+        <w:pStyle w:val="ListParagraph"/>
+        <w:numPr>
+          <w:ilvl w:val="0"/>
+          <w:numId w:val="10"/>
+        </w:numPr>
+      </w:pPr>
+      <w:r>
+        <w:t>Correctness of distributed consensus protocol</w:t>
+      </w:r>
+    </w:p>
+    <w:p>
+      <w:pPr>
+        <w:pStyle w:val="ListParagraph"/>
+        <w:numPr>
+          <w:ilvl w:val="1"/>
+          <w:numId w:val="10"/>
+        </w:numPr>
+      </w:pPr>
+      <w:r>
+        <w:t>Safety</w:t>
+      </w:r>
+    </w:p>
+    <w:p>
+      <w:pPr>
+        <w:pStyle w:val="ListParagraph"/>
+        <w:numPr>
+          <w:ilvl w:val="1"/>
+          <w:numId w:val="10"/>
+        </w:numPr>
+      </w:pPr>
+      <w:r>
+        <w:t>Liveliness</w:t>
+      </w:r>
+    </w:p>
+    <w:p>
+      <w:pPr>
+        <w:pStyle w:val="ListParagraph"/>
+        <w:numPr>
+          <w:ilvl w:val="0"/>
+          <w:numId w:val="10"/>
+        </w:numPr>
+      </w:pPr>
+      <w:r>
+        <w:t>Consensus in an open system</w:t>
+      </w:r>
+    </w:p>
+    <w:p>
+      <w:pPr>
+        <w:pStyle w:val="ListParagraph"/>
+        <w:numPr>
+          <w:ilvl w:val="1"/>
+          <w:numId w:val="10"/>
+        </w:numPr>
+      </w:pPr>
+      <w:r>
+        <w:t>Traditional distributed consensus protocol</w:t>
+      </w:r>
+    </w:p>
+    <w:p>
+      <w:pPr>
+        <w:pStyle w:val="ListParagraph"/>
+        <w:numPr>
+          <w:ilvl w:val="2"/>
+          <w:numId w:val="10"/>
+        </w:numPr>
+      </w:pPr>
+      <w:r>
+        <w:t>Message passing</w:t>
+      </w:r>
+    </w:p>
+    <w:p>
+      <w:pPr>
+        <w:pStyle w:val="ListParagraph"/>
+        <w:numPr>
+          <w:ilvl w:val="2"/>
+          <w:numId w:val="10"/>
+        </w:numPr>
+      </w:pPr>
+      <w:r>
+        <w:t>Shared memory</w:t>
+      </w:r>
+    </w:p>
+    <w:p>
+      <w:pPr>
+        <w:pStyle w:val="ListParagraph"/>
+        <w:numPr>
+          <w:ilvl w:val="0"/>
+          <w:numId w:val="10"/>
+        </w:numPr>
+      </w:pPr>
+      <w:r>
+        <w:t>Consensus in a bitcoin network</w:t>
+      </w:r>
+    </w:p>
+    <w:p>
+      <w:pPr>
+        <w:pStyle w:val="ListParagraph"/>
+        <w:numPr>
+          <w:ilvl w:val="0"/>
+          <w:numId w:val="10"/>
+        </w:numPr>
+      </w:pPr>
+      <w:r>
+        <w:t>Consensus algorithm in bitcoin</w:t>
+      </w:r>
+    </w:p>
+    <w:p>
+      <w:pPr>
+        <w:pStyle w:val="ListParagraph"/>
+        <w:numPr>
+          <w:ilvl w:val="1"/>
+          <w:numId w:val="10"/>
+        </w:numPr>
+      </w:pPr>
+      <w:r>
+        <w:t>PoW</w:t>
+      </w:r>
+    </w:p>
+    <w:p>
+      <w:pPr>
+        <w:pStyle w:val="ListParagraph"/>
+        <w:numPr>
+          <w:ilvl w:val="2"/>
+          <w:numId w:val="10"/>
+        </w:numPr>
+      </w:pPr>
+      <w:r>
+        <w:t>Cryptographic hash as PoW</w:t>
+      </w:r>
+    </w:p>
+    <w:p>
+      <w:pPr>
+        <w:pStyle w:val="ListParagraph"/>
+        <w:numPr>
+          <w:ilvl w:val="2"/>
+          <w:numId w:val="10"/>
+        </w:numPr>
+      </w:pPr>
+      <w:r>
+        <w:t>Hashcash PoW</w:t>
+      </w:r>
+    </w:p>
+    <w:p>
+      <w:pPr>
+        <w:pStyle w:val="ListParagraph"/>
+        <w:numPr>
+          <w:ilvl w:val="0"/>
+          <w:numId w:val="10"/>
+        </w:numPr>
+      </w:pPr>
+      <w:r>
+        <w:t>Bitcoin Proof of Work</w:t>
+      </w:r>
+      <w:r>
+        <w:tab/>
+      </w:r>
+    </w:p>
+    <w:p>
+      <w:pPr>
+        <w:pStyle w:val="ListParagraph"/>
+        <w:numPr>
+          <w:ilvl w:val="1"/>
+          <w:numId w:val="10"/>
+        </w:numPr>
+      </w:pPr>
+      <w:r>
+        <w:t>Solving the double spending problem</w:t>
+      </w:r>
+    </w:p>
+    <w:p>
+      <w:pPr>
+        <w:pStyle w:val="ListParagraph"/>
+        <w:numPr>
+          <w:ilvl w:val="0"/>
+          <w:numId w:val="10"/>
+        </w:numPr>
+      </w:pPr>
+      <w:r>
+        <w:t>Sybil attack</w:t>
+      </w:r>
+    </w:p>
+    <w:p>
+      <w:pPr>
+        <w:pStyle w:val="ListParagraph"/>
+        <w:numPr>
+          <w:ilvl w:val="0"/>
+          <w:numId w:val="10"/>
+        </w:numPr>
+      </w:pPr>
+      <w:r>
+        <w:t>DOS (denial of services) attack</w:t>
+      </w:r>
+    </w:p>
+    <w:p>
+      <w:pPr>
+        <w:pStyle w:val="ListParagraph"/>
+        <w:numPr>
+          <w:ilvl w:val="0"/>
+          <w:numId w:val="10"/>
+        </w:numPr>
+      </w:pPr>
+      <w:r>
+        <w:t>Breaking bitcoin PoW</w:t>
+      </w:r>
+    </w:p>
+    <w:p>
+      <w:pPr>
+        <w:pStyle w:val="ListParagraph"/>
+        <w:numPr>
+          <w:ilvl w:val="1"/>
+          <w:numId w:val="10"/>
+        </w:numPr>
+      </w:pPr>
+      <w:r>
+        <w:t>The monopoly problem</w:t>
+      </w:r>
+    </w:p>
+    <w:p>
+      <w:pPr>
+        <w:pStyle w:val="ListParagraph"/>
+        <w:numPr>
+          <w:ilvl w:val="1"/>
+          <w:numId w:val="10"/>
+        </w:numPr>
+      </w:pPr>
+      <w:r>
+        <w:t>PoW power consumption</w:t>
+      </w:r>
+    </w:p>
+    <w:p>
+      <w:pPr>
+        <w:pStyle w:val="ListParagraph"/>
+        <w:numPr>
+          <w:ilvl w:val="0"/>
+          <w:numId w:val="10"/>
+        </w:numPr>
+      </w:pPr>
+      <w:r>
+        <w:t>Handling monopoly and power consumption – proof of stake(PoS)</w:t>
+      </w:r>
+    </w:p>
+    <w:p>
+      <w:pPr>
+        <w:pStyle w:val="ListParagraph"/>
+        <w:numPr>
+          <w:ilvl w:val="0"/>
+          <w:numId w:val="10"/>
+        </w:numPr>
+      </w:pPr>
+      <w:r>
+        <w:t>PoS (Proof of stake)</w:t>
+      </w:r>
+    </w:p>
+    <w:p>
+      <w:pPr>
+        <w:pStyle w:val="ListParagraph"/>
+        <w:numPr>
+          <w:ilvl w:val="1"/>
+          <w:numId w:val="10"/>
+        </w:numPr>
+      </w:pPr>
+      <w:r>
+        <w:t>Variant of stake</w:t>
+      </w:r>
+    </w:p>
+    <w:p>
+      <w:pPr>
+        <w:pStyle w:val="ListParagraph"/>
+        <w:numPr>
+          <w:ilvl w:val="0"/>
+          <w:numId w:val="10"/>
+        </w:numPr>
+      </w:pPr>
+      <w:r>
+        <w:t>PoB (proof of burn)</w:t>
+      </w:r>
+    </w:p>
+    <w:p>
+      <w:pPr>
+        <w:pStyle w:val="ListParagraph"/>
+        <w:numPr>
+          <w:ilvl w:val="0"/>
+          <w:numId w:val="10"/>
+        </w:numPr>
+      </w:pPr>
+      <w:r>
+        <w:t>Difference between PoW, PoS and PoB</w:t>
+      </w:r>
+    </w:p>
+    <w:p>
+      <w:pPr>
+        <w:pStyle w:val="ListParagraph"/>
+        <w:numPr>
+          <w:ilvl w:val="0"/>
+          <w:numId w:val="10"/>
+        </w:numPr>
+      </w:pPr>
+      <w:r>
+        <w:t>PoET (Proof of elapsed time) {intel}</w:t>
+      </w:r>
+    </w:p>
+    <w:p>
+      <w:pPr>
+        <w:pStyle w:val="ListParagraph"/>
+        <w:numPr>
+          <w:ilvl w:val="1"/>
+          <w:numId w:val="10"/>
+        </w:numPr>
+      </w:pPr>
+      <w:r>
+        <w:t>PoET over trusted environments</w:t>
+      </w:r>
+    </w:p>
+    <w:p>
+      <w:pPr>
+        <w:pStyle w:val="ListParagraph"/>
+        <w:numPr>
+          <w:ilvl w:val="0"/>
+          <w:numId w:val="10"/>
+        </w:numPr>
+      </w:pPr>
+      <w:r>
+        <w:t>Mining bitcoins</w:t>
+      </w:r>
+    </w:p>
+    <w:p>
+      <w:pPr>
+        <w:pStyle w:val="ListParagraph"/>
+        <w:numPr>
+          <w:ilvl w:val="1"/>
+          <w:numId w:val="10"/>
+        </w:numPr>
+      </w:pPr>
+      <w:r>
+        <w:t>The life of a miner</w:t>
+      </w:r>
+    </w:p>
+    <w:p>
+      <w:pPr>
+        <w:pStyle w:val="ListParagraph"/>
+        <w:numPr>
+          <w:ilvl w:val="1"/>
+          <w:numId w:val="10"/>
+        </w:numPr>
+      </w:pPr>
+      <w:r>
+        <w:t>Mining difficulty</w:t>
+      </w:r>
+    </w:p>
+    <w:p>
+      <w:pPr>
+        <w:pStyle w:val="ListParagraph"/>
+        <w:numPr>
+          <w:ilvl w:val="1"/>
+          <w:numId w:val="10"/>
+        </w:numPr>
+      </w:pPr>
+      <w:r>
+        <w:t>Setting the difficulty</w:t>
+      </w:r>
+    </w:p>
+    <w:p>
+      <w:pPr>
+        <w:pStyle w:val="ListParagraph"/>
+        <w:numPr>
+          <w:ilvl w:val="1"/>
+          <w:numId w:val="10"/>
+        </w:numPr>
+      </w:pPr>
+      <w:r>
+        <w:t>Hash rate vs difficulty</w:t>
+      </w:r>
+    </w:p>
+    <w:p>
+      <w:pPr>
+        <w:pStyle w:val="ListParagraph"/>
+        <w:numPr>
+          <w:ilvl w:val="1"/>
+          <w:numId w:val="10"/>
+        </w:numPr>
+      </w:pPr>
+      <w:r>
+        <w:t>Mining hardware</w:t>
+      </w:r>
+    </w:p>
+    <w:p>
+      <w:pPr>
+        <w:pStyle w:val="ListParagraph"/>
+        <w:numPr>
+          <w:ilvl w:val="1"/>
+          <w:numId w:val="10"/>
+        </w:numPr>
+      </w:pPr>
+      <w:r>
+        <w:t>Mining pool methods</w:t>
+      </w:r>
+    </w:p>
+    <w:p>
+      <w:pPr>
+        <w:pStyle w:val="ListParagraph"/>
+        <w:numPr>
+          <w:ilvl w:val="2"/>
+          <w:numId w:val="10"/>
+        </w:numPr>
+      </w:pPr>
+      <w:r>
+        <w:t>Pay per share (PPS)</w:t>
+      </w:r>
+    </w:p>
+    <w:p>
+      <w:pPr>
+        <w:pStyle w:val="ListParagraph"/>
+        <w:numPr>
+          <w:ilvl w:val="2"/>
+          <w:numId w:val="10"/>
+        </w:numPr>
+      </w:pPr>
+      <w:r>
+        <w:t>Proportional</w:t>
+      </w:r>
+    </w:p>
+    <w:p>
+      <w:pPr>
+        <w:pStyle w:val="ListParagraph"/>
+        <w:numPr>
+          <w:ilvl w:val="2"/>
+          <w:numId w:val="10"/>
+        </w:numPr>
+      </w:pPr>
+      <w:r>
+        <w:t>Pay per last N share (PPLNS)</w:t>
+      </w:r>
+    </w:p>
+    <w:p>
+      <w:pPr>
+        <w:pStyle w:val="ListParagraph"/>
+        <w:numPr>
+          <w:ilvl w:val="2"/>
+          <w:numId w:val="10"/>
+        </w:numPr>
+      </w:pPr>
+      <w:r>
+        <w:t>Pros and cons</w:t>
+      </w:r>
+    </w:p>
+    <w:p/>
     <w:p/>
     <w:sectPr>
       <w:pgSz w:w="11906" w:h="16838"/>
@@ -1207,6 +1935,178 @@
     </w:lvl>
   </w:abstractNum>
   <w:abstractNum w:abstractNumId="5" w15:restartNumberingAfterBreak="0">
+    <w:nsid w:val="24825491"/>
+    <w:multiLevelType w:val="hybridMultilevel"/>
+    <w:tmpl w:val="2EF842FE"/>
+    <w:lvl w:ilvl="0" w:tplc="40090017">
+      <w:start w:val="1"/>
+      <w:numFmt w:val="lowerLetter"/>
+      <w:lvlText w:val="%1)"/>
+      <w:lvlJc w:val="left"/>
+      <w:pPr>
+        <w:ind w:left="1440" w:hanging="360"/>
+      </w:pPr>
+    </w:lvl>
+    <w:lvl w:ilvl="1" w:tplc="40090019" w:tentative="1">
+      <w:start w:val="1"/>
+      <w:numFmt w:val="lowerLetter"/>
+      <w:lvlText w:val="%2."/>
+      <w:lvlJc w:val="left"/>
+      <w:pPr>
+        <w:ind w:left="2160" w:hanging="360"/>
+      </w:pPr>
+    </w:lvl>
+    <w:lvl w:ilvl="2" w:tplc="4009001B" w:tentative="1">
+      <w:start w:val="1"/>
+      <w:numFmt w:val="lowerRoman"/>
+      <w:lvlText w:val="%3."/>
+      <w:lvlJc w:val="right"/>
+      <w:pPr>
+        <w:ind w:left="2880" w:hanging="180"/>
+      </w:pPr>
+    </w:lvl>
+    <w:lvl w:ilvl="3" w:tplc="4009000F" w:tentative="1">
+      <w:start w:val="1"/>
+      <w:numFmt w:val="decimal"/>
+      <w:lvlText w:val="%4."/>
+      <w:lvlJc w:val="left"/>
+      <w:pPr>
+        <w:ind w:left="3600" w:hanging="360"/>
+      </w:pPr>
+    </w:lvl>
+    <w:lvl w:ilvl="4" w:tplc="40090019" w:tentative="1">
+      <w:start w:val="1"/>
+      <w:numFmt w:val="lowerLetter"/>
+      <w:lvlText w:val="%5."/>
+      <w:lvlJc w:val="left"/>
+      <w:pPr>
+        <w:ind w:left="4320" w:hanging="360"/>
+      </w:pPr>
+    </w:lvl>
+    <w:lvl w:ilvl="5" w:tplc="4009001B" w:tentative="1">
+      <w:start w:val="1"/>
+      <w:numFmt w:val="lowerRoman"/>
+      <w:lvlText w:val="%6."/>
+      <w:lvlJc w:val="right"/>
+      <w:pPr>
+        <w:ind w:left="5040" w:hanging="180"/>
+      </w:pPr>
+    </w:lvl>
+    <w:lvl w:ilvl="6" w:tplc="4009000F" w:tentative="1">
+      <w:start w:val="1"/>
+      <w:numFmt w:val="decimal"/>
+      <w:lvlText w:val="%7."/>
+      <w:lvlJc w:val="left"/>
+      <w:pPr>
+        <w:ind w:left="5760" w:hanging="360"/>
+      </w:pPr>
+    </w:lvl>
+    <w:lvl w:ilvl="7" w:tplc="40090019" w:tentative="1">
+      <w:start w:val="1"/>
+      <w:numFmt w:val="lowerLetter"/>
+      <w:lvlText w:val="%8."/>
+      <w:lvlJc w:val="left"/>
+      <w:pPr>
+        <w:ind w:left="6480" w:hanging="360"/>
+      </w:pPr>
+    </w:lvl>
+    <w:lvl w:ilvl="8" w:tplc="4009001B" w:tentative="1">
+      <w:start w:val="1"/>
+      <w:numFmt w:val="lowerRoman"/>
+      <w:lvlText w:val="%9."/>
+      <w:lvlJc w:val="right"/>
+      <w:pPr>
+        <w:ind w:left="7200" w:hanging="180"/>
+      </w:pPr>
+    </w:lvl>
+  </w:abstractNum>
+  <w:abstractNum w:abstractNumId="6" w15:restartNumberingAfterBreak="0">
+    <w:nsid w:val="332E2540"/>
+    <w:multiLevelType w:val="hybridMultilevel"/>
+    <w:tmpl w:val="5E043DDE"/>
+    <w:lvl w:ilvl="0" w:tplc="4009000F">
+      <w:start w:val="1"/>
+      <w:numFmt w:val="decimal"/>
+      <w:lvlText w:val="%1."/>
+      <w:lvlJc w:val="left"/>
+      <w:pPr>
+        <w:ind w:left="720" w:hanging="360"/>
+      </w:pPr>
+    </w:lvl>
+    <w:lvl w:ilvl="1" w:tplc="40090019">
+      <w:start w:val="1"/>
+      <w:numFmt w:val="lowerLetter"/>
+      <w:lvlText w:val="%2."/>
+      <w:lvlJc w:val="left"/>
+      <w:pPr>
+        <w:ind w:left="1440" w:hanging="360"/>
+      </w:pPr>
+    </w:lvl>
+    <w:lvl w:ilvl="2" w:tplc="4009001B">
+      <w:start w:val="1"/>
+      <w:numFmt w:val="lowerRoman"/>
+      <w:lvlText w:val="%3."/>
+      <w:lvlJc w:val="right"/>
+      <w:pPr>
+        <w:ind w:left="2160" w:hanging="180"/>
+      </w:pPr>
+    </w:lvl>
+    <w:lvl w:ilvl="3" w:tplc="4009000F" w:tentative="1">
+      <w:start w:val="1"/>
+      <w:numFmt w:val="decimal"/>
+      <w:lvlText w:val="%4."/>
+      <w:lvlJc w:val="left"/>
+      <w:pPr>
+        <w:ind w:left="2880" w:hanging="360"/>
+      </w:pPr>
+    </w:lvl>
+    <w:lvl w:ilvl="4" w:tplc="40090019" w:tentative="1">
+      <w:start w:val="1"/>
+      <w:numFmt w:val="lowerLetter"/>
+      <w:lvlText w:val="%5."/>
+      <w:lvlJc w:val="left"/>
+      <w:pPr>
+        <w:ind w:left="3600" w:hanging="360"/>
+      </w:pPr>
+    </w:lvl>
+    <w:lvl w:ilvl="5" w:tplc="4009001B" w:tentative="1">
+      <w:start w:val="1"/>
+      <w:numFmt w:val="lowerRoman"/>
+      <w:lvlText w:val="%6."/>
+      <w:lvlJc w:val="right"/>
+      <w:pPr>
+        <w:ind w:left="4320" w:hanging="180"/>
+      </w:pPr>
+    </w:lvl>
+    <w:lvl w:ilvl="6" w:tplc="4009000F" w:tentative="1">
+      <w:start w:val="1"/>
+      <w:numFmt w:val="decimal"/>
+      <w:lvlText w:val="%7."/>
+      <w:lvlJc w:val="left"/>
+      <w:pPr>
+        <w:ind w:left="5040" w:hanging="360"/>
+      </w:pPr>
+    </w:lvl>
+    <w:lvl w:ilvl="7" w:tplc="40090019" w:tentative="1">
+      <w:start w:val="1"/>
+      <w:numFmt w:val="lowerLetter"/>
+      <w:lvlText w:val="%8."/>
+      <w:lvlJc w:val="left"/>
+      <w:pPr>
+        <w:ind w:left="5760" w:hanging="360"/>
+      </w:pPr>
+    </w:lvl>
+    <w:lvl w:ilvl="8" w:tplc="4009001B" w:tentative="1">
+      <w:start w:val="1"/>
+      <w:numFmt w:val="lowerRoman"/>
+      <w:lvlText w:val="%9."/>
+      <w:lvlJc w:val="right"/>
+      <w:pPr>
+        <w:ind w:left="6480" w:hanging="180"/>
+      </w:pPr>
+    </w:lvl>
+  </w:abstractNum>
+  <w:abstractNum w:abstractNumId="7" w15:restartNumberingAfterBreak="0">
     <w:nsid w:val="3BCE7D1C"/>
     <w:multiLevelType w:val="multilevel"/>
     <w:tmpl w:val="CB168E46"/>
@@ -1355,7 +2255,7 @@
       </w:rPr>
     </w:lvl>
   </w:abstractNum>
-  <w:abstractNum w:abstractNumId="6" w15:restartNumberingAfterBreak="0">
+  <w:abstractNum w:abstractNumId="8" w15:restartNumberingAfterBreak="0">
     <w:nsid w:val="48A34BC3"/>
     <w:multiLevelType w:val="multilevel"/>
     <w:tmpl w:val="90546458"/>
@@ -1504,7 +2404,7 @@
       </w:rPr>
     </w:lvl>
   </w:abstractNum>
-  <w:abstractNum w:abstractNumId="7" w15:restartNumberingAfterBreak="0">
+  <w:abstractNum w:abstractNumId="9" w15:restartNumberingAfterBreak="0">
     <w:nsid w:val="75A87CA8"/>
     <w:multiLevelType w:val="multilevel"/>
     <w:tmpl w:val="F6ACA9AA"/>
@@ -1653,7 +2553,7 @@
       </w:rPr>
     </w:lvl>
   </w:abstractNum>
-  <w:abstractNum w:abstractNumId="8" w15:restartNumberingAfterBreak="0">
+  <w:abstractNum w:abstractNumId="10" w15:restartNumberingAfterBreak="0">
     <w:nsid w:val="775714E9"/>
     <w:multiLevelType w:val="multilevel"/>
     <w:tmpl w:val="DAAA36A4"/>
@@ -1809,25 +2709,31 @@
     <w:abstractNumId w:val="2"/>
   </w:num>
   <w:num w:numId="3" w16cid:durableId="1016232756">
-    <w:abstractNumId w:val="7"/>
+    <w:abstractNumId w:val="9"/>
   </w:num>
   <w:num w:numId="4" w16cid:durableId="1642153491">
-    <w:abstractNumId w:val="8"/>
+    <w:abstractNumId w:val="10"/>
   </w:num>
   <w:num w:numId="5" w16cid:durableId="1140072224">
     <w:abstractNumId w:val="0"/>
   </w:num>
   <w:num w:numId="6" w16cid:durableId="1128427088">
-    <w:abstractNumId w:val="5"/>
+    <w:abstractNumId w:val="7"/>
   </w:num>
   <w:num w:numId="7" w16cid:durableId="1882741502">
-    <w:abstractNumId w:val="6"/>
+    <w:abstractNumId w:val="8"/>
   </w:num>
   <w:num w:numId="8" w16cid:durableId="1729499380">
     <w:abstractNumId w:val="3"/>
   </w:num>
   <w:num w:numId="9" w16cid:durableId="1020275922">
     <w:abstractNumId w:val="1"/>
+  </w:num>
+  <w:num w:numId="10" w16cid:durableId="1011685571">
+    <w:abstractNumId w:val="6"/>
+  </w:num>
+  <w:num w:numId="11" w16cid:durableId="580333508">
+    <w:abstractNumId w:val="5"/>
   </w:num>
 </w:numbering>
 </file>
@@ -2435,6 +3341,7 @@
   <w:style w:type="character" w:default="1" w:styleId="DefaultParagraphFont">
     <w:name w:val="Default Paragraph Font"/>
     <w:uiPriority w:val="1"/>
+    <w:semiHidden/>
     <w:unhideWhenUsed/>
   </w:style>
   <w:style w:type="table" w:default="1" w:styleId="TableNormal">

</xml_diff>

<commit_message>
update in progress report
</commit_message>
<xml_diff>
--- a/Progress report..docx
+++ b/Progress report..docx
@@ -821,7 +821,13 @@
         </w:numPr>
       </w:pPr>
       <w:r>
-        <w:t>Byzantine fault tolerance(BFT)</w:t>
+        <w:t>Byzantine fault tolerance</w:t>
+      </w:r>
+      <w:r>
+        <w:t xml:space="preserve"> </w:t>
+      </w:r>
+      <w:r>
+        <w:t>(BFT)</w:t>
       </w:r>
     </w:p>
     <w:p>
@@ -964,8 +970,13 @@
           <w:numId w:val="10"/>
         </w:numPr>
       </w:pPr>
-      <w:r>
-        <w:t>Hashcash PoW</w:t>
+      <w:proofErr w:type="spellStart"/>
+      <w:r>
+        <w:t>Hashcash</w:t>
+      </w:r>
+      <w:proofErr w:type="spellEnd"/>
+      <w:r>
+        <w:t xml:space="preserve"> PoW</w:t>
       </w:r>
     </w:p>
     <w:p>
@@ -1064,19 +1075,37 @@
         </w:numPr>
       </w:pPr>
       <w:r>
-        <w:t>Handling monopoly and power consumption – proof of stake(PoS)</w:t>
-      </w:r>
-    </w:p>
-    <w:p>
-      <w:pPr>
-        <w:pStyle w:val="ListParagraph"/>
-        <w:numPr>
-          <w:ilvl w:val="0"/>
-          <w:numId w:val="10"/>
-        </w:numPr>
-      </w:pPr>
-      <w:r>
-        <w:t>PoS (Proof of stake)</w:t>
+        <w:t xml:space="preserve">Handling monopoly and power consumption – proof of </w:t>
+      </w:r>
+      <w:proofErr w:type="gramStart"/>
+      <w:r>
+        <w:t>stake(</w:t>
+      </w:r>
+      <w:proofErr w:type="spellStart"/>
+      <w:proofErr w:type="gramEnd"/>
+      <w:r>
+        <w:t>PoS</w:t>
+      </w:r>
+      <w:proofErr w:type="spellEnd"/>
+      <w:r>
+        <w:t>)</w:t>
+      </w:r>
+    </w:p>
+    <w:p>
+      <w:pPr>
+        <w:pStyle w:val="ListParagraph"/>
+        <w:numPr>
+          <w:ilvl w:val="0"/>
+          <w:numId w:val="10"/>
+        </w:numPr>
+      </w:pPr>
+      <w:proofErr w:type="spellStart"/>
+      <w:r>
+        <w:t>PoS</w:t>
+      </w:r>
+      <w:proofErr w:type="spellEnd"/>
+      <w:r>
+        <w:t xml:space="preserve"> (Proof of stake)</w:t>
       </w:r>
     </w:p>
     <w:p>
@@ -1099,32 +1128,55 @@
           <w:numId w:val="10"/>
         </w:numPr>
       </w:pPr>
-      <w:r>
-        <w:t>PoB (proof of burn)</w:t>
-      </w:r>
-    </w:p>
-    <w:p>
-      <w:pPr>
-        <w:pStyle w:val="ListParagraph"/>
-        <w:numPr>
-          <w:ilvl w:val="0"/>
-          <w:numId w:val="10"/>
-        </w:numPr>
-      </w:pPr>
-      <w:r>
-        <w:t>Difference between PoW, PoS and PoB</w:t>
-      </w:r>
-    </w:p>
-    <w:p>
-      <w:pPr>
-        <w:pStyle w:val="ListParagraph"/>
-        <w:numPr>
-          <w:ilvl w:val="0"/>
-          <w:numId w:val="10"/>
-        </w:numPr>
-      </w:pPr>
-      <w:r>
-        <w:t>PoET (Proof of elapsed time) {intel}</w:t>
+      <w:proofErr w:type="spellStart"/>
+      <w:r>
+        <w:t>PoB</w:t>
+      </w:r>
+      <w:proofErr w:type="spellEnd"/>
+      <w:r>
+        <w:t xml:space="preserve"> (proof of burn)</w:t>
+      </w:r>
+    </w:p>
+    <w:p>
+      <w:pPr>
+        <w:pStyle w:val="ListParagraph"/>
+        <w:numPr>
+          <w:ilvl w:val="0"/>
+          <w:numId w:val="10"/>
+        </w:numPr>
+      </w:pPr>
+      <w:r>
+        <w:t xml:space="preserve">Difference between PoW, </w:t>
+      </w:r>
+      <w:proofErr w:type="spellStart"/>
+      <w:r>
+        <w:t>PoS</w:t>
+      </w:r>
+      <w:proofErr w:type="spellEnd"/>
+      <w:r>
+        <w:t xml:space="preserve"> and </w:t>
+      </w:r>
+      <w:proofErr w:type="spellStart"/>
+      <w:r>
+        <w:t>PoB</w:t>
+      </w:r>
+      <w:proofErr w:type="spellEnd"/>
+    </w:p>
+    <w:p>
+      <w:pPr>
+        <w:pStyle w:val="ListParagraph"/>
+        <w:numPr>
+          <w:ilvl w:val="0"/>
+          <w:numId w:val="10"/>
+        </w:numPr>
+      </w:pPr>
+      <w:proofErr w:type="spellStart"/>
+      <w:r>
+        <w:t>PoET</w:t>
+      </w:r>
+      <w:proofErr w:type="spellEnd"/>
+      <w:r>
+        <w:t xml:space="preserve"> (Proof of elapsed time) {intel}</w:t>
       </w:r>
     </w:p>
     <w:p>
@@ -1135,8 +1187,13 @@
           <w:numId w:val="10"/>
         </w:numPr>
       </w:pPr>
-      <w:r>
-        <w:t>PoET over trusted environments</w:t>
+      <w:proofErr w:type="spellStart"/>
+      <w:r>
+        <w:t>PoET</w:t>
+      </w:r>
+      <w:proofErr w:type="spellEnd"/>
+      <w:r>
+        <w:t xml:space="preserve"> over trusted environments</w:t>
       </w:r>
     </w:p>
     <w:p>
@@ -2048,7 +2105,7 @@
       <w:lvlText w:val="%3."/>
       <w:lvlJc w:val="right"/>
       <w:pPr>
-        <w:ind w:left="2160" w:hanging="180"/>
+        <w:ind w:left="2306" w:hanging="180"/>
       </w:pPr>
     </w:lvl>
     <w:lvl w:ilvl="3" w:tplc="4009000F" w:tentative="1">

</xml_diff>

<commit_message>
added and revised day4 progress
</commit_message>
<xml_diff>
--- a/Progress report..docx
+++ b/Progress report..docx
@@ -1326,6 +1326,1688 @@
       </w:pPr>
       <w:r>
         <w:t>Pros and cons</w:t>
+      </w:r>
+    </w:p>
+    <w:p/>
+    <w:p>
+      <w:r>
+        <w:rPr>
+          <w:b/>
+          <w:bCs/>
+        </w:rPr>
+        <w:lastRenderedPageBreak/>
+        <w:t xml:space="preserve">Day </w:t>
+      </w:r>
+      <w:r>
+        <w:rPr>
+          <w:b/>
+          <w:bCs/>
+        </w:rPr>
+        <w:t>4</w:t>
+      </w:r>
+      <w:r>
+        <w:rPr>
+          <w:b/>
+          <w:bCs/>
+        </w:rPr>
+        <w:t xml:space="preserve"> Progress Report – Blockchain Learning</w:t>
+      </w:r>
+      <w:r>
+        <w:t xml:space="preserve"> </w:t>
+      </w:r>
+    </w:p>
+    <w:p>
+      <w:r>
+        <w:t>Lectures: 14 to 18</w:t>
+      </w:r>
+    </w:p>
+    <w:p>
+      <w:pPr>
+        <w:pStyle w:val="ListParagraph"/>
+        <w:numPr>
+          <w:ilvl w:val="0"/>
+          <w:numId w:val="12"/>
+        </w:numPr>
+        <w:rPr>
+          <w:lang w:val="en-GB"/>
+        </w:rPr>
+      </w:pPr>
+      <w:r>
+        <w:rPr>
+          <w:lang w:val="en-GB"/>
+        </w:rPr>
+        <w:t>Permissioned model</w:t>
+      </w:r>
+    </w:p>
+    <w:p>
+      <w:pPr>
+        <w:pStyle w:val="ListParagraph"/>
+        <w:numPr>
+          <w:ilvl w:val="1"/>
+          <w:numId w:val="12"/>
+        </w:numPr>
+        <w:rPr>
+          <w:lang w:val="en-GB"/>
+        </w:rPr>
+      </w:pPr>
+      <w:r>
+        <w:rPr>
+          <w:lang w:val="en-GB"/>
+        </w:rPr>
+        <w:t>Use cases</w:t>
+      </w:r>
+    </w:p>
+    <w:p>
+      <w:pPr>
+        <w:pStyle w:val="ListParagraph"/>
+        <w:numPr>
+          <w:ilvl w:val="2"/>
+          <w:numId w:val="12"/>
+        </w:numPr>
+        <w:rPr>
+          <w:lang w:val="en-GB"/>
+        </w:rPr>
+      </w:pPr>
+      <w:r>
+        <w:rPr>
+          <w:lang w:val="en-GB"/>
+        </w:rPr>
+        <w:t>Provenance tracking of assets</w:t>
+      </w:r>
+    </w:p>
+    <w:p>
+      <w:pPr>
+        <w:pStyle w:val="ListParagraph"/>
+        <w:numPr>
+          <w:ilvl w:val="0"/>
+          <w:numId w:val="12"/>
+        </w:numPr>
+        <w:rPr>
+          <w:lang w:val="en-GB"/>
+        </w:rPr>
+      </w:pPr>
+      <w:r>
+        <w:rPr>
+          <w:lang w:val="en-GB"/>
+        </w:rPr>
+        <w:t>Smart contracts</w:t>
+      </w:r>
+    </w:p>
+    <w:p>
+      <w:pPr>
+        <w:pStyle w:val="ListParagraph"/>
+        <w:numPr>
+          <w:ilvl w:val="1"/>
+          <w:numId w:val="12"/>
+        </w:numPr>
+        <w:rPr>
+          <w:lang w:val="en-GB"/>
+        </w:rPr>
+      </w:pPr>
+      <w:r>
+        <w:rPr>
+          <w:lang w:val="en-GB"/>
+        </w:rPr>
+        <w:t>Design limitations</w:t>
+      </w:r>
+    </w:p>
+    <w:p>
+      <w:pPr>
+        <w:pStyle w:val="ListParagraph"/>
+        <w:numPr>
+          <w:ilvl w:val="2"/>
+          <w:numId w:val="12"/>
+        </w:numPr>
+        <w:rPr>
+          <w:lang w:val="en-GB"/>
+        </w:rPr>
+      </w:pPr>
+      <w:r>
+        <w:rPr>
+          <w:lang w:val="en-GB"/>
+        </w:rPr>
+        <w:t>Sequential execution</w:t>
+      </w:r>
+    </w:p>
+    <w:p>
+      <w:pPr>
+        <w:pStyle w:val="ListParagraph"/>
+        <w:numPr>
+          <w:ilvl w:val="2"/>
+          <w:numId w:val="12"/>
+        </w:numPr>
+        <w:rPr>
+          <w:lang w:val="en-GB"/>
+        </w:rPr>
+      </w:pPr>
+      <w:r>
+        <w:rPr>
+          <w:lang w:val="en-GB"/>
+        </w:rPr>
+        <w:t>Non-deterministic execution</w:t>
+      </w:r>
+    </w:p>
+    <w:p>
+      <w:pPr>
+        <w:pStyle w:val="ListParagraph"/>
+        <w:numPr>
+          <w:ilvl w:val="2"/>
+          <w:numId w:val="12"/>
+        </w:numPr>
+        <w:rPr>
+          <w:lang w:val="en-GB"/>
+        </w:rPr>
+      </w:pPr>
+      <w:r>
+        <w:rPr>
+          <w:lang w:val="en-GB"/>
+        </w:rPr>
+        <w:t>Execution on all nodes</w:t>
+      </w:r>
+    </w:p>
+    <w:p>
+      <w:pPr>
+        <w:pStyle w:val="ListParagraph"/>
+        <w:numPr>
+          <w:ilvl w:val="0"/>
+          <w:numId w:val="12"/>
+        </w:numPr>
+        <w:rPr>
+          <w:lang w:val="en-GB"/>
+        </w:rPr>
+      </w:pPr>
+      <w:r>
+        <w:rPr>
+          <w:lang w:val="en-GB"/>
+        </w:rPr>
+        <w:t>Do we really need to execute contracts at each node?</w:t>
+      </w:r>
+    </w:p>
+    <w:p>
+      <w:pPr>
+        <w:pStyle w:val="ListParagraph"/>
+        <w:numPr>
+          <w:ilvl w:val="1"/>
+          <w:numId w:val="12"/>
+        </w:numPr>
+        <w:rPr>
+          <w:lang w:val="en-GB"/>
+        </w:rPr>
+      </w:pPr>
+      <w:r>
+        <w:rPr>
+          <w:lang w:val="en-GB"/>
+        </w:rPr>
+        <w:t>What if the node that executes the contracts is faulty?</w:t>
+      </w:r>
+    </w:p>
+    <w:p>
+      <w:pPr>
+        <w:pStyle w:val="ListParagraph"/>
+        <w:numPr>
+          <w:ilvl w:val="1"/>
+          <w:numId w:val="12"/>
+        </w:numPr>
+        <w:rPr>
+          <w:lang w:val="en-GB"/>
+        </w:rPr>
+      </w:pPr>
+      <w:r>
+        <w:rPr>
+          <w:lang w:val="en-GB"/>
+        </w:rPr>
+        <w:t>Use state machine replication</w:t>
+      </w:r>
+    </w:p>
+    <w:p>
+      <w:pPr>
+        <w:pStyle w:val="ListParagraph"/>
+        <w:numPr>
+          <w:ilvl w:val="0"/>
+          <w:numId w:val="12"/>
+        </w:numPr>
+        <w:rPr>
+          <w:lang w:val="en-GB"/>
+        </w:rPr>
+      </w:pPr>
+      <w:r>
+        <w:rPr>
+          <w:lang w:val="en-GB"/>
+        </w:rPr>
+        <w:t>State machine replication</w:t>
+      </w:r>
+    </w:p>
+    <w:p>
+      <w:pPr>
+        <w:pStyle w:val="ListParagraph"/>
+        <w:numPr>
+          <w:ilvl w:val="0"/>
+          <w:numId w:val="12"/>
+        </w:numPr>
+        <w:rPr>
+          <w:lang w:val="en-GB"/>
+        </w:rPr>
+      </w:pPr>
+      <w:r>
+        <w:rPr>
+          <w:lang w:val="en-GB"/>
+        </w:rPr>
+        <w:t>State machine</w:t>
+      </w:r>
+    </w:p>
+    <w:p>
+      <w:pPr>
+        <w:pStyle w:val="ListParagraph"/>
+        <w:numPr>
+          <w:ilvl w:val="0"/>
+          <w:numId w:val="12"/>
+        </w:numPr>
+        <w:rPr>
+          <w:lang w:val="en-GB"/>
+        </w:rPr>
+      </w:pPr>
+      <w:r>
+        <w:rPr>
+          <w:lang w:val="en-GB"/>
+        </w:rPr>
+        <w:t>Smart contract state machine – crowd-funding</w:t>
+      </w:r>
+    </w:p>
+    <w:p>
+      <w:pPr>
+        <w:pStyle w:val="ListParagraph"/>
+        <w:numPr>
+          <w:ilvl w:val="0"/>
+          <w:numId w:val="12"/>
+        </w:numPr>
+        <w:rPr>
+          <w:lang w:val="en-GB"/>
+        </w:rPr>
+      </w:pPr>
+      <w:r>
+        <w:rPr>
+          <w:lang w:val="en-GB"/>
+        </w:rPr>
+        <w:t>Distributed state machine replication</w:t>
+      </w:r>
+    </w:p>
+    <w:p>
+      <w:pPr>
+        <w:pStyle w:val="ListParagraph"/>
+        <w:numPr>
+          <w:ilvl w:val="1"/>
+          <w:numId w:val="12"/>
+        </w:numPr>
+        <w:rPr>
+          <w:lang w:val="en-GB"/>
+        </w:rPr>
+      </w:pPr>
+      <w:r>
+        <w:rPr>
+          <w:lang w:val="en-GB"/>
+        </w:rPr>
+        <w:t>Place copies of the state machine on multiple independent server</w:t>
+      </w:r>
+    </w:p>
+    <w:p>
+      <w:pPr>
+        <w:pStyle w:val="ListParagraph"/>
+        <w:numPr>
+          <w:ilvl w:val="1"/>
+          <w:numId w:val="12"/>
+        </w:numPr>
+        <w:rPr>
+          <w:lang w:val="en-GB"/>
+        </w:rPr>
+      </w:pPr>
+      <w:r>
+        <w:rPr>
+          <w:lang w:val="en-GB"/>
+        </w:rPr>
+        <w:t>Receive client requests, as an input to the state machine</w:t>
+      </w:r>
+    </w:p>
+    <w:p>
+      <w:pPr>
+        <w:pStyle w:val="ListParagraph"/>
+        <w:numPr>
+          <w:ilvl w:val="1"/>
+          <w:numId w:val="12"/>
+        </w:numPr>
+        <w:rPr>
+          <w:lang w:val="en-GB"/>
+        </w:rPr>
+      </w:pPr>
+      <w:r>
+        <w:rPr>
+          <w:lang w:val="en-GB"/>
+        </w:rPr>
+        <w:t>Propagate the inputs to all the servers</w:t>
+      </w:r>
+    </w:p>
+    <w:p>
+      <w:pPr>
+        <w:pStyle w:val="ListParagraph"/>
+        <w:numPr>
+          <w:ilvl w:val="1"/>
+          <w:numId w:val="12"/>
+        </w:numPr>
+        <w:rPr>
+          <w:lang w:val="en-GB"/>
+        </w:rPr>
+      </w:pPr>
+      <w:r>
+        <w:rPr>
+          <w:lang w:val="en-GB"/>
+        </w:rPr>
+        <w:t>Execute the inputs based on the order decided, individually at each server</w:t>
+      </w:r>
+    </w:p>
+    <w:p>
+      <w:pPr>
+        <w:pStyle w:val="ListParagraph"/>
+        <w:numPr>
+          <w:ilvl w:val="1"/>
+          <w:numId w:val="12"/>
+        </w:numPr>
+        <w:rPr>
+          <w:lang w:val="en-GB"/>
+        </w:rPr>
+      </w:pPr>
+      <w:r>
+        <w:rPr>
+          <w:lang w:val="en-GB"/>
+        </w:rPr>
+        <w:t>Sync the state machines across the servers, to avoid any failure</w:t>
+      </w:r>
+    </w:p>
+    <w:p>
+      <w:pPr>
+        <w:pStyle w:val="ListParagraph"/>
+        <w:numPr>
+          <w:ilvl w:val="1"/>
+          <w:numId w:val="12"/>
+        </w:numPr>
+        <w:rPr>
+          <w:lang w:val="en-GB"/>
+        </w:rPr>
+      </w:pPr>
+      <w:r>
+        <w:rPr>
+          <w:lang w:val="en-GB"/>
+        </w:rPr>
+        <w:t>If output state is produced, inform the clients about the output</w:t>
+      </w:r>
+    </w:p>
+    <w:p>
+      <w:pPr>
+        <w:pStyle w:val="ListParagraph"/>
+        <w:numPr>
+          <w:ilvl w:val="0"/>
+          <w:numId w:val="12"/>
+        </w:numPr>
+        <w:rPr>
+          <w:lang w:val="en-GB"/>
+        </w:rPr>
+      </w:pPr>
+      <w:r>
+        <w:rPr>
+          <w:lang w:val="en-GB"/>
+        </w:rPr>
+        <w:t>Permissioned blockchain and state machine replication</w:t>
+      </w:r>
+    </w:p>
+    <w:p>
+      <w:pPr>
+        <w:pStyle w:val="ListParagraph"/>
+        <w:numPr>
+          <w:ilvl w:val="0"/>
+          <w:numId w:val="12"/>
+        </w:numPr>
+        <w:rPr>
+          <w:lang w:val="en-GB"/>
+        </w:rPr>
+      </w:pPr>
+      <w:r>
+        <w:rPr>
+          <w:lang w:val="en-GB"/>
+        </w:rPr>
+        <w:t>Why distributed consensus</w:t>
+      </w:r>
+    </w:p>
+    <w:p>
+      <w:pPr>
+        <w:pStyle w:val="ListParagraph"/>
+        <w:numPr>
+          <w:ilvl w:val="0"/>
+          <w:numId w:val="12"/>
+        </w:numPr>
+        <w:rPr>
+          <w:lang w:val="en-GB"/>
+        </w:rPr>
+      </w:pPr>
+      <w:r>
+        <w:rPr>
+          <w:lang w:val="en-GB"/>
+        </w:rPr>
+        <w:t>Faults in distributed consensus</w:t>
+      </w:r>
+    </w:p>
+    <w:p>
+      <w:pPr>
+        <w:pStyle w:val="ListParagraph"/>
+        <w:numPr>
+          <w:ilvl w:val="1"/>
+          <w:numId w:val="12"/>
+        </w:numPr>
+        <w:rPr>
+          <w:lang w:val="en-GB"/>
+        </w:rPr>
+      </w:pPr>
+      <w:r>
+        <w:rPr>
+          <w:lang w:val="en-GB"/>
+        </w:rPr>
+        <w:t>Crash fault</w:t>
+      </w:r>
+    </w:p>
+    <w:p>
+      <w:pPr>
+        <w:pStyle w:val="ListParagraph"/>
+        <w:numPr>
+          <w:ilvl w:val="1"/>
+          <w:numId w:val="12"/>
+        </w:numPr>
+        <w:rPr>
+          <w:lang w:val="en-GB"/>
+        </w:rPr>
+      </w:pPr>
+      <w:r>
+        <w:rPr>
+          <w:lang w:val="en-GB"/>
+        </w:rPr>
+        <w:t>Network or partitioned faults</w:t>
+      </w:r>
+    </w:p>
+    <w:p>
+      <w:pPr>
+        <w:pStyle w:val="ListParagraph"/>
+        <w:numPr>
+          <w:ilvl w:val="1"/>
+          <w:numId w:val="12"/>
+        </w:numPr>
+        <w:rPr>
+          <w:lang w:val="en-GB"/>
+        </w:rPr>
+      </w:pPr>
+      <w:r>
+        <w:rPr>
+          <w:lang w:val="en-GB"/>
+        </w:rPr>
+        <w:t>Byzantine faults</w:t>
+      </w:r>
+    </w:p>
+    <w:p>
+      <w:pPr>
+        <w:pStyle w:val="ListParagraph"/>
+        <w:numPr>
+          <w:ilvl w:val="2"/>
+          <w:numId w:val="12"/>
+        </w:numPr>
+        <w:rPr>
+          <w:lang w:val="en-GB"/>
+        </w:rPr>
+      </w:pPr>
+      <w:r>
+        <w:rPr>
+          <w:lang w:val="en-GB"/>
+        </w:rPr>
+        <w:t>Malicious behaviour in nodes</w:t>
+      </w:r>
+    </w:p>
+    <w:p>
+      <w:pPr>
+        <w:pStyle w:val="ListParagraph"/>
+        <w:numPr>
+          <w:ilvl w:val="2"/>
+          <w:numId w:val="12"/>
+        </w:numPr>
+        <w:rPr>
+          <w:lang w:val="en-GB"/>
+        </w:rPr>
+      </w:pPr>
+      <w:r>
+        <w:rPr>
+          <w:lang w:val="en-GB"/>
+        </w:rPr>
+        <w:t>Hardware fault</w:t>
+      </w:r>
+    </w:p>
+    <w:p>
+      <w:pPr>
+        <w:pStyle w:val="ListParagraph"/>
+        <w:numPr>
+          <w:ilvl w:val="2"/>
+          <w:numId w:val="12"/>
+        </w:numPr>
+        <w:rPr>
+          <w:lang w:val="en-GB"/>
+        </w:rPr>
+      </w:pPr>
+      <w:r>
+        <w:rPr>
+          <w:lang w:val="en-GB"/>
+        </w:rPr>
+        <w:t>Software error</w:t>
+      </w:r>
+    </w:p>
+    <w:p>
+      <w:pPr>
+        <w:pStyle w:val="ListParagraph"/>
+        <w:numPr>
+          <w:ilvl w:val="0"/>
+          <w:numId w:val="12"/>
+        </w:numPr>
+        <w:rPr>
+          <w:lang w:val="en-GB"/>
+        </w:rPr>
+      </w:pPr>
+      <w:r>
+        <w:rPr>
+          <w:lang w:val="en-GB"/>
+        </w:rPr>
+        <w:t>Consensus for three processes</w:t>
+      </w:r>
+    </w:p>
+    <w:p>
+      <w:pPr>
+        <w:pStyle w:val="ListParagraph"/>
+        <w:numPr>
+          <w:ilvl w:val="0"/>
+          <w:numId w:val="12"/>
+        </w:numPr>
+        <w:rPr>
+          <w:lang w:val="en-GB"/>
+        </w:rPr>
+      </w:pPr>
+      <w:r>
+        <w:rPr>
+          <w:lang w:val="en-GB"/>
+        </w:rPr>
+        <w:t>Requirement of a consensus algorithm</w:t>
+      </w:r>
+    </w:p>
+    <w:p>
+      <w:pPr>
+        <w:pStyle w:val="ListParagraph"/>
+        <w:numPr>
+          <w:ilvl w:val="1"/>
+          <w:numId w:val="12"/>
+        </w:numPr>
+        <w:rPr>
+          <w:lang w:val="en-GB"/>
+        </w:rPr>
+      </w:pPr>
+      <w:r>
+        <w:rPr>
+          <w:lang w:val="en-GB"/>
+        </w:rPr>
+        <w:t>Termination</w:t>
+      </w:r>
+    </w:p>
+    <w:p>
+      <w:pPr>
+        <w:pStyle w:val="ListParagraph"/>
+        <w:numPr>
+          <w:ilvl w:val="1"/>
+          <w:numId w:val="12"/>
+        </w:numPr>
+        <w:rPr>
+          <w:lang w:val="en-GB"/>
+        </w:rPr>
+      </w:pPr>
+      <w:r>
+        <w:rPr>
+          <w:lang w:val="en-GB"/>
+        </w:rPr>
+        <w:t>Agreement</w:t>
+      </w:r>
+    </w:p>
+    <w:p>
+      <w:pPr>
+        <w:pStyle w:val="ListParagraph"/>
+        <w:numPr>
+          <w:ilvl w:val="1"/>
+          <w:numId w:val="12"/>
+        </w:numPr>
+        <w:rPr>
+          <w:lang w:val="en-GB"/>
+        </w:rPr>
+      </w:pPr>
+      <w:r>
+        <w:rPr>
+          <w:lang w:val="en-GB"/>
+        </w:rPr>
+        <w:t>Integrity</w:t>
+      </w:r>
+    </w:p>
+    <w:p>
+      <w:pPr>
+        <w:pStyle w:val="ListParagraph"/>
+        <w:numPr>
+          <w:ilvl w:val="0"/>
+          <w:numId w:val="12"/>
+        </w:numPr>
+        <w:rPr>
+          <w:lang w:val="en-GB"/>
+        </w:rPr>
+      </w:pPr>
+      <w:r>
+        <w:rPr>
+          <w:lang w:val="en-GB"/>
+        </w:rPr>
+        <w:t xml:space="preserve">Different </w:t>
+      </w:r>
+      <w:r>
+        <w:rPr>
+          <w:lang w:val="en-GB"/>
+        </w:rPr>
+        <w:t xml:space="preserve">consensus </w:t>
+      </w:r>
+      <w:r>
+        <w:rPr>
+          <w:lang w:val="en-GB"/>
+        </w:rPr>
+        <w:t>algorithms</w:t>
+      </w:r>
+    </w:p>
+    <w:p>
+      <w:pPr>
+        <w:pStyle w:val="ListParagraph"/>
+        <w:numPr>
+          <w:ilvl w:val="1"/>
+          <w:numId w:val="12"/>
+        </w:numPr>
+        <w:rPr>
+          <w:lang w:val="en-GB"/>
+        </w:rPr>
+      </w:pPr>
+      <w:r>
+        <w:rPr>
+          <w:lang w:val="en-GB"/>
+        </w:rPr>
+        <w:t>Crash or network faults</w:t>
+      </w:r>
+    </w:p>
+    <w:p>
+      <w:pPr>
+        <w:pStyle w:val="ListParagraph"/>
+        <w:numPr>
+          <w:ilvl w:val="2"/>
+          <w:numId w:val="12"/>
+        </w:numPr>
+        <w:rPr>
+          <w:lang w:val="en-GB"/>
+        </w:rPr>
+      </w:pPr>
+      <w:r>
+        <w:rPr>
+          <w:lang w:val="en-GB"/>
+        </w:rPr>
+        <w:t>PAXOS</w:t>
+      </w:r>
+    </w:p>
+    <w:p>
+      <w:pPr>
+        <w:pStyle w:val="ListParagraph"/>
+        <w:numPr>
+          <w:ilvl w:val="2"/>
+          <w:numId w:val="12"/>
+        </w:numPr>
+        <w:rPr>
+          <w:lang w:val="en-GB"/>
+        </w:rPr>
+      </w:pPr>
+      <w:r>
+        <w:rPr>
+          <w:lang w:val="en-GB"/>
+        </w:rPr>
+        <w:t>RAFT</w:t>
+      </w:r>
+    </w:p>
+    <w:p>
+      <w:pPr>
+        <w:pStyle w:val="ListParagraph"/>
+        <w:numPr>
+          <w:ilvl w:val="1"/>
+          <w:numId w:val="12"/>
+        </w:numPr>
+        <w:rPr>
+          <w:lang w:val="en-GB"/>
+        </w:rPr>
+      </w:pPr>
+      <w:r>
+        <w:rPr>
+          <w:lang w:val="en-GB"/>
+        </w:rPr>
+        <w:t>Byzantine faults (including crash or network failures)</w:t>
+      </w:r>
+    </w:p>
+    <w:p>
+      <w:pPr>
+        <w:pStyle w:val="ListParagraph"/>
+        <w:numPr>
+          <w:ilvl w:val="2"/>
+          <w:numId w:val="12"/>
+        </w:numPr>
+        <w:rPr>
+          <w:lang w:val="en-GB"/>
+        </w:rPr>
+      </w:pPr>
+      <w:r>
+        <w:rPr>
+          <w:lang w:val="en-GB"/>
+        </w:rPr>
+        <w:t>Byzantine fault tolerance (BFT)</w:t>
+      </w:r>
+    </w:p>
+    <w:p>
+      <w:pPr>
+        <w:pStyle w:val="ListParagraph"/>
+        <w:numPr>
+          <w:ilvl w:val="2"/>
+          <w:numId w:val="12"/>
+        </w:numPr>
+        <w:rPr>
+          <w:lang w:val="en-GB"/>
+        </w:rPr>
+      </w:pPr>
+      <w:r>
+        <w:rPr>
+          <w:lang w:val="en-GB"/>
+        </w:rPr>
+        <w:t>Practical byzantine fault tolerance (PBFT)</w:t>
+      </w:r>
+    </w:p>
+    <w:p>
+      <w:pPr>
+        <w:pStyle w:val="ListParagraph"/>
+        <w:numPr>
+          <w:ilvl w:val="0"/>
+          <w:numId w:val="12"/>
+        </w:numPr>
+        <w:rPr>
+          <w:lang w:val="en-GB"/>
+        </w:rPr>
+      </w:pPr>
+      <w:r>
+        <w:rPr>
+          <w:lang w:val="en-GB"/>
+        </w:rPr>
+        <w:t>PAXOS</w:t>
+      </w:r>
+    </w:p>
+    <w:p>
+      <w:pPr>
+        <w:pStyle w:val="ListParagraph"/>
+        <w:numPr>
+          <w:ilvl w:val="1"/>
+          <w:numId w:val="12"/>
+        </w:numPr>
+        <w:rPr>
+          <w:lang w:val="en-GB"/>
+        </w:rPr>
+      </w:pPr>
+      <w:r>
+        <w:rPr>
+          <w:lang w:val="en-GB"/>
+        </w:rPr>
+        <w:t>Types of nodes</w:t>
+      </w:r>
+    </w:p>
+    <w:p>
+      <w:pPr>
+        <w:pStyle w:val="ListParagraph"/>
+        <w:numPr>
+          <w:ilvl w:val="2"/>
+          <w:numId w:val="12"/>
+        </w:numPr>
+        <w:rPr>
+          <w:lang w:val="en-GB"/>
+        </w:rPr>
+      </w:pPr>
+      <w:r>
+        <w:rPr>
+          <w:lang w:val="en-GB"/>
+        </w:rPr>
+        <w:t>Proposer</w:t>
+      </w:r>
+    </w:p>
+    <w:p>
+      <w:pPr>
+        <w:pStyle w:val="ListParagraph"/>
+        <w:numPr>
+          <w:ilvl w:val="2"/>
+          <w:numId w:val="12"/>
+        </w:numPr>
+        <w:rPr>
+          <w:lang w:val="en-GB"/>
+        </w:rPr>
+      </w:pPr>
+      <w:r>
+        <w:rPr>
+          <w:lang w:val="en-GB"/>
+        </w:rPr>
+        <w:lastRenderedPageBreak/>
+        <w:t>Acceptor</w:t>
+      </w:r>
+    </w:p>
+    <w:p>
+      <w:pPr>
+        <w:pStyle w:val="ListParagraph"/>
+        <w:numPr>
+          <w:ilvl w:val="2"/>
+          <w:numId w:val="12"/>
+        </w:numPr>
+        <w:rPr>
+          <w:lang w:val="en-GB"/>
+        </w:rPr>
+      </w:pPr>
+      <w:r>
+        <w:rPr>
+          <w:lang w:val="en-GB"/>
+        </w:rPr>
+        <w:t>Learner</w:t>
+      </w:r>
+    </w:p>
+    <w:p>
+      <w:pPr>
+        <w:pStyle w:val="ListParagraph"/>
+        <w:numPr>
+          <w:ilvl w:val="1"/>
+          <w:numId w:val="12"/>
+        </w:numPr>
+        <w:rPr>
+          <w:lang w:val="en-GB"/>
+        </w:rPr>
+      </w:pPr>
+      <w:r>
+        <w:rPr>
+          <w:lang w:val="en-GB"/>
+        </w:rPr>
+        <w:t xml:space="preserve">Making a proposal: </w:t>
+      </w:r>
+    </w:p>
+    <w:p>
+      <w:pPr>
+        <w:pStyle w:val="ListParagraph"/>
+        <w:numPr>
+          <w:ilvl w:val="2"/>
+          <w:numId w:val="12"/>
+        </w:numPr>
+        <w:rPr>
+          <w:lang w:val="en-GB"/>
+        </w:rPr>
+      </w:pPr>
+      <w:r>
+        <w:rPr>
+          <w:lang w:val="en-GB"/>
+        </w:rPr>
+        <w:t>proposer process</w:t>
+      </w:r>
+    </w:p>
+    <w:p>
+      <w:pPr>
+        <w:pStyle w:val="ListParagraph"/>
+        <w:numPr>
+          <w:ilvl w:val="2"/>
+          <w:numId w:val="12"/>
+        </w:numPr>
+        <w:rPr>
+          <w:lang w:val="en-GB"/>
+        </w:rPr>
+      </w:pPr>
+      <w:r>
+        <w:rPr>
+          <w:lang w:val="en-GB"/>
+        </w:rPr>
+        <w:t>Acceptor’s decision making</w:t>
+      </w:r>
+    </w:p>
+    <w:p>
+      <w:pPr>
+        <w:pStyle w:val="ListParagraph"/>
+        <w:numPr>
+          <w:ilvl w:val="2"/>
+          <w:numId w:val="12"/>
+        </w:numPr>
+        <w:rPr>
+          <w:lang w:val="en-GB"/>
+        </w:rPr>
+      </w:pPr>
+      <w:r>
+        <w:rPr>
+          <w:lang w:val="en-GB"/>
+        </w:rPr>
+        <w:t>Acceptor’s message</w:t>
+      </w:r>
+    </w:p>
+    <w:p>
+      <w:pPr>
+        <w:pStyle w:val="ListParagraph"/>
+        <w:numPr>
+          <w:ilvl w:val="1"/>
+          <w:numId w:val="12"/>
+        </w:numPr>
+        <w:rPr>
+          <w:lang w:val="en-GB"/>
+        </w:rPr>
+      </w:pPr>
+      <w:r>
+        <w:rPr>
+          <w:lang w:val="en-GB"/>
+        </w:rPr>
+        <w:t>Accepting a value:</w:t>
+      </w:r>
+    </w:p>
+    <w:p>
+      <w:pPr>
+        <w:pStyle w:val="ListParagraph"/>
+        <w:numPr>
+          <w:ilvl w:val="2"/>
+          <w:numId w:val="12"/>
+        </w:numPr>
+        <w:rPr>
+          <w:lang w:val="en-GB"/>
+        </w:rPr>
+      </w:pPr>
+      <w:r>
+        <w:rPr>
+          <w:lang w:val="en-GB"/>
+        </w:rPr>
+        <w:t>Proposer’s decision making</w:t>
+      </w:r>
+    </w:p>
+    <w:p>
+      <w:pPr>
+        <w:pStyle w:val="ListParagraph"/>
+        <w:numPr>
+          <w:ilvl w:val="2"/>
+          <w:numId w:val="12"/>
+        </w:numPr>
+        <w:rPr>
+          <w:lang w:val="en-GB"/>
+        </w:rPr>
+      </w:pPr>
+      <w:r>
+        <w:rPr>
+          <w:lang w:val="en-GB"/>
+        </w:rPr>
+        <w:t>Accept message</w:t>
+      </w:r>
+    </w:p>
+    <w:p>
+      <w:pPr>
+        <w:pStyle w:val="ListParagraph"/>
+        <w:numPr>
+          <w:ilvl w:val="2"/>
+          <w:numId w:val="12"/>
+        </w:numPr>
+        <w:rPr>
+          <w:lang w:val="en-GB"/>
+        </w:rPr>
+      </w:pPr>
+      <w:r>
+        <w:rPr>
+          <w:lang w:val="en-GB"/>
+        </w:rPr>
+        <w:t>Notifying learner</w:t>
+      </w:r>
+    </w:p>
+    <w:p>
+      <w:pPr>
+        <w:pStyle w:val="ListParagraph"/>
+        <w:numPr>
+          <w:ilvl w:val="1"/>
+          <w:numId w:val="12"/>
+        </w:numPr>
+        <w:rPr>
+          <w:lang w:val="en-GB"/>
+        </w:rPr>
+      </w:pPr>
+      <w:r>
+        <w:rPr>
+          <w:lang w:val="en-GB"/>
+        </w:rPr>
+        <w:t>Single proposer: No rejection</w:t>
+      </w:r>
+    </w:p>
+    <w:p>
+      <w:pPr>
+        <w:pStyle w:val="ListParagraph"/>
+        <w:numPr>
+          <w:ilvl w:val="0"/>
+          <w:numId w:val="12"/>
+        </w:numPr>
+        <w:rPr>
+          <w:lang w:val="en-GB"/>
+        </w:rPr>
+      </w:pPr>
+      <w:r>
+        <w:rPr>
+          <w:lang w:val="en-GB"/>
+        </w:rPr>
+        <w:t>Handling failure:</w:t>
+      </w:r>
+    </w:p>
+    <w:p>
+      <w:pPr>
+        <w:pStyle w:val="ListParagraph"/>
+        <w:numPr>
+          <w:ilvl w:val="1"/>
+          <w:numId w:val="12"/>
+        </w:numPr>
+        <w:rPr>
+          <w:lang w:val="en-GB"/>
+        </w:rPr>
+      </w:pPr>
+      <w:r>
+        <w:rPr>
+          <w:lang w:val="en-GB"/>
+        </w:rPr>
+        <w:t>Proposer failure</w:t>
+      </w:r>
+    </w:p>
+    <w:p>
+      <w:pPr>
+        <w:pStyle w:val="ListParagraph"/>
+        <w:numPr>
+          <w:ilvl w:val="1"/>
+          <w:numId w:val="12"/>
+        </w:numPr>
+        <w:rPr>
+          <w:lang w:val="en-GB"/>
+        </w:rPr>
+      </w:pPr>
+      <w:r>
+        <w:rPr>
+          <w:lang w:val="en-GB"/>
+        </w:rPr>
+        <w:t>Dueling proposers</w:t>
+      </w:r>
+    </w:p>
+    <w:p>
+      <w:pPr>
+        <w:pStyle w:val="ListParagraph"/>
+        <w:numPr>
+          <w:ilvl w:val="0"/>
+          <w:numId w:val="12"/>
+        </w:numPr>
+        <w:rPr>
+          <w:lang w:val="en-GB"/>
+        </w:rPr>
+      </w:pPr>
+      <w:r>
+        <w:rPr>
+          <w:lang w:val="en-GB"/>
+        </w:rPr>
+        <w:t>RAFT consensus</w:t>
+      </w:r>
+    </w:p>
+    <w:p>
+      <w:pPr>
+        <w:pStyle w:val="ListParagraph"/>
+        <w:numPr>
+          <w:ilvl w:val="0"/>
+          <w:numId w:val="12"/>
+        </w:numPr>
+        <w:rPr>
+          <w:lang w:val="en-GB"/>
+        </w:rPr>
+      </w:pPr>
+      <w:r>
+        <w:rPr>
+          <w:lang w:val="en-GB"/>
+        </w:rPr>
+        <w:t>RAFT</w:t>
+      </w:r>
+      <w:r>
+        <w:rPr>
+          <w:lang w:val="en-GB"/>
+        </w:rPr>
+        <w:tab/>
+      </w:r>
+    </w:p>
+    <w:p>
+      <w:pPr>
+        <w:pStyle w:val="ListParagraph"/>
+        <w:numPr>
+          <w:ilvl w:val="0"/>
+          <w:numId w:val="12"/>
+        </w:numPr>
+        <w:rPr>
+          <w:lang w:val="en-GB"/>
+        </w:rPr>
+      </w:pPr>
+      <w:r>
+        <w:rPr>
+          <w:lang w:val="en-GB"/>
+        </w:rPr>
+        <w:t xml:space="preserve">Electing the leader: </w:t>
+      </w:r>
+    </w:p>
+    <w:p>
+      <w:pPr>
+        <w:pStyle w:val="ListParagraph"/>
+        <w:numPr>
+          <w:ilvl w:val="1"/>
+          <w:numId w:val="12"/>
+        </w:numPr>
+        <w:rPr>
+          <w:lang w:val="en-GB"/>
+        </w:rPr>
+      </w:pPr>
+      <w:r>
+        <w:rPr>
+          <w:lang w:val="en-GB"/>
+        </w:rPr>
+        <w:t>voting request</w:t>
+      </w:r>
+    </w:p>
+    <w:p>
+      <w:pPr>
+        <w:pStyle w:val="ListParagraph"/>
+        <w:numPr>
+          <w:ilvl w:val="1"/>
+          <w:numId w:val="12"/>
+        </w:numPr>
+        <w:rPr>
+          <w:lang w:val="en-GB"/>
+        </w:rPr>
+      </w:pPr>
+      <w:r>
+        <w:rPr>
+          <w:lang w:val="en-GB"/>
+        </w:rPr>
+        <w:t>Follow node’s decision making</w:t>
+      </w:r>
+    </w:p>
+    <w:p>
+      <w:pPr>
+        <w:pStyle w:val="ListParagraph"/>
+        <w:numPr>
+          <w:ilvl w:val="1"/>
+          <w:numId w:val="12"/>
+        </w:numPr>
+        <w:rPr>
+          <w:lang w:val="en-GB"/>
+        </w:rPr>
+      </w:pPr>
+      <w:r>
+        <w:rPr>
+          <w:lang w:val="en-GB"/>
+        </w:rPr>
+        <w:t>Majority voting</w:t>
+      </w:r>
+    </w:p>
+    <w:p>
+      <w:pPr>
+        <w:pStyle w:val="ListParagraph"/>
+        <w:numPr>
+          <w:ilvl w:val="0"/>
+          <w:numId w:val="12"/>
+        </w:numPr>
+        <w:rPr>
+          <w:lang w:val="en-GB"/>
+        </w:rPr>
+      </w:pPr>
+      <w:r>
+        <w:rPr>
+          <w:lang w:val="en-GB"/>
+        </w:rPr>
+        <w:t>Multiple leader candidate:</w:t>
+      </w:r>
+    </w:p>
+    <w:p>
+      <w:pPr>
+        <w:pStyle w:val="ListParagraph"/>
+        <w:numPr>
+          <w:ilvl w:val="1"/>
+          <w:numId w:val="12"/>
+        </w:numPr>
+        <w:rPr>
+          <w:lang w:val="en-GB"/>
+        </w:rPr>
+      </w:pPr>
+      <w:r>
+        <w:rPr>
+          <w:lang w:val="en-GB"/>
+        </w:rPr>
+        <w:t>Current</w:t>
+      </w:r>
+      <w:r>
+        <w:rPr>
+          <w:lang w:val="en-GB"/>
+        </w:rPr>
+        <w:t xml:space="preserve"> leader failure</w:t>
+      </w:r>
+    </w:p>
+    <w:p>
+      <w:pPr>
+        <w:pStyle w:val="ListParagraph"/>
+        <w:numPr>
+          <w:ilvl w:val="1"/>
+          <w:numId w:val="12"/>
+        </w:numPr>
+        <w:rPr>
+          <w:lang w:val="en-GB"/>
+        </w:rPr>
+      </w:pPr>
+      <w:r>
+        <w:rPr>
+          <w:lang w:val="en-GB"/>
+        </w:rPr>
+        <w:t>Simultaneous request vote</w:t>
+      </w:r>
+    </w:p>
+    <w:p>
+      <w:pPr>
+        <w:pStyle w:val="ListParagraph"/>
+        <w:numPr>
+          <w:ilvl w:val="0"/>
+          <w:numId w:val="12"/>
+        </w:numPr>
+        <w:rPr>
+          <w:lang w:val="en-GB"/>
+        </w:rPr>
+      </w:pPr>
+      <w:proofErr w:type="spellStart"/>
+      <w:r>
+        <w:rPr>
+          <w:lang w:val="en-GB"/>
+        </w:rPr>
+        <w:t>Commiting</w:t>
+      </w:r>
+      <w:proofErr w:type="spellEnd"/>
+      <w:r>
+        <w:rPr>
+          <w:lang w:val="en-GB"/>
+        </w:rPr>
+        <w:t xml:space="preserve"> entry log</w:t>
+      </w:r>
+    </w:p>
+    <w:p>
+      <w:pPr>
+        <w:pStyle w:val="ListParagraph"/>
+        <w:numPr>
+          <w:ilvl w:val="0"/>
+          <w:numId w:val="12"/>
+        </w:numPr>
+        <w:rPr>
+          <w:lang w:val="en-GB"/>
+        </w:rPr>
+      </w:pPr>
+      <w:r>
+        <w:rPr>
+          <w:lang w:val="en-GB"/>
+        </w:rPr>
+        <w:t>Handling failure</w:t>
+      </w:r>
+    </w:p>
+    <w:p>
+      <w:pPr>
+        <w:pStyle w:val="ListParagraph"/>
+        <w:numPr>
+          <w:ilvl w:val="0"/>
+          <w:numId w:val="12"/>
+        </w:numPr>
+        <w:rPr>
+          <w:lang w:val="en-GB"/>
+        </w:rPr>
+      </w:pPr>
+      <w:r>
+        <w:rPr>
+          <w:lang w:val="en-GB"/>
+        </w:rPr>
+        <w:t>Byzantine general problem</w:t>
+      </w:r>
+      <w:r>
+        <w:rPr>
+          <w:lang w:val="en-GB"/>
+        </w:rPr>
+        <w:t xml:space="preserve"> </w:t>
+      </w:r>
+    </w:p>
+    <w:p>
+      <w:pPr>
+        <w:pStyle w:val="ListParagraph"/>
+        <w:numPr>
+          <w:ilvl w:val="0"/>
+          <w:numId w:val="12"/>
+        </w:numPr>
+        <w:rPr>
+          <w:lang w:val="en-GB"/>
+        </w:rPr>
+      </w:pPr>
+      <w:r>
+        <w:rPr>
+          <w:lang w:val="en-GB"/>
+        </w:rPr>
+        <w:t>Practical byzantine fault tolerant</w:t>
+      </w:r>
+    </w:p>
+    <w:p>
+      <w:pPr>
+        <w:pStyle w:val="ListParagraph"/>
+        <w:numPr>
+          <w:ilvl w:val="1"/>
+          <w:numId w:val="12"/>
+        </w:numPr>
+        <w:rPr>
+          <w:lang w:val="en-GB"/>
+        </w:rPr>
+      </w:pPr>
+      <w:r>
+        <w:rPr>
+          <w:lang w:val="en-GB"/>
+        </w:rPr>
+        <w:t>Practical byzantine fault tolerant model</w:t>
+      </w:r>
+    </w:p>
+    <w:p>
+      <w:pPr>
+        <w:pStyle w:val="ListParagraph"/>
+        <w:numPr>
+          <w:ilvl w:val="2"/>
+          <w:numId w:val="12"/>
+        </w:numPr>
+        <w:rPr>
+          <w:lang w:val="en-GB"/>
+        </w:rPr>
+      </w:pPr>
+      <w:r>
+        <w:rPr>
+          <w:lang w:val="en-GB"/>
+        </w:rPr>
+        <w:t>Assumptions (asynchronous network, faulty nodes)</w:t>
+      </w:r>
+    </w:p>
+    <w:p>
+      <w:pPr>
+        <w:pStyle w:val="ListParagraph"/>
+        <w:numPr>
+          <w:ilvl w:val="2"/>
+          <w:numId w:val="12"/>
+        </w:numPr>
+        <w:rPr>
+          <w:lang w:val="en-GB"/>
+        </w:rPr>
+      </w:pPr>
+      <w:r>
+        <w:rPr>
+          <w:lang w:val="en-GB"/>
+        </w:rPr>
+        <w:t xml:space="preserve">3f+1 nodes req. to </w:t>
+      </w:r>
+      <w:proofErr w:type="spellStart"/>
+      <w:r>
+        <w:rPr>
+          <w:lang w:val="en-GB"/>
+        </w:rPr>
+        <w:t>tol</w:t>
+      </w:r>
+      <w:proofErr w:type="spellEnd"/>
+      <w:r>
+        <w:rPr>
+          <w:lang w:val="en-GB"/>
+        </w:rPr>
+        <w:t>. f byzantine faults</w:t>
+      </w:r>
+    </w:p>
+    <w:p>
+      <w:pPr>
+        <w:pStyle w:val="ListParagraph"/>
+        <w:numPr>
+          <w:ilvl w:val="1"/>
+          <w:numId w:val="12"/>
+        </w:numPr>
+        <w:rPr>
+          <w:lang w:val="en-GB"/>
+        </w:rPr>
+      </w:pPr>
+      <w:r>
+        <w:rPr>
+          <w:lang w:val="en-GB"/>
+        </w:rPr>
+        <w:t>Practical byzantine fault tolerant algorithm</w:t>
+      </w:r>
+    </w:p>
+    <w:p>
+      <w:pPr>
+        <w:pStyle w:val="ListParagraph"/>
+        <w:numPr>
+          <w:ilvl w:val="2"/>
+          <w:numId w:val="12"/>
+        </w:numPr>
+        <w:rPr>
+          <w:lang w:val="en-GB"/>
+        </w:rPr>
+      </w:pPr>
+      <w:r>
+        <w:rPr>
+          <w:lang w:val="en-GB"/>
+        </w:rPr>
+        <w:t>Three phase protocol</w:t>
+      </w:r>
+    </w:p>
+    <w:p>
+      <w:pPr>
+        <w:pStyle w:val="ListParagraph"/>
+        <w:numPr>
+          <w:ilvl w:val="3"/>
+          <w:numId w:val="12"/>
+        </w:numPr>
+        <w:rPr>
+          <w:lang w:val="en-GB"/>
+        </w:rPr>
+      </w:pPr>
+      <w:r>
+        <w:rPr>
+          <w:lang w:val="en-GB"/>
+        </w:rPr>
+        <w:t>Pre-prepare phase</w:t>
+      </w:r>
+    </w:p>
+    <w:p>
+      <w:pPr>
+        <w:pStyle w:val="ListParagraph"/>
+        <w:numPr>
+          <w:ilvl w:val="3"/>
+          <w:numId w:val="12"/>
+        </w:numPr>
+        <w:rPr>
+          <w:lang w:val="en-GB"/>
+        </w:rPr>
+      </w:pPr>
+      <w:r>
+        <w:rPr>
+          <w:lang w:val="en-GB"/>
+        </w:rPr>
+        <w:t>Prepare phase</w:t>
+      </w:r>
+      <w:r>
+        <w:rPr>
+          <w:lang w:val="en-GB"/>
+        </w:rPr>
+        <w:t xml:space="preserve"> (2f)</w:t>
+      </w:r>
+      <w:r>
+        <w:rPr>
+          <w:lang w:val="en-GB"/>
+        </w:rPr>
+        <w:t xml:space="preserve"> (excluding its own)</w:t>
+      </w:r>
+    </w:p>
+    <w:p>
+      <w:pPr>
+        <w:pStyle w:val="ListParagraph"/>
+        <w:numPr>
+          <w:ilvl w:val="3"/>
+          <w:numId w:val="12"/>
+        </w:numPr>
+        <w:rPr>
+          <w:lang w:val="en-GB"/>
+        </w:rPr>
+      </w:pPr>
+      <w:r>
+        <w:rPr>
+          <w:lang w:val="en-GB"/>
+        </w:rPr>
+        <w:t>Commit phase</w:t>
+      </w:r>
+      <w:r>
+        <w:rPr>
+          <w:lang w:val="en-GB"/>
+        </w:rPr>
+        <w:t xml:space="preserve"> (2f+1)</w:t>
+      </w:r>
+      <w:r>
+        <w:rPr>
+          <w:lang w:val="en-GB"/>
+        </w:rPr>
+        <w:t xml:space="preserve"> </w:t>
+      </w:r>
+      <w:r>
+        <w:rPr>
+          <w:lang w:val="en-GB"/>
+        </w:rPr>
+        <w:t>(including its own)</w:t>
+      </w:r>
+    </w:p>
+    <w:p>
+      <w:pPr>
+        <w:pStyle w:val="ListParagraph"/>
+        <w:numPr>
+          <w:ilvl w:val="2"/>
+          <w:numId w:val="12"/>
+        </w:numPr>
+        <w:rPr>
+          <w:lang w:val="en-GB"/>
+        </w:rPr>
+      </w:pPr>
+      <w:r>
+        <w:rPr>
+          <w:lang w:val="en-GB"/>
+        </w:rPr>
+        <w:t>View change protocol</w:t>
+      </w:r>
+    </w:p>
+    <w:p>
+      <w:pPr>
+        <w:pStyle w:val="ListParagraph"/>
+        <w:numPr>
+          <w:ilvl w:val="3"/>
+          <w:numId w:val="12"/>
+        </w:numPr>
+        <w:rPr>
+          <w:lang w:val="en-GB"/>
+        </w:rPr>
+      </w:pPr>
+      <w:r>
+        <w:rPr>
+          <w:lang w:val="en-GB"/>
+        </w:rPr>
+        <w:t>Handle primary failure</w:t>
+      </w:r>
+    </w:p>
+    <w:p>
+      <w:pPr>
+        <w:pStyle w:val="ListParagraph"/>
+        <w:numPr>
+          <w:ilvl w:val="3"/>
+          <w:numId w:val="12"/>
+        </w:numPr>
+        <w:rPr>
+          <w:lang w:val="en-GB"/>
+        </w:rPr>
+      </w:pPr>
+      <w:r>
+        <w:rPr>
+          <w:lang w:val="en-GB"/>
+        </w:rPr>
+        <w:t>Ensures progress despite faulty/malicious leader/primary</w:t>
+      </w:r>
+    </w:p>
+    <w:p>
+      <w:pPr>
+        <w:pStyle w:val="ListParagraph"/>
+        <w:numPr>
+          <w:ilvl w:val="1"/>
+          <w:numId w:val="12"/>
+        </w:numPr>
+        <w:rPr>
+          <w:lang w:val="en-GB"/>
+        </w:rPr>
+      </w:pPr>
+      <w:r>
+        <w:rPr>
+          <w:lang w:val="en-GB"/>
+        </w:rPr>
+        <w:t>Correctness</w:t>
+      </w:r>
+    </w:p>
+    <w:p>
+      <w:pPr>
+        <w:pStyle w:val="ListParagraph"/>
+        <w:numPr>
+          <w:ilvl w:val="2"/>
+          <w:numId w:val="12"/>
+        </w:numPr>
+        <w:rPr>
+          <w:lang w:val="en-GB"/>
+        </w:rPr>
+      </w:pPr>
+      <w:r>
+        <w:rPr>
+          <w:lang w:val="en-GB"/>
+        </w:rPr>
+        <w:t>Safety</w:t>
+      </w:r>
+    </w:p>
+    <w:p>
+      <w:pPr>
+        <w:pStyle w:val="ListParagraph"/>
+        <w:numPr>
+          <w:ilvl w:val="2"/>
+          <w:numId w:val="12"/>
+        </w:numPr>
+        <w:rPr>
+          <w:lang w:val="en-GB"/>
+        </w:rPr>
+      </w:pPr>
+      <w:r>
+        <w:rPr>
+          <w:lang w:val="en-GB"/>
+        </w:rPr>
+        <w:t>Liveness</w:t>
+      </w:r>
+    </w:p>
+    <w:p>
+      <w:pPr>
+        <w:pStyle w:val="ListParagraph"/>
+        <w:numPr>
+          <w:ilvl w:val="0"/>
+          <w:numId w:val="12"/>
+        </w:numPr>
+        <w:rPr>
+          <w:lang w:val="en-GB"/>
+        </w:rPr>
+      </w:pPr>
+      <w:r>
+        <w:rPr>
+          <w:lang w:val="en-GB"/>
+        </w:rPr>
+        <w:t>Consensus in permissioned model</w:t>
       </w:r>
     </w:p>
     <w:p/>
@@ -1754,6 +3436,98 @@
     </w:lvl>
   </w:abstractNum>
   <w:abstractNum w:abstractNumId="3" w15:restartNumberingAfterBreak="0">
+    <w:nsid w:val="1AAA164D"/>
+    <w:multiLevelType w:val="hybridMultilevel"/>
+    <w:tmpl w:val="EA4AB1CA"/>
+    <w:lvl w:ilvl="0" w:tplc="4009000F">
+      <w:start w:val="1"/>
+      <w:numFmt w:val="decimal"/>
+      <w:lvlText w:val="%1."/>
+      <w:lvlJc w:val="left"/>
+      <w:pPr>
+        <w:ind w:left="720" w:hanging="360"/>
+      </w:pPr>
+      <w:rPr>
+        <w:rFonts w:hint="default"/>
+      </w:rPr>
+    </w:lvl>
+    <w:lvl w:ilvl="1" w:tplc="40090019">
+      <w:start w:val="1"/>
+      <w:numFmt w:val="lowerLetter"/>
+      <w:lvlText w:val="%2."/>
+      <w:lvlJc w:val="left"/>
+      <w:pPr>
+        <w:ind w:left="1440" w:hanging="360"/>
+      </w:pPr>
+    </w:lvl>
+    <w:lvl w:ilvl="2" w:tplc="4009001B">
+      <w:start w:val="1"/>
+      <w:numFmt w:val="lowerRoman"/>
+      <w:lvlText w:val="%3."/>
+      <w:lvlJc w:val="right"/>
+      <w:pPr>
+        <w:ind w:left="2160" w:hanging="180"/>
+      </w:pPr>
+    </w:lvl>
+    <w:lvl w:ilvl="3" w:tplc="40090001">
+      <w:start w:val="1"/>
+      <w:numFmt w:val="bullet"/>
+      <w:lvlText w:val=""/>
+      <w:lvlJc w:val="left"/>
+      <w:pPr>
+        <w:ind w:left="2880" w:hanging="360"/>
+      </w:pPr>
+      <w:rPr>
+        <w:rFonts w:ascii="Symbol" w:hAnsi="Symbol" w:hint="default"/>
+      </w:rPr>
+    </w:lvl>
+    <w:lvl w:ilvl="4" w:tplc="40090019" w:tentative="1">
+      <w:start w:val="1"/>
+      <w:numFmt w:val="lowerLetter"/>
+      <w:lvlText w:val="%5."/>
+      <w:lvlJc w:val="left"/>
+      <w:pPr>
+        <w:ind w:left="3600" w:hanging="360"/>
+      </w:pPr>
+    </w:lvl>
+    <w:lvl w:ilvl="5" w:tplc="4009001B" w:tentative="1">
+      <w:start w:val="1"/>
+      <w:numFmt w:val="lowerRoman"/>
+      <w:lvlText w:val="%6."/>
+      <w:lvlJc w:val="right"/>
+      <w:pPr>
+        <w:ind w:left="4320" w:hanging="180"/>
+      </w:pPr>
+    </w:lvl>
+    <w:lvl w:ilvl="6" w:tplc="4009000F" w:tentative="1">
+      <w:start w:val="1"/>
+      <w:numFmt w:val="decimal"/>
+      <w:lvlText w:val="%7."/>
+      <w:lvlJc w:val="left"/>
+      <w:pPr>
+        <w:ind w:left="5040" w:hanging="360"/>
+      </w:pPr>
+    </w:lvl>
+    <w:lvl w:ilvl="7" w:tplc="40090019" w:tentative="1">
+      <w:start w:val="1"/>
+      <w:numFmt w:val="lowerLetter"/>
+      <w:lvlText w:val="%8."/>
+      <w:lvlJc w:val="left"/>
+      <w:pPr>
+        <w:ind w:left="5760" w:hanging="360"/>
+      </w:pPr>
+    </w:lvl>
+    <w:lvl w:ilvl="8" w:tplc="4009001B" w:tentative="1">
+      <w:start w:val="1"/>
+      <w:numFmt w:val="lowerRoman"/>
+      <w:lvlText w:val="%9."/>
+      <w:lvlJc w:val="right"/>
+      <w:pPr>
+        <w:ind w:left="6480" w:hanging="180"/>
+      </w:pPr>
+    </w:lvl>
+  </w:abstractNum>
+  <w:abstractNum w:abstractNumId="4" w15:restartNumberingAfterBreak="0">
     <w:nsid w:val="1D207F5C"/>
     <w:multiLevelType w:val="multilevel"/>
     <w:tmpl w:val="6CF8FC32"/>
@@ -1902,7 +3676,7 @@
       </w:rPr>
     </w:lvl>
   </w:abstractNum>
-  <w:abstractNum w:abstractNumId="4" w15:restartNumberingAfterBreak="0">
+  <w:abstractNum w:abstractNumId="5" w15:restartNumberingAfterBreak="0">
     <w:nsid w:val="1E8A4517"/>
     <w:multiLevelType w:val="hybridMultilevel"/>
     <w:tmpl w:val="3CA2945E"/>
@@ -1991,7 +3765,7 @@
       </w:pPr>
     </w:lvl>
   </w:abstractNum>
-  <w:abstractNum w:abstractNumId="5" w15:restartNumberingAfterBreak="0">
+  <w:abstractNum w:abstractNumId="6" w15:restartNumberingAfterBreak="0">
     <w:nsid w:val="24825491"/>
     <w:multiLevelType w:val="hybridMultilevel"/>
     <w:tmpl w:val="2EF842FE"/>
@@ -2077,7 +3851,7 @@
       </w:pPr>
     </w:lvl>
   </w:abstractNum>
-  <w:abstractNum w:abstractNumId="6" w15:restartNumberingAfterBreak="0">
+  <w:abstractNum w:abstractNumId="7" w15:restartNumberingAfterBreak="0">
     <w:nsid w:val="332E2540"/>
     <w:multiLevelType w:val="hybridMultilevel"/>
     <w:tmpl w:val="5E043DDE"/>
@@ -2163,7 +3937,7 @@
       </w:pPr>
     </w:lvl>
   </w:abstractNum>
-  <w:abstractNum w:abstractNumId="7" w15:restartNumberingAfterBreak="0">
+  <w:abstractNum w:abstractNumId="8" w15:restartNumberingAfterBreak="0">
     <w:nsid w:val="3BCE7D1C"/>
     <w:multiLevelType w:val="multilevel"/>
     <w:tmpl w:val="CB168E46"/>
@@ -2312,7 +4086,7 @@
       </w:rPr>
     </w:lvl>
   </w:abstractNum>
-  <w:abstractNum w:abstractNumId="8" w15:restartNumberingAfterBreak="0">
+  <w:abstractNum w:abstractNumId="9" w15:restartNumberingAfterBreak="0">
     <w:nsid w:val="48A34BC3"/>
     <w:multiLevelType w:val="multilevel"/>
     <w:tmpl w:val="90546458"/>
@@ -2461,7 +4235,7 @@
       </w:rPr>
     </w:lvl>
   </w:abstractNum>
-  <w:abstractNum w:abstractNumId="9" w15:restartNumberingAfterBreak="0">
+  <w:abstractNum w:abstractNumId="10" w15:restartNumberingAfterBreak="0">
     <w:nsid w:val="75A87CA8"/>
     <w:multiLevelType w:val="multilevel"/>
     <w:tmpl w:val="F6ACA9AA"/>
@@ -2610,7 +4384,7 @@
       </w:rPr>
     </w:lvl>
   </w:abstractNum>
-  <w:abstractNum w:abstractNumId="10" w15:restartNumberingAfterBreak="0">
+  <w:abstractNum w:abstractNumId="11" w15:restartNumberingAfterBreak="0">
     <w:nsid w:val="775714E9"/>
     <w:multiLevelType w:val="multilevel"/>
     <w:tmpl w:val="DAAA36A4"/>
@@ -2760,37 +4534,40 @@
     </w:lvl>
   </w:abstractNum>
   <w:num w:numId="1" w16cid:durableId="547257169">
-    <w:abstractNumId w:val="4"/>
+    <w:abstractNumId w:val="5"/>
   </w:num>
   <w:num w:numId="2" w16cid:durableId="2057391109">
     <w:abstractNumId w:val="2"/>
   </w:num>
   <w:num w:numId="3" w16cid:durableId="1016232756">
-    <w:abstractNumId w:val="9"/>
+    <w:abstractNumId w:val="10"/>
   </w:num>
   <w:num w:numId="4" w16cid:durableId="1642153491">
-    <w:abstractNumId w:val="10"/>
+    <w:abstractNumId w:val="11"/>
   </w:num>
   <w:num w:numId="5" w16cid:durableId="1140072224">
     <w:abstractNumId w:val="0"/>
   </w:num>
   <w:num w:numId="6" w16cid:durableId="1128427088">
-    <w:abstractNumId w:val="7"/>
+    <w:abstractNumId w:val="8"/>
   </w:num>
   <w:num w:numId="7" w16cid:durableId="1882741502">
-    <w:abstractNumId w:val="8"/>
+    <w:abstractNumId w:val="9"/>
   </w:num>
   <w:num w:numId="8" w16cid:durableId="1729499380">
-    <w:abstractNumId w:val="3"/>
+    <w:abstractNumId w:val="4"/>
   </w:num>
   <w:num w:numId="9" w16cid:durableId="1020275922">
     <w:abstractNumId w:val="1"/>
   </w:num>
   <w:num w:numId="10" w16cid:durableId="1011685571">
+    <w:abstractNumId w:val="7"/>
+  </w:num>
+  <w:num w:numId="11" w16cid:durableId="580333508">
     <w:abstractNumId w:val="6"/>
   </w:num>
-  <w:num w:numId="11" w16cid:durableId="580333508">
-    <w:abstractNumId w:val="5"/>
+  <w:num w:numId="12" w16cid:durableId="586693840">
+    <w:abstractNumId w:val="3"/>
   </w:num>
 </w:numbering>
 </file>

</xml_diff>

<commit_message>
added lecture notes and updated progress report
</commit_message>
<xml_diff>
--- a/Progress report..docx
+++ b/Progress report..docx
@@ -970,13 +970,8 @@
           <w:numId w:val="10"/>
         </w:numPr>
       </w:pPr>
-      <w:proofErr w:type="spellStart"/>
-      <w:r>
-        <w:t>Hashcash</w:t>
-      </w:r>
-      <w:proofErr w:type="spellEnd"/>
-      <w:r>
-        <w:t xml:space="preserve"> PoW</w:t>
+      <w:r>
+        <w:t>Hashcash PoW</w:t>
       </w:r>
     </w:p>
     <w:p>
@@ -1075,20 +1070,7 @@
         </w:numPr>
       </w:pPr>
       <w:r>
-        <w:t xml:space="preserve">Handling monopoly and power consumption – proof of </w:t>
-      </w:r>
-      <w:proofErr w:type="gramStart"/>
-      <w:r>
-        <w:t>stake(</w:t>
-      </w:r>
-      <w:proofErr w:type="spellStart"/>
-      <w:proofErr w:type="gramEnd"/>
-      <w:r>
-        <w:t>PoS</w:t>
-      </w:r>
-      <w:proofErr w:type="spellEnd"/>
-      <w:r>
-        <w:t>)</w:t>
+        <w:t>Handling monopoly and power consumption – proof of stake(PoS)</w:t>
       </w:r>
     </w:p>
     <w:p>
@@ -1099,13 +1081,8 @@
           <w:numId w:val="10"/>
         </w:numPr>
       </w:pPr>
-      <w:proofErr w:type="spellStart"/>
-      <w:r>
-        <w:t>PoS</w:t>
-      </w:r>
-      <w:proofErr w:type="spellEnd"/>
-      <w:r>
-        <w:t xml:space="preserve"> (Proof of stake)</w:t>
+      <w:r>
+        <w:t>PoS (Proof of stake)</w:t>
       </w:r>
     </w:p>
     <w:p>
@@ -1128,13 +1105,8 @@
           <w:numId w:val="10"/>
         </w:numPr>
       </w:pPr>
-      <w:proofErr w:type="spellStart"/>
-      <w:r>
-        <w:t>PoB</w:t>
-      </w:r>
-      <w:proofErr w:type="spellEnd"/>
-      <w:r>
-        <w:t xml:space="preserve"> (proof of burn)</w:t>
+      <w:r>
+        <w:t>PoB (proof of burn)</w:t>
       </w:r>
     </w:p>
     <w:p>
@@ -1146,21 +1118,8 @@
         </w:numPr>
       </w:pPr>
       <w:r>
-        <w:t xml:space="preserve">Difference between PoW, </w:t>
-      </w:r>
-      <w:proofErr w:type="spellStart"/>
-      <w:r>
-        <w:t>PoS</w:t>
-      </w:r>
-      <w:proofErr w:type="spellEnd"/>
-      <w:r>
-        <w:t xml:space="preserve"> and </w:t>
-      </w:r>
-      <w:proofErr w:type="spellStart"/>
-      <w:r>
-        <w:t>PoB</w:t>
-      </w:r>
-      <w:proofErr w:type="spellEnd"/>
+        <w:t>Difference between PoW, PoS and PoB</w:t>
+      </w:r>
     </w:p>
     <w:p>
       <w:pPr>
@@ -1170,13 +1129,8 @@
           <w:numId w:val="10"/>
         </w:numPr>
       </w:pPr>
-      <w:proofErr w:type="spellStart"/>
-      <w:r>
-        <w:t>PoET</w:t>
-      </w:r>
-      <w:proofErr w:type="spellEnd"/>
-      <w:r>
-        <w:t xml:space="preserve"> (Proof of elapsed time) {intel}</w:t>
+      <w:r>
+        <w:t>PoET (Proof of elapsed time) {intel}</w:t>
       </w:r>
     </w:p>
     <w:p>
@@ -1187,13 +1141,8 @@
           <w:numId w:val="10"/>
         </w:numPr>
       </w:pPr>
-      <w:proofErr w:type="spellStart"/>
-      <w:r>
-        <w:t>PoET</w:t>
-      </w:r>
-      <w:proofErr w:type="spellEnd"/>
-      <w:r>
-        <w:t xml:space="preserve"> over trusted environments</w:t>
+      <w:r>
+        <w:t>PoET over trusted environments</w:t>
       </w:r>
     </w:p>
     <w:p>
@@ -1358,7 +1307,10 @@
     </w:p>
     <w:p>
       <w:r>
-        <w:t>Lectures: 14 to 18</w:t>
+        <w:t>Lectures: 14 to 1</w:t>
+      </w:r>
+      <w:r>
+        <w:t>7</w:t>
       </w:r>
     </w:p>
     <w:p>
@@ -2621,19 +2573,11 @@
           <w:lang w:val="en-GB"/>
         </w:rPr>
       </w:pPr>
-      <w:proofErr w:type="spellStart"/>
-      <w:r>
-        <w:rPr>
-          <w:lang w:val="en-GB"/>
-        </w:rPr>
-        <w:t>Commiting</w:t>
-      </w:r>
-      <w:proofErr w:type="spellEnd"/>
-      <w:r>
-        <w:rPr>
-          <w:lang w:val="en-GB"/>
-        </w:rPr>
-        <w:t xml:space="preserve"> entry log</w:t>
+      <w:r>
+        <w:rPr>
+          <w:lang w:val="en-GB"/>
+        </w:rPr>
+        <w:t>Commiting entry log</w:t>
       </w:r>
     </w:p>
     <w:p>
@@ -2747,21 +2691,7 @@
         <w:rPr>
           <w:lang w:val="en-GB"/>
         </w:rPr>
-        <w:t xml:space="preserve">3f+1 nodes req. to </w:t>
-      </w:r>
-      <w:proofErr w:type="spellStart"/>
-      <w:r>
-        <w:rPr>
-          <w:lang w:val="en-GB"/>
-        </w:rPr>
-        <w:t>tol</w:t>
-      </w:r>
-      <w:proofErr w:type="spellEnd"/>
-      <w:r>
-        <w:rPr>
-          <w:lang w:val="en-GB"/>
-        </w:rPr>
-        <w:t>. f byzantine faults</w:t>
+        <w:t>3f+1 nodes req. to tol. f byzantine faults</w:t>
       </w:r>
     </w:p>
     <w:p>
@@ -3009,6 +2939,2595 @@
         </w:rPr>
         <w:t>Consensus in permissioned model</w:t>
       </w:r>
+    </w:p>
+    <w:p>
+      <w:pPr>
+        <w:rPr>
+          <w:lang w:val="en-GB"/>
+        </w:rPr>
+      </w:pPr>
+      <w:r>
+        <w:rPr>
+          <w:lang w:val="en-GB"/>
+        </w:rPr>
+        <w:br w:type="page"/>
+      </w:r>
+    </w:p>
+    <w:p>
+      <w:r>
+        <w:rPr>
+          <w:b/>
+          <w:bCs/>
+        </w:rPr>
+        <w:lastRenderedPageBreak/>
+        <w:t xml:space="preserve">Day </w:t>
+      </w:r>
+      <w:r>
+        <w:rPr>
+          <w:b/>
+          <w:bCs/>
+        </w:rPr>
+        <w:t>5</w:t>
+      </w:r>
+      <w:r>
+        <w:rPr>
+          <w:b/>
+          <w:bCs/>
+        </w:rPr>
+        <w:t xml:space="preserve"> Progress Report – Blockchain Learning</w:t>
+      </w:r>
+      <w:r>
+        <w:t xml:space="preserve"> </w:t>
+      </w:r>
+    </w:p>
+    <w:p>
+      <w:r>
+        <w:t>Lecture covered (18 -24)</w:t>
+      </w:r>
+    </w:p>
+    <w:p>
+      <w:pPr>
+        <w:pStyle w:val="ListParagraph"/>
+        <w:numPr>
+          <w:ilvl w:val="0"/>
+          <w:numId w:val="13"/>
+        </w:numPr>
+        <w:rPr>
+          <w:lang w:val="en-GB"/>
+        </w:rPr>
+      </w:pPr>
+      <w:r>
+        <w:rPr>
+          <w:lang w:val="en-GB"/>
+        </w:rPr>
+        <w:t>Blockchain defined</w:t>
+      </w:r>
+    </w:p>
+    <w:p>
+      <w:pPr>
+        <w:pStyle w:val="ListParagraph"/>
+        <w:numPr>
+          <w:ilvl w:val="1"/>
+          <w:numId w:val="13"/>
+        </w:numPr>
+        <w:rPr>
+          <w:lang w:val="en-GB"/>
+        </w:rPr>
+      </w:pPr>
+      <w:r>
+        <w:rPr>
+          <w:lang w:val="en-GB"/>
+        </w:rPr>
+        <w:t>Problem; difficult to track asset transfers in a business network</w:t>
+      </w:r>
+    </w:p>
+    <w:p>
+      <w:pPr>
+        <w:pStyle w:val="ListParagraph"/>
+        <w:numPr>
+          <w:ilvl w:val="1"/>
+          <w:numId w:val="13"/>
+        </w:numPr>
+        <w:rPr>
+          <w:lang w:val="en-GB"/>
+        </w:rPr>
+      </w:pPr>
+      <w:r>
+        <w:rPr>
+          <w:lang w:val="en-GB"/>
+        </w:rPr>
+        <w:t>Solution; shared, replicated, permissioned ledger</w:t>
+      </w:r>
+    </w:p>
+    <w:p>
+      <w:pPr>
+        <w:pStyle w:val="ListParagraph"/>
+        <w:numPr>
+          <w:ilvl w:val="2"/>
+          <w:numId w:val="13"/>
+        </w:numPr>
+        <w:rPr>
+          <w:lang w:val="en-GB"/>
+        </w:rPr>
+      </w:pPr>
+      <w:r>
+        <w:rPr>
+          <w:lang w:val="en-GB"/>
+        </w:rPr>
+        <w:t>Consensus, provenance, immutability and finality</w:t>
+      </w:r>
+    </w:p>
+    <w:p>
+      <w:pPr>
+        <w:pStyle w:val="ListParagraph"/>
+        <w:numPr>
+          <w:ilvl w:val="0"/>
+          <w:numId w:val="13"/>
+        </w:numPr>
+        <w:rPr>
+          <w:lang w:val="en-GB"/>
+        </w:rPr>
+      </w:pPr>
+      <w:r>
+        <w:rPr>
+          <w:lang w:val="en-GB"/>
+        </w:rPr>
+        <w:t>Key concepts and benefits of blockchain for business</w:t>
+      </w:r>
+    </w:p>
+    <w:p>
+      <w:pPr>
+        <w:pStyle w:val="ListParagraph"/>
+        <w:numPr>
+          <w:ilvl w:val="1"/>
+          <w:numId w:val="13"/>
+        </w:numPr>
+        <w:rPr>
+          <w:lang w:val="en-GB"/>
+        </w:rPr>
+      </w:pPr>
+      <w:r>
+        <w:rPr>
+          <w:lang w:val="en-GB"/>
+        </w:rPr>
+        <w:t>Shared ledger</w:t>
+      </w:r>
+    </w:p>
+    <w:p>
+      <w:pPr>
+        <w:pStyle w:val="ListParagraph"/>
+        <w:numPr>
+          <w:ilvl w:val="1"/>
+          <w:numId w:val="13"/>
+        </w:numPr>
+        <w:rPr>
+          <w:lang w:val="en-GB"/>
+        </w:rPr>
+      </w:pPr>
+      <w:r>
+        <w:rPr>
+          <w:lang w:val="en-GB"/>
+        </w:rPr>
+        <w:t>Smart contracts</w:t>
+      </w:r>
+    </w:p>
+    <w:p>
+      <w:pPr>
+        <w:pStyle w:val="ListParagraph"/>
+        <w:numPr>
+          <w:ilvl w:val="1"/>
+          <w:numId w:val="13"/>
+        </w:numPr>
+        <w:rPr>
+          <w:lang w:val="en-GB"/>
+        </w:rPr>
+      </w:pPr>
+      <w:r>
+        <w:rPr>
+          <w:lang w:val="en-GB"/>
+        </w:rPr>
+        <w:t>Security</w:t>
+      </w:r>
+    </w:p>
+    <w:p>
+      <w:pPr>
+        <w:pStyle w:val="ListParagraph"/>
+        <w:numPr>
+          <w:ilvl w:val="1"/>
+          <w:numId w:val="13"/>
+        </w:numPr>
+        <w:rPr>
+          <w:lang w:val="en-GB"/>
+        </w:rPr>
+      </w:pPr>
+      <w:r>
+        <w:rPr>
+          <w:lang w:val="en-GB"/>
+        </w:rPr>
+        <w:t>Consensus</w:t>
+      </w:r>
+    </w:p>
+    <w:p>
+      <w:pPr>
+        <w:pStyle w:val="ListParagraph"/>
+        <w:numPr>
+          <w:ilvl w:val="1"/>
+          <w:numId w:val="13"/>
+        </w:numPr>
+        <w:rPr>
+          <w:lang w:val="en-GB"/>
+        </w:rPr>
+      </w:pPr>
+      <w:r>
+        <w:rPr>
+          <w:lang w:val="en-GB"/>
+        </w:rPr>
+        <w:t>Reduced time</w:t>
+      </w:r>
+    </w:p>
+    <w:p>
+      <w:pPr>
+        <w:pStyle w:val="ListParagraph"/>
+        <w:numPr>
+          <w:ilvl w:val="1"/>
+          <w:numId w:val="13"/>
+        </w:numPr>
+        <w:rPr>
+          <w:lang w:val="en-GB"/>
+        </w:rPr>
+      </w:pPr>
+      <w:r>
+        <w:rPr>
+          <w:lang w:val="en-GB"/>
+        </w:rPr>
+        <w:t>Removes cost</w:t>
+      </w:r>
+      <w:r>
+        <w:rPr>
+          <w:lang w:val="en-GB"/>
+        </w:rPr>
+        <w:tab/>
+      </w:r>
+    </w:p>
+    <w:p>
+      <w:pPr>
+        <w:pStyle w:val="ListParagraph"/>
+        <w:numPr>
+          <w:ilvl w:val="1"/>
+          <w:numId w:val="13"/>
+        </w:numPr>
+        <w:rPr>
+          <w:lang w:val="en-GB"/>
+        </w:rPr>
+      </w:pPr>
+      <w:r>
+        <w:rPr>
+          <w:lang w:val="en-GB"/>
+        </w:rPr>
+        <w:t>Reduces risk</w:t>
+      </w:r>
+    </w:p>
+    <w:p>
+      <w:pPr>
+        <w:pStyle w:val="ListParagraph"/>
+        <w:numPr>
+          <w:ilvl w:val="1"/>
+          <w:numId w:val="13"/>
+        </w:numPr>
+        <w:rPr>
+          <w:lang w:val="en-GB"/>
+        </w:rPr>
+      </w:pPr>
+      <w:r>
+        <w:rPr>
+          <w:lang w:val="en-GB"/>
+        </w:rPr>
+        <w:t>Enables new business model (IoT integration into supply chain)</w:t>
+      </w:r>
+    </w:p>
+    <w:p>
+      <w:pPr>
+        <w:pStyle w:val="ListParagraph"/>
+        <w:numPr>
+          <w:ilvl w:val="0"/>
+          <w:numId w:val="13"/>
+        </w:numPr>
+        <w:rPr>
+          <w:lang w:val="en-GB"/>
+        </w:rPr>
+      </w:pPr>
+      <w:r>
+        <w:rPr>
+          <w:lang w:val="en-GB"/>
+        </w:rPr>
+        <w:t>Degree of centralization</w:t>
+      </w:r>
+    </w:p>
+    <w:p>
+      <w:pPr>
+        <w:pStyle w:val="ListParagraph"/>
+        <w:numPr>
+          <w:ilvl w:val="1"/>
+          <w:numId w:val="13"/>
+        </w:numPr>
+        <w:rPr>
+          <w:lang w:val="en-GB"/>
+        </w:rPr>
+      </w:pPr>
+      <w:r>
+        <w:rPr>
+          <w:lang w:val="en-GB"/>
+        </w:rPr>
+        <w:t>From 100% centralized to 100% decentralized in a gradient manner</w:t>
+      </w:r>
+    </w:p>
+    <w:p>
+      <w:pPr>
+        <w:pStyle w:val="ListParagraph"/>
+        <w:numPr>
+          <w:ilvl w:val="0"/>
+          <w:numId w:val="13"/>
+        </w:numPr>
+        <w:rPr>
+          <w:lang w:val="en-GB"/>
+        </w:rPr>
+      </w:pPr>
+      <w:r>
+        <w:rPr>
+          <w:lang w:val="en-GB"/>
+        </w:rPr>
+        <w:t>Permissionless vs permissioned blockchain</w:t>
+      </w:r>
+    </w:p>
+    <w:p>
+      <w:pPr>
+        <w:pStyle w:val="ListParagraph"/>
+        <w:numPr>
+          <w:ilvl w:val="1"/>
+          <w:numId w:val="13"/>
+        </w:numPr>
+        <w:rPr>
+          <w:lang w:val="en-GB"/>
+        </w:rPr>
+      </w:pPr>
+      <w:r>
+        <w:rPr>
+          <w:lang w:val="en-GB"/>
+        </w:rPr>
+        <w:t>Access</w:t>
+      </w:r>
+    </w:p>
+    <w:p>
+      <w:pPr>
+        <w:pStyle w:val="ListParagraph"/>
+        <w:numPr>
+          <w:ilvl w:val="1"/>
+          <w:numId w:val="13"/>
+        </w:numPr>
+        <w:rPr>
+          <w:lang w:val="en-GB"/>
+        </w:rPr>
+      </w:pPr>
+      <w:r>
+        <w:rPr>
+          <w:lang w:val="en-GB"/>
+        </w:rPr>
+        <w:t>Scale</w:t>
+      </w:r>
+    </w:p>
+    <w:p>
+      <w:pPr>
+        <w:pStyle w:val="ListParagraph"/>
+        <w:numPr>
+          <w:ilvl w:val="1"/>
+          <w:numId w:val="13"/>
+        </w:numPr>
+        <w:rPr>
+          <w:lang w:val="en-GB"/>
+        </w:rPr>
+      </w:pPr>
+      <w:r>
+        <w:rPr>
+          <w:lang w:val="en-GB"/>
+        </w:rPr>
+        <w:t>Consensus</w:t>
+      </w:r>
+    </w:p>
+    <w:p>
+      <w:pPr>
+        <w:pStyle w:val="ListParagraph"/>
+        <w:numPr>
+          <w:ilvl w:val="1"/>
+          <w:numId w:val="13"/>
+        </w:numPr>
+        <w:rPr>
+          <w:lang w:val="en-GB"/>
+        </w:rPr>
+      </w:pPr>
+      <w:r>
+        <w:rPr>
+          <w:lang w:val="en-GB"/>
+        </w:rPr>
+        <w:t>Identity</w:t>
+      </w:r>
+    </w:p>
+    <w:p>
+      <w:pPr>
+        <w:pStyle w:val="ListParagraph"/>
+        <w:numPr>
+          <w:ilvl w:val="1"/>
+          <w:numId w:val="13"/>
+        </w:numPr>
+        <w:rPr>
+          <w:lang w:val="en-GB"/>
+        </w:rPr>
+      </w:pPr>
+      <w:r>
+        <w:rPr>
+          <w:lang w:val="en-GB"/>
+        </w:rPr>
+        <w:t>Asset</w:t>
+      </w:r>
+    </w:p>
+    <w:p>
+      <w:pPr>
+        <w:pStyle w:val="ListParagraph"/>
+        <w:numPr>
+          <w:ilvl w:val="0"/>
+          <w:numId w:val="13"/>
+        </w:numPr>
+        <w:rPr>
+          <w:lang w:val="en-GB"/>
+        </w:rPr>
+      </w:pPr>
+      <w:r>
+        <w:rPr>
+          <w:lang w:val="en-GB"/>
+        </w:rPr>
+        <w:t>The Linux foundation: Hyperledger project</w:t>
+      </w:r>
+    </w:p>
+    <w:p>
+      <w:pPr>
+        <w:pStyle w:val="ListParagraph"/>
+        <w:numPr>
+          <w:ilvl w:val="0"/>
+          <w:numId w:val="13"/>
+        </w:numPr>
+        <w:rPr>
+          <w:lang w:val="en-GB"/>
+        </w:rPr>
+      </w:pPr>
+      <w:r>
+        <w:rPr>
+          <w:lang w:val="en-GB"/>
+        </w:rPr>
+        <w:t>Hyperledger fabric: distributed ledger platform</w:t>
+      </w:r>
+    </w:p>
+    <w:p>
+      <w:pPr>
+        <w:pStyle w:val="ListParagraph"/>
+        <w:numPr>
+          <w:ilvl w:val="0"/>
+          <w:numId w:val="13"/>
+        </w:numPr>
+        <w:rPr>
+          <w:lang w:val="en-GB"/>
+        </w:rPr>
+      </w:pPr>
+      <w:r>
+        <w:rPr>
+          <w:lang w:val="en-GB"/>
+        </w:rPr>
+        <w:t>Hyperledger composer: accelerating time to value</w:t>
+      </w:r>
+    </w:p>
+    <w:p>
+      <w:pPr>
+        <w:pStyle w:val="ListParagraph"/>
+        <w:numPr>
+          <w:ilvl w:val="0"/>
+          <w:numId w:val="13"/>
+        </w:numPr>
+        <w:rPr>
+          <w:lang w:val="en-GB"/>
+        </w:rPr>
+      </w:pPr>
+      <w:r>
+        <w:rPr>
+          <w:lang w:val="en-GB"/>
+        </w:rPr>
+        <w:t>Actors in a blockchain solution</w:t>
+      </w:r>
+    </w:p>
+    <w:p>
+      <w:pPr>
+        <w:pStyle w:val="ListParagraph"/>
+        <w:numPr>
+          <w:ilvl w:val="1"/>
+          <w:numId w:val="13"/>
+        </w:numPr>
+        <w:rPr>
+          <w:lang w:val="en-GB"/>
+        </w:rPr>
+      </w:pPr>
+      <w:r>
+        <w:rPr>
+          <w:lang w:val="en-GB"/>
+        </w:rPr>
+        <w:t>Regulator</w:t>
+      </w:r>
+    </w:p>
+    <w:p>
+      <w:pPr>
+        <w:pStyle w:val="ListParagraph"/>
+        <w:numPr>
+          <w:ilvl w:val="1"/>
+          <w:numId w:val="13"/>
+        </w:numPr>
+        <w:rPr>
+          <w:lang w:val="en-GB"/>
+        </w:rPr>
+      </w:pPr>
+      <w:r>
+        <w:rPr>
+          <w:lang w:val="en-GB"/>
+        </w:rPr>
+        <w:t>B2B transaction</w:t>
+      </w:r>
+    </w:p>
+    <w:p>
+      <w:pPr>
+        <w:pStyle w:val="ListParagraph"/>
+        <w:numPr>
+          <w:ilvl w:val="1"/>
+          <w:numId w:val="13"/>
+        </w:numPr>
+        <w:rPr>
+          <w:lang w:val="en-GB"/>
+        </w:rPr>
+      </w:pPr>
+      <w:r>
+        <w:rPr>
+          <w:lang w:val="en-GB"/>
+        </w:rPr>
+        <w:t>Membership services</w:t>
+      </w:r>
+    </w:p>
+    <w:p>
+      <w:pPr>
+        <w:pStyle w:val="ListParagraph"/>
+        <w:numPr>
+          <w:ilvl w:val="1"/>
+          <w:numId w:val="13"/>
+        </w:numPr>
+        <w:rPr>
+          <w:lang w:val="en-GB"/>
+        </w:rPr>
+      </w:pPr>
+      <w:r>
+        <w:rPr>
+          <w:lang w:val="en-GB"/>
+        </w:rPr>
+        <w:t>Traditional data resources</w:t>
+      </w:r>
+    </w:p>
+    <w:p>
+      <w:pPr>
+        <w:pStyle w:val="ListParagraph"/>
+        <w:numPr>
+          <w:ilvl w:val="1"/>
+          <w:numId w:val="13"/>
+        </w:numPr>
+        <w:rPr>
+          <w:lang w:val="en-GB"/>
+        </w:rPr>
+      </w:pPr>
+      <w:r>
+        <w:rPr>
+          <w:lang w:val="en-GB"/>
+        </w:rPr>
+        <w:t>Traditional processing platforms</w:t>
+      </w:r>
+    </w:p>
+    <w:p>
+      <w:pPr>
+        <w:pStyle w:val="ListParagraph"/>
+        <w:numPr>
+          <w:ilvl w:val="1"/>
+          <w:numId w:val="13"/>
+        </w:numPr>
+        <w:rPr>
+          <w:lang w:val="en-GB"/>
+        </w:rPr>
+      </w:pPr>
+      <w:r>
+        <w:rPr>
+          <w:lang w:val="en-GB"/>
+        </w:rPr>
+        <w:t>Blockchain network operator</w:t>
+      </w:r>
+    </w:p>
+    <w:p>
+      <w:pPr>
+        <w:pStyle w:val="ListParagraph"/>
+        <w:numPr>
+          <w:ilvl w:val="1"/>
+          <w:numId w:val="13"/>
+        </w:numPr>
+        <w:rPr>
+          <w:lang w:val="en-GB"/>
+        </w:rPr>
+      </w:pPr>
+      <w:r>
+        <w:rPr>
+          <w:lang w:val="en-GB"/>
+        </w:rPr>
+        <w:t>Blockchain developer</w:t>
+      </w:r>
+    </w:p>
+    <w:p>
+      <w:pPr>
+        <w:pStyle w:val="ListParagraph"/>
+        <w:numPr>
+          <w:ilvl w:val="1"/>
+          <w:numId w:val="13"/>
+        </w:numPr>
+        <w:rPr>
+          <w:lang w:val="en-GB"/>
+        </w:rPr>
+      </w:pPr>
+      <w:r>
+        <w:rPr>
+          <w:lang w:val="en-GB"/>
+        </w:rPr>
+        <w:t xml:space="preserve">Blockchain architect </w:t>
+      </w:r>
+    </w:p>
+    <w:p>
+      <w:pPr>
+        <w:pStyle w:val="ListParagraph"/>
+        <w:numPr>
+          <w:ilvl w:val="0"/>
+          <w:numId w:val="13"/>
+        </w:numPr>
+        <w:rPr>
+          <w:lang w:val="en-GB"/>
+        </w:rPr>
+      </w:pPr>
+      <w:r>
+        <w:rPr>
+          <w:lang w:val="en-GB"/>
+        </w:rPr>
+        <w:t>Component in a blockchain solution</w:t>
+      </w:r>
+    </w:p>
+    <w:p>
+      <w:pPr>
+        <w:pStyle w:val="ListParagraph"/>
+        <w:numPr>
+          <w:ilvl w:val="1"/>
+          <w:numId w:val="13"/>
+        </w:numPr>
+        <w:rPr>
+          <w:lang w:val="en-GB"/>
+        </w:rPr>
+      </w:pPr>
+      <w:r>
+        <w:rPr>
+          <w:lang w:val="en-GB"/>
+        </w:rPr>
+        <w:t xml:space="preserve">Ledger </w:t>
+      </w:r>
+    </w:p>
+    <w:p>
+      <w:pPr>
+        <w:pStyle w:val="ListParagraph"/>
+        <w:numPr>
+          <w:ilvl w:val="1"/>
+          <w:numId w:val="13"/>
+        </w:numPr>
+        <w:rPr>
+          <w:lang w:val="en-GB"/>
+        </w:rPr>
+      </w:pPr>
+      <w:r>
+        <w:rPr>
+          <w:lang w:val="en-GB"/>
+        </w:rPr>
+        <w:t>Smart contract</w:t>
+      </w:r>
+    </w:p>
+    <w:p>
+      <w:pPr>
+        <w:pStyle w:val="ListParagraph"/>
+        <w:numPr>
+          <w:ilvl w:val="1"/>
+          <w:numId w:val="13"/>
+        </w:numPr>
+        <w:rPr>
+          <w:lang w:val="en-GB"/>
+        </w:rPr>
+      </w:pPr>
+      <w:r>
+        <w:rPr>
+          <w:lang w:val="en-GB"/>
+        </w:rPr>
+        <w:t>Peer network</w:t>
+      </w:r>
+    </w:p>
+    <w:p>
+      <w:pPr>
+        <w:pStyle w:val="ListParagraph"/>
+        <w:numPr>
+          <w:ilvl w:val="1"/>
+          <w:numId w:val="13"/>
+        </w:numPr>
+        <w:rPr>
+          <w:lang w:val="en-GB"/>
+        </w:rPr>
+      </w:pPr>
+      <w:r>
+        <w:rPr>
+          <w:lang w:val="en-GB"/>
+        </w:rPr>
+        <w:t>Membership</w:t>
+      </w:r>
+    </w:p>
+    <w:p>
+      <w:pPr>
+        <w:pStyle w:val="ListParagraph"/>
+        <w:numPr>
+          <w:ilvl w:val="1"/>
+          <w:numId w:val="13"/>
+        </w:numPr>
+        <w:rPr>
+          <w:lang w:val="en-GB"/>
+        </w:rPr>
+      </w:pPr>
+      <w:r>
+        <w:rPr>
+          <w:lang w:val="en-GB"/>
+        </w:rPr>
+        <w:t>Events</w:t>
+      </w:r>
+    </w:p>
+    <w:p>
+      <w:pPr>
+        <w:pStyle w:val="ListParagraph"/>
+        <w:numPr>
+          <w:ilvl w:val="1"/>
+          <w:numId w:val="13"/>
+        </w:numPr>
+        <w:rPr>
+          <w:lang w:val="en-GB"/>
+        </w:rPr>
+      </w:pPr>
+      <w:r>
+        <w:rPr>
+          <w:lang w:val="en-GB"/>
+        </w:rPr>
+        <w:t>System management</w:t>
+      </w:r>
+    </w:p>
+    <w:p>
+      <w:pPr>
+        <w:pStyle w:val="ListParagraph"/>
+        <w:numPr>
+          <w:ilvl w:val="1"/>
+          <w:numId w:val="13"/>
+        </w:numPr>
+        <w:rPr>
+          <w:lang w:val="en-GB"/>
+        </w:rPr>
+      </w:pPr>
+      <w:r>
+        <w:rPr>
+          <w:lang w:val="en-GB"/>
+        </w:rPr>
+        <w:t>Wallet</w:t>
+      </w:r>
+    </w:p>
+    <w:p>
+      <w:pPr>
+        <w:pStyle w:val="ListParagraph"/>
+        <w:numPr>
+          <w:ilvl w:val="1"/>
+          <w:numId w:val="13"/>
+        </w:numPr>
+        <w:rPr>
+          <w:lang w:val="en-GB"/>
+        </w:rPr>
+      </w:pPr>
+      <w:r>
+        <w:rPr>
+          <w:lang w:val="en-GB"/>
+        </w:rPr>
+        <w:t>System integration</w:t>
+      </w:r>
+    </w:p>
+    <w:p>
+      <w:pPr>
+        <w:rPr>
+          <w:lang w:val="en-GB"/>
+        </w:rPr>
+      </w:pPr>
+      <w:r>
+        <w:rPr>
+          <w:lang w:val="en-GB"/>
+        </w:rPr>
+        <w:br w:type="page"/>
+      </w:r>
+    </w:p>
+    <w:p>
+      <w:pPr>
+        <w:pStyle w:val="ListParagraph"/>
+        <w:numPr>
+          <w:ilvl w:val="0"/>
+          <w:numId w:val="13"/>
+        </w:numPr>
+        <w:rPr>
+          <w:lang w:val="en-GB"/>
+        </w:rPr>
+      </w:pPr>
+      <w:r>
+        <w:rPr>
+          <w:lang w:val="en-GB"/>
+        </w:rPr>
+        <w:lastRenderedPageBreak/>
+        <w:t>Ledger component</w:t>
+      </w:r>
+    </w:p>
+    <w:p>
+      <w:pPr>
+        <w:pStyle w:val="ListParagraph"/>
+        <w:numPr>
+          <w:ilvl w:val="1"/>
+          <w:numId w:val="13"/>
+        </w:numPr>
+        <w:rPr>
+          <w:lang w:val="en-GB"/>
+        </w:rPr>
+      </w:pPr>
+      <w:r>
+        <w:rPr>
+          <w:lang w:val="en-GB"/>
+        </w:rPr>
+        <w:t>Blockchain</w:t>
+      </w:r>
+    </w:p>
+    <w:p>
+      <w:pPr>
+        <w:pStyle w:val="ListParagraph"/>
+        <w:numPr>
+          <w:ilvl w:val="2"/>
+          <w:numId w:val="13"/>
+        </w:numPr>
+        <w:rPr>
+          <w:lang w:val="en-GB"/>
+        </w:rPr>
+      </w:pPr>
+      <w:r>
+        <w:rPr>
+          <w:lang w:val="en-GB"/>
+        </w:rPr>
+        <w:t>A linked list of blocks (hashchain)</w:t>
+      </w:r>
+    </w:p>
+    <w:p>
+      <w:pPr>
+        <w:pStyle w:val="ListParagraph"/>
+        <w:numPr>
+          <w:ilvl w:val="2"/>
+          <w:numId w:val="13"/>
+        </w:numPr>
+        <w:rPr>
+          <w:lang w:val="en-GB"/>
+        </w:rPr>
+      </w:pPr>
+      <w:r>
+        <w:rPr>
+          <w:lang w:val="en-GB"/>
+        </w:rPr>
+        <w:t>Each block describes a set of transactions</w:t>
+      </w:r>
+    </w:p>
+    <w:p>
+      <w:pPr>
+        <w:pStyle w:val="ListParagraph"/>
+        <w:numPr>
+          <w:ilvl w:val="2"/>
+          <w:numId w:val="13"/>
+        </w:numPr>
+        <w:rPr>
+          <w:lang w:val="en-GB"/>
+        </w:rPr>
+      </w:pPr>
+      <w:r>
+        <w:rPr>
+          <w:lang w:val="en-GB"/>
+        </w:rPr>
+        <w:t>Immutable – blocks can’t be tempered</w:t>
+      </w:r>
+    </w:p>
+    <w:p>
+      <w:pPr>
+        <w:pStyle w:val="ListParagraph"/>
+        <w:numPr>
+          <w:ilvl w:val="1"/>
+          <w:numId w:val="13"/>
+        </w:numPr>
+        <w:rPr>
+          <w:lang w:val="en-GB"/>
+        </w:rPr>
+      </w:pPr>
+      <w:r>
+        <w:rPr>
+          <w:lang w:val="en-GB"/>
+        </w:rPr>
+        <w:t>World state</w:t>
+      </w:r>
+    </w:p>
+    <w:p>
+      <w:pPr>
+        <w:pStyle w:val="ListParagraph"/>
+        <w:numPr>
+          <w:ilvl w:val="2"/>
+          <w:numId w:val="13"/>
+        </w:numPr>
+        <w:rPr>
+          <w:lang w:val="en-GB"/>
+        </w:rPr>
+      </w:pPr>
+      <w:r>
+        <w:rPr>
+          <w:lang w:val="en-GB"/>
+        </w:rPr>
+        <w:t>Stores the most recent state of smart contracts/output of transations</w:t>
+      </w:r>
+    </w:p>
+    <w:p>
+      <w:pPr>
+        <w:pStyle w:val="ListParagraph"/>
+        <w:numPr>
+          <w:ilvl w:val="2"/>
+          <w:numId w:val="13"/>
+        </w:numPr>
+        <w:rPr>
+          <w:lang w:val="en-GB"/>
+        </w:rPr>
+      </w:pPr>
+      <w:r>
+        <w:rPr>
+          <w:lang w:val="en-GB"/>
+        </w:rPr>
+        <w:t>Stored in a traditional database (e.g. key value store)</w:t>
+      </w:r>
+    </w:p>
+    <w:p>
+      <w:pPr>
+        <w:pStyle w:val="ListParagraph"/>
+        <w:numPr>
+          <w:ilvl w:val="2"/>
+          <w:numId w:val="13"/>
+        </w:numPr>
+        <w:rPr>
+          <w:lang w:val="en-GB"/>
+        </w:rPr>
+      </w:pPr>
+      <w:r>
+        <w:rPr>
+          <w:lang w:val="en-GB"/>
+        </w:rPr>
+        <w:t>Data elements can be added, modified, deleted, all recorded as transactions on blockchain</w:t>
+      </w:r>
+    </w:p>
+    <w:p>
+      <w:pPr>
+        <w:pStyle w:val="ListParagraph"/>
+        <w:numPr>
+          <w:ilvl w:val="0"/>
+          <w:numId w:val="13"/>
+        </w:numPr>
+        <w:rPr>
+          <w:lang w:val="en-GB"/>
+        </w:rPr>
+      </w:pPr>
+      <w:r>
+        <w:rPr>
+          <w:lang w:val="en-GB"/>
+        </w:rPr>
+        <w:t>Block detail (simplified)</w:t>
+      </w:r>
+    </w:p>
+    <w:p>
+      <w:pPr>
+        <w:pStyle w:val="ListParagraph"/>
+        <w:numPr>
+          <w:ilvl w:val="1"/>
+          <w:numId w:val="13"/>
+        </w:numPr>
+        <w:rPr>
+          <w:lang w:val="en-GB"/>
+        </w:rPr>
+      </w:pPr>
+      <w:r>
+        <w:rPr>
+          <w:lang w:val="en-GB"/>
+        </w:rPr>
+        <w:t xml:space="preserve">The first block known as genesis block </w:t>
+      </w:r>
+    </w:p>
+    <w:p>
+      <w:pPr>
+        <w:pStyle w:val="ListParagraph"/>
+        <w:numPr>
+          <w:ilvl w:val="1"/>
+          <w:numId w:val="13"/>
+        </w:numPr>
+        <w:rPr>
+          <w:lang w:val="en-GB"/>
+        </w:rPr>
+      </w:pPr>
+      <w:r>
+        <w:rPr>
+          <w:lang w:val="en-GB"/>
+        </w:rPr>
+        <w:t>Block contents (explained)</w:t>
+      </w:r>
+    </w:p>
+    <w:p>
+      <w:pPr>
+        <w:pStyle w:val="ListParagraph"/>
+        <w:numPr>
+          <w:ilvl w:val="0"/>
+          <w:numId w:val="13"/>
+        </w:numPr>
+        <w:rPr>
+          <w:lang w:val="en-GB"/>
+        </w:rPr>
+      </w:pPr>
+      <w:r>
+        <w:rPr>
+          <w:lang w:val="en-GB"/>
+        </w:rPr>
+        <w:t>Ledger example: A change of ownership transaction</w:t>
+      </w:r>
+    </w:p>
+    <w:p>
+      <w:pPr>
+        <w:pStyle w:val="ListParagraph"/>
+        <w:numPr>
+          <w:ilvl w:val="0"/>
+          <w:numId w:val="13"/>
+        </w:numPr>
+        <w:rPr>
+          <w:lang w:val="en-GB"/>
+        </w:rPr>
+      </w:pPr>
+      <w:r>
+        <w:rPr>
+          <w:lang w:val="en-GB"/>
+        </w:rPr>
+        <w:t>How applications interact with ledger</w:t>
+      </w:r>
+    </w:p>
+    <w:p>
+      <w:pPr>
+        <w:pStyle w:val="ListParagraph"/>
+        <w:numPr>
+          <w:ilvl w:val="0"/>
+          <w:numId w:val="13"/>
+        </w:numPr>
+        <w:rPr>
+          <w:lang w:val="en-GB"/>
+        </w:rPr>
+      </w:pPr>
+      <w:r>
+        <w:rPr>
+          <w:lang w:val="en-GB"/>
+        </w:rPr>
+        <w:t>Blockchain events</w:t>
+      </w:r>
+    </w:p>
+    <w:p>
+      <w:pPr>
+        <w:pStyle w:val="ListParagraph"/>
+        <w:numPr>
+          <w:ilvl w:val="0"/>
+          <w:numId w:val="13"/>
+        </w:numPr>
+        <w:rPr>
+          <w:lang w:val="en-GB"/>
+        </w:rPr>
+      </w:pPr>
+      <w:r>
+        <w:rPr>
+          <w:lang w:val="en-GB"/>
+        </w:rPr>
+        <w:t>Integrating with existing systems – possibilities</w:t>
+      </w:r>
+    </w:p>
+    <w:p>
+      <w:pPr>
+        <w:pStyle w:val="ListParagraph"/>
+        <w:numPr>
+          <w:ilvl w:val="0"/>
+          <w:numId w:val="13"/>
+        </w:numPr>
+        <w:rPr>
+          <w:lang w:val="en-GB"/>
+        </w:rPr>
+      </w:pPr>
+      <w:r>
+        <w:rPr>
+          <w:lang w:val="en-GB"/>
+        </w:rPr>
+        <w:t>Byzantine general problem (was supposed to be cover above but dues to series in playlist, got misplaced)</w:t>
+      </w:r>
+    </w:p>
+    <w:p>
+      <w:pPr>
+        <w:pStyle w:val="ListParagraph"/>
+        <w:numPr>
+          <w:ilvl w:val="1"/>
+          <w:numId w:val="13"/>
+        </w:numPr>
+        <w:rPr>
+          <w:lang w:val="en-GB"/>
+        </w:rPr>
+      </w:pPr>
+      <w:r>
+        <w:rPr>
+          <w:lang w:val="en-GB"/>
+        </w:rPr>
+        <w:t>Three generals problem</w:t>
+      </w:r>
+    </w:p>
+    <w:p>
+      <w:pPr>
+        <w:pStyle w:val="ListParagraph"/>
+        <w:numPr>
+          <w:ilvl w:val="2"/>
+          <w:numId w:val="13"/>
+        </w:numPr>
+        <w:rPr>
+          <w:lang w:val="en-GB"/>
+        </w:rPr>
+      </w:pPr>
+      <w:r>
+        <w:rPr>
+          <w:lang w:val="en-GB"/>
+        </w:rPr>
+        <w:t>Lieutenant faulty</w:t>
+      </w:r>
+    </w:p>
+    <w:p>
+      <w:pPr>
+        <w:pStyle w:val="ListParagraph"/>
+        <w:numPr>
+          <w:ilvl w:val="2"/>
+          <w:numId w:val="13"/>
+        </w:numPr>
+        <w:rPr>
+          <w:lang w:val="en-GB"/>
+        </w:rPr>
+      </w:pPr>
+      <w:r>
+        <w:rPr>
+          <w:lang w:val="en-GB"/>
+        </w:rPr>
+        <w:t>Commander faulty</w:t>
+      </w:r>
+    </w:p>
+    <w:p>
+      <w:pPr>
+        <w:pStyle w:val="ListParagraph"/>
+        <w:numPr>
+          <w:ilvl w:val="1"/>
+          <w:numId w:val="13"/>
+        </w:numPr>
+        <w:rPr>
+          <w:lang w:val="en-GB"/>
+        </w:rPr>
+      </w:pPr>
+      <w:r>
+        <w:rPr>
+          <w:lang w:val="en-GB"/>
+        </w:rPr>
+        <w:t>Four generals problem</w:t>
+      </w:r>
+    </w:p>
+    <w:p>
+      <w:pPr>
+        <w:pStyle w:val="ListParagraph"/>
+        <w:numPr>
+          <w:ilvl w:val="2"/>
+          <w:numId w:val="13"/>
+        </w:numPr>
+        <w:rPr>
+          <w:lang w:val="en-GB"/>
+        </w:rPr>
+      </w:pPr>
+      <w:r>
+        <w:rPr>
+          <w:lang w:val="en-GB"/>
+        </w:rPr>
+        <w:t>Lieutenant faulty</w:t>
+      </w:r>
+    </w:p>
+    <w:p>
+      <w:pPr>
+        <w:pStyle w:val="ListParagraph"/>
+        <w:numPr>
+          <w:ilvl w:val="2"/>
+          <w:numId w:val="13"/>
+        </w:numPr>
+        <w:rPr>
+          <w:lang w:val="en-GB"/>
+        </w:rPr>
+      </w:pPr>
+      <w:r>
+        <w:rPr>
+          <w:lang w:val="en-GB"/>
+        </w:rPr>
+        <w:t>Commander faulty</w:t>
+      </w:r>
+    </w:p>
+    <w:p>
+      <w:pPr>
+        <w:pStyle w:val="ListParagraph"/>
+        <w:numPr>
+          <w:ilvl w:val="1"/>
+          <w:numId w:val="13"/>
+        </w:numPr>
+        <w:rPr>
+          <w:lang w:val="en-GB"/>
+        </w:rPr>
+      </w:pPr>
+      <w:r>
+        <w:rPr>
+          <w:lang w:val="en-GB"/>
+        </w:rPr>
+        <w:t>Byzantine generals model</w:t>
+      </w:r>
+    </w:p>
+    <w:p>
+      <w:pPr>
+        <w:pStyle w:val="ListParagraph"/>
+        <w:numPr>
+          <w:ilvl w:val="1"/>
+          <w:numId w:val="13"/>
+        </w:numPr>
+        <w:rPr>
+          <w:lang w:val="en-GB"/>
+        </w:rPr>
+      </w:pPr>
+      <w:r>
+        <w:rPr>
+          <w:lang w:val="en-GB"/>
+        </w:rPr>
+        <w:t>Lamport-shostak-pease algorithm</w:t>
+      </w:r>
+    </w:p>
+    <w:p>
+      <w:pPr>
+        <w:pStyle w:val="ListParagraph"/>
+        <w:numPr>
+          <w:ilvl w:val="0"/>
+          <w:numId w:val="13"/>
+        </w:numPr>
+        <w:rPr>
+          <w:lang w:val="en-GB"/>
+        </w:rPr>
+      </w:pPr>
+      <w:r>
+        <w:rPr>
+          <w:lang w:val="en-GB"/>
+        </w:rPr>
+        <w:t>Hyperledger fabric V1 architecture</w:t>
+      </w:r>
+    </w:p>
+    <w:p>
+      <w:pPr>
+        <w:pStyle w:val="ListParagraph"/>
+        <w:numPr>
+          <w:ilvl w:val="1"/>
+          <w:numId w:val="13"/>
+        </w:numPr>
+        <w:rPr>
+          <w:lang w:val="en-GB"/>
+        </w:rPr>
+      </w:pPr>
+      <w:r>
+        <w:rPr>
+          <w:lang w:val="en-GB"/>
+        </w:rPr>
+        <w:t>External CA, membership services, fabric CA</w:t>
+      </w:r>
+    </w:p>
+    <w:p>
+      <w:pPr>
+        <w:pStyle w:val="ListParagraph"/>
+        <w:numPr>
+          <w:ilvl w:val="1"/>
+          <w:numId w:val="13"/>
+        </w:numPr>
+        <w:rPr>
+          <w:lang w:val="en-GB"/>
+        </w:rPr>
+      </w:pPr>
+      <w:r>
+        <w:rPr>
+          <w:lang w:val="en-GB"/>
+        </w:rPr>
+        <w:t>Client application / SDK (HFC)</w:t>
+      </w:r>
+    </w:p>
+    <w:p>
+      <w:pPr>
+        <w:pStyle w:val="ListParagraph"/>
+        <w:numPr>
+          <w:ilvl w:val="1"/>
+          <w:numId w:val="13"/>
+        </w:numPr>
+        <w:rPr>
+          <w:lang w:val="en-GB"/>
+        </w:rPr>
+      </w:pPr>
+      <w:r>
+        <w:rPr>
+          <w:lang w:val="en-GB"/>
+        </w:rPr>
+        <w:t>Ordering service</w:t>
+      </w:r>
+    </w:p>
+    <w:p>
+      <w:pPr>
+        <w:pStyle w:val="ListParagraph"/>
+        <w:numPr>
+          <w:ilvl w:val="1"/>
+          <w:numId w:val="13"/>
+        </w:numPr>
+        <w:rPr>
+          <w:lang w:val="en-GB"/>
+        </w:rPr>
+      </w:pPr>
+      <w:r>
+        <w:rPr>
+          <w:lang w:val="en-GB"/>
+        </w:rPr>
+        <w:t>Peer</w:t>
+      </w:r>
+    </w:p>
+    <w:p>
+      <w:pPr>
+        <w:pStyle w:val="ListParagraph"/>
+        <w:numPr>
+          <w:ilvl w:val="2"/>
+          <w:numId w:val="13"/>
+        </w:numPr>
+        <w:rPr>
+          <w:lang w:val="en-GB"/>
+        </w:rPr>
+      </w:pPr>
+      <w:r>
+        <w:rPr>
+          <w:lang w:val="en-GB"/>
+        </w:rPr>
+        <w:t>Endorser</w:t>
+      </w:r>
+    </w:p>
+    <w:p>
+      <w:pPr>
+        <w:pStyle w:val="ListParagraph"/>
+        <w:numPr>
+          <w:ilvl w:val="2"/>
+          <w:numId w:val="13"/>
+        </w:numPr>
+        <w:rPr>
+          <w:lang w:val="en-GB"/>
+        </w:rPr>
+      </w:pPr>
+      <w:r>
+        <w:rPr>
+          <w:lang w:val="en-GB"/>
+        </w:rPr>
+        <w:t>Committer</w:t>
+      </w:r>
+    </w:p>
+    <w:p>
+      <w:pPr>
+        <w:pStyle w:val="ListParagraph"/>
+        <w:numPr>
+          <w:ilvl w:val="2"/>
+          <w:numId w:val="13"/>
+        </w:numPr>
+        <w:rPr>
+          <w:lang w:val="en-GB"/>
+        </w:rPr>
+      </w:pPr>
+      <w:r>
+        <w:rPr>
+          <w:lang w:val="en-GB"/>
+        </w:rPr>
+        <w:t>Ledger</w:t>
+      </w:r>
+    </w:p>
+    <w:p>
+      <w:pPr>
+        <w:pStyle w:val="ListParagraph"/>
+        <w:numPr>
+          <w:ilvl w:val="2"/>
+          <w:numId w:val="13"/>
+        </w:numPr>
+        <w:rPr>
+          <w:lang w:val="en-GB"/>
+        </w:rPr>
+      </w:pPr>
+      <w:r>
+        <w:rPr>
+          <w:lang w:val="en-GB"/>
+        </w:rPr>
+        <w:t>Chaincode</w:t>
+      </w:r>
+    </w:p>
+    <w:p>
+      <w:pPr>
+        <w:pStyle w:val="ListParagraph"/>
+        <w:numPr>
+          <w:ilvl w:val="2"/>
+          <w:numId w:val="13"/>
+        </w:numPr>
+        <w:rPr>
+          <w:lang w:val="en-GB"/>
+        </w:rPr>
+      </w:pPr>
+      <w:r>
+        <w:rPr>
+          <w:lang w:val="en-GB"/>
+        </w:rPr>
+        <w:t>Events</w:t>
+      </w:r>
+    </w:p>
+    <w:p>
+      <w:pPr>
+        <w:pStyle w:val="ListParagraph"/>
+        <w:numPr>
+          <w:ilvl w:val="1"/>
+          <w:numId w:val="13"/>
+        </w:numPr>
+        <w:rPr>
+          <w:lang w:val="en-GB"/>
+        </w:rPr>
+      </w:pPr>
+      <w:r>
+        <w:rPr>
+          <w:lang w:val="en-GB"/>
+        </w:rPr>
+        <w:t>Admin etc</w:t>
+      </w:r>
+    </w:p>
+    <w:p>
+      <w:pPr>
+        <w:pStyle w:val="ListParagraph"/>
+        <w:numPr>
+          <w:ilvl w:val="1"/>
+          <w:numId w:val="13"/>
+        </w:numPr>
+        <w:rPr>
+          <w:lang w:val="en-GB"/>
+        </w:rPr>
+      </w:pPr>
+      <w:r>
+        <w:rPr>
+          <w:lang w:val="en-GB"/>
+        </w:rPr>
+        <w:t>Nodes and roles</w:t>
+      </w:r>
+    </w:p>
+    <w:p>
+      <w:pPr>
+        <w:pStyle w:val="ListParagraph"/>
+        <w:numPr>
+          <w:ilvl w:val="2"/>
+          <w:numId w:val="13"/>
+        </w:numPr>
+        <w:rPr>
+          <w:lang w:val="en-GB"/>
+        </w:rPr>
+      </w:pPr>
+      <w:r>
+        <w:rPr>
+          <w:lang w:val="en-GB"/>
+        </w:rPr>
+        <w:t>Committing peer</w:t>
+      </w:r>
+    </w:p>
+    <w:p>
+      <w:pPr>
+        <w:pStyle w:val="ListParagraph"/>
+        <w:numPr>
+          <w:ilvl w:val="2"/>
+          <w:numId w:val="13"/>
+        </w:numPr>
+        <w:rPr>
+          <w:lang w:val="en-GB"/>
+        </w:rPr>
+      </w:pPr>
+      <w:r>
+        <w:rPr>
+          <w:lang w:val="en-GB"/>
+        </w:rPr>
+        <w:t>Endorsing peer</w:t>
+      </w:r>
+    </w:p>
+    <w:p>
+      <w:pPr>
+        <w:pStyle w:val="ListParagraph"/>
+        <w:numPr>
+          <w:ilvl w:val="2"/>
+          <w:numId w:val="13"/>
+        </w:numPr>
+        <w:rPr>
+          <w:lang w:val="en-GB"/>
+        </w:rPr>
+      </w:pPr>
+      <w:r>
+        <w:rPr>
+          <w:lang w:val="en-GB"/>
+        </w:rPr>
+        <w:t>Ordering node</w:t>
+      </w:r>
+    </w:p>
+    <w:p>
+      <w:pPr>
+        <w:pStyle w:val="ListParagraph"/>
+        <w:numPr>
+          <w:ilvl w:val="1"/>
+          <w:numId w:val="13"/>
+        </w:numPr>
+        <w:rPr>
+          <w:lang w:val="en-GB"/>
+        </w:rPr>
+      </w:pPr>
+      <w:r>
+        <w:rPr>
+          <w:lang w:val="en-GB"/>
+        </w:rPr>
+        <w:t xml:space="preserve">Transaction Flow </w:t>
+      </w:r>
+    </w:p>
+    <w:p>
+      <w:pPr>
+        <w:pStyle w:val="ListParagraph"/>
+        <w:numPr>
+          <w:ilvl w:val="2"/>
+          <w:numId w:val="13"/>
+        </w:numPr>
+        <w:rPr>
+          <w:lang w:val="en-GB"/>
+        </w:rPr>
+      </w:pPr>
+      <w:r>
+        <w:rPr>
+          <w:lang w:val="en-GB"/>
+        </w:rPr>
+        <w:t>Endorse &gt; order &gt; validate</w:t>
+      </w:r>
+    </w:p>
+    <w:p>
+      <w:pPr>
+        <w:pStyle w:val="ListParagraph"/>
+        <w:numPr>
+          <w:ilvl w:val="1"/>
+          <w:numId w:val="13"/>
+        </w:numPr>
+        <w:rPr>
+          <w:lang w:val="en-GB"/>
+        </w:rPr>
+      </w:pPr>
+      <w:r>
+        <w:rPr>
+          <w:lang w:val="en-GB"/>
+        </w:rPr>
+        <w:t>Transaction flow in 7 steps</w:t>
+      </w:r>
+    </w:p>
+    <w:p>
+      <w:pPr>
+        <w:pStyle w:val="ListParagraph"/>
+        <w:numPr>
+          <w:ilvl w:val="2"/>
+          <w:numId w:val="13"/>
+        </w:numPr>
+        <w:rPr>
+          <w:lang w:val="en-GB"/>
+        </w:rPr>
+      </w:pPr>
+      <w:r>
+        <w:rPr>
+          <w:lang w:val="en-GB"/>
+        </w:rPr>
+        <w:t>Propose transaction</w:t>
+      </w:r>
+    </w:p>
+    <w:p>
+      <w:pPr>
+        <w:pStyle w:val="ListParagraph"/>
+        <w:numPr>
+          <w:ilvl w:val="2"/>
+          <w:numId w:val="13"/>
+        </w:numPr>
+        <w:rPr>
+          <w:lang w:val="en-GB"/>
+        </w:rPr>
+      </w:pPr>
+      <w:r>
+        <w:rPr>
+          <w:lang w:val="en-GB"/>
+        </w:rPr>
+        <w:t>Execute proposed transaction</w:t>
+      </w:r>
+    </w:p>
+    <w:p>
+      <w:pPr>
+        <w:pStyle w:val="ListParagraph"/>
+        <w:numPr>
+          <w:ilvl w:val="2"/>
+          <w:numId w:val="13"/>
+        </w:numPr>
+        <w:rPr>
+          <w:lang w:val="en-GB"/>
+        </w:rPr>
+      </w:pPr>
+      <w:r>
+        <w:rPr>
+          <w:lang w:val="en-GB"/>
+        </w:rPr>
+        <w:t>Propose response</w:t>
+      </w:r>
+    </w:p>
+    <w:p>
+      <w:pPr>
+        <w:pStyle w:val="ListParagraph"/>
+        <w:numPr>
+          <w:ilvl w:val="2"/>
+          <w:numId w:val="13"/>
+        </w:numPr>
+        <w:rPr>
+          <w:lang w:val="en-GB"/>
+        </w:rPr>
+      </w:pPr>
+      <w:r>
+        <w:rPr>
+          <w:lang w:val="en-GB"/>
+        </w:rPr>
+        <w:lastRenderedPageBreak/>
+        <w:t>Order transaction</w:t>
+      </w:r>
+    </w:p>
+    <w:p>
+      <w:pPr>
+        <w:pStyle w:val="ListParagraph"/>
+        <w:numPr>
+          <w:ilvl w:val="2"/>
+          <w:numId w:val="13"/>
+        </w:numPr>
+        <w:rPr>
+          <w:lang w:val="en-GB"/>
+        </w:rPr>
+      </w:pPr>
+      <w:r>
+        <w:rPr>
+          <w:lang w:val="en-GB"/>
+        </w:rPr>
+        <w:t>Deliver transaction</w:t>
+      </w:r>
+    </w:p>
+    <w:p>
+      <w:pPr>
+        <w:pStyle w:val="ListParagraph"/>
+        <w:numPr>
+          <w:ilvl w:val="2"/>
+          <w:numId w:val="13"/>
+        </w:numPr>
+        <w:rPr>
+          <w:lang w:val="en-GB"/>
+        </w:rPr>
+      </w:pPr>
+      <w:r>
+        <w:rPr>
+          <w:lang w:val="en-GB"/>
+        </w:rPr>
+        <w:t>Validate transaction</w:t>
+      </w:r>
+    </w:p>
+    <w:p>
+      <w:pPr>
+        <w:pStyle w:val="ListParagraph"/>
+        <w:numPr>
+          <w:ilvl w:val="2"/>
+          <w:numId w:val="13"/>
+        </w:numPr>
+        <w:rPr>
+          <w:lang w:val="en-GB"/>
+        </w:rPr>
+      </w:pPr>
+      <w:r>
+        <w:rPr>
+          <w:lang w:val="en-GB"/>
+        </w:rPr>
+        <w:t>Notify transaction</w:t>
+      </w:r>
+    </w:p>
+    <w:p>
+      <w:pPr>
+        <w:pStyle w:val="ListParagraph"/>
+        <w:numPr>
+          <w:ilvl w:val="1"/>
+          <w:numId w:val="13"/>
+        </w:numPr>
+        <w:rPr>
+          <w:lang w:val="en-GB"/>
+        </w:rPr>
+      </w:pPr>
+      <w:r>
+        <w:rPr>
+          <w:lang w:val="en-GB"/>
+        </w:rPr>
+        <w:t>Key benefit of transaction flow</w:t>
+      </w:r>
+    </w:p>
+    <w:p>
+      <w:pPr>
+        <w:pStyle w:val="ListParagraph"/>
+        <w:numPr>
+          <w:ilvl w:val="0"/>
+          <w:numId w:val="13"/>
+        </w:numPr>
+        <w:rPr>
+          <w:lang w:val="en-GB"/>
+        </w:rPr>
+      </w:pPr>
+      <w:r>
+        <w:rPr>
+          <w:lang w:val="en-GB"/>
+        </w:rPr>
+        <w:t>Ordering services</w:t>
+      </w:r>
+    </w:p>
+    <w:p>
+      <w:pPr>
+        <w:pStyle w:val="ListParagraph"/>
+        <w:numPr>
+          <w:ilvl w:val="1"/>
+          <w:numId w:val="13"/>
+        </w:numPr>
+        <w:rPr>
+          <w:lang w:val="en-GB"/>
+        </w:rPr>
+      </w:pPr>
+      <w:r>
+        <w:rPr>
+          <w:lang w:val="en-GB"/>
+        </w:rPr>
+        <w:t>Configuration options</w:t>
+      </w:r>
+    </w:p>
+    <w:p>
+      <w:pPr>
+        <w:pStyle w:val="ListParagraph"/>
+        <w:numPr>
+          <w:ilvl w:val="2"/>
+          <w:numId w:val="13"/>
+        </w:numPr>
+        <w:rPr>
+          <w:lang w:val="en-GB"/>
+        </w:rPr>
+      </w:pPr>
+      <w:r>
+        <w:rPr>
+          <w:lang w:val="en-GB"/>
+        </w:rPr>
+        <w:t>SOLO</w:t>
+      </w:r>
+    </w:p>
+    <w:p>
+      <w:pPr>
+        <w:pStyle w:val="ListParagraph"/>
+        <w:numPr>
+          <w:ilvl w:val="3"/>
+          <w:numId w:val="13"/>
+        </w:numPr>
+        <w:rPr>
+          <w:lang w:val="en-GB"/>
+        </w:rPr>
+      </w:pPr>
+      <w:r>
+        <w:rPr>
+          <w:lang w:val="en-GB"/>
+        </w:rPr>
+        <w:t>Single node for development</w:t>
+      </w:r>
+    </w:p>
+    <w:p>
+      <w:pPr>
+        <w:pStyle w:val="ListParagraph"/>
+        <w:numPr>
+          <w:ilvl w:val="2"/>
+          <w:numId w:val="13"/>
+        </w:numPr>
+        <w:rPr>
+          <w:lang w:val="en-GB"/>
+        </w:rPr>
+      </w:pPr>
+      <w:r>
+        <w:rPr>
+          <w:lang w:val="en-GB"/>
+        </w:rPr>
+        <w:t>Kafka: crash fault tolerant consensus</w:t>
+      </w:r>
+    </w:p>
+    <w:p>
+      <w:pPr>
+        <w:pStyle w:val="ListParagraph"/>
+        <w:numPr>
+          <w:ilvl w:val="3"/>
+          <w:numId w:val="13"/>
+        </w:numPr>
+        <w:rPr>
+          <w:lang w:val="en-GB"/>
+        </w:rPr>
+      </w:pPr>
+      <w:r>
+        <w:rPr>
+          <w:lang w:val="en-GB"/>
+        </w:rPr>
+        <w:t>3 nodes minimum</w:t>
+      </w:r>
+    </w:p>
+    <w:p>
+      <w:pPr>
+        <w:pStyle w:val="ListParagraph"/>
+        <w:numPr>
+          <w:ilvl w:val="3"/>
+          <w:numId w:val="13"/>
+        </w:numPr>
+        <w:rPr>
+          <w:lang w:val="en-GB"/>
+        </w:rPr>
+      </w:pPr>
+      <w:r>
+        <w:rPr>
+          <w:lang w:val="en-GB"/>
+        </w:rPr>
+        <w:t>Odd numbers of nodes recommended</w:t>
+      </w:r>
+    </w:p>
+    <w:p>
+      <w:pPr>
+        <w:pStyle w:val="ListParagraph"/>
+        <w:numPr>
+          <w:ilvl w:val="0"/>
+          <w:numId w:val="13"/>
+        </w:numPr>
+        <w:rPr>
+          <w:lang w:val="en-GB"/>
+        </w:rPr>
+      </w:pPr>
+      <w:r>
+        <w:rPr>
+          <w:lang w:val="en-GB"/>
+        </w:rPr>
+        <w:t>Channels</w:t>
+      </w:r>
+    </w:p>
+    <w:p>
+      <w:pPr>
+        <w:pStyle w:val="ListParagraph"/>
+        <w:numPr>
+          <w:ilvl w:val="1"/>
+          <w:numId w:val="13"/>
+        </w:numPr>
+        <w:rPr>
+          <w:lang w:val="en-GB"/>
+        </w:rPr>
+      </w:pPr>
+      <w:r>
+        <w:rPr>
+          <w:lang w:val="en-GB"/>
+        </w:rPr>
+        <w:t>Single channel network</w:t>
+      </w:r>
+    </w:p>
+    <w:p>
+      <w:pPr>
+        <w:pStyle w:val="ListParagraph"/>
+        <w:numPr>
+          <w:ilvl w:val="1"/>
+          <w:numId w:val="13"/>
+        </w:numPr>
+        <w:rPr>
+          <w:lang w:val="en-GB"/>
+        </w:rPr>
+      </w:pPr>
+      <w:r>
+        <w:rPr>
+          <w:lang w:val="en-GB"/>
+        </w:rPr>
+        <w:t>Multi-channel network</w:t>
+      </w:r>
+    </w:p>
+    <w:p>
+      <w:pPr>
+        <w:pStyle w:val="ListParagraph"/>
+        <w:numPr>
+          <w:ilvl w:val="0"/>
+          <w:numId w:val="13"/>
+        </w:numPr>
+        <w:rPr>
+          <w:lang w:val="en-GB"/>
+        </w:rPr>
+      </w:pPr>
+      <w:r>
+        <w:rPr>
+          <w:lang w:val="en-GB"/>
+        </w:rPr>
+        <w:t>Fabric peer</w:t>
+      </w:r>
+    </w:p>
+    <w:p>
+      <w:pPr>
+        <w:pStyle w:val="ListParagraph"/>
+        <w:numPr>
+          <w:ilvl w:val="0"/>
+          <w:numId w:val="13"/>
+        </w:numPr>
+        <w:rPr>
+          <w:lang w:val="en-GB"/>
+        </w:rPr>
+      </w:pPr>
+      <w:r>
+        <w:rPr>
+          <w:lang w:val="en-GB"/>
+        </w:rPr>
+        <w:t>Client application</w:t>
+      </w:r>
+    </w:p>
+    <w:p>
+      <w:pPr>
+        <w:pStyle w:val="ListParagraph"/>
+        <w:numPr>
+          <w:ilvl w:val="0"/>
+          <w:numId w:val="13"/>
+        </w:numPr>
+        <w:rPr>
+          <w:lang w:val="en-GB"/>
+        </w:rPr>
+      </w:pPr>
+      <w:r>
+        <w:rPr>
+          <w:lang w:val="en-GB"/>
+        </w:rPr>
+        <w:t>Fabric certificate authority</w:t>
+      </w:r>
+    </w:p>
+    <w:p>
+      <w:pPr>
+        <w:pStyle w:val="ListParagraph"/>
+        <w:numPr>
+          <w:ilvl w:val="0"/>
+          <w:numId w:val="13"/>
+        </w:numPr>
+        <w:rPr>
+          <w:lang w:val="en-GB"/>
+        </w:rPr>
+      </w:pPr>
+      <w:r>
+        <w:rPr>
+          <w:lang w:val="en-GB"/>
+        </w:rPr>
+        <w:t>Organisations</w:t>
+      </w:r>
+    </w:p>
+    <w:p>
+      <w:pPr>
+        <w:pStyle w:val="ListParagraph"/>
+        <w:numPr>
+          <w:ilvl w:val="1"/>
+          <w:numId w:val="13"/>
+        </w:numPr>
+        <w:rPr>
+          <w:lang w:val="en-GB"/>
+        </w:rPr>
+      </w:pPr>
+      <w:r>
+        <w:rPr>
+          <w:lang w:val="en-GB"/>
+        </w:rPr>
+        <w:t>Each organisation defines:</w:t>
+      </w:r>
+    </w:p>
+    <w:p>
+      <w:pPr>
+        <w:pStyle w:val="ListParagraph"/>
+        <w:numPr>
+          <w:ilvl w:val="2"/>
+          <w:numId w:val="13"/>
+        </w:numPr>
+        <w:rPr>
+          <w:lang w:val="en-GB"/>
+        </w:rPr>
+      </w:pPr>
+      <w:r>
+        <w:rPr>
+          <w:lang w:val="en-GB"/>
+        </w:rPr>
+        <w:t>Membership services provider (MSP) for identities</w:t>
+      </w:r>
+    </w:p>
+    <w:p>
+      <w:pPr>
+        <w:pStyle w:val="ListParagraph"/>
+        <w:numPr>
+          <w:ilvl w:val="2"/>
+          <w:numId w:val="13"/>
+        </w:numPr>
+        <w:rPr>
+          <w:lang w:val="en-GB"/>
+        </w:rPr>
+      </w:pPr>
+      <w:r>
+        <w:rPr>
+          <w:lang w:val="en-GB"/>
+        </w:rPr>
+        <w:t>Admin (s)</w:t>
+      </w:r>
+    </w:p>
+    <w:p>
+      <w:pPr>
+        <w:pStyle w:val="ListParagraph"/>
+        <w:numPr>
+          <w:ilvl w:val="2"/>
+          <w:numId w:val="13"/>
+        </w:numPr>
+        <w:rPr>
+          <w:lang w:val="en-GB"/>
+        </w:rPr>
+      </w:pPr>
+      <w:r>
+        <w:rPr>
+          <w:lang w:val="en-GB"/>
+        </w:rPr>
+        <w:t>Users</w:t>
+      </w:r>
+    </w:p>
+    <w:p>
+      <w:pPr>
+        <w:pStyle w:val="ListParagraph"/>
+        <w:numPr>
+          <w:ilvl w:val="2"/>
+          <w:numId w:val="13"/>
+        </w:numPr>
+        <w:rPr>
+          <w:lang w:val="en-GB"/>
+        </w:rPr>
+      </w:pPr>
+      <w:r>
+        <w:rPr>
+          <w:lang w:val="en-GB"/>
+        </w:rPr>
+        <w:t>Peers</w:t>
+      </w:r>
+    </w:p>
+    <w:p>
+      <w:pPr>
+        <w:pStyle w:val="ListParagraph"/>
+        <w:numPr>
+          <w:ilvl w:val="2"/>
+          <w:numId w:val="13"/>
+        </w:numPr>
+        <w:rPr>
+          <w:lang w:val="en-GB"/>
+        </w:rPr>
+      </w:pPr>
+      <w:r>
+        <w:rPr>
+          <w:lang w:val="en-GB"/>
+        </w:rPr>
+        <w:t>Orderers (optional)</w:t>
+      </w:r>
+    </w:p>
+    <w:p>
+      <w:pPr>
+        <w:pStyle w:val="ListParagraph"/>
+        <w:numPr>
+          <w:ilvl w:val="1"/>
+          <w:numId w:val="13"/>
+        </w:numPr>
+        <w:rPr>
+          <w:lang w:val="en-GB"/>
+        </w:rPr>
+      </w:pPr>
+      <w:r>
+        <w:rPr>
+          <w:lang w:val="en-GB"/>
+        </w:rPr>
+        <w:t>A network can include many organisations representing a consortium</w:t>
+      </w:r>
+    </w:p>
+    <w:p>
+      <w:pPr>
+        <w:pStyle w:val="ListParagraph"/>
+        <w:numPr>
+          <w:ilvl w:val="1"/>
+          <w:numId w:val="13"/>
+        </w:numPr>
+        <w:rPr>
+          <w:lang w:val="en-GB"/>
+        </w:rPr>
+      </w:pPr>
+      <w:r>
+        <w:rPr>
+          <w:lang w:val="en-GB"/>
+        </w:rPr>
+        <w:t>Each organisation has an ID</w:t>
+      </w:r>
+    </w:p>
+    <w:p>
+      <w:pPr>
+        <w:pStyle w:val="ListParagraph"/>
+        <w:numPr>
+          <w:ilvl w:val="0"/>
+          <w:numId w:val="13"/>
+        </w:numPr>
+        <w:rPr>
+          <w:lang w:val="en-GB"/>
+        </w:rPr>
+      </w:pPr>
+      <w:r>
+        <w:rPr>
+          <w:lang w:val="en-GB"/>
+        </w:rPr>
+        <w:t>Consortium network</w:t>
+      </w:r>
+    </w:p>
+    <w:p>
+      <w:pPr>
+        <w:pStyle w:val="ListParagraph"/>
+        <w:numPr>
+          <w:ilvl w:val="1"/>
+          <w:numId w:val="13"/>
+        </w:numPr>
+        <w:rPr>
+          <w:lang w:val="en-GB"/>
+        </w:rPr>
+      </w:pPr>
+      <w:r>
+        <w:rPr>
+          <w:lang w:val="en-GB"/>
+        </w:rPr>
+        <w:t>An example consortium network of 3 organisations</w:t>
+      </w:r>
+    </w:p>
+    <w:p>
+      <w:pPr>
+        <w:pStyle w:val="ListParagraph"/>
+        <w:numPr>
+          <w:ilvl w:val="2"/>
+          <w:numId w:val="13"/>
+        </w:numPr>
+        <w:rPr>
+          <w:lang w:val="en-GB"/>
+        </w:rPr>
+      </w:pPr>
+      <w:r>
+        <w:rPr>
+          <w:lang w:val="en-GB"/>
+        </w:rPr>
+        <w:t>Org 1 and 3 run peers</w:t>
+      </w:r>
+    </w:p>
+    <w:p>
+      <w:pPr>
+        <w:pStyle w:val="ListParagraph"/>
+        <w:numPr>
+          <w:ilvl w:val="2"/>
+          <w:numId w:val="13"/>
+        </w:numPr>
+        <w:rPr>
+          <w:lang w:val="en-GB"/>
+        </w:rPr>
+      </w:pPr>
+      <w:r>
+        <w:rPr>
+          <w:lang w:val="en-GB"/>
+        </w:rPr>
+        <w:t>Org 2 provides the ordering services only</w:t>
+      </w:r>
+    </w:p>
+    <w:p>
+      <w:pPr>
+        <w:pStyle w:val="ListParagraph"/>
+        <w:numPr>
+          <w:ilvl w:val="0"/>
+          <w:numId w:val="13"/>
+        </w:numPr>
+        <w:rPr>
+          <w:lang w:val="en-GB"/>
+        </w:rPr>
+      </w:pPr>
+      <w:r>
+        <w:rPr>
+          <w:lang w:val="en-GB"/>
+        </w:rPr>
+        <w:t>MSP overview</w:t>
+      </w:r>
+    </w:p>
+    <w:p>
+      <w:pPr>
+        <w:pStyle w:val="ListParagraph"/>
+        <w:numPr>
+          <w:ilvl w:val="0"/>
+          <w:numId w:val="13"/>
+        </w:numPr>
+        <w:rPr>
+          <w:lang w:val="en-GB"/>
+        </w:rPr>
+      </w:pPr>
+      <w:r>
+        <w:rPr>
+          <w:lang w:val="en-GB"/>
+        </w:rPr>
+        <w:t>Transport Layer Security (TLS)</w:t>
+      </w:r>
+    </w:p>
+    <w:p>
+      <w:pPr>
+        <w:pStyle w:val="ListParagraph"/>
+        <w:numPr>
+          <w:ilvl w:val="0"/>
+          <w:numId w:val="13"/>
+        </w:numPr>
+        <w:rPr>
+          <w:lang w:val="en-GB"/>
+        </w:rPr>
+      </w:pPr>
+      <w:r>
+        <w:rPr>
+          <w:lang w:val="en-GB"/>
+        </w:rPr>
+        <w:t>User Identities</w:t>
+      </w:r>
+    </w:p>
+    <w:p>
+      <w:pPr>
+        <w:pStyle w:val="ListParagraph"/>
+        <w:numPr>
+          <w:ilvl w:val="0"/>
+          <w:numId w:val="13"/>
+        </w:numPr>
+        <w:rPr>
+          <w:lang w:val="en-GB"/>
+        </w:rPr>
+      </w:pPr>
+      <w:r>
+        <w:rPr>
+          <w:lang w:val="en-GB"/>
+        </w:rPr>
+        <w:t>Admin identities</w:t>
+      </w:r>
+    </w:p>
+    <w:p>
+      <w:pPr>
+        <w:pStyle w:val="ListParagraph"/>
+        <w:numPr>
+          <w:ilvl w:val="0"/>
+          <w:numId w:val="13"/>
+        </w:numPr>
+        <w:rPr>
+          <w:lang w:val="en-GB"/>
+        </w:rPr>
+      </w:pPr>
+      <w:r>
+        <w:rPr>
+          <w:lang w:val="en-GB"/>
+        </w:rPr>
+        <w:t>Peer and orderer identities</w:t>
+      </w:r>
+    </w:p>
+    <w:p>
+      <w:pPr>
+        <w:pStyle w:val="ListParagraph"/>
+        <w:numPr>
+          <w:ilvl w:val="0"/>
+          <w:numId w:val="13"/>
+        </w:numPr>
+        <w:rPr>
+          <w:lang w:val="en-GB"/>
+        </w:rPr>
+      </w:pPr>
+      <w:r>
+        <w:rPr>
+          <w:lang w:val="en-GB"/>
+        </w:rPr>
+        <w:t>Channel MSP information</w:t>
+      </w:r>
+    </w:p>
+    <w:p>
+      <w:pPr>
+        <w:pStyle w:val="ListParagraph"/>
+        <w:numPr>
+          <w:ilvl w:val="0"/>
+          <w:numId w:val="13"/>
+        </w:numPr>
+        <w:rPr>
+          <w:lang w:val="en-GB"/>
+        </w:rPr>
+      </w:pPr>
+      <w:r>
+        <w:rPr>
+          <w:lang w:val="en-GB"/>
+        </w:rPr>
+        <w:t>New user registration and enro</w:t>
+      </w:r>
+      <w:r>
+        <w:rPr>
+          <w:lang w:val="en-GB"/>
+        </w:rPr>
+        <w:t>l</w:t>
+      </w:r>
+      <w:r>
+        <w:rPr>
+          <w:lang w:val="en-GB"/>
+        </w:rPr>
+        <w:t>ment</w:t>
+      </w:r>
+    </w:p>
+    <w:p>
+      <w:pPr>
+        <w:pStyle w:val="ListParagraph"/>
+        <w:numPr>
+          <w:ilvl w:val="0"/>
+          <w:numId w:val="13"/>
+        </w:numPr>
+        <w:rPr>
+          <w:lang w:val="en-GB"/>
+        </w:rPr>
+      </w:pPr>
+      <w:r>
+        <w:rPr>
+          <w:lang w:val="en-GB"/>
+        </w:rPr>
+        <w:t>Transaction signing</w:t>
+      </w:r>
+    </w:p>
+    <w:p>
+      <w:pPr>
+        <w:pStyle w:val="ListParagraph"/>
+        <w:numPr>
+          <w:ilvl w:val="0"/>
+          <w:numId w:val="13"/>
+        </w:numPr>
+        <w:rPr>
+          <w:lang w:val="en-GB"/>
+        </w:rPr>
+      </w:pPr>
+      <w:r>
+        <w:rPr>
+          <w:lang w:val="en-GB"/>
+        </w:rPr>
+        <w:t>Hyperledger fabric network setup</w:t>
+      </w:r>
+    </w:p>
+    <w:p>
+      <w:pPr>
+        <w:pStyle w:val="ListParagraph"/>
+        <w:numPr>
+          <w:ilvl w:val="1"/>
+          <w:numId w:val="13"/>
+        </w:numPr>
+        <w:rPr>
+          <w:lang w:val="en-GB"/>
+        </w:rPr>
+      </w:pPr>
+      <w:r>
+        <w:rPr>
+          <w:lang w:val="en-GB"/>
+        </w:rPr>
+        <w:t>Configure and start ordering service</w:t>
+      </w:r>
+    </w:p>
+    <w:p>
+      <w:pPr>
+        <w:pStyle w:val="ListParagraph"/>
+        <w:numPr>
+          <w:ilvl w:val="1"/>
+          <w:numId w:val="13"/>
+        </w:numPr>
+        <w:rPr>
+          <w:lang w:val="en-GB"/>
+        </w:rPr>
+      </w:pPr>
+      <w:r>
+        <w:rPr>
+          <w:lang w:val="en-GB"/>
+        </w:rPr>
+        <w:t>Configure and start peer node</w:t>
+      </w:r>
+    </w:p>
+    <w:p>
+      <w:pPr>
+        <w:pStyle w:val="ListParagraph"/>
+        <w:numPr>
+          <w:ilvl w:val="1"/>
+          <w:numId w:val="13"/>
+        </w:numPr>
+        <w:rPr>
+          <w:lang w:val="en-GB"/>
+        </w:rPr>
+      </w:pPr>
+      <w:r>
+        <w:rPr>
+          <w:lang w:val="en-GB"/>
+        </w:rPr>
+        <w:t>Install chaincode</w:t>
+      </w:r>
+    </w:p>
+    <w:p>
+      <w:pPr>
+        <w:pStyle w:val="ListParagraph"/>
+        <w:numPr>
+          <w:ilvl w:val="1"/>
+          <w:numId w:val="13"/>
+        </w:numPr>
+        <w:rPr>
+          <w:lang w:val="en-GB"/>
+        </w:rPr>
+      </w:pPr>
+      <w:r>
+        <w:rPr>
+          <w:lang w:val="en-GB"/>
+        </w:rPr>
+        <w:t>Create channels</w:t>
+      </w:r>
+    </w:p>
+    <w:p>
+      <w:pPr>
+        <w:pStyle w:val="ListParagraph"/>
+        <w:numPr>
+          <w:ilvl w:val="1"/>
+          <w:numId w:val="13"/>
+        </w:numPr>
+        <w:rPr>
+          <w:lang w:val="en-GB"/>
+        </w:rPr>
+      </w:pPr>
+      <w:r>
+        <w:rPr>
+          <w:lang w:val="en-GB"/>
+        </w:rPr>
+        <w:t>Join channels</w:t>
+      </w:r>
+    </w:p>
+    <w:p>
+      <w:pPr>
+        <w:pStyle w:val="ListParagraph"/>
+        <w:numPr>
+          <w:ilvl w:val="1"/>
+          <w:numId w:val="13"/>
+        </w:numPr>
+        <w:rPr>
+          <w:lang w:val="en-GB"/>
+        </w:rPr>
+      </w:pPr>
+      <w:r>
+        <w:rPr>
+          <w:lang w:val="en-GB"/>
+        </w:rPr>
+        <w:t>Instantiate chaincode in channel</w:t>
+      </w:r>
+    </w:p>
+    <w:p>
+      <w:pPr>
+        <w:pStyle w:val="ListParagraph"/>
+        <w:numPr>
+          <w:ilvl w:val="0"/>
+          <w:numId w:val="13"/>
+        </w:numPr>
+        <w:rPr>
+          <w:lang w:val="en-GB"/>
+        </w:rPr>
+      </w:pPr>
+      <w:r>
+        <w:rPr>
+          <w:lang w:val="en-GB"/>
+        </w:rPr>
+        <w:t>Endorsement policies</w:t>
+      </w:r>
+    </w:p>
+    <w:p>
+      <w:pPr>
+        <w:pStyle w:val="ListParagraph"/>
+        <w:numPr>
+          <w:ilvl w:val="1"/>
+          <w:numId w:val="13"/>
+        </w:numPr>
+        <w:rPr>
+          <w:lang w:val="en-GB"/>
+        </w:rPr>
+      </w:pPr>
+      <w:r>
+        <w:rPr>
+          <w:lang w:val="en-GB"/>
+        </w:rPr>
+        <w:t>Endorsement system chaincode</w:t>
+      </w:r>
+    </w:p>
+    <w:p>
+      <w:pPr>
+        <w:pStyle w:val="ListParagraph"/>
+        <w:numPr>
+          <w:ilvl w:val="1"/>
+          <w:numId w:val="13"/>
+        </w:numPr>
+        <w:rPr>
+          <w:lang w:val="en-GB"/>
+        </w:rPr>
+      </w:pPr>
+      <w:r>
+        <w:rPr>
+          <w:lang w:val="en-GB"/>
+        </w:rPr>
+        <w:lastRenderedPageBreak/>
+        <w:t>Validation system chaincode</w:t>
+      </w:r>
+    </w:p>
+    <w:p>
+      <w:pPr>
+        <w:pStyle w:val="ListParagraph"/>
+        <w:numPr>
+          <w:ilvl w:val="1"/>
+          <w:numId w:val="13"/>
+        </w:numPr>
+        <w:rPr>
+          <w:lang w:val="en-GB"/>
+        </w:rPr>
+      </w:pPr>
+      <w:r>
+        <w:rPr>
+          <w:lang w:val="en-GB"/>
+        </w:rPr>
+        <w:t>Endorsement policy syntax</w:t>
+      </w:r>
+    </w:p>
+    <w:p>
+      <w:pPr>
+        <w:pStyle w:val="ListParagraph"/>
+        <w:numPr>
+          <w:ilvl w:val="1"/>
+          <w:numId w:val="13"/>
+        </w:numPr>
+        <w:rPr>
+          <w:lang w:val="en-GB"/>
+        </w:rPr>
+      </w:pPr>
+      <w:r>
+        <w:rPr>
+          <w:lang w:val="en-GB"/>
+        </w:rPr>
+        <w:t>Endorsement policy example</w:t>
+      </w:r>
+    </w:p>
+    <w:p>
+      <w:pPr>
+        <w:pStyle w:val="ListParagraph"/>
+        <w:rPr>
+          <w:lang w:val="en-GB"/>
+        </w:rPr>
+      </w:pPr>
     </w:p>
     <w:p/>
     <w:p/>
@@ -4236,6 +6755,95 @@
     </w:lvl>
   </w:abstractNum>
   <w:abstractNum w:abstractNumId="10" w15:restartNumberingAfterBreak="0">
+    <w:nsid w:val="6525022F"/>
+    <w:multiLevelType w:val="hybridMultilevel"/>
+    <w:tmpl w:val="AB521A1C"/>
+    <w:lvl w:ilvl="0" w:tplc="4009000F">
+      <w:start w:val="1"/>
+      <w:numFmt w:val="decimal"/>
+      <w:lvlText w:val="%1."/>
+      <w:lvlJc w:val="left"/>
+      <w:pPr>
+        <w:ind w:left="720" w:hanging="360"/>
+      </w:pPr>
+      <w:rPr>
+        <w:rFonts w:hint="default"/>
+      </w:rPr>
+    </w:lvl>
+    <w:lvl w:ilvl="1" w:tplc="40090019">
+      <w:start w:val="1"/>
+      <w:numFmt w:val="lowerLetter"/>
+      <w:lvlText w:val="%2."/>
+      <w:lvlJc w:val="left"/>
+      <w:pPr>
+        <w:ind w:left="1440" w:hanging="360"/>
+      </w:pPr>
+    </w:lvl>
+    <w:lvl w:ilvl="2" w:tplc="4009001B">
+      <w:start w:val="1"/>
+      <w:numFmt w:val="lowerRoman"/>
+      <w:lvlText w:val="%3."/>
+      <w:lvlJc w:val="right"/>
+      <w:pPr>
+        <w:ind w:left="2160" w:hanging="180"/>
+      </w:pPr>
+    </w:lvl>
+    <w:lvl w:ilvl="3" w:tplc="4009000F">
+      <w:start w:val="1"/>
+      <w:numFmt w:val="decimal"/>
+      <w:lvlText w:val="%4."/>
+      <w:lvlJc w:val="left"/>
+      <w:pPr>
+        <w:ind w:left="2880" w:hanging="360"/>
+      </w:pPr>
+    </w:lvl>
+    <w:lvl w:ilvl="4" w:tplc="40090019">
+      <w:start w:val="1"/>
+      <w:numFmt w:val="lowerLetter"/>
+      <w:lvlText w:val="%5."/>
+      <w:lvlJc w:val="left"/>
+      <w:pPr>
+        <w:ind w:left="3600" w:hanging="360"/>
+      </w:pPr>
+    </w:lvl>
+    <w:lvl w:ilvl="5" w:tplc="4009001B" w:tentative="1">
+      <w:start w:val="1"/>
+      <w:numFmt w:val="lowerRoman"/>
+      <w:lvlText w:val="%6."/>
+      <w:lvlJc w:val="right"/>
+      <w:pPr>
+        <w:ind w:left="4320" w:hanging="180"/>
+      </w:pPr>
+    </w:lvl>
+    <w:lvl w:ilvl="6" w:tplc="4009000F" w:tentative="1">
+      <w:start w:val="1"/>
+      <w:numFmt w:val="decimal"/>
+      <w:lvlText w:val="%7."/>
+      <w:lvlJc w:val="left"/>
+      <w:pPr>
+        <w:ind w:left="5040" w:hanging="360"/>
+      </w:pPr>
+    </w:lvl>
+    <w:lvl w:ilvl="7" w:tplc="40090019" w:tentative="1">
+      <w:start w:val="1"/>
+      <w:numFmt w:val="lowerLetter"/>
+      <w:lvlText w:val="%8."/>
+      <w:lvlJc w:val="left"/>
+      <w:pPr>
+        <w:ind w:left="5760" w:hanging="360"/>
+      </w:pPr>
+    </w:lvl>
+    <w:lvl w:ilvl="8" w:tplc="4009001B" w:tentative="1">
+      <w:start w:val="1"/>
+      <w:numFmt w:val="lowerRoman"/>
+      <w:lvlText w:val="%9."/>
+      <w:lvlJc w:val="right"/>
+      <w:pPr>
+        <w:ind w:left="6480" w:hanging="180"/>
+      </w:pPr>
+    </w:lvl>
+  </w:abstractNum>
+  <w:abstractNum w:abstractNumId="11" w15:restartNumberingAfterBreak="0">
     <w:nsid w:val="75A87CA8"/>
     <w:multiLevelType w:val="multilevel"/>
     <w:tmpl w:val="F6ACA9AA"/>
@@ -4384,7 +6992,7 @@
       </w:rPr>
     </w:lvl>
   </w:abstractNum>
-  <w:abstractNum w:abstractNumId="11" w15:restartNumberingAfterBreak="0">
+  <w:abstractNum w:abstractNumId="12" w15:restartNumberingAfterBreak="0">
     <w:nsid w:val="775714E9"/>
     <w:multiLevelType w:val="multilevel"/>
     <w:tmpl w:val="DAAA36A4"/>
@@ -4540,10 +7148,10 @@
     <w:abstractNumId w:val="2"/>
   </w:num>
   <w:num w:numId="3" w16cid:durableId="1016232756">
-    <w:abstractNumId w:val="10"/>
+    <w:abstractNumId w:val="11"/>
   </w:num>
   <w:num w:numId="4" w16cid:durableId="1642153491">
-    <w:abstractNumId w:val="11"/>
+    <w:abstractNumId w:val="12"/>
   </w:num>
   <w:num w:numId="5" w16cid:durableId="1140072224">
     <w:abstractNumId w:val="0"/>
@@ -4568,6 +7176,9 @@
   </w:num>
   <w:num w:numId="12" w16cid:durableId="586693840">
     <w:abstractNumId w:val="3"/>
+  </w:num>
+  <w:num w:numId="13" w16cid:durableId="188565957">
+    <w:abstractNumId w:val="10"/>
   </w:num>
 </w:numbering>
 </file>

</xml_diff>

<commit_message>
updated progress report with day6
</commit_message>
<xml_diff>
--- a/Progress report..docx
+++ b/Progress report..docx
@@ -5520,6 +5520,1258 @@
         </w:rPr>
         <w:t>Endorsement policy example</w:t>
       </w:r>
+    </w:p>
+    <w:p>
+      <w:r>
+        <w:rPr>
+          <w:b/>
+          <w:bCs/>
+        </w:rPr>
+        <w:t xml:space="preserve">Day </w:t>
+      </w:r>
+      <w:r>
+        <w:rPr>
+          <w:b/>
+          <w:bCs/>
+        </w:rPr>
+        <w:t>6</w:t>
+      </w:r>
+      <w:r>
+        <w:rPr>
+          <w:b/>
+          <w:bCs/>
+        </w:rPr>
+        <w:t xml:space="preserve"> Progress Report – Blockchain Learning</w:t>
+      </w:r>
+      <w:r>
+        <w:t xml:space="preserve"> </w:t>
+      </w:r>
+    </w:p>
+    <w:p>
+      <w:pPr>
+        <w:rPr>
+          <w:lang w:val="en-GB"/>
+        </w:rPr>
+      </w:pPr>
+      <w:r>
+        <w:rPr>
+          <w:lang w:val="en-GB"/>
+        </w:rPr>
+        <w:t>Lecture (25 to 31)</w:t>
+      </w:r>
+    </w:p>
+    <w:p>
+      <w:pPr>
+        <w:pStyle w:val="ListParagraph"/>
+        <w:numPr>
+          <w:ilvl w:val="0"/>
+          <w:numId w:val="14"/>
+        </w:numPr>
+        <w:rPr>
+          <w:lang w:val="en-GB"/>
+        </w:rPr>
+      </w:pPr>
+      <w:r>
+        <w:rPr>
+          <w:lang w:val="en-GB"/>
+        </w:rPr>
+        <w:t>Fabric demo on IBM blockchain cloud</w:t>
+      </w:r>
+    </w:p>
+    <w:p>
+      <w:pPr>
+        <w:pStyle w:val="ListParagraph"/>
+        <w:numPr>
+          <w:ilvl w:val="0"/>
+          <w:numId w:val="15"/>
+        </w:numPr>
+        <w:rPr>
+          <w:lang w:val="en-GB"/>
+        </w:rPr>
+      </w:pPr>
+      <w:r>
+        <w:rPr>
+          <w:lang w:val="en-GB"/>
+        </w:rPr>
+        <w:t>Covering lecture 25, 27 and 28</w:t>
+      </w:r>
+    </w:p>
+    <w:p>
+      <w:pPr>
+        <w:pStyle w:val="ListParagraph"/>
+        <w:numPr>
+          <w:ilvl w:val="0"/>
+          <w:numId w:val="15"/>
+        </w:numPr>
+        <w:rPr>
+          <w:lang w:val="en-GB"/>
+        </w:rPr>
+      </w:pPr>
+      <w:r>
+        <w:rPr>
+          <w:lang w:val="en-GB"/>
+        </w:rPr>
+        <w:t xml:space="preserve"> (tried to open the site and perform the demo by myself but I guess the site has removed the functionality as per today’s time)</w:t>
+      </w:r>
+    </w:p>
+    <w:p>
+      <w:pPr>
+        <w:pStyle w:val="ListParagraph"/>
+        <w:numPr>
+          <w:ilvl w:val="0"/>
+          <w:numId w:val="15"/>
+        </w:numPr>
+        <w:rPr>
+          <w:lang w:val="en-GB"/>
+        </w:rPr>
+      </w:pPr>
+      <w:r>
+        <w:rPr>
+          <w:lang w:val="en-GB"/>
+        </w:rPr>
+        <w:t>I am not sure but I guess there are some changes occurred from the time when lecture took place and today. Which was causing some disturbances while checking out with the things.</w:t>
+      </w:r>
+    </w:p>
+    <w:p>
+      <w:pPr>
+        <w:pStyle w:val="ListParagraph"/>
+        <w:numPr>
+          <w:ilvl w:val="0"/>
+          <w:numId w:val="14"/>
+        </w:numPr>
+        <w:rPr>
+          <w:lang w:val="en-GB"/>
+        </w:rPr>
+      </w:pPr>
+      <w:r>
+        <w:rPr>
+          <w:lang w:val="en-GB"/>
+        </w:rPr>
+        <w:t>Hyperledger fabric explainer</w:t>
+      </w:r>
+    </w:p>
+    <w:p>
+      <w:pPr>
+        <w:pStyle w:val="ListParagraph"/>
+        <w:numPr>
+          <w:ilvl w:val="0"/>
+          <w:numId w:val="15"/>
+        </w:numPr>
+        <w:rPr>
+          <w:lang w:val="en-GB"/>
+        </w:rPr>
+      </w:pPr>
+      <w:r>
+        <w:rPr>
+          <w:lang w:val="en-GB"/>
+        </w:rPr>
+        <w:t>Covering lecture 26</w:t>
+      </w:r>
+    </w:p>
+    <w:p>
+      <w:pPr>
+        <w:pStyle w:val="ListParagraph"/>
+        <w:numPr>
+          <w:ilvl w:val="0"/>
+          <w:numId w:val="15"/>
+        </w:numPr>
+        <w:rPr>
+          <w:lang w:val="en-GB"/>
+        </w:rPr>
+      </w:pPr>
+      <w:r>
+        <w:rPr>
+          <w:lang w:val="en-GB"/>
+        </w:rPr>
+        <w:t>An informative video of around 2 and half minute for understanding of Hyperledger fabric.</w:t>
+      </w:r>
+    </w:p>
+    <w:p>
+      <w:pPr>
+        <w:rPr>
+          <w:b/>
+          <w:bCs/>
+          <w:lang w:val="en-GB"/>
+        </w:rPr>
+      </w:pPr>
+      <w:r>
+        <w:rPr>
+          <w:b/>
+          <w:bCs/>
+          <w:lang w:val="en-GB"/>
+        </w:rPr>
+        <w:t xml:space="preserve">Hyperledger composer (lecture 29, 31) with one optional video (lect. 30) </w:t>
+      </w:r>
+    </w:p>
+    <w:p>
+      <w:pPr>
+        <w:pStyle w:val="ListParagraph"/>
+        <w:numPr>
+          <w:ilvl w:val="0"/>
+          <w:numId w:val="14"/>
+        </w:numPr>
+        <w:rPr>
+          <w:lang w:val="en-GB"/>
+        </w:rPr>
+      </w:pPr>
+      <w:r>
+        <w:rPr>
+          <w:lang w:val="en-GB"/>
+        </w:rPr>
+        <w:t>Hyperledger composer: accelerating time to value</w:t>
+      </w:r>
+    </w:p>
+    <w:p>
+      <w:pPr>
+        <w:pStyle w:val="ListParagraph"/>
+        <w:numPr>
+          <w:ilvl w:val="1"/>
+          <w:numId w:val="14"/>
+        </w:numPr>
+        <w:rPr>
+          <w:lang w:val="en-GB"/>
+        </w:rPr>
+      </w:pPr>
+      <w:r>
+        <w:rPr>
+          <w:lang w:val="en-GB"/>
+        </w:rPr>
+        <w:t>A suite of high-level application abstractions for business network</w:t>
+      </w:r>
+    </w:p>
+    <w:p>
+      <w:pPr>
+        <w:pStyle w:val="ListParagraph"/>
+        <w:numPr>
+          <w:ilvl w:val="1"/>
+          <w:numId w:val="14"/>
+        </w:numPr>
+        <w:rPr>
+          <w:lang w:val="en-GB"/>
+        </w:rPr>
+      </w:pPr>
+      <w:r>
+        <w:rPr>
+          <w:lang w:val="en-GB"/>
+        </w:rPr>
+        <w:t>Emphasis on business centric vocabulary</w:t>
+      </w:r>
+    </w:p>
+    <w:p>
+      <w:pPr>
+        <w:pStyle w:val="ListParagraph"/>
+        <w:numPr>
+          <w:ilvl w:val="1"/>
+          <w:numId w:val="14"/>
+        </w:numPr>
+        <w:rPr>
+          <w:lang w:val="en-GB"/>
+        </w:rPr>
+      </w:pPr>
+      <w:r>
+        <w:rPr>
+          <w:lang w:val="en-GB"/>
+        </w:rPr>
+        <w:t>Reduce risk, and increase understanding and flexibility</w:t>
+      </w:r>
+    </w:p>
+    <w:p>
+      <w:pPr>
+        <w:pStyle w:val="ListParagraph"/>
+        <w:numPr>
+          <w:ilvl w:val="0"/>
+          <w:numId w:val="14"/>
+        </w:numPr>
+        <w:rPr>
+          <w:lang w:val="en-GB"/>
+        </w:rPr>
+      </w:pPr>
+      <w:r>
+        <w:rPr>
+          <w:lang w:val="en-GB"/>
+        </w:rPr>
+        <w:t>Features</w:t>
+      </w:r>
+    </w:p>
+    <w:p>
+      <w:pPr>
+        <w:pStyle w:val="ListParagraph"/>
+        <w:numPr>
+          <w:ilvl w:val="1"/>
+          <w:numId w:val="14"/>
+        </w:numPr>
+        <w:rPr>
+          <w:lang w:val="en-GB"/>
+        </w:rPr>
+      </w:pPr>
+      <w:r>
+        <w:rPr>
+          <w:lang w:val="en-GB"/>
+        </w:rPr>
+        <w:t>Model your business networks, test and expose via APIs</w:t>
+      </w:r>
+    </w:p>
+    <w:p>
+      <w:pPr>
+        <w:pStyle w:val="ListParagraph"/>
+        <w:numPr>
+          <w:ilvl w:val="1"/>
+          <w:numId w:val="14"/>
+        </w:numPr>
+        <w:rPr>
+          <w:lang w:val="en-GB"/>
+        </w:rPr>
+      </w:pPr>
+      <w:r>
+        <w:rPr>
+          <w:lang w:val="en-GB"/>
+        </w:rPr>
+        <w:t>Applications invoke transactions to interact with business network</w:t>
+      </w:r>
+    </w:p>
+    <w:p>
+      <w:pPr>
+        <w:pStyle w:val="ListParagraph"/>
+        <w:numPr>
+          <w:ilvl w:val="1"/>
+          <w:numId w:val="14"/>
+        </w:numPr>
+        <w:rPr>
+          <w:lang w:val="en-GB"/>
+        </w:rPr>
+      </w:pPr>
+      <w:r>
+        <w:rPr>
+          <w:lang w:val="en-GB"/>
+        </w:rPr>
+        <w:t>Integrate existing systems of record</w:t>
+      </w:r>
+    </w:p>
+    <w:p>
+      <w:pPr>
+        <w:pStyle w:val="ListParagraph"/>
+        <w:numPr>
+          <w:ilvl w:val="0"/>
+          <w:numId w:val="14"/>
+        </w:numPr>
+        <w:rPr>
+          <w:lang w:val="en-GB"/>
+        </w:rPr>
+      </w:pPr>
+      <w:r>
+        <w:rPr>
+          <w:lang w:val="en-GB"/>
+        </w:rPr>
+        <w:t>FULLY OPEN AND PART OF LINUX FOUNDATION HYPERLEDGER {not as per today}</w:t>
+      </w:r>
+    </w:p>
+    <w:p>
+      <w:pPr>
+        <w:pStyle w:val="ListParagraph"/>
+        <w:numPr>
+          <w:ilvl w:val="0"/>
+          <w:numId w:val="14"/>
+        </w:numPr>
+        <w:rPr>
+          <w:lang w:val="en-GB"/>
+        </w:rPr>
+      </w:pPr>
+      <w:r>
+        <w:rPr>
+          <w:lang w:val="en-GB"/>
+        </w:rPr>
+        <w:t>Goal for Hyperledger composer</w:t>
+      </w:r>
+    </w:p>
+    <w:p>
+      <w:pPr>
+        <w:pStyle w:val="ListParagraph"/>
+        <w:numPr>
+          <w:ilvl w:val="0"/>
+          <w:numId w:val="14"/>
+        </w:numPr>
+        <w:rPr>
+          <w:lang w:val="en-GB"/>
+        </w:rPr>
+      </w:pPr>
+      <w:r>
+        <w:rPr>
+          <w:lang w:val="en-GB"/>
+        </w:rPr>
+        <w:t>Extensive, familiar, open development toolset</w:t>
+      </w:r>
+    </w:p>
+    <w:p>
+      <w:pPr>
+        <w:pStyle w:val="ListParagraph"/>
+        <w:numPr>
+          <w:ilvl w:val="1"/>
+          <w:numId w:val="14"/>
+        </w:numPr>
+        <w:rPr>
+          <w:lang w:val="en-GB"/>
+        </w:rPr>
+      </w:pPr>
+      <w:r>
+        <w:rPr>
+          <w:lang w:val="en-GB"/>
+        </w:rPr>
+        <w:t xml:space="preserve">Data modelling </w:t>
+      </w:r>
+    </w:p>
+    <w:p>
+      <w:pPr>
+        <w:pStyle w:val="ListParagraph"/>
+        <w:numPr>
+          <w:ilvl w:val="1"/>
+          <w:numId w:val="14"/>
+        </w:numPr>
+        <w:rPr>
+          <w:lang w:val="en-GB"/>
+        </w:rPr>
+      </w:pPr>
+      <w:r>
+        <w:rPr>
+          <w:lang w:val="en-GB"/>
+        </w:rPr>
+        <w:t xml:space="preserve">Javascript business logic </w:t>
+      </w:r>
+    </w:p>
+    <w:p>
+      <w:pPr>
+        <w:pStyle w:val="ListParagraph"/>
+        <w:numPr>
+          <w:ilvl w:val="1"/>
+          <w:numId w:val="14"/>
+        </w:numPr>
+        <w:rPr>
+          <w:lang w:val="en-GB"/>
+        </w:rPr>
+      </w:pPr>
+      <w:r>
+        <w:rPr>
+          <w:lang w:val="en-GB"/>
+        </w:rPr>
+        <w:t xml:space="preserve">Web playground </w:t>
+      </w:r>
+    </w:p>
+    <w:p>
+      <w:pPr>
+        <w:pStyle w:val="ListParagraph"/>
+        <w:numPr>
+          <w:ilvl w:val="1"/>
+          <w:numId w:val="14"/>
+        </w:numPr>
+        <w:rPr>
+          <w:lang w:val="en-GB"/>
+        </w:rPr>
+      </w:pPr>
+      <w:r>
+        <w:rPr>
+          <w:lang w:val="en-GB"/>
+        </w:rPr>
+        <w:t>Client libraries</w:t>
+      </w:r>
+    </w:p>
+    <w:p>
+      <w:pPr>
+        <w:pStyle w:val="ListParagraph"/>
+        <w:numPr>
+          <w:ilvl w:val="1"/>
+          <w:numId w:val="14"/>
+        </w:numPr>
+        <w:rPr>
+          <w:lang w:val="en-GB"/>
+        </w:rPr>
+      </w:pPr>
+      <w:r>
+        <w:rPr>
+          <w:lang w:val="en-GB"/>
+        </w:rPr>
+        <w:t>Editor support</w:t>
+      </w:r>
+    </w:p>
+    <w:p>
+      <w:pPr>
+        <w:pStyle w:val="ListParagraph"/>
+        <w:numPr>
+          <w:ilvl w:val="2"/>
+          <w:numId w:val="14"/>
+        </w:numPr>
+        <w:rPr>
+          <w:lang w:val="en-GB"/>
+        </w:rPr>
+      </w:pPr>
+      <w:r>
+        <w:rPr>
+          <w:lang w:val="en-GB"/>
+        </w:rPr>
+        <w:t>Atom</w:t>
+      </w:r>
+    </w:p>
+    <w:p>
+      <w:pPr>
+        <w:pStyle w:val="ListParagraph"/>
+        <w:numPr>
+          <w:ilvl w:val="2"/>
+          <w:numId w:val="14"/>
+        </w:numPr>
+        <w:rPr>
+          <w:lang w:val="en-GB"/>
+        </w:rPr>
+      </w:pPr>
+      <w:r>
+        <w:rPr>
+          <w:lang w:val="en-GB"/>
+        </w:rPr>
+        <w:t>Vscode</w:t>
+      </w:r>
+    </w:p>
+    <w:p>
+      <w:pPr>
+        <w:pStyle w:val="ListParagraph"/>
+        <w:numPr>
+          <w:ilvl w:val="1"/>
+          <w:numId w:val="14"/>
+        </w:numPr>
+        <w:rPr>
+          <w:lang w:val="en-GB"/>
+        </w:rPr>
+      </w:pPr>
+      <w:r>
+        <w:rPr>
+          <w:lang w:val="en-GB"/>
+        </w:rPr>
+        <w:t xml:space="preserve">CLI utilities </w:t>
+      </w:r>
+    </w:p>
+    <w:p>
+      <w:pPr>
+        <w:pStyle w:val="ListParagraph"/>
+        <w:numPr>
+          <w:ilvl w:val="1"/>
+          <w:numId w:val="14"/>
+        </w:numPr>
+        <w:rPr>
+          <w:lang w:val="en-GB"/>
+        </w:rPr>
+      </w:pPr>
+      <w:r>
+        <w:rPr>
+          <w:lang w:val="en-GB"/>
+        </w:rPr>
+        <w:t>Code generation</w:t>
+      </w:r>
+    </w:p>
+    <w:p>
+      <w:pPr>
+        <w:pStyle w:val="ListParagraph"/>
+        <w:numPr>
+          <w:ilvl w:val="1"/>
+          <w:numId w:val="14"/>
+        </w:numPr>
+        <w:rPr>
+          <w:lang w:val="en-GB"/>
+        </w:rPr>
+      </w:pPr>
+      <w:r>
+        <w:rPr>
+          <w:lang w:val="en-GB"/>
+        </w:rPr>
+        <w:t>Existing systems and data</w:t>
+      </w:r>
+    </w:p>
+    <w:p>
+      <w:pPr>
+        <w:pStyle w:val="ListParagraph"/>
+        <w:numPr>
+          <w:ilvl w:val="0"/>
+          <w:numId w:val="14"/>
+        </w:numPr>
+        <w:rPr>
+          <w:lang w:val="en-GB"/>
+        </w:rPr>
+      </w:pPr>
+      <w:r>
+        <w:rPr>
+          <w:lang w:val="en-GB"/>
+        </w:rPr>
+        <w:t>User role in blockchain solution {a single organization may play multi roles</w:t>
+      </w:r>
+    </w:p>
+    <w:p>
+      <w:pPr>
+        <w:pStyle w:val="ListParagraph"/>
+        <w:numPr>
+          <w:ilvl w:val="1"/>
+          <w:numId w:val="14"/>
+        </w:numPr>
+        <w:rPr>
+          <w:lang w:val="en-GB"/>
+        </w:rPr>
+      </w:pPr>
+      <w:r>
+        <w:rPr>
+          <w:lang w:val="en-GB"/>
+        </w:rPr>
+        <w:t>Network service provider</w:t>
+      </w:r>
+    </w:p>
+    <w:p>
+      <w:pPr>
+        <w:pStyle w:val="ListParagraph"/>
+        <w:numPr>
+          <w:ilvl w:val="1"/>
+          <w:numId w:val="14"/>
+        </w:numPr>
+        <w:rPr>
+          <w:lang w:val="en-GB"/>
+        </w:rPr>
+      </w:pPr>
+      <w:r>
+        <w:rPr>
+          <w:lang w:val="en-GB"/>
+        </w:rPr>
+        <w:t>Network service consumer</w:t>
+      </w:r>
+    </w:p>
+    <w:p>
+      <w:pPr>
+        <w:pStyle w:val="ListParagraph"/>
+        <w:numPr>
+          <w:ilvl w:val="1"/>
+          <w:numId w:val="14"/>
+        </w:numPr>
+        <w:rPr>
+          <w:lang w:val="en-GB"/>
+        </w:rPr>
+      </w:pPr>
+      <w:r>
+        <w:rPr>
+          <w:lang w:val="en-GB"/>
+        </w:rPr>
+        <w:t>Business service provider</w:t>
+      </w:r>
+    </w:p>
+    <w:p>
+      <w:pPr>
+        <w:pStyle w:val="ListParagraph"/>
+        <w:numPr>
+          <w:ilvl w:val="1"/>
+          <w:numId w:val="14"/>
+        </w:numPr>
+        <w:rPr>
+          <w:lang w:val="en-GB"/>
+        </w:rPr>
+      </w:pPr>
+      <w:r>
+        <w:rPr>
+          <w:lang w:val="en-GB"/>
+        </w:rPr>
+        <w:t>Business service consumer</w:t>
+      </w:r>
+    </w:p>
+    <w:p>
+      <w:pPr>
+        <w:pStyle w:val="ListParagraph"/>
+        <w:numPr>
+          <w:ilvl w:val="1"/>
+          <w:numId w:val="14"/>
+        </w:numPr>
+        <w:rPr>
+          <w:lang w:val="en-GB"/>
+        </w:rPr>
+      </w:pPr>
+      <w:r>
+        <w:rPr>
+          <w:lang w:val="en-GB"/>
+        </w:rPr>
+        <w:t>End user</w:t>
+      </w:r>
+    </w:p>
+    <w:p>
+      <w:pPr>
+        <w:pStyle w:val="ListParagraph"/>
+        <w:numPr>
+          <w:ilvl w:val="0"/>
+          <w:numId w:val="14"/>
+        </w:numPr>
+        <w:rPr>
+          <w:lang w:val="en-GB"/>
+        </w:rPr>
+      </w:pPr>
+      <w:r>
+        <w:rPr>
+          <w:lang w:val="en-GB"/>
+        </w:rPr>
+        <w:t>Key concept for the business service provider</w:t>
+      </w:r>
+    </w:p>
+    <w:p>
+      <w:pPr>
+        <w:pStyle w:val="ListParagraph"/>
+        <w:numPr>
+          <w:ilvl w:val="0"/>
+          <w:numId w:val="14"/>
+        </w:numPr>
+        <w:rPr>
+          <w:lang w:val="en-GB"/>
+        </w:rPr>
+      </w:pPr>
+      <w:r>
+        <w:rPr>
+          <w:lang w:val="en-GB"/>
+        </w:rPr>
+        <w:lastRenderedPageBreak/>
+        <w:t>Example: vehicle auction developer</w:t>
+      </w:r>
+    </w:p>
+    <w:p>
+      <w:pPr>
+        <w:pStyle w:val="ListParagraph"/>
+        <w:numPr>
+          <w:ilvl w:val="0"/>
+          <w:numId w:val="14"/>
+        </w:numPr>
+        <w:rPr>
+          <w:lang w:val="en-GB"/>
+        </w:rPr>
+      </w:pPr>
+      <w:r>
+        <w:rPr>
+          <w:lang w:val="en-GB"/>
+        </w:rPr>
+        <w:t>Business service provider develops three components</w:t>
+      </w:r>
+    </w:p>
+    <w:p>
+      <w:pPr>
+        <w:pStyle w:val="ListParagraph"/>
+        <w:numPr>
+          <w:ilvl w:val="1"/>
+          <w:numId w:val="14"/>
+        </w:numPr>
+        <w:rPr>
+          <w:lang w:val="en-GB"/>
+        </w:rPr>
+      </w:pPr>
+      <w:r>
+        <w:rPr>
+          <w:lang w:val="en-GB"/>
+        </w:rPr>
+        <w:t>Smart contracts</w:t>
+      </w:r>
+    </w:p>
+    <w:p>
+      <w:pPr>
+        <w:pStyle w:val="ListParagraph"/>
+        <w:numPr>
+          <w:ilvl w:val="1"/>
+          <w:numId w:val="14"/>
+        </w:numPr>
+        <w:rPr>
+          <w:lang w:val="en-GB"/>
+        </w:rPr>
+      </w:pPr>
+      <w:r>
+        <w:rPr>
+          <w:lang w:val="en-GB"/>
+        </w:rPr>
+        <w:t>Business logic</w:t>
+      </w:r>
+    </w:p>
+    <w:p>
+      <w:pPr>
+        <w:pStyle w:val="ListParagraph"/>
+        <w:numPr>
+          <w:ilvl w:val="1"/>
+          <w:numId w:val="14"/>
+        </w:numPr>
+        <w:rPr>
+          <w:lang w:val="en-GB"/>
+        </w:rPr>
+      </w:pPr>
+      <w:r>
+        <w:rPr>
+          <w:lang w:val="en-GB"/>
+        </w:rPr>
+        <w:t>Presentation logic</w:t>
+      </w:r>
+    </w:p>
+    <w:p>
+      <w:pPr>
+        <w:pStyle w:val="ListParagraph"/>
+        <w:numPr>
+          <w:ilvl w:val="0"/>
+          <w:numId w:val="14"/>
+        </w:numPr>
+        <w:rPr>
+          <w:lang w:val="en-GB"/>
+        </w:rPr>
+      </w:pPr>
+      <w:r>
+        <w:rPr>
+          <w:lang w:val="en-GB"/>
+        </w:rPr>
+        <w:t>Key development concepts</w:t>
+      </w:r>
+    </w:p>
+    <w:p>
+      <w:pPr>
+        <w:pStyle w:val="ListParagraph"/>
+        <w:numPr>
+          <w:ilvl w:val="1"/>
+          <w:numId w:val="14"/>
+        </w:numPr>
+        <w:rPr>
+          <w:lang w:val="en-GB"/>
+        </w:rPr>
+      </w:pPr>
+      <w:r>
+        <w:rPr>
+          <w:lang w:val="en-GB"/>
+        </w:rPr>
+        <w:t>Model files</w:t>
+      </w:r>
+    </w:p>
+    <w:p>
+      <w:pPr>
+        <w:pStyle w:val="ListParagraph"/>
+        <w:numPr>
+          <w:ilvl w:val="1"/>
+          <w:numId w:val="14"/>
+        </w:numPr>
+        <w:rPr>
+          <w:lang w:val="en-GB"/>
+        </w:rPr>
+      </w:pPr>
+      <w:r>
+        <w:rPr>
+          <w:lang w:val="en-GB"/>
+        </w:rPr>
+        <w:t>Access control list</w:t>
+      </w:r>
+    </w:p>
+    <w:p>
+      <w:pPr>
+        <w:pStyle w:val="ListParagraph"/>
+        <w:numPr>
+          <w:ilvl w:val="1"/>
+          <w:numId w:val="14"/>
+        </w:numPr>
+        <w:rPr>
+          <w:lang w:val="en-GB"/>
+        </w:rPr>
+      </w:pPr>
+      <w:r>
+        <w:rPr>
+          <w:lang w:val="en-GB"/>
+        </w:rPr>
+        <w:t>Transaction processor</w:t>
+      </w:r>
+    </w:p>
+    <w:p>
+      <w:pPr>
+        <w:pStyle w:val="ListParagraph"/>
+        <w:numPr>
+          <w:ilvl w:val="1"/>
+          <w:numId w:val="14"/>
+        </w:numPr>
+        <w:rPr>
+          <w:lang w:val="en-GB"/>
+        </w:rPr>
+      </w:pPr>
+      <w:r>
+        <w:rPr>
+          <w:lang w:val="en-GB"/>
+        </w:rPr>
+        <w:t>Business network definition</w:t>
+      </w:r>
+    </w:p>
+    <w:p>
+      <w:pPr>
+        <w:pStyle w:val="ListParagraph"/>
+        <w:numPr>
+          <w:ilvl w:val="0"/>
+          <w:numId w:val="14"/>
+        </w:numPr>
+        <w:rPr>
+          <w:lang w:val="en-GB"/>
+        </w:rPr>
+      </w:pPr>
+      <w:r>
+        <w:rPr>
+          <w:lang w:val="en-GB"/>
+        </w:rPr>
+        <w:t>Assets, participants and transactions</w:t>
+      </w:r>
+    </w:p>
+    <w:p>
+      <w:pPr>
+        <w:pStyle w:val="ListParagraph"/>
+        <w:numPr>
+          <w:ilvl w:val="0"/>
+          <w:numId w:val="14"/>
+        </w:numPr>
+        <w:rPr>
+          <w:lang w:val="en-GB"/>
+        </w:rPr>
+      </w:pPr>
+      <w:r>
+        <w:rPr>
+          <w:lang w:val="en-GB"/>
+        </w:rPr>
+        <w:t>Access control</w:t>
+      </w:r>
+    </w:p>
+    <w:p>
+      <w:pPr>
+        <w:pStyle w:val="ListParagraph"/>
+        <w:numPr>
+          <w:ilvl w:val="0"/>
+          <w:numId w:val="14"/>
+        </w:numPr>
+        <w:rPr>
+          <w:lang w:val="en-GB"/>
+        </w:rPr>
+      </w:pPr>
+      <w:r>
+        <w:rPr>
+          <w:lang w:val="en-GB"/>
+        </w:rPr>
+        <w:t>Event and queries</w:t>
+      </w:r>
+    </w:p>
+    <w:p>
+      <w:pPr>
+        <w:pStyle w:val="ListParagraph"/>
+        <w:numPr>
+          <w:ilvl w:val="0"/>
+          <w:numId w:val="14"/>
+        </w:numPr>
+        <w:rPr>
+          <w:lang w:val="en-GB"/>
+        </w:rPr>
+      </w:pPr>
+      <w:r>
+        <w:rPr>
+          <w:lang w:val="en-GB"/>
+        </w:rPr>
+        <w:t>Smart contract development: composer playground</w:t>
+      </w:r>
+    </w:p>
+    <w:p>
+      <w:pPr>
+        <w:pStyle w:val="ListParagraph"/>
+        <w:numPr>
+          <w:ilvl w:val="0"/>
+          <w:numId w:val="14"/>
+        </w:numPr>
+        <w:rPr>
+          <w:lang w:val="en-GB"/>
+        </w:rPr>
+      </w:pPr>
+      <w:r>
+        <w:rPr>
+          <w:lang w:val="en-GB"/>
+        </w:rPr>
+        <w:t>General purpose development: visual studio tool</w:t>
+      </w:r>
+    </w:p>
+    <w:p>
+      <w:pPr>
+        <w:pStyle w:val="ListParagraph"/>
+        <w:numPr>
+          <w:ilvl w:val="0"/>
+          <w:numId w:val="14"/>
+        </w:numPr>
+        <w:rPr>
+          <w:lang w:val="en-GB"/>
+        </w:rPr>
+      </w:pPr>
+      <w:r>
+        <w:rPr>
+          <w:lang w:val="en-GB"/>
+        </w:rPr>
+        <w:t>Creating the business and end user applications</w:t>
+      </w:r>
+    </w:p>
+    <w:p>
+      <w:pPr>
+        <w:pStyle w:val="ListParagraph"/>
+        <w:numPr>
+          <w:ilvl w:val="0"/>
+          <w:numId w:val="14"/>
+        </w:numPr>
+        <w:rPr>
+          <w:lang w:val="en-GB"/>
+        </w:rPr>
+      </w:pPr>
+      <w:r>
+        <w:rPr>
+          <w:lang w:val="en-GB"/>
+        </w:rPr>
+        <w:t>Debugging</w:t>
+      </w:r>
+    </w:p>
+    <w:p>
+      <w:pPr>
+        <w:pStyle w:val="ListParagraph"/>
+        <w:numPr>
+          <w:ilvl w:val="0"/>
+          <w:numId w:val="14"/>
+        </w:numPr>
+        <w:rPr>
+          <w:lang w:val="en-GB"/>
+        </w:rPr>
+      </w:pPr>
+      <w:r>
+        <w:rPr>
+          <w:lang w:val="en-GB"/>
+        </w:rPr>
+        <w:t>Network administration</w:t>
+      </w:r>
+    </w:p>
+    <w:p>
+      <w:pPr>
+        <w:pStyle w:val="ListParagraph"/>
+        <w:numPr>
+          <w:ilvl w:val="0"/>
+          <w:numId w:val="14"/>
+        </w:numPr>
+        <w:rPr>
+          <w:lang w:val="en-GB"/>
+        </w:rPr>
+      </w:pPr>
+      <w:r>
+        <w:rPr>
+          <w:lang w:val="en-GB"/>
+        </w:rPr>
+        <w:t>Two roles with “admin” responsibilities</w:t>
+      </w:r>
+    </w:p>
+    <w:p>
+      <w:pPr>
+        <w:pStyle w:val="ListParagraph"/>
+        <w:numPr>
+          <w:ilvl w:val="1"/>
+          <w:numId w:val="14"/>
+        </w:numPr>
+        <w:rPr>
+          <w:lang w:val="en-GB"/>
+        </w:rPr>
+      </w:pPr>
+      <w:r>
+        <w:rPr>
+          <w:lang w:val="en-GB"/>
+        </w:rPr>
+        <w:t>Network service consumer</w:t>
+      </w:r>
+    </w:p>
+    <w:p>
+      <w:pPr>
+        <w:pStyle w:val="ListParagraph"/>
+        <w:numPr>
+          <w:ilvl w:val="1"/>
+          <w:numId w:val="14"/>
+        </w:numPr>
+        <w:rPr>
+          <w:lang w:val="en-GB"/>
+        </w:rPr>
+      </w:pPr>
+      <w:r>
+        <w:rPr>
+          <w:lang w:val="en-GB"/>
+        </w:rPr>
+        <w:t>Business service consumer</w:t>
+      </w:r>
+    </w:p>
+    <w:p>
+      <w:pPr>
+        <w:pStyle w:val="ListParagraph"/>
+        <w:numPr>
+          <w:ilvl w:val="0"/>
+          <w:numId w:val="14"/>
+        </w:numPr>
+        <w:rPr>
+          <w:lang w:val="en-GB"/>
+        </w:rPr>
+      </w:pPr>
+      <w:r>
+        <w:rPr>
+          <w:lang w:val="en-GB"/>
+        </w:rPr>
+        <w:t>Key concept for administrators</w:t>
+      </w:r>
+    </w:p>
+    <w:p>
+      <w:pPr>
+        <w:pStyle w:val="ListParagraph"/>
+        <w:numPr>
+          <w:ilvl w:val="0"/>
+          <w:numId w:val="14"/>
+        </w:numPr>
+        <w:rPr>
+          <w:lang w:val="en-GB"/>
+        </w:rPr>
+      </w:pPr>
+      <w:r>
+        <w:rPr>
+          <w:lang w:val="en-GB"/>
+        </w:rPr>
+        <w:t>Network service consumer packages resources in a BNA file</w:t>
+      </w:r>
+    </w:p>
+    <w:p>
+      <w:pPr>
+        <w:pStyle w:val="ListParagraph"/>
+        <w:numPr>
+          <w:ilvl w:val="0"/>
+          <w:numId w:val="14"/>
+        </w:numPr>
+        <w:rPr>
+          <w:lang w:val="en-GB"/>
+        </w:rPr>
+      </w:pPr>
+      <w:r>
+        <w:rPr>
+          <w:lang w:val="en-GB"/>
+        </w:rPr>
+        <w:t>Connection profiles to Hyperledger fabric</w:t>
+      </w:r>
+    </w:p>
+    <w:p>
+      <w:pPr>
+        <w:pStyle w:val="ListParagraph"/>
+        <w:numPr>
+          <w:ilvl w:val="0"/>
+          <w:numId w:val="14"/>
+        </w:numPr>
+        <w:rPr>
+          <w:lang w:val="en-GB"/>
+        </w:rPr>
+      </w:pPr>
+      <w:r>
+        <w:rPr>
+          <w:lang w:val="en-GB"/>
+        </w:rPr>
+        <w:t>Participant identity</w:t>
+      </w:r>
+    </w:p>
+    <w:p>
+      <w:pPr>
+        <w:pStyle w:val="ListParagraph"/>
+        <w:numPr>
+          <w:ilvl w:val="0"/>
+          <w:numId w:val="14"/>
+        </w:numPr>
+        <w:rPr>
+          <w:lang w:val="en-GB"/>
+        </w:rPr>
+      </w:pPr>
+      <w:r>
+        <w:rPr>
+          <w:lang w:val="en-GB"/>
+        </w:rPr>
+        <w:t>Business network cards</w:t>
+      </w:r>
+    </w:p>
+    <w:p>
+      <w:pPr>
+        <w:pStyle w:val="ListParagraph"/>
+        <w:numPr>
+          <w:ilvl w:val="0"/>
+          <w:numId w:val="14"/>
+        </w:numPr>
+        <w:rPr>
+          <w:lang w:val="en-GB"/>
+        </w:rPr>
+      </w:pPr>
+      <w:r>
+        <w:rPr>
+          <w:lang w:val="en-GB"/>
+        </w:rPr>
+        <w:t>System of record integration</w:t>
+      </w:r>
+    </w:p>
+    <w:p>
+      <w:pPr>
+        <w:pStyle w:val="ListParagraph"/>
+        <w:numPr>
+          <w:ilvl w:val="0"/>
+          <w:numId w:val="14"/>
+        </w:numPr>
+        <w:rPr>
+          <w:lang w:val="en-GB"/>
+        </w:rPr>
+      </w:pPr>
+      <w:r>
+        <w:rPr>
+          <w:lang w:val="en-GB"/>
+        </w:rPr>
+        <w:t>Exploiting loopback: examples</w:t>
+      </w:r>
+    </w:p>
+    <w:p>
+      <w:pPr>
+        <w:pStyle w:val="ListParagraph"/>
+        <w:numPr>
+          <w:ilvl w:val="0"/>
+          <w:numId w:val="14"/>
+        </w:numPr>
+        <w:rPr>
+          <w:lang w:val="en-GB"/>
+        </w:rPr>
+      </w:pPr>
+      <w:r>
+        <w:rPr>
+          <w:lang w:val="en-GB"/>
+        </w:rPr>
+        <w:t>How composer maps to fabric chaincode</w:t>
+      </w:r>
+    </w:p>
+    <w:p>
+      <w:pPr>
+        <w:pStyle w:val="ListParagraph"/>
+        <w:numPr>
+          <w:ilvl w:val="0"/>
+          <w:numId w:val="14"/>
+        </w:numPr>
+        <w:rPr>
+          <w:lang w:val="en-GB"/>
+        </w:rPr>
+      </w:pPr>
+      <w:r>
+        <w:rPr>
+          <w:lang w:val="en-GB"/>
+        </w:rPr>
+        <w:t>Hyperledger composer outlook</w:t>
+      </w:r>
+    </w:p>
+    <w:p>
+      <w:pPr>
+        <w:pStyle w:val="ListParagraph"/>
+        <w:numPr>
+          <w:ilvl w:val="0"/>
+          <w:numId w:val="14"/>
+        </w:numPr>
+        <w:rPr>
+          <w:lang w:val="en-GB"/>
+        </w:rPr>
+      </w:pPr>
+      <w:r>
+        <w:rPr>
+          <w:lang w:val="en-GB"/>
+        </w:rPr>
+        <w:t>Get started with hyperleger composer</w:t>
+      </w:r>
+    </w:p>
+    <w:p>
+      <w:pPr>
+        <w:rPr>
+          <w:lang w:val="en-GB"/>
+        </w:rPr>
+      </w:pPr>
     </w:p>
     <w:p>
       <w:pPr>
@@ -6606,6 +7858,119 @@
     </w:lvl>
   </w:abstractNum>
   <w:abstractNum w:abstractNumId="9" w15:restartNumberingAfterBreak="0">
+    <w:nsid w:val="3EC962DC"/>
+    <w:multiLevelType w:val="hybridMultilevel"/>
+    <w:tmpl w:val="466CF57E"/>
+    <w:lvl w:ilvl="0" w:tplc="75E8E22C">
+      <w:start w:val="1"/>
+      <w:numFmt w:val="bullet"/>
+      <w:lvlText w:val="-"/>
+      <w:lvlJc w:val="left"/>
+      <w:pPr>
+        <w:ind w:left="1080" w:hanging="360"/>
+      </w:pPr>
+      <w:rPr>
+        <w:rFonts w:ascii="Calibri" w:eastAsiaTheme="minorHAnsi" w:hAnsi="Calibri" w:cs="Calibri" w:hint="default"/>
+      </w:rPr>
+    </w:lvl>
+    <w:lvl w:ilvl="1" w:tplc="40090003" w:tentative="1">
+      <w:start w:val="1"/>
+      <w:numFmt w:val="bullet"/>
+      <w:lvlText w:val="o"/>
+      <w:lvlJc w:val="left"/>
+      <w:pPr>
+        <w:ind w:left="1800" w:hanging="360"/>
+      </w:pPr>
+      <w:rPr>
+        <w:rFonts w:ascii="Courier New" w:hAnsi="Courier New" w:cs="Courier New" w:hint="default"/>
+      </w:rPr>
+    </w:lvl>
+    <w:lvl w:ilvl="2" w:tplc="40090005" w:tentative="1">
+      <w:start w:val="1"/>
+      <w:numFmt w:val="bullet"/>
+      <w:lvlText w:val=""/>
+      <w:lvlJc w:val="left"/>
+      <w:pPr>
+        <w:ind w:left="2520" w:hanging="360"/>
+      </w:pPr>
+      <w:rPr>
+        <w:rFonts w:ascii="Wingdings" w:hAnsi="Wingdings" w:hint="default"/>
+      </w:rPr>
+    </w:lvl>
+    <w:lvl w:ilvl="3" w:tplc="40090001" w:tentative="1">
+      <w:start w:val="1"/>
+      <w:numFmt w:val="bullet"/>
+      <w:lvlText w:val=""/>
+      <w:lvlJc w:val="left"/>
+      <w:pPr>
+        <w:ind w:left="3240" w:hanging="360"/>
+      </w:pPr>
+      <w:rPr>
+        <w:rFonts w:ascii="Symbol" w:hAnsi="Symbol" w:hint="default"/>
+      </w:rPr>
+    </w:lvl>
+    <w:lvl w:ilvl="4" w:tplc="40090003" w:tentative="1">
+      <w:start w:val="1"/>
+      <w:numFmt w:val="bullet"/>
+      <w:lvlText w:val="o"/>
+      <w:lvlJc w:val="left"/>
+      <w:pPr>
+        <w:ind w:left="3960" w:hanging="360"/>
+      </w:pPr>
+      <w:rPr>
+        <w:rFonts w:ascii="Courier New" w:hAnsi="Courier New" w:cs="Courier New" w:hint="default"/>
+      </w:rPr>
+    </w:lvl>
+    <w:lvl w:ilvl="5" w:tplc="40090005" w:tentative="1">
+      <w:start w:val="1"/>
+      <w:numFmt w:val="bullet"/>
+      <w:lvlText w:val=""/>
+      <w:lvlJc w:val="left"/>
+      <w:pPr>
+        <w:ind w:left="4680" w:hanging="360"/>
+      </w:pPr>
+      <w:rPr>
+        <w:rFonts w:ascii="Wingdings" w:hAnsi="Wingdings" w:hint="default"/>
+      </w:rPr>
+    </w:lvl>
+    <w:lvl w:ilvl="6" w:tplc="40090001" w:tentative="1">
+      <w:start w:val="1"/>
+      <w:numFmt w:val="bullet"/>
+      <w:lvlText w:val=""/>
+      <w:lvlJc w:val="left"/>
+      <w:pPr>
+        <w:ind w:left="5400" w:hanging="360"/>
+      </w:pPr>
+      <w:rPr>
+        <w:rFonts w:ascii="Symbol" w:hAnsi="Symbol" w:hint="default"/>
+      </w:rPr>
+    </w:lvl>
+    <w:lvl w:ilvl="7" w:tplc="40090003" w:tentative="1">
+      <w:start w:val="1"/>
+      <w:numFmt w:val="bullet"/>
+      <w:lvlText w:val="o"/>
+      <w:lvlJc w:val="left"/>
+      <w:pPr>
+        <w:ind w:left="6120" w:hanging="360"/>
+      </w:pPr>
+      <w:rPr>
+        <w:rFonts w:ascii="Courier New" w:hAnsi="Courier New" w:cs="Courier New" w:hint="default"/>
+      </w:rPr>
+    </w:lvl>
+    <w:lvl w:ilvl="8" w:tplc="40090005" w:tentative="1">
+      <w:start w:val="1"/>
+      <w:numFmt w:val="bullet"/>
+      <w:lvlText w:val=""/>
+      <w:lvlJc w:val="left"/>
+      <w:pPr>
+        <w:ind w:left="6840" w:hanging="360"/>
+      </w:pPr>
+      <w:rPr>
+        <w:rFonts w:ascii="Wingdings" w:hAnsi="Wingdings" w:hint="default"/>
+      </w:rPr>
+    </w:lvl>
+  </w:abstractNum>
+  <w:abstractNum w:abstractNumId="10" w15:restartNumberingAfterBreak="0">
     <w:nsid w:val="48A34BC3"/>
     <w:multiLevelType w:val="multilevel"/>
     <w:tmpl w:val="90546458"/>
@@ -6754,7 +8119,96 @@
       </w:rPr>
     </w:lvl>
   </w:abstractNum>
-  <w:abstractNum w:abstractNumId="10" w15:restartNumberingAfterBreak="0">
+  <w:abstractNum w:abstractNumId="11" w15:restartNumberingAfterBreak="0">
+    <w:nsid w:val="5BCA1A4B"/>
+    <w:multiLevelType w:val="hybridMultilevel"/>
+    <w:tmpl w:val="64B617DE"/>
+    <w:lvl w:ilvl="0" w:tplc="4009000F">
+      <w:start w:val="1"/>
+      <w:numFmt w:val="decimal"/>
+      <w:lvlText w:val="%1."/>
+      <w:lvlJc w:val="left"/>
+      <w:pPr>
+        <w:ind w:left="720" w:hanging="360"/>
+      </w:pPr>
+      <w:rPr>
+        <w:rFonts w:hint="default"/>
+      </w:rPr>
+    </w:lvl>
+    <w:lvl w:ilvl="1" w:tplc="40090019">
+      <w:start w:val="1"/>
+      <w:numFmt w:val="lowerLetter"/>
+      <w:lvlText w:val="%2."/>
+      <w:lvlJc w:val="left"/>
+      <w:pPr>
+        <w:ind w:left="1440" w:hanging="360"/>
+      </w:pPr>
+    </w:lvl>
+    <w:lvl w:ilvl="2" w:tplc="4009001B">
+      <w:start w:val="1"/>
+      <w:numFmt w:val="lowerRoman"/>
+      <w:lvlText w:val="%3."/>
+      <w:lvlJc w:val="right"/>
+      <w:pPr>
+        <w:ind w:left="2160" w:hanging="180"/>
+      </w:pPr>
+    </w:lvl>
+    <w:lvl w:ilvl="3" w:tplc="4009000F">
+      <w:start w:val="1"/>
+      <w:numFmt w:val="decimal"/>
+      <w:lvlText w:val="%4."/>
+      <w:lvlJc w:val="left"/>
+      <w:pPr>
+        <w:ind w:left="2880" w:hanging="360"/>
+      </w:pPr>
+    </w:lvl>
+    <w:lvl w:ilvl="4" w:tplc="40090019" w:tentative="1">
+      <w:start w:val="1"/>
+      <w:numFmt w:val="lowerLetter"/>
+      <w:lvlText w:val="%5."/>
+      <w:lvlJc w:val="left"/>
+      <w:pPr>
+        <w:ind w:left="3600" w:hanging="360"/>
+      </w:pPr>
+    </w:lvl>
+    <w:lvl w:ilvl="5" w:tplc="4009001B" w:tentative="1">
+      <w:start w:val="1"/>
+      <w:numFmt w:val="lowerRoman"/>
+      <w:lvlText w:val="%6."/>
+      <w:lvlJc w:val="right"/>
+      <w:pPr>
+        <w:ind w:left="4320" w:hanging="180"/>
+      </w:pPr>
+    </w:lvl>
+    <w:lvl w:ilvl="6" w:tplc="4009000F" w:tentative="1">
+      <w:start w:val="1"/>
+      <w:numFmt w:val="decimal"/>
+      <w:lvlText w:val="%7."/>
+      <w:lvlJc w:val="left"/>
+      <w:pPr>
+        <w:ind w:left="5040" w:hanging="360"/>
+      </w:pPr>
+    </w:lvl>
+    <w:lvl w:ilvl="7" w:tplc="40090019" w:tentative="1">
+      <w:start w:val="1"/>
+      <w:numFmt w:val="lowerLetter"/>
+      <w:lvlText w:val="%8."/>
+      <w:lvlJc w:val="left"/>
+      <w:pPr>
+        <w:ind w:left="5760" w:hanging="360"/>
+      </w:pPr>
+    </w:lvl>
+    <w:lvl w:ilvl="8" w:tplc="4009001B" w:tentative="1">
+      <w:start w:val="1"/>
+      <w:numFmt w:val="lowerRoman"/>
+      <w:lvlText w:val="%9."/>
+      <w:lvlJc w:val="right"/>
+      <w:pPr>
+        <w:ind w:left="6480" w:hanging="180"/>
+      </w:pPr>
+    </w:lvl>
+  </w:abstractNum>
+  <w:abstractNum w:abstractNumId="12" w15:restartNumberingAfterBreak="0">
     <w:nsid w:val="6525022F"/>
     <w:multiLevelType w:val="hybridMultilevel"/>
     <w:tmpl w:val="AB521A1C"/>
@@ -6843,7 +8297,7 @@
       </w:pPr>
     </w:lvl>
   </w:abstractNum>
-  <w:abstractNum w:abstractNumId="11" w15:restartNumberingAfterBreak="0">
+  <w:abstractNum w:abstractNumId="13" w15:restartNumberingAfterBreak="0">
     <w:nsid w:val="75A87CA8"/>
     <w:multiLevelType w:val="multilevel"/>
     <w:tmpl w:val="F6ACA9AA"/>
@@ -6992,7 +8446,7 @@
       </w:rPr>
     </w:lvl>
   </w:abstractNum>
-  <w:abstractNum w:abstractNumId="12" w15:restartNumberingAfterBreak="0">
+  <w:abstractNum w:abstractNumId="14" w15:restartNumberingAfterBreak="0">
     <w:nsid w:val="775714E9"/>
     <w:multiLevelType w:val="multilevel"/>
     <w:tmpl w:val="DAAA36A4"/>
@@ -7148,10 +8602,10 @@
     <w:abstractNumId w:val="2"/>
   </w:num>
   <w:num w:numId="3" w16cid:durableId="1016232756">
-    <w:abstractNumId w:val="11"/>
+    <w:abstractNumId w:val="13"/>
   </w:num>
   <w:num w:numId="4" w16cid:durableId="1642153491">
-    <w:abstractNumId w:val="12"/>
+    <w:abstractNumId w:val="14"/>
   </w:num>
   <w:num w:numId="5" w16cid:durableId="1140072224">
     <w:abstractNumId w:val="0"/>
@@ -7160,7 +8614,7 @@
     <w:abstractNumId w:val="8"/>
   </w:num>
   <w:num w:numId="7" w16cid:durableId="1882741502">
-    <w:abstractNumId w:val="9"/>
+    <w:abstractNumId w:val="10"/>
   </w:num>
   <w:num w:numId="8" w16cid:durableId="1729499380">
     <w:abstractNumId w:val="4"/>
@@ -7178,7 +8632,13 @@
     <w:abstractNumId w:val="3"/>
   </w:num>
   <w:num w:numId="13" w16cid:durableId="188565957">
-    <w:abstractNumId w:val="10"/>
+    <w:abstractNumId w:val="12"/>
+  </w:num>
+  <w:num w:numId="14" w16cid:durableId="1664117864">
+    <w:abstractNumId w:val="11"/>
+  </w:num>
+  <w:num w:numId="15" w16cid:durableId="1559826040">
+    <w:abstractNumId w:val="9"/>
   </w:num>
 </w:numbering>
 </file>

</xml_diff>

<commit_message>
added progress of day7
</commit_message>
<xml_diff>
--- a/Progress report..docx
+++ b/Progress report..docx
@@ -254,7 +254,15 @@
       </w:r>
       <w:r>
         <w:br/>
-        <w:t>• Use of hashchains in ensuring data integrity</w:t>
+        <w:t xml:space="preserve">• Use of </w:t>
+      </w:r>
+      <w:proofErr w:type="spellStart"/>
+      <w:r>
+        <w:t>hashchains</w:t>
+      </w:r>
+      <w:proofErr w:type="spellEnd"/>
+      <w:r>
+        <w:t xml:space="preserve"> in ensuring data integrity</w:t>
       </w:r>
     </w:p>
     <w:p>
@@ -420,7 +428,15 @@
         </w:numPr>
       </w:pPr>
       <w:r>
-        <w:t>Introduction to Cryptocurrency secured by hashchains and digital signatures</w:t>
+        <w:t xml:space="preserve">Introduction to Cryptocurrency secured by </w:t>
+      </w:r>
+      <w:proofErr w:type="spellStart"/>
+      <w:r>
+        <w:t>hashchains</w:t>
+      </w:r>
+      <w:proofErr w:type="spellEnd"/>
+      <w:r>
+        <w:t xml:space="preserve"> and digital signatures</w:t>
       </w:r>
     </w:p>
     <w:p>
@@ -997,8 +1013,13 @@
           <w:numId w:val="10"/>
         </w:numPr>
       </w:pPr>
-      <w:r>
-        <w:t>Hashcash PoW</w:t>
+      <w:proofErr w:type="spellStart"/>
+      <w:r>
+        <w:t>Hashcash</w:t>
+      </w:r>
+      <w:proofErr w:type="spellEnd"/>
+      <w:r>
+        <w:t xml:space="preserve"> PoW</w:t>
       </w:r>
     </w:p>
     <w:p>
@@ -1097,7 +1118,15 @@
         </w:numPr>
       </w:pPr>
       <w:r>
-        <w:t>Handling monopoly and power consumption – proof of stake(PoS)</w:t>
+        <w:t>Handling monopoly and power consumption – proof of stake(</w:t>
+      </w:r>
+      <w:proofErr w:type="spellStart"/>
+      <w:r>
+        <w:t>PoS</w:t>
+      </w:r>
+      <w:proofErr w:type="spellEnd"/>
+      <w:r>
+        <w:t>)</w:t>
       </w:r>
     </w:p>
     <w:p>
@@ -1108,8 +1137,13 @@
           <w:numId w:val="10"/>
         </w:numPr>
       </w:pPr>
-      <w:r>
-        <w:t>PoS (Proof of stake)</w:t>
+      <w:proofErr w:type="spellStart"/>
+      <w:r>
+        <w:t>PoS</w:t>
+      </w:r>
+      <w:proofErr w:type="spellEnd"/>
+      <w:r>
+        <w:t xml:space="preserve"> (Proof of stake)</w:t>
       </w:r>
     </w:p>
     <w:p>
@@ -1132,8 +1166,13 @@
           <w:numId w:val="10"/>
         </w:numPr>
       </w:pPr>
-      <w:r>
-        <w:t>PoB (proof of burn)</w:t>
+      <w:proofErr w:type="spellStart"/>
+      <w:r>
+        <w:t>PoB</w:t>
+      </w:r>
+      <w:proofErr w:type="spellEnd"/>
+      <w:r>
+        <w:t xml:space="preserve"> (proof of burn)</w:t>
       </w:r>
     </w:p>
     <w:p>
@@ -1145,8 +1184,21 @@
         </w:numPr>
       </w:pPr>
       <w:r>
-        <w:t>Difference between PoW, PoS and PoB</w:t>
-      </w:r>
+        <w:t xml:space="preserve">Difference between PoW, </w:t>
+      </w:r>
+      <w:proofErr w:type="spellStart"/>
+      <w:r>
+        <w:t>PoS</w:t>
+      </w:r>
+      <w:proofErr w:type="spellEnd"/>
+      <w:r>
+        <w:t xml:space="preserve"> and </w:t>
+      </w:r>
+      <w:proofErr w:type="spellStart"/>
+      <w:r>
+        <w:t>PoB</w:t>
+      </w:r>
+      <w:proofErr w:type="spellEnd"/>
     </w:p>
     <w:p>
       <w:pPr>
@@ -1156,8 +1208,13 @@
           <w:numId w:val="10"/>
         </w:numPr>
       </w:pPr>
-      <w:r>
-        <w:t>PoET (Proof of elapsed time) {intel}</w:t>
+      <w:proofErr w:type="spellStart"/>
+      <w:r>
+        <w:t>PoET</w:t>
+      </w:r>
+      <w:proofErr w:type="spellEnd"/>
+      <w:r>
+        <w:t xml:space="preserve"> (Proof of elapsed time) {intel}</w:t>
       </w:r>
     </w:p>
     <w:p>
@@ -1168,8 +1225,13 @@
           <w:numId w:val="10"/>
         </w:numPr>
       </w:pPr>
-      <w:r>
-        <w:t>PoET over trusted environments</w:t>
+      <w:proofErr w:type="spellStart"/>
+      <w:r>
+        <w:t>PoET</w:t>
+      </w:r>
+      <w:proofErr w:type="spellEnd"/>
+      <w:r>
+        <w:t xml:space="preserve"> over trusted environments</w:t>
       </w:r>
     </w:p>
     <w:p>
@@ -3863,7 +3925,21 @@
         <w:rPr>
           <w:lang w:val="en-GB"/>
         </w:rPr>
-        <w:t>A linked list of blocks (hashchain)</w:t>
+        <w:t>A linked list of blocks (</w:t>
+      </w:r>
+      <w:proofErr w:type="spellStart"/>
+      <w:r>
+        <w:rPr>
+          <w:lang w:val="en-GB"/>
+        </w:rPr>
+        <w:t>hashchain</w:t>
+      </w:r>
+      <w:proofErr w:type="spellEnd"/>
+      <w:r>
+        <w:rPr>
+          <w:lang w:val="en-GB"/>
+        </w:rPr>
+        <w:t>)</w:t>
       </w:r>
     </w:p>
     <w:p>
@@ -3935,8 +4011,16 @@
         <w:rPr>
           <w:lang w:val="en-GB"/>
         </w:rPr>
-        <w:t>Stores the most recent state of smart contracts/output of transations</w:t>
-      </w:r>
+        <w:t xml:space="preserve">Stores the most recent state of smart contracts/output of </w:t>
+      </w:r>
+      <w:proofErr w:type="spellStart"/>
+      <w:r>
+        <w:rPr>
+          <w:lang w:val="en-GB"/>
+        </w:rPr>
+        <w:t>transations</w:t>
+      </w:r>
+      <w:proofErr w:type="spellEnd"/>
     </w:p>
     <w:p>
       <w:pPr>
@@ -4259,7 +4343,35 @@
         <w:rPr>
           <w:lang w:val="en-GB"/>
         </w:rPr>
-        <w:t>Lamport-shostak-pease algorithm</w:t>
+        <w:t>Lamport-</w:t>
+      </w:r>
+      <w:proofErr w:type="spellStart"/>
+      <w:r>
+        <w:rPr>
+          <w:lang w:val="en-GB"/>
+        </w:rPr>
+        <w:t>shostak</w:t>
+      </w:r>
+      <w:proofErr w:type="spellEnd"/>
+      <w:r>
+        <w:rPr>
+          <w:lang w:val="en-GB"/>
+        </w:rPr>
+        <w:t>-</w:t>
+      </w:r>
+      <w:proofErr w:type="spellStart"/>
+      <w:r>
+        <w:rPr>
+          <w:lang w:val="en-GB"/>
+        </w:rPr>
+        <w:t>pease</w:t>
+      </w:r>
+      <w:proofErr w:type="spellEnd"/>
+      <w:r>
+        <w:rPr>
+          <w:lang w:val="en-GB"/>
+        </w:rPr>
+        <w:t xml:space="preserve"> algorithm</w:t>
       </w:r>
     </w:p>
     <w:p>
@@ -4417,12 +4529,14 @@
           <w:lang w:val="en-GB"/>
         </w:rPr>
       </w:pPr>
+      <w:proofErr w:type="spellStart"/>
       <w:r>
         <w:rPr>
           <w:lang w:val="en-GB"/>
         </w:rPr>
         <w:t>Chaincode</w:t>
       </w:r>
+      <w:proofErr w:type="spellEnd"/>
     </w:p>
     <w:p>
       <w:pPr>
@@ -4811,15 +4925,24 @@
           <w:numId w:val="13"/>
         </w:numPr>
         <w:rPr>
-          <w:lang w:val="en-GB"/>
-        </w:rPr>
-      </w:pPr>
-      <w:r>
-        <w:rPr>
+          <w:highlight w:val="red"/>
+          <w:lang w:val="en-GB"/>
+        </w:rPr>
+      </w:pPr>
+      <w:r>
+        <w:rPr>
+          <w:highlight w:val="red"/>
           <w:lang w:val="en-GB"/>
         </w:rPr>
         <w:t>Kafka: crash fault tolerant consensus</w:t>
       </w:r>
+      <w:r>
+        <w:rPr>
+          <w:highlight w:val="red"/>
+          <w:lang w:val="en-GB"/>
+        </w:rPr>
+        <w:t xml:space="preserve"> (Deprecated)</w:t>
+      </w:r>
     </w:p>
     <w:p>
       <w:pPr>
@@ -4829,11 +4952,13 @@
           <w:numId w:val="13"/>
         </w:numPr>
         <w:rPr>
-          <w:lang w:val="en-GB"/>
-        </w:rPr>
-      </w:pPr>
-      <w:r>
-        <w:rPr>
+          <w:highlight w:val="red"/>
+          <w:lang w:val="en-GB"/>
+        </w:rPr>
+      </w:pPr>
+      <w:r>
+        <w:rPr>
+          <w:highlight w:val="red"/>
           <w:lang w:val="en-GB"/>
         </w:rPr>
         <w:t>3 nodes minimum</w:t>
@@ -4847,11 +4972,13 @@
           <w:numId w:val="13"/>
         </w:numPr>
         <w:rPr>
-          <w:lang w:val="en-GB"/>
-        </w:rPr>
-      </w:pPr>
-      <w:r>
-        <w:rPr>
+          <w:highlight w:val="red"/>
+          <w:lang w:val="en-GB"/>
+        </w:rPr>
+      </w:pPr>
+      <w:r>
+        <w:rPr>
+          <w:highlight w:val="red"/>
           <w:lang w:val="en-GB"/>
         </w:rPr>
         <w:t>Odd numbers of nodes recommended</w:t>
@@ -5084,11 +5211,19 @@
           <w:lang w:val="en-GB"/>
         </w:rPr>
       </w:pPr>
-      <w:r>
-        <w:rPr>
-          <w:lang w:val="en-GB"/>
-        </w:rPr>
-        <w:t>Orderers (optional)</w:t>
+      <w:proofErr w:type="spellStart"/>
+      <w:r>
+        <w:rPr>
+          <w:lang w:val="en-GB"/>
+        </w:rPr>
+        <w:t>Orderers</w:t>
+      </w:r>
+      <w:proofErr w:type="spellEnd"/>
+      <w:r>
+        <w:rPr>
+          <w:lang w:val="en-GB"/>
+        </w:rPr>
+        <w:t xml:space="preserve"> (optional)</w:t>
       </w:r>
     </w:p>
     <w:p>
@@ -5286,7 +5421,21 @@
         <w:rPr>
           <w:lang w:val="en-GB"/>
         </w:rPr>
-        <w:t>Peer and orderer identities</w:t>
+        <w:t xml:space="preserve">Peer and </w:t>
+      </w:r>
+      <w:proofErr w:type="spellStart"/>
+      <w:r>
+        <w:rPr>
+          <w:lang w:val="en-GB"/>
+        </w:rPr>
+        <w:t>orderer</w:t>
+      </w:r>
+      <w:proofErr w:type="spellEnd"/>
+      <w:r>
+        <w:rPr>
+          <w:lang w:val="en-GB"/>
+        </w:rPr>
+        <w:t xml:space="preserve"> identities</w:t>
       </w:r>
     </w:p>
     <w:p>
@@ -5424,8 +5573,16 @@
         <w:rPr>
           <w:lang w:val="en-GB"/>
         </w:rPr>
-        <w:t>Install chaincode</w:t>
-      </w:r>
+        <w:t xml:space="preserve">Install </w:t>
+      </w:r>
+      <w:proofErr w:type="spellStart"/>
+      <w:r>
+        <w:rPr>
+          <w:lang w:val="en-GB"/>
+        </w:rPr>
+        <w:t>chaincode</w:t>
+      </w:r>
+      <w:proofErr w:type="spellEnd"/>
     </w:p>
     <w:p>
       <w:pPr>
@@ -5478,7 +5635,21 @@
         <w:rPr>
           <w:lang w:val="en-GB"/>
         </w:rPr>
-        <w:t>Instantiate chaincode in channel</w:t>
+        <w:t xml:space="preserve">Instantiate </w:t>
+      </w:r>
+      <w:proofErr w:type="spellStart"/>
+      <w:r>
+        <w:rPr>
+          <w:lang w:val="en-GB"/>
+        </w:rPr>
+        <w:t>chaincode</w:t>
+      </w:r>
+      <w:proofErr w:type="spellEnd"/>
+      <w:r>
+        <w:rPr>
+          <w:lang w:val="en-GB"/>
+        </w:rPr>
+        <w:t xml:space="preserve"> in channel</w:t>
       </w:r>
     </w:p>
     <w:p>
@@ -5514,8 +5685,16 @@
         <w:rPr>
           <w:lang w:val="en-GB"/>
         </w:rPr>
-        <w:t>Endorsement system chaincode</w:t>
-      </w:r>
+        <w:t xml:space="preserve">Endorsement system </w:t>
+      </w:r>
+      <w:proofErr w:type="spellStart"/>
+      <w:r>
+        <w:rPr>
+          <w:lang w:val="en-GB"/>
+        </w:rPr>
+        <w:t>chaincode</w:t>
+      </w:r>
+      <w:proofErr w:type="spellEnd"/>
     </w:p>
     <w:p>
       <w:pPr>
@@ -5533,8 +5712,16 @@
           <w:lang w:val="en-GB"/>
         </w:rPr>
         <w:lastRenderedPageBreak/>
-        <w:t>Validation system chaincode</w:t>
-      </w:r>
+        <w:t xml:space="preserve">Validation system </w:t>
+      </w:r>
+      <w:proofErr w:type="spellStart"/>
+      <w:r>
+        <w:rPr>
+          <w:lang w:val="en-GB"/>
+        </w:rPr>
+        <w:t>chaincode</w:t>
+      </w:r>
+      <w:proofErr w:type="spellEnd"/>
     </w:p>
     <w:p>
       <w:pPr>
@@ -5981,11 +6168,19 @@
           <w:lang w:val="en-GB"/>
         </w:rPr>
       </w:pPr>
-      <w:r>
-        <w:rPr>
-          <w:lang w:val="en-GB"/>
-        </w:rPr>
-        <w:t xml:space="preserve">Javascript business logic </w:t>
+      <w:proofErr w:type="spellStart"/>
+      <w:r>
+        <w:rPr>
+          <w:lang w:val="en-GB"/>
+        </w:rPr>
+        <w:t>Javascript</w:t>
+      </w:r>
+      <w:proofErr w:type="spellEnd"/>
+      <w:r>
+        <w:rPr>
+          <w:lang w:val="en-GB"/>
+        </w:rPr>
+        <w:t xml:space="preserve"> business logic </w:t>
       </w:r>
     </w:p>
     <w:p>
@@ -6071,12 +6266,14 @@
           <w:lang w:val="en-GB"/>
         </w:rPr>
       </w:pPr>
+      <w:proofErr w:type="spellStart"/>
       <w:r>
         <w:rPr>
           <w:lang w:val="en-GB"/>
         </w:rPr>
         <w:t>Vscode</w:t>
       </w:r>
+      <w:proofErr w:type="spellEnd"/>
     </w:p>
     <w:p>
       <w:pPr>
@@ -6778,8 +6975,16 @@
         <w:rPr>
           <w:lang w:val="en-GB"/>
         </w:rPr>
-        <w:t>How composer maps to fabric chaincode</w:t>
-      </w:r>
+        <w:t xml:space="preserve">How composer maps to fabric </w:t>
+      </w:r>
+      <w:proofErr w:type="spellStart"/>
+      <w:r>
+        <w:rPr>
+          <w:lang w:val="en-GB"/>
+        </w:rPr>
+        <w:t>chaincode</w:t>
+      </w:r>
+      <w:proofErr w:type="spellEnd"/>
     </w:p>
     <w:p>
       <w:pPr>
@@ -6814,15 +7019,1272 @@
         <w:rPr>
           <w:lang w:val="en-GB"/>
         </w:rPr>
-        <w:t>Get started with hyperleger composer</w:t>
-      </w:r>
-    </w:p>
-    <w:p>
-      <w:pPr>
-        <w:rPr>
-          <w:lang w:val="en-GB"/>
-        </w:rPr>
-      </w:pPr>
+        <w:t xml:space="preserve">Get started with </w:t>
+      </w:r>
+      <w:proofErr w:type="spellStart"/>
+      <w:r>
+        <w:rPr>
+          <w:lang w:val="en-GB"/>
+        </w:rPr>
+        <w:t>hyperleger</w:t>
+      </w:r>
+      <w:proofErr w:type="spellEnd"/>
+      <w:r>
+        <w:rPr>
+          <w:lang w:val="en-GB"/>
+        </w:rPr>
+        <w:t xml:space="preserve"> composer</w:t>
+      </w:r>
+    </w:p>
+    <w:p>
+      <w:pPr>
+        <w:rPr>
+          <w:lang w:val="en-GB"/>
+        </w:rPr>
+      </w:pPr>
+    </w:p>
+    <w:p>
+      <w:r>
+        <w:rPr>
+          <w:b/>
+          <w:bCs/>
+        </w:rPr>
+        <w:t xml:space="preserve">Day </w:t>
+      </w:r>
+      <w:r>
+        <w:rPr>
+          <w:b/>
+          <w:bCs/>
+        </w:rPr>
+        <w:t>7</w:t>
+      </w:r>
+      <w:r>
+        <w:rPr>
+          <w:b/>
+          <w:bCs/>
+        </w:rPr>
+        <w:t xml:space="preserve"> Progress Report – Blockchain Learning</w:t>
+      </w:r>
+      <w:r>
+        <w:t xml:space="preserve"> </w:t>
+      </w:r>
+    </w:p>
+    <w:p>
+      <w:r>
+        <w:t>Lecture: 32 to 37</w:t>
+      </w:r>
+    </w:p>
+    <w:p>
+      <w:pPr>
+        <w:rPr>
+          <w:b/>
+          <w:bCs/>
+          <w:lang w:val="en-GB"/>
+        </w:rPr>
+      </w:pPr>
+      <w:r>
+        <w:rPr>
+          <w:b/>
+          <w:bCs/>
+          <w:lang w:val="en-GB"/>
+        </w:rPr>
+        <w:t>Blockchain use cases</w:t>
+      </w:r>
+    </w:p>
+    <w:p>
+      <w:pPr>
+        <w:pStyle w:val="ListParagraph"/>
+        <w:numPr>
+          <w:ilvl w:val="0"/>
+          <w:numId w:val="16"/>
+        </w:numPr>
+        <w:rPr>
+          <w:lang w:val="en-GB"/>
+        </w:rPr>
+      </w:pPr>
+      <w:r>
+        <w:rPr>
+          <w:lang w:val="en-GB"/>
+        </w:rPr>
+        <w:t xml:space="preserve">Sample use cases by </w:t>
+      </w:r>
+      <w:r>
+        <w:rPr>
+          <w:lang w:val="en-GB"/>
+        </w:rPr>
+        <w:t>industry</w:t>
+      </w:r>
+    </w:p>
+    <w:p>
+      <w:pPr>
+        <w:pStyle w:val="ListParagraph"/>
+        <w:numPr>
+          <w:ilvl w:val="1"/>
+          <w:numId w:val="16"/>
+        </w:numPr>
+        <w:rPr>
+          <w:lang w:val="en-GB"/>
+        </w:rPr>
+      </w:pPr>
+      <w:r>
+        <w:rPr>
+          <w:lang w:val="en-GB"/>
+        </w:rPr>
+        <w:t xml:space="preserve">Financial services </w:t>
+      </w:r>
+    </w:p>
+    <w:p>
+      <w:pPr>
+        <w:pStyle w:val="ListParagraph"/>
+        <w:numPr>
+          <w:ilvl w:val="1"/>
+          <w:numId w:val="16"/>
+        </w:numPr>
+        <w:rPr>
+          <w:lang w:val="en-GB"/>
+        </w:rPr>
+      </w:pPr>
+      <w:r>
+        <w:rPr>
+          <w:lang w:val="en-GB"/>
+        </w:rPr>
+        <w:t>Public sector</w:t>
+      </w:r>
+    </w:p>
+    <w:p>
+      <w:pPr>
+        <w:pStyle w:val="ListParagraph"/>
+        <w:numPr>
+          <w:ilvl w:val="1"/>
+          <w:numId w:val="16"/>
+        </w:numPr>
+        <w:rPr>
+          <w:lang w:val="en-GB"/>
+        </w:rPr>
+      </w:pPr>
+      <w:r>
+        <w:rPr>
+          <w:lang w:val="en-GB"/>
+        </w:rPr>
+        <w:t>Retail</w:t>
+      </w:r>
+    </w:p>
+    <w:p>
+      <w:pPr>
+        <w:pStyle w:val="ListParagraph"/>
+        <w:numPr>
+          <w:ilvl w:val="1"/>
+          <w:numId w:val="16"/>
+        </w:numPr>
+        <w:rPr>
+          <w:lang w:val="en-GB"/>
+        </w:rPr>
+      </w:pPr>
+      <w:r>
+        <w:rPr>
+          <w:lang w:val="en-GB"/>
+        </w:rPr>
+        <w:t>Insurance</w:t>
+      </w:r>
+    </w:p>
+    <w:p>
+      <w:pPr>
+        <w:pStyle w:val="ListParagraph"/>
+        <w:numPr>
+          <w:ilvl w:val="1"/>
+          <w:numId w:val="16"/>
+        </w:numPr>
+        <w:rPr>
+          <w:lang w:val="en-GB"/>
+        </w:rPr>
+      </w:pPr>
+      <w:r>
+        <w:rPr>
+          <w:lang w:val="en-GB"/>
+        </w:rPr>
+        <w:t>Supply chain &amp; logistic</w:t>
+      </w:r>
+    </w:p>
+    <w:p>
+      <w:pPr>
+        <w:pStyle w:val="ListParagraph"/>
+        <w:numPr>
+          <w:ilvl w:val="0"/>
+          <w:numId w:val="16"/>
+        </w:numPr>
+        <w:rPr>
+          <w:lang w:val="en-GB"/>
+        </w:rPr>
+      </w:pPr>
+      <w:r>
+        <w:rPr>
+          <w:lang w:val="en-GB"/>
+        </w:rPr>
+        <w:t>What makes a good blockchain use case?</w:t>
+      </w:r>
+    </w:p>
+    <w:p>
+      <w:pPr>
+        <w:pStyle w:val="ListParagraph"/>
+        <w:numPr>
+          <w:ilvl w:val="1"/>
+          <w:numId w:val="16"/>
+        </w:numPr>
+        <w:rPr>
+          <w:lang w:val="en-GB"/>
+        </w:rPr>
+      </w:pPr>
+      <w:r>
+        <w:rPr>
+          <w:lang w:val="en-GB"/>
+        </w:rPr>
+        <w:t>A business problem to be solved with efficiency than it’s alternatives</w:t>
+      </w:r>
+    </w:p>
+    <w:p>
+      <w:pPr>
+        <w:pStyle w:val="ListParagraph"/>
+        <w:numPr>
+          <w:ilvl w:val="1"/>
+          <w:numId w:val="16"/>
+        </w:numPr>
+        <w:rPr>
+          <w:lang w:val="en-GB"/>
+        </w:rPr>
+      </w:pPr>
+      <w:r>
+        <w:rPr>
+          <w:lang w:val="en-GB"/>
+        </w:rPr>
+        <w:t>An identifiable business network</w:t>
+      </w:r>
+    </w:p>
+    <w:p>
+      <w:pPr>
+        <w:pStyle w:val="ListParagraph"/>
+        <w:numPr>
+          <w:ilvl w:val="1"/>
+          <w:numId w:val="16"/>
+        </w:numPr>
+        <w:rPr>
+          <w:lang w:val="en-GB"/>
+        </w:rPr>
+      </w:pPr>
+      <w:r>
+        <w:rPr>
+          <w:lang w:val="en-GB"/>
+        </w:rPr>
+        <w:t>A need of trust</w:t>
+      </w:r>
+    </w:p>
+    <w:p>
+      <w:pPr>
+        <w:pStyle w:val="ListParagraph"/>
+        <w:numPr>
+          <w:ilvl w:val="0"/>
+          <w:numId w:val="16"/>
+        </w:numPr>
+        <w:rPr>
+          <w:lang w:val="en-GB"/>
+        </w:rPr>
+      </w:pPr>
+      <w:r>
+        <w:rPr>
+          <w:lang w:val="en-GB"/>
+        </w:rPr>
+        <w:lastRenderedPageBreak/>
+        <w:t>Understand the business problem</w:t>
+      </w:r>
+    </w:p>
+    <w:p>
+      <w:pPr>
+        <w:pStyle w:val="ListParagraph"/>
+        <w:numPr>
+          <w:ilvl w:val="1"/>
+          <w:numId w:val="16"/>
+        </w:numPr>
+        <w:rPr>
+          <w:lang w:val="en-GB"/>
+        </w:rPr>
+      </w:pPr>
+      <w:r>
+        <w:rPr>
+          <w:lang w:val="en-GB"/>
+        </w:rPr>
+        <w:t>Specific business problem/ challenges</w:t>
+      </w:r>
+    </w:p>
+    <w:p>
+      <w:pPr>
+        <w:pStyle w:val="ListParagraph"/>
+        <w:numPr>
+          <w:ilvl w:val="2"/>
+          <w:numId w:val="16"/>
+        </w:numPr>
+        <w:rPr>
+          <w:lang w:val="en-GB"/>
+        </w:rPr>
+      </w:pPr>
+      <w:r>
+        <w:rPr>
+          <w:lang w:val="en-GB"/>
+        </w:rPr>
+        <w:t>Scope the business challenge up front</w:t>
+      </w:r>
+    </w:p>
+    <w:p>
+      <w:pPr>
+        <w:pStyle w:val="ListParagraph"/>
+        <w:numPr>
+          <w:ilvl w:val="1"/>
+          <w:numId w:val="16"/>
+        </w:numPr>
+        <w:rPr>
+          <w:lang w:val="en-GB"/>
+        </w:rPr>
+      </w:pPr>
+      <w:r>
+        <w:rPr>
+          <w:lang w:val="en-GB"/>
+        </w:rPr>
+        <w:t>It’s current solution</w:t>
+      </w:r>
+    </w:p>
+    <w:p>
+      <w:pPr>
+        <w:pStyle w:val="ListParagraph"/>
+        <w:numPr>
+          <w:ilvl w:val="1"/>
+          <w:numId w:val="16"/>
+        </w:numPr>
+        <w:rPr>
+          <w:lang w:val="en-GB"/>
+        </w:rPr>
+      </w:pPr>
+      <w:r>
+        <w:rPr>
+          <w:lang w:val="en-GB"/>
+        </w:rPr>
+        <w:t>What specific aspects of this business problem will be addressed</w:t>
+      </w:r>
+      <w:r>
+        <w:rPr>
+          <w:lang w:val="en-GB"/>
+        </w:rPr>
+        <w:t xml:space="preserve"> </w:t>
+      </w:r>
+      <w:r>
+        <w:rPr>
+          <w:lang w:val="en-GB"/>
+        </w:rPr>
+        <w:t>(assuming the business problem is large)</w:t>
+      </w:r>
+    </w:p>
+    <w:p>
+      <w:pPr>
+        <w:pStyle w:val="ListParagraph"/>
+        <w:numPr>
+          <w:ilvl w:val="0"/>
+          <w:numId w:val="16"/>
+        </w:numPr>
+        <w:rPr>
+          <w:lang w:val="en-GB"/>
+        </w:rPr>
+      </w:pPr>
+      <w:r>
+        <w:rPr>
+          <w:lang w:val="en-GB"/>
+        </w:rPr>
+        <w:t>Understanding the participants</w:t>
+      </w:r>
+    </w:p>
+    <w:p>
+      <w:pPr>
+        <w:pStyle w:val="ListParagraph"/>
+        <w:numPr>
+          <w:ilvl w:val="1"/>
+          <w:numId w:val="16"/>
+        </w:numPr>
+        <w:rPr>
+          <w:lang w:val="en-GB"/>
+        </w:rPr>
+      </w:pPr>
+      <w:r>
+        <w:rPr>
+          <w:lang w:val="en-GB"/>
+        </w:rPr>
+        <w:t>Who are the business network participants/ their roles</w:t>
+      </w:r>
+    </w:p>
+    <w:p>
+      <w:pPr>
+        <w:pStyle w:val="ListParagraph"/>
+        <w:numPr>
+          <w:ilvl w:val="1"/>
+          <w:numId w:val="16"/>
+        </w:numPr>
+        <w:rPr>
+          <w:lang w:val="en-GB"/>
+        </w:rPr>
+      </w:pPr>
+      <w:r>
+        <w:rPr>
+          <w:lang w:val="en-GB"/>
+        </w:rPr>
+        <w:t>Who are the specific people within the organization and what are their job roles?</w:t>
+      </w:r>
+    </w:p>
+    <w:p>
+      <w:pPr>
+        <w:pStyle w:val="ListParagraph"/>
+        <w:numPr>
+          <w:ilvl w:val="0"/>
+          <w:numId w:val="16"/>
+        </w:numPr>
+        <w:rPr>
+          <w:lang w:val="en-GB"/>
+        </w:rPr>
+      </w:pPr>
+      <w:r>
+        <w:rPr>
+          <w:lang w:val="en-GB"/>
+        </w:rPr>
+        <w:t>Understanding the participants in details (refer to notes)</w:t>
+      </w:r>
+    </w:p>
+    <w:p>
+      <w:pPr>
+        <w:pStyle w:val="ListParagraph"/>
+        <w:numPr>
+          <w:ilvl w:val="0"/>
+          <w:numId w:val="16"/>
+        </w:numPr>
+        <w:rPr>
+          <w:lang w:val="en-GB"/>
+        </w:rPr>
+      </w:pPr>
+      <w:r>
+        <w:rPr>
+          <w:lang w:val="en-GB"/>
+        </w:rPr>
+        <w:t>Identities</w:t>
+      </w:r>
+    </w:p>
+    <w:p>
+      <w:pPr>
+        <w:pStyle w:val="ListParagraph"/>
+        <w:numPr>
+          <w:ilvl w:val="0"/>
+          <w:numId w:val="16"/>
+        </w:numPr>
+        <w:rPr>
+          <w:lang w:val="en-GB"/>
+        </w:rPr>
+      </w:pPr>
+      <w:r>
+        <w:rPr>
+          <w:lang w:val="en-GB"/>
+        </w:rPr>
+        <w:t>Understanding the assets and transactions</w:t>
+      </w:r>
+    </w:p>
+    <w:p>
+      <w:pPr>
+        <w:pStyle w:val="ListParagraph"/>
+        <w:numPr>
+          <w:ilvl w:val="1"/>
+          <w:numId w:val="16"/>
+        </w:numPr>
+        <w:rPr>
+          <w:lang w:val="en-GB"/>
+        </w:rPr>
+      </w:pPr>
+      <w:r>
+        <w:rPr>
+          <w:lang w:val="en-GB"/>
+        </w:rPr>
+        <w:t>What assets are involved and its associated key info</w:t>
+      </w:r>
+    </w:p>
+    <w:p>
+      <w:pPr>
+        <w:pStyle w:val="ListParagraph"/>
+        <w:numPr>
+          <w:ilvl w:val="1"/>
+          <w:numId w:val="16"/>
+        </w:numPr>
+        <w:rPr>
+          <w:lang w:val="en-GB"/>
+        </w:rPr>
+      </w:pPr>
+      <w:r>
+        <w:rPr>
+          <w:lang w:val="en-GB"/>
+        </w:rPr>
+        <w:t>What transactions are involved and its associated assets</w:t>
+      </w:r>
+    </w:p>
+    <w:p>
+      <w:pPr>
+        <w:pStyle w:val="ListParagraph"/>
+        <w:numPr>
+          <w:ilvl w:val="0"/>
+          <w:numId w:val="16"/>
+        </w:numPr>
+        <w:rPr>
+          <w:lang w:val="en-GB"/>
+        </w:rPr>
+      </w:pPr>
+      <w:r>
+        <w:rPr>
+          <w:lang w:val="en-GB"/>
+        </w:rPr>
+        <w:t>Defining transactions</w:t>
+      </w:r>
+    </w:p>
+    <w:p>
+      <w:pPr>
+        <w:pStyle w:val="ListParagraph"/>
+        <w:numPr>
+          <w:ilvl w:val="0"/>
+          <w:numId w:val="16"/>
+        </w:numPr>
+        <w:rPr>
+          <w:lang w:val="en-GB"/>
+        </w:rPr>
+      </w:pPr>
+      <w:r>
+        <w:rPr>
+          <w:lang w:val="en-GB"/>
+        </w:rPr>
+        <w:t>Additional point of understanding (refer to notes)</w:t>
+      </w:r>
+    </w:p>
+    <w:p>
+      <w:pPr>
+        <w:pStyle w:val="ListParagraph"/>
+        <w:numPr>
+          <w:ilvl w:val="0"/>
+          <w:numId w:val="16"/>
+        </w:numPr>
+        <w:rPr>
+          <w:lang w:val="en-GB"/>
+        </w:rPr>
+      </w:pPr>
+      <w:r>
+        <w:rPr>
+          <w:lang w:val="en-GB"/>
+        </w:rPr>
+        <w:t>Addressing business value</w:t>
+      </w:r>
+    </w:p>
+    <w:p>
+      <w:pPr>
+        <w:pStyle w:val="ListParagraph"/>
+        <w:numPr>
+          <w:ilvl w:val="0"/>
+          <w:numId w:val="16"/>
+        </w:numPr>
+        <w:rPr>
+          <w:lang w:val="en-GB"/>
+        </w:rPr>
+      </w:pPr>
+      <w:r>
+        <w:rPr>
+          <w:lang w:val="en-GB"/>
+        </w:rPr>
+        <w:t>Building communities in blockchain networks</w:t>
+      </w:r>
+    </w:p>
+    <w:p>
+      <w:pPr>
+        <w:pStyle w:val="ListParagraph"/>
+        <w:numPr>
+          <w:ilvl w:val="1"/>
+          <w:numId w:val="16"/>
+        </w:numPr>
+        <w:rPr>
+          <w:lang w:val="en-GB"/>
+        </w:rPr>
+      </w:pPr>
+      <w:r>
+        <w:rPr>
+          <w:lang w:val="en-GB"/>
+        </w:rPr>
+        <w:t>Consortium based network</w:t>
+      </w:r>
+    </w:p>
+    <w:p>
+      <w:pPr>
+        <w:pStyle w:val="ListParagraph"/>
+        <w:numPr>
+          <w:ilvl w:val="1"/>
+          <w:numId w:val="16"/>
+        </w:numPr>
+        <w:rPr>
+          <w:lang w:val="en-GB"/>
+        </w:rPr>
+      </w:pPr>
+      <w:r>
+        <w:rPr>
+          <w:lang w:val="en-GB"/>
+        </w:rPr>
+        <w:t>Founder directed network</w:t>
+      </w:r>
+    </w:p>
+    <w:p>
+      <w:pPr>
+        <w:pStyle w:val="ListParagraph"/>
+        <w:numPr>
+          <w:ilvl w:val="1"/>
+          <w:numId w:val="16"/>
+        </w:numPr>
+        <w:rPr>
+          <w:lang w:val="en-GB"/>
+        </w:rPr>
+      </w:pPr>
+      <w:r>
+        <w:rPr>
+          <w:lang w:val="en-GB"/>
+        </w:rPr>
+        <w:t>Community based network</w:t>
+      </w:r>
+    </w:p>
+    <w:p>
+      <w:pPr>
+        <w:rPr>
+          <w:b/>
+          <w:bCs/>
+          <w:lang w:val="en-GB"/>
+        </w:rPr>
+      </w:pPr>
+      <w:r>
+        <w:rPr>
+          <w:b/>
+          <w:bCs/>
+          <w:lang w:val="en-GB"/>
+        </w:rPr>
+        <w:t>Payments and secure trading</w:t>
+      </w:r>
+    </w:p>
+    <w:p>
+      <w:pPr>
+        <w:pStyle w:val="ListParagraph"/>
+        <w:numPr>
+          <w:ilvl w:val="0"/>
+          <w:numId w:val="16"/>
+        </w:numPr>
+        <w:rPr>
+          <w:lang w:val="en-GB"/>
+        </w:rPr>
+      </w:pPr>
+      <w:r>
+        <w:rPr>
+          <w:lang w:val="en-GB"/>
+        </w:rPr>
+        <w:t>Cross border payments</w:t>
+      </w:r>
+    </w:p>
+    <w:p>
+      <w:pPr>
+        <w:pStyle w:val="ListParagraph"/>
+        <w:numPr>
+          <w:ilvl w:val="0"/>
+          <w:numId w:val="16"/>
+        </w:numPr>
+        <w:rPr>
+          <w:lang w:val="en-GB"/>
+        </w:rPr>
+      </w:pPr>
+      <w:r>
+        <w:rPr>
+          <w:lang w:val="en-GB"/>
+        </w:rPr>
+        <w:t>Stellar protocol and network</w:t>
+      </w:r>
+    </w:p>
+    <w:p>
+      <w:pPr>
+        <w:pStyle w:val="ListParagraph"/>
+        <w:numPr>
+          <w:ilvl w:val="0"/>
+          <w:numId w:val="16"/>
+        </w:numPr>
+        <w:rPr>
+          <w:lang w:val="en-GB"/>
+        </w:rPr>
+      </w:pPr>
+      <w:r>
+        <w:rPr>
+          <w:lang w:val="en-GB"/>
+        </w:rPr>
+        <w:t xml:space="preserve">Ripple protocol and network </w:t>
+      </w:r>
+    </w:p>
+    <w:p>
+      <w:pPr>
+        <w:pStyle w:val="ListParagraph"/>
+        <w:numPr>
+          <w:ilvl w:val="0"/>
+          <w:numId w:val="16"/>
+        </w:numPr>
+        <w:rPr>
+          <w:lang w:val="en-GB"/>
+        </w:rPr>
+      </w:pPr>
+      <w:r>
+        <w:rPr>
+          <w:lang w:val="en-GB"/>
+        </w:rPr>
+        <w:t>Permissioned network for payments and settlement</w:t>
+      </w:r>
+    </w:p>
+    <w:p>
+      <w:pPr>
+        <w:pStyle w:val="ListParagraph"/>
+        <w:numPr>
+          <w:ilvl w:val="0"/>
+          <w:numId w:val="16"/>
+        </w:numPr>
+        <w:rPr>
+          <w:lang w:val="en-GB"/>
+        </w:rPr>
+      </w:pPr>
+      <w:r>
+        <w:rPr>
+          <w:lang w:val="en-GB"/>
+        </w:rPr>
+        <w:t>Project UBIN: SGD on distributed ledger</w:t>
+      </w:r>
+    </w:p>
+    <w:p>
+      <w:pPr>
+        <w:pStyle w:val="ListParagraph"/>
+        <w:numPr>
+          <w:ilvl w:val="1"/>
+          <w:numId w:val="16"/>
+        </w:numPr>
+        <w:rPr>
+          <w:lang w:val="en-GB"/>
+        </w:rPr>
+      </w:pPr>
+      <w:r>
+        <w:rPr>
+          <w:lang w:val="en-GB"/>
+        </w:rPr>
+        <w:t>Project Ubin phase 1: technical architecture</w:t>
+      </w:r>
+    </w:p>
+    <w:p>
+      <w:pPr>
+        <w:pStyle w:val="ListParagraph"/>
+        <w:numPr>
+          <w:ilvl w:val="1"/>
+          <w:numId w:val="16"/>
+        </w:numPr>
+        <w:rPr>
+          <w:lang w:val="en-GB"/>
+        </w:rPr>
+      </w:pPr>
+      <w:r>
+        <w:rPr>
+          <w:lang w:val="en-GB"/>
+        </w:rPr>
+        <w:t xml:space="preserve">Project </w:t>
+      </w:r>
+      <w:proofErr w:type="spellStart"/>
+      <w:r>
+        <w:rPr>
+          <w:lang w:val="en-GB"/>
+        </w:rPr>
+        <w:t>ubin</w:t>
+      </w:r>
+      <w:proofErr w:type="spellEnd"/>
+      <w:r>
+        <w:rPr>
+          <w:lang w:val="en-GB"/>
+        </w:rPr>
+        <w:t xml:space="preserve"> phase 2</w:t>
+      </w:r>
+    </w:p>
+    <w:p>
+      <w:pPr>
+        <w:pStyle w:val="ListParagraph"/>
+        <w:numPr>
+          <w:ilvl w:val="1"/>
+          <w:numId w:val="16"/>
+        </w:numPr>
+        <w:rPr>
+          <w:lang w:val="en-GB"/>
+        </w:rPr>
+      </w:pPr>
+      <w:r>
+        <w:rPr>
+          <w:lang w:val="en-GB"/>
+        </w:rPr>
+        <w:t xml:space="preserve">Project </w:t>
+      </w:r>
+      <w:proofErr w:type="spellStart"/>
+      <w:r>
+        <w:rPr>
+          <w:lang w:val="en-GB"/>
+        </w:rPr>
+        <w:t>ubin</w:t>
+      </w:r>
+      <w:proofErr w:type="spellEnd"/>
+      <w:r>
+        <w:rPr>
+          <w:lang w:val="en-GB"/>
+        </w:rPr>
+        <w:t xml:space="preserve"> phase 2 decentralized netting</w:t>
+      </w:r>
+    </w:p>
+    <w:p>
+      <w:pPr>
+        <w:pStyle w:val="ListParagraph"/>
+        <w:numPr>
+          <w:ilvl w:val="1"/>
+          <w:numId w:val="16"/>
+        </w:numPr>
+        <w:rPr>
+          <w:lang w:val="en-GB"/>
+        </w:rPr>
+      </w:pPr>
+      <w:r>
+        <w:rPr>
+          <w:lang w:val="en-GB"/>
+        </w:rPr>
+        <w:t xml:space="preserve">Project </w:t>
+      </w:r>
+      <w:proofErr w:type="spellStart"/>
+      <w:r>
+        <w:rPr>
+          <w:lang w:val="en-GB"/>
+        </w:rPr>
+        <w:t>ubin</w:t>
+      </w:r>
+      <w:proofErr w:type="spellEnd"/>
+      <w:r>
+        <w:rPr>
+          <w:lang w:val="en-GB"/>
+        </w:rPr>
+        <w:t xml:space="preserve">: phase 2 (refer to notes to </w:t>
+      </w:r>
+      <w:r>
+        <w:rPr>
+          <w:lang w:val="en-GB"/>
+        </w:rPr>
+        <w:t>differentiate</w:t>
+      </w:r>
+      <w:r>
+        <w:rPr>
+          <w:lang w:val="en-GB"/>
+        </w:rPr>
+        <w:t xml:space="preserve"> between b and d)</w:t>
+      </w:r>
+    </w:p>
+    <w:p>
+      <w:pPr>
+        <w:pStyle w:val="ListParagraph"/>
+        <w:numPr>
+          <w:ilvl w:val="0"/>
+          <w:numId w:val="16"/>
+        </w:numPr>
+        <w:rPr>
+          <w:lang w:val="en-GB"/>
+        </w:rPr>
+      </w:pPr>
+      <w:r>
+        <w:rPr>
+          <w:lang w:val="en-GB"/>
+        </w:rPr>
+        <w:t>Blockchain for commercial paper</w:t>
+      </w:r>
+    </w:p>
+    <w:p>
+      <w:pPr>
+        <w:pStyle w:val="ListParagraph"/>
+        <w:numPr>
+          <w:ilvl w:val="0"/>
+          <w:numId w:val="16"/>
+        </w:numPr>
+        <w:rPr>
+          <w:lang w:val="en-GB"/>
+        </w:rPr>
+      </w:pPr>
+      <w:r>
+        <w:rPr>
+          <w:lang w:val="en-GB"/>
+        </w:rPr>
+        <w:t>Components, processes in securities trading</w:t>
+      </w:r>
+    </w:p>
+    <w:p>
+      <w:pPr>
+        <w:pStyle w:val="ListParagraph"/>
+        <w:numPr>
+          <w:ilvl w:val="0"/>
+          <w:numId w:val="16"/>
+        </w:numPr>
+        <w:rPr>
+          <w:lang w:val="en-GB"/>
+        </w:rPr>
+      </w:pPr>
+      <w:r>
+        <w:rPr>
+          <w:lang w:val="en-GB"/>
+        </w:rPr>
+        <w:t>Securities T+3 trade life cycle</w:t>
+      </w:r>
+    </w:p>
+    <w:p>
+      <w:pPr>
+        <w:pStyle w:val="ListParagraph"/>
+        <w:numPr>
+          <w:ilvl w:val="0"/>
+          <w:numId w:val="16"/>
+        </w:numPr>
+        <w:rPr>
+          <w:lang w:val="en-GB"/>
+        </w:rPr>
+      </w:pPr>
+      <w:r>
+        <w:rPr>
+          <w:lang w:val="en-GB"/>
+        </w:rPr>
+        <w:t>Security settlement in low liquidity markets</w:t>
+      </w:r>
+    </w:p>
+    <w:p>
+      <w:pPr>
+        <w:pStyle w:val="ListParagraph"/>
+        <w:numPr>
+          <w:ilvl w:val="0"/>
+          <w:numId w:val="16"/>
+        </w:numPr>
+        <w:rPr>
+          <w:lang w:val="en-GB"/>
+        </w:rPr>
+      </w:pPr>
+      <w:r>
+        <w:rPr>
+          <w:lang w:val="en-GB"/>
+        </w:rPr>
+        <w:t xml:space="preserve"> Private equity administration</w:t>
+      </w:r>
+    </w:p>
+    <w:p>
+      <w:pPr>
+        <w:rPr>
+          <w:b/>
+          <w:bCs/>
+          <w:lang w:val="en-GB"/>
+        </w:rPr>
+      </w:pPr>
+      <w:r>
+        <w:rPr>
+          <w:b/>
+          <w:bCs/>
+          <w:lang w:val="en-GB"/>
+        </w:rPr>
+        <w:t>Blockchain in finance services: compliance and mortgage</w:t>
+      </w:r>
+    </w:p>
+    <w:p>
+      <w:pPr>
+        <w:pStyle w:val="ListParagraph"/>
+        <w:numPr>
+          <w:ilvl w:val="0"/>
+          <w:numId w:val="16"/>
+        </w:numPr>
+        <w:rPr>
+          <w:lang w:val="en-GB"/>
+        </w:rPr>
+      </w:pPr>
+      <w:r>
+        <w:rPr>
+          <w:lang w:val="en-GB"/>
+        </w:rPr>
+        <w:t>Compliance (KYC, AML)</w:t>
+      </w:r>
+    </w:p>
+    <w:p>
+      <w:pPr>
+        <w:pStyle w:val="ListParagraph"/>
+        <w:numPr>
+          <w:ilvl w:val="0"/>
+          <w:numId w:val="16"/>
+        </w:numPr>
+        <w:rPr>
+          <w:lang w:val="en-GB"/>
+        </w:rPr>
+      </w:pPr>
+      <w:r>
+        <w:rPr>
+          <w:lang w:val="en-GB"/>
+        </w:rPr>
+        <w:t>Know your customer (KYC)</w:t>
+      </w:r>
+    </w:p>
+    <w:p>
+      <w:pPr>
+        <w:pStyle w:val="ListParagraph"/>
+        <w:numPr>
+          <w:ilvl w:val="0"/>
+          <w:numId w:val="16"/>
+        </w:numPr>
+        <w:rPr>
+          <w:lang w:val="en-GB"/>
+        </w:rPr>
+      </w:pPr>
+      <w:r>
+        <w:rPr>
+          <w:lang w:val="en-GB"/>
+        </w:rPr>
+        <w:t>Shared KYC solution</w:t>
+      </w:r>
+    </w:p>
+    <w:p>
+      <w:pPr>
+        <w:pStyle w:val="ListParagraph"/>
+        <w:numPr>
+          <w:ilvl w:val="0"/>
+          <w:numId w:val="16"/>
+        </w:numPr>
+        <w:rPr>
+          <w:lang w:val="en-GB"/>
+        </w:rPr>
+      </w:pPr>
+      <w:r>
+        <w:rPr>
+          <w:lang w:val="en-GB"/>
+        </w:rPr>
+        <w:t>Information sharing</w:t>
+      </w:r>
+    </w:p>
+    <w:p>
+      <w:pPr>
+        <w:pStyle w:val="ListParagraph"/>
+        <w:numPr>
+          <w:ilvl w:val="0"/>
+          <w:numId w:val="16"/>
+        </w:numPr>
+        <w:rPr>
+          <w:lang w:val="en-GB"/>
+        </w:rPr>
+      </w:pPr>
+      <w:r>
+        <w:rPr>
+          <w:lang w:val="en-GB"/>
+        </w:rPr>
+        <w:t>Privacy and consent</w:t>
+      </w:r>
+    </w:p>
+    <w:p>
+      <w:pPr>
+        <w:pStyle w:val="ListParagraph"/>
+        <w:numPr>
+          <w:ilvl w:val="0"/>
+          <w:numId w:val="16"/>
+        </w:numPr>
+        <w:rPr>
+          <w:lang w:val="en-GB"/>
+        </w:rPr>
+      </w:pPr>
+      <w:r>
+        <w:rPr>
+          <w:lang w:val="en-GB"/>
+        </w:rPr>
+        <w:t>Mortgage processes</w:t>
+      </w:r>
+    </w:p>
+    <w:p>
+      <w:pPr>
+        <w:pStyle w:val="ListParagraph"/>
+        <w:numPr>
+          <w:ilvl w:val="0"/>
+          <w:numId w:val="16"/>
+        </w:numPr>
+        <w:rPr>
+          <w:lang w:val="en-GB"/>
+        </w:rPr>
+      </w:pPr>
+      <w:r>
+        <w:rPr>
+          <w:lang w:val="en-GB"/>
+        </w:rPr>
+        <w:t>Example mortgage origination process</w:t>
+      </w:r>
+    </w:p>
+    <w:p>
+      <w:pPr>
+        <w:pStyle w:val="ListParagraph"/>
+        <w:numPr>
+          <w:ilvl w:val="0"/>
+          <w:numId w:val="16"/>
+        </w:numPr>
+        <w:rPr>
+          <w:lang w:val="en-GB"/>
+        </w:rPr>
+      </w:pPr>
+      <w:r>
+        <w:rPr>
+          <w:lang w:val="en-GB"/>
+        </w:rPr>
+        <w:t>Syndicated loans</w:t>
+      </w:r>
+    </w:p>
+    <w:p>
+      <w:pPr>
+        <w:rPr>
+          <w:b/>
+          <w:bCs/>
+          <w:lang w:val="en-GB"/>
+        </w:rPr>
+      </w:pPr>
+      <w:r>
+        <w:rPr>
+          <w:b/>
+          <w:bCs/>
+          <w:lang w:val="en-GB"/>
+        </w:rPr>
+        <w:lastRenderedPageBreak/>
+        <w:t>Blockchain in financial services: financial trade</w:t>
+      </w:r>
+    </w:p>
+    <w:p>
+      <w:pPr>
+        <w:pStyle w:val="ListParagraph"/>
+        <w:numPr>
+          <w:ilvl w:val="0"/>
+          <w:numId w:val="16"/>
+        </w:numPr>
+        <w:rPr>
+          <w:lang w:val="en-GB"/>
+        </w:rPr>
+      </w:pPr>
+      <w:r>
+        <w:rPr>
+          <w:lang w:val="en-GB"/>
+        </w:rPr>
+        <w:t>Overview of international trade</w:t>
+      </w:r>
+    </w:p>
+    <w:p>
+      <w:pPr>
+        <w:pStyle w:val="ListParagraph"/>
+        <w:numPr>
+          <w:ilvl w:val="0"/>
+          <w:numId w:val="16"/>
+        </w:numPr>
+        <w:rPr>
+          <w:lang w:val="en-GB"/>
+        </w:rPr>
+      </w:pPr>
+      <w:r>
+        <w:rPr>
+          <w:lang w:val="en-GB"/>
+        </w:rPr>
+        <w:t>Blockchain enabled future state</w:t>
+      </w:r>
+    </w:p>
+    <w:p>
+      <w:pPr>
+        <w:pStyle w:val="ListParagraph"/>
+        <w:numPr>
+          <w:ilvl w:val="0"/>
+          <w:numId w:val="16"/>
+        </w:numPr>
+        <w:rPr>
+          <w:lang w:val="en-GB"/>
+        </w:rPr>
+      </w:pPr>
+      <w:r>
+        <w:rPr>
+          <w:lang w:val="en-GB"/>
+        </w:rPr>
+        <w:t>Trade finance elaborated</w:t>
+      </w:r>
+    </w:p>
+    <w:p>
+      <w:pPr>
+        <w:pStyle w:val="ListParagraph"/>
+        <w:numPr>
+          <w:ilvl w:val="0"/>
+          <w:numId w:val="16"/>
+        </w:numPr>
+        <w:rPr>
+          <w:lang w:val="en-GB"/>
+        </w:rPr>
+      </w:pPr>
+      <w:r>
+        <w:rPr>
+          <w:lang w:val="en-GB"/>
+        </w:rPr>
+        <w:t>Trade finance: advantages using blockchain</w:t>
+      </w:r>
+    </w:p>
+    <w:p>
+      <w:pPr>
+        <w:pStyle w:val="ListParagraph"/>
+        <w:numPr>
+          <w:ilvl w:val="0"/>
+          <w:numId w:val="16"/>
+        </w:numPr>
+        <w:rPr>
+          <w:lang w:val="en-GB"/>
+        </w:rPr>
+      </w:pPr>
+      <w:proofErr w:type="spellStart"/>
+      <w:r>
+        <w:rPr>
+          <w:lang w:val="en-GB"/>
+        </w:rPr>
+        <w:t>We.trade</w:t>
+      </w:r>
+      <w:proofErr w:type="spellEnd"/>
+      <w:r>
+        <w:rPr>
+          <w:lang w:val="en-GB"/>
+        </w:rPr>
+        <w:t>: trade finance network</w:t>
+      </w:r>
+    </w:p>
+    <w:p>
+      <w:pPr>
+        <w:pStyle w:val="ListParagraph"/>
+        <w:numPr>
+          <w:ilvl w:val="0"/>
+          <w:numId w:val="16"/>
+        </w:numPr>
+        <w:rPr>
+          <w:lang w:val="en-GB"/>
+        </w:rPr>
+      </w:pPr>
+      <w:r>
+        <w:rPr>
+          <w:lang w:val="en-GB"/>
+        </w:rPr>
+        <w:t>Supply chain financing – as – is</w:t>
+      </w:r>
+    </w:p>
+    <w:p>
+      <w:pPr>
+        <w:pStyle w:val="ListParagraph"/>
+        <w:numPr>
+          <w:ilvl w:val="0"/>
+          <w:numId w:val="16"/>
+        </w:numPr>
+        <w:rPr>
+          <w:lang w:val="en-GB"/>
+        </w:rPr>
+      </w:pPr>
+      <w:r>
+        <w:rPr>
+          <w:lang w:val="en-GB"/>
+        </w:rPr>
+        <w:t>Blockchain solution roles/responsibilities</w:t>
+      </w:r>
     </w:p>
     <w:p>
       <w:pPr>
@@ -8171,6 +9633,95 @@
     </w:lvl>
   </w:abstractNum>
   <w:abstractNum w:abstractNumId="11" w15:restartNumberingAfterBreak="0">
+    <w:nsid w:val="59CC2486"/>
+    <w:multiLevelType w:val="hybridMultilevel"/>
+    <w:tmpl w:val="3D02E7A2"/>
+    <w:lvl w:ilvl="0" w:tplc="D74E46EC">
+      <w:start w:val="1"/>
+      <w:numFmt w:val="decimal"/>
+      <w:lvlText w:val="%1."/>
+      <w:lvlJc w:val="left"/>
+      <w:pPr>
+        <w:ind w:left="1080" w:hanging="360"/>
+      </w:pPr>
+      <w:rPr>
+        <w:rFonts w:hint="default"/>
+      </w:rPr>
+    </w:lvl>
+    <w:lvl w:ilvl="1" w:tplc="40090019">
+      <w:start w:val="1"/>
+      <w:numFmt w:val="lowerLetter"/>
+      <w:lvlText w:val="%2."/>
+      <w:lvlJc w:val="left"/>
+      <w:pPr>
+        <w:ind w:left="1800" w:hanging="360"/>
+      </w:pPr>
+    </w:lvl>
+    <w:lvl w:ilvl="2" w:tplc="4009001B">
+      <w:start w:val="1"/>
+      <w:numFmt w:val="lowerRoman"/>
+      <w:lvlText w:val="%3."/>
+      <w:lvlJc w:val="right"/>
+      <w:pPr>
+        <w:ind w:left="2520" w:hanging="180"/>
+      </w:pPr>
+    </w:lvl>
+    <w:lvl w:ilvl="3" w:tplc="4009000F" w:tentative="1">
+      <w:start w:val="1"/>
+      <w:numFmt w:val="decimal"/>
+      <w:lvlText w:val="%4."/>
+      <w:lvlJc w:val="left"/>
+      <w:pPr>
+        <w:ind w:left="3240" w:hanging="360"/>
+      </w:pPr>
+    </w:lvl>
+    <w:lvl w:ilvl="4" w:tplc="40090019" w:tentative="1">
+      <w:start w:val="1"/>
+      <w:numFmt w:val="lowerLetter"/>
+      <w:lvlText w:val="%5."/>
+      <w:lvlJc w:val="left"/>
+      <w:pPr>
+        <w:ind w:left="3960" w:hanging="360"/>
+      </w:pPr>
+    </w:lvl>
+    <w:lvl w:ilvl="5" w:tplc="4009001B" w:tentative="1">
+      <w:start w:val="1"/>
+      <w:numFmt w:val="lowerRoman"/>
+      <w:lvlText w:val="%6."/>
+      <w:lvlJc w:val="right"/>
+      <w:pPr>
+        <w:ind w:left="4680" w:hanging="180"/>
+      </w:pPr>
+    </w:lvl>
+    <w:lvl w:ilvl="6" w:tplc="4009000F" w:tentative="1">
+      <w:start w:val="1"/>
+      <w:numFmt w:val="decimal"/>
+      <w:lvlText w:val="%7."/>
+      <w:lvlJc w:val="left"/>
+      <w:pPr>
+        <w:ind w:left="5400" w:hanging="360"/>
+      </w:pPr>
+    </w:lvl>
+    <w:lvl w:ilvl="7" w:tplc="40090019" w:tentative="1">
+      <w:start w:val="1"/>
+      <w:numFmt w:val="lowerLetter"/>
+      <w:lvlText w:val="%8."/>
+      <w:lvlJc w:val="left"/>
+      <w:pPr>
+        <w:ind w:left="6120" w:hanging="360"/>
+      </w:pPr>
+    </w:lvl>
+    <w:lvl w:ilvl="8" w:tplc="4009001B" w:tentative="1">
+      <w:start w:val="1"/>
+      <w:numFmt w:val="lowerRoman"/>
+      <w:lvlText w:val="%9."/>
+      <w:lvlJc w:val="right"/>
+      <w:pPr>
+        <w:ind w:left="6840" w:hanging="180"/>
+      </w:pPr>
+    </w:lvl>
+  </w:abstractNum>
+  <w:abstractNum w:abstractNumId="12" w15:restartNumberingAfterBreak="0">
     <w:nsid w:val="5BCA1A4B"/>
     <w:multiLevelType w:val="hybridMultilevel"/>
     <w:tmpl w:val="64B617DE"/>
@@ -8259,7 +9810,7 @@
       </w:pPr>
     </w:lvl>
   </w:abstractNum>
-  <w:abstractNum w:abstractNumId="12" w15:restartNumberingAfterBreak="0">
+  <w:abstractNum w:abstractNumId="13" w15:restartNumberingAfterBreak="0">
     <w:nsid w:val="6525022F"/>
     <w:multiLevelType w:val="hybridMultilevel"/>
     <w:tmpl w:val="AB521A1C"/>
@@ -8348,7 +9899,7 @@
       </w:pPr>
     </w:lvl>
   </w:abstractNum>
-  <w:abstractNum w:abstractNumId="13" w15:restartNumberingAfterBreak="0">
+  <w:abstractNum w:abstractNumId="14" w15:restartNumberingAfterBreak="0">
     <w:nsid w:val="75A87CA8"/>
     <w:multiLevelType w:val="multilevel"/>
     <w:tmpl w:val="F6ACA9AA"/>
@@ -8497,7 +10048,7 @@
       </w:rPr>
     </w:lvl>
   </w:abstractNum>
-  <w:abstractNum w:abstractNumId="14" w15:restartNumberingAfterBreak="0">
+  <w:abstractNum w:abstractNumId="15" w15:restartNumberingAfterBreak="0">
     <w:nsid w:val="775714E9"/>
     <w:multiLevelType w:val="multilevel"/>
     <w:tmpl w:val="DAAA36A4"/>
@@ -8653,10 +10204,10 @@
     <w:abstractNumId w:val="2"/>
   </w:num>
   <w:num w:numId="3" w16cid:durableId="1016232756">
-    <w:abstractNumId w:val="13"/>
+    <w:abstractNumId w:val="14"/>
   </w:num>
   <w:num w:numId="4" w16cid:durableId="1642153491">
-    <w:abstractNumId w:val="14"/>
+    <w:abstractNumId w:val="15"/>
   </w:num>
   <w:num w:numId="5" w16cid:durableId="1140072224">
     <w:abstractNumId w:val="0"/>
@@ -8683,13 +10234,16 @@
     <w:abstractNumId w:val="3"/>
   </w:num>
   <w:num w:numId="13" w16cid:durableId="188565957">
-    <w:abstractNumId w:val="12"/>
+    <w:abstractNumId w:val="13"/>
   </w:num>
   <w:num w:numId="14" w16cid:durableId="1664117864">
-    <w:abstractNumId w:val="11"/>
+    <w:abstractNumId w:val="12"/>
   </w:num>
   <w:num w:numId="15" w16cid:durableId="1559826040">
     <w:abstractNumId w:val="9"/>
+  </w:num>
+  <w:num w:numId="16" w16cid:durableId="465590463">
+    <w:abstractNumId w:val="11"/>
   </w:num>
 </w:numbering>
 </file>
@@ -9297,6 +10851,7 @@
   <w:style w:type="character" w:default="1" w:styleId="DefaultParagraphFont">
     <w:name w:val="Default Paragraph Font"/>
     <w:uiPriority w:val="1"/>
+    <w:semiHidden/>
     <w:unhideWhenUsed/>
   </w:style>
   <w:style w:type="table" w:default="1" w:styleId="TableNormal">

</xml_diff>

<commit_message>
updates files as per day 10
</commit_message>
<xml_diff>
--- a/Progress report..docx
+++ b/Progress report..docx
@@ -501,11 +501,16 @@
         </w:numPr>
       </w:pPr>
       <w:r>
-        <w:t>Introduction to Bitcoin’s scripting language (similar to Forth)</w:t>
+        <w:t xml:space="preserve">Introduction to Bitcoin’s scripting language (similar to </w:t>
+      </w:r>
+      <w:proofErr w:type="gramStart"/>
+      <w:r>
+        <w:t>Forth)</w:t>
       </w:r>
       <w:r>
         <w:t>*</w:t>
       </w:r>
+      <w:proofErr w:type="gramEnd"/>
       <w:r>
         <w:br/>
         <w:t>• Stack-based, uses postfix notation</w:t>
@@ -1118,9 +1123,14 @@
         </w:numPr>
       </w:pPr>
       <w:r>
-        <w:t>Handling monopoly and power consumption – proof of stake(</w:t>
+        <w:t xml:space="preserve">Handling monopoly and power consumption – proof of </w:t>
+      </w:r>
+      <w:proofErr w:type="gramStart"/>
+      <w:r>
+        <w:t>stake(</w:t>
       </w:r>
       <w:proofErr w:type="spellStart"/>
+      <w:proofErr w:type="gramEnd"/>
       <w:r>
         <w:t>PoS</w:t>
       </w:r>
@@ -4217,7 +4227,21 @@
         <w:rPr>
           <w:lang w:val="en-GB"/>
         </w:rPr>
-        <w:t>Three generals problem</w:t>
+        <w:t xml:space="preserve">Three </w:t>
+      </w:r>
+      <w:proofErr w:type="gramStart"/>
+      <w:r>
+        <w:rPr>
+          <w:lang w:val="en-GB"/>
+        </w:rPr>
+        <w:t>generals</w:t>
+      </w:r>
+      <w:proofErr w:type="gramEnd"/>
+      <w:r>
+        <w:rPr>
+          <w:lang w:val="en-GB"/>
+        </w:rPr>
+        <w:t xml:space="preserve"> problem</w:t>
       </w:r>
     </w:p>
     <w:p>
@@ -4271,7 +4295,21 @@
         <w:rPr>
           <w:lang w:val="en-GB"/>
         </w:rPr>
-        <w:t>Four generals problem</w:t>
+        <w:t xml:space="preserve">Four </w:t>
+      </w:r>
+      <w:proofErr w:type="gramStart"/>
+      <w:r>
+        <w:rPr>
+          <w:lang w:val="en-GB"/>
+        </w:rPr>
+        <w:t>generals</w:t>
+      </w:r>
+      <w:proofErr w:type="gramEnd"/>
+      <w:r>
+        <w:rPr>
+          <w:lang w:val="en-GB"/>
+        </w:rPr>
+        <w:t xml:space="preserve"> problem</w:t>
       </w:r>
     </w:p>
     <w:p>
@@ -4325,7 +4363,21 @@
         <w:rPr>
           <w:lang w:val="en-GB"/>
         </w:rPr>
-        <w:t>Byzantine generals model</w:t>
+        <w:t xml:space="preserve">Byzantine </w:t>
+      </w:r>
+      <w:proofErr w:type="gramStart"/>
+      <w:r>
+        <w:rPr>
+          <w:lang w:val="en-GB"/>
+        </w:rPr>
+        <w:t>generals</w:t>
+      </w:r>
+      <w:proofErr w:type="gramEnd"/>
+      <w:r>
+        <w:rPr>
+          <w:lang w:val="en-GB"/>
+        </w:rPr>
+        <w:t xml:space="preserve"> model</w:t>
       </w:r>
     </w:p>
     <w:p>
@@ -7238,7 +7290,21 @@
         <w:rPr>
           <w:lang w:val="en-GB"/>
         </w:rPr>
-        <w:t>A business problem to be solved with efficiency than it’s alternatives</w:t>
+        <w:t xml:space="preserve">A business problem to be solved with efficiency than </w:t>
+      </w:r>
+      <w:proofErr w:type="gramStart"/>
+      <w:r>
+        <w:rPr>
+          <w:lang w:val="en-GB"/>
+        </w:rPr>
+        <w:t>it’s</w:t>
+      </w:r>
+      <w:proofErr w:type="gramEnd"/>
+      <w:r>
+        <w:rPr>
+          <w:lang w:val="en-GB"/>
+        </w:rPr>
+        <w:t xml:space="preserve"> alternatives</w:t>
       </w:r>
     </w:p>
     <w:p>
@@ -8236,6 +8302,7 @@
         </w:rPr>
       </w:pPr>
       <w:proofErr w:type="spellStart"/>
+      <w:proofErr w:type="gramStart"/>
       <w:r>
         <w:rPr>
           <w:lang w:val="en-GB"/>
@@ -8243,6 +8310,7 @@
         <w:t>We.trade</w:t>
       </w:r>
       <w:proofErr w:type="spellEnd"/>
+      <w:proofErr w:type="gramEnd"/>
       <w:r>
         <w:rPr>
           <w:lang w:val="en-GB"/>
@@ -10216,6 +10284,4097 @@
           <w:lang w:val="en-GB"/>
         </w:rPr>
         <w:t>Licensing + payments = Ethereum</w:t>
+      </w:r>
+    </w:p>
+    <w:p>
+      <w:pPr>
+        <w:rPr>
+          <w:lang w:val="en-GB"/>
+        </w:rPr>
+      </w:pPr>
+    </w:p>
+    <w:p>
+      <w:pPr>
+        <w:rPr>
+          <w:b/>
+          <w:bCs/>
+        </w:rPr>
+      </w:pPr>
+      <w:r>
+        <w:rPr>
+          <w:b/>
+          <w:bCs/>
+        </w:rPr>
+        <w:t xml:space="preserve">Day </w:t>
+      </w:r>
+      <w:r>
+        <w:rPr>
+          <w:b/>
+          <w:bCs/>
+        </w:rPr>
+        <w:t>9</w:t>
+      </w:r>
+      <w:r>
+        <w:rPr>
+          <w:b/>
+          <w:bCs/>
+        </w:rPr>
+        <w:t xml:space="preserve"> Progress Report – Blockchain Learning</w:t>
+      </w:r>
+    </w:p>
+    <w:p>
+      <w:r>
+        <w:t>Blockchain in government:</w:t>
+      </w:r>
+    </w:p>
+    <w:p>
+      <w:pPr>
+        <w:pStyle w:val="ListParagraph"/>
+        <w:numPr>
+          <w:ilvl w:val="0"/>
+          <w:numId w:val="19"/>
+        </w:numPr>
+        <w:rPr>
+          <w:lang w:val="en-GB"/>
+        </w:rPr>
+      </w:pPr>
+      <w:r>
+        <w:rPr>
+          <w:lang w:val="en-GB"/>
+        </w:rPr>
+        <w:t>Blockchain and government</w:t>
+      </w:r>
+    </w:p>
+    <w:p>
+      <w:pPr>
+        <w:pStyle w:val="ListParagraph"/>
+        <w:numPr>
+          <w:ilvl w:val="1"/>
+          <w:numId w:val="19"/>
+        </w:numPr>
+        <w:rPr>
+          <w:lang w:val="en-GB"/>
+        </w:rPr>
+      </w:pPr>
+      <w:r>
+        <w:rPr>
+          <w:lang w:val="en-GB"/>
+        </w:rPr>
+        <w:t xml:space="preserve">Government </w:t>
+      </w:r>
+      <w:proofErr w:type="gramStart"/>
+      <w:r>
+        <w:rPr>
+          <w:lang w:val="en-GB"/>
+        </w:rPr>
+        <w:t>need</w:t>
+      </w:r>
+      <w:proofErr w:type="gramEnd"/>
+      <w:r>
+        <w:rPr>
+          <w:lang w:val="en-GB"/>
+        </w:rPr>
+        <w:t xml:space="preserve"> to maintain</w:t>
+      </w:r>
+    </w:p>
+    <w:p>
+      <w:pPr>
+        <w:pStyle w:val="ListParagraph"/>
+        <w:numPr>
+          <w:ilvl w:val="2"/>
+          <w:numId w:val="19"/>
+        </w:numPr>
+        <w:rPr>
+          <w:lang w:val="en-GB"/>
+        </w:rPr>
+      </w:pPr>
+      <w:r>
+        <w:rPr>
+          <w:lang w:val="en-GB"/>
+        </w:rPr>
+        <w:t>Daily operations/activities</w:t>
+      </w:r>
+    </w:p>
+    <w:p>
+      <w:pPr>
+        <w:pStyle w:val="ListParagraph"/>
+        <w:numPr>
+          <w:ilvl w:val="2"/>
+          <w:numId w:val="19"/>
+        </w:numPr>
+        <w:rPr>
+          <w:lang w:val="en-GB"/>
+        </w:rPr>
+      </w:pPr>
+      <w:r>
+        <w:rPr>
+          <w:lang w:val="en-GB"/>
+        </w:rPr>
+        <w:t>Gov. assets</w:t>
+      </w:r>
+    </w:p>
+    <w:p>
+      <w:pPr>
+        <w:pStyle w:val="ListParagraph"/>
+        <w:numPr>
+          <w:ilvl w:val="2"/>
+          <w:numId w:val="19"/>
+        </w:numPr>
+        <w:rPr>
+          <w:lang w:val="en-GB"/>
+        </w:rPr>
+      </w:pPr>
+      <w:r>
+        <w:rPr>
+          <w:lang w:val="en-GB"/>
+        </w:rPr>
+        <w:t>Details of people, organizations and institutions</w:t>
+      </w:r>
+    </w:p>
+    <w:p>
+      <w:pPr>
+        <w:pStyle w:val="ListParagraph"/>
+        <w:numPr>
+          <w:ilvl w:val="2"/>
+          <w:numId w:val="19"/>
+        </w:numPr>
+        <w:rPr>
+          <w:lang w:val="en-GB"/>
+        </w:rPr>
+      </w:pPr>
+      <w:r>
+        <w:rPr>
+          <w:lang w:val="en-GB"/>
+        </w:rPr>
+        <w:t>Records of people</w:t>
+      </w:r>
+    </w:p>
+    <w:p>
+      <w:pPr>
+        <w:pStyle w:val="ListParagraph"/>
+        <w:numPr>
+          <w:ilvl w:val="2"/>
+          <w:numId w:val="19"/>
+        </w:numPr>
+        <w:rPr>
+          <w:lang w:val="en-GB"/>
+        </w:rPr>
+      </w:pPr>
+      <w:r>
+        <w:rPr>
+          <w:lang w:val="en-GB"/>
+        </w:rPr>
+        <w:t>Business transactions</w:t>
+      </w:r>
+    </w:p>
+    <w:p>
+      <w:pPr>
+        <w:pStyle w:val="ListParagraph"/>
+        <w:numPr>
+          <w:ilvl w:val="0"/>
+          <w:numId w:val="19"/>
+        </w:numPr>
+        <w:rPr>
+          <w:lang w:val="en-GB"/>
+        </w:rPr>
+      </w:pPr>
+      <w:r>
+        <w:rPr>
+          <w:lang w:val="en-GB"/>
+        </w:rPr>
+        <w:t>Multi institutional or multi-organization</w:t>
+      </w:r>
+    </w:p>
+    <w:p>
+      <w:pPr>
+        <w:pStyle w:val="ListParagraph"/>
+        <w:numPr>
+          <w:ilvl w:val="1"/>
+          <w:numId w:val="19"/>
+        </w:numPr>
+        <w:rPr>
+          <w:lang w:val="en-GB"/>
+        </w:rPr>
+      </w:pPr>
+      <w:r>
+        <w:rPr>
+          <w:lang w:val="en-GB"/>
+        </w:rPr>
+        <w:t>Different level of governance</w:t>
+      </w:r>
+    </w:p>
+    <w:p>
+      <w:pPr>
+        <w:pStyle w:val="ListParagraph"/>
+        <w:numPr>
+          <w:ilvl w:val="2"/>
+          <w:numId w:val="19"/>
+        </w:numPr>
+        <w:rPr>
+          <w:lang w:val="en-GB"/>
+        </w:rPr>
+      </w:pPr>
+      <w:r>
+        <w:rPr>
+          <w:lang w:val="en-GB"/>
+        </w:rPr>
+        <w:t xml:space="preserve">Village, panchayat, </w:t>
+      </w:r>
+      <w:proofErr w:type="spellStart"/>
+      <w:r>
+        <w:rPr>
+          <w:lang w:val="en-GB"/>
+        </w:rPr>
+        <w:t>citites</w:t>
+      </w:r>
+      <w:proofErr w:type="spellEnd"/>
+    </w:p>
+    <w:p>
+      <w:pPr>
+        <w:pStyle w:val="ListParagraph"/>
+        <w:numPr>
+          <w:ilvl w:val="2"/>
+          <w:numId w:val="19"/>
+        </w:numPr>
+        <w:rPr>
+          <w:lang w:val="en-GB"/>
+        </w:rPr>
+      </w:pPr>
+      <w:r>
+        <w:rPr>
+          <w:lang w:val="en-GB"/>
+        </w:rPr>
+        <w:t xml:space="preserve">District </w:t>
+      </w:r>
+    </w:p>
+    <w:p>
+      <w:pPr>
+        <w:pStyle w:val="ListParagraph"/>
+        <w:numPr>
+          <w:ilvl w:val="2"/>
+          <w:numId w:val="19"/>
+        </w:numPr>
+        <w:rPr>
+          <w:lang w:val="en-GB"/>
+        </w:rPr>
+      </w:pPr>
+      <w:r>
+        <w:rPr>
+          <w:lang w:val="en-GB"/>
+        </w:rPr>
+        <w:t>State</w:t>
+      </w:r>
+    </w:p>
+    <w:p>
+      <w:pPr>
+        <w:pStyle w:val="ListParagraph"/>
+        <w:numPr>
+          <w:ilvl w:val="2"/>
+          <w:numId w:val="19"/>
+        </w:numPr>
+        <w:rPr>
+          <w:lang w:val="en-GB"/>
+        </w:rPr>
+      </w:pPr>
+      <w:r>
+        <w:rPr>
+          <w:lang w:val="en-GB"/>
+        </w:rPr>
+        <w:t>Country</w:t>
+      </w:r>
+    </w:p>
+    <w:p>
+      <w:pPr>
+        <w:pStyle w:val="ListParagraph"/>
+        <w:numPr>
+          <w:ilvl w:val="1"/>
+          <w:numId w:val="19"/>
+        </w:numPr>
+        <w:rPr>
+          <w:lang w:val="en-GB"/>
+        </w:rPr>
+      </w:pPr>
+      <w:r>
+        <w:rPr>
+          <w:lang w:val="en-GB"/>
+        </w:rPr>
+        <w:t>Every level builds its own ledger of data</w:t>
+      </w:r>
+    </w:p>
+    <w:p>
+      <w:pPr>
+        <w:pStyle w:val="ListParagraph"/>
+        <w:numPr>
+          <w:ilvl w:val="2"/>
+          <w:numId w:val="19"/>
+        </w:numPr>
+        <w:rPr>
+          <w:lang w:val="en-GB"/>
+        </w:rPr>
+      </w:pPr>
+      <w:r>
+        <w:rPr>
+          <w:lang w:val="en-GB"/>
+        </w:rPr>
+        <w:t>Different access management policies</w:t>
+      </w:r>
+    </w:p>
+    <w:p>
+      <w:pPr>
+        <w:pStyle w:val="ListParagraph"/>
+        <w:numPr>
+          <w:ilvl w:val="2"/>
+          <w:numId w:val="19"/>
+        </w:numPr>
+        <w:rPr>
+          <w:lang w:val="en-GB"/>
+        </w:rPr>
+      </w:pPr>
+      <w:r>
+        <w:rPr>
+          <w:lang w:val="en-GB"/>
+        </w:rPr>
+        <w:t>Role based access control or access management</w:t>
+      </w:r>
+    </w:p>
+    <w:p>
+      <w:pPr>
+        <w:pStyle w:val="ListParagraph"/>
+        <w:numPr>
+          <w:ilvl w:val="1"/>
+          <w:numId w:val="19"/>
+        </w:numPr>
+        <w:rPr>
+          <w:lang w:val="en-GB"/>
+        </w:rPr>
+      </w:pPr>
+      <w:r>
+        <w:rPr>
+          <w:lang w:val="en-GB"/>
+        </w:rPr>
+        <w:t>Different priority of data</w:t>
+      </w:r>
+    </w:p>
+    <w:p>
+      <w:pPr>
+        <w:pStyle w:val="ListParagraph"/>
+        <w:numPr>
+          <w:ilvl w:val="2"/>
+          <w:numId w:val="19"/>
+        </w:numPr>
+        <w:rPr>
+          <w:lang w:val="en-GB"/>
+        </w:rPr>
+      </w:pPr>
+      <w:r>
+        <w:rPr>
+          <w:lang w:val="en-GB"/>
+        </w:rPr>
+        <w:lastRenderedPageBreak/>
+        <w:t xml:space="preserve">High priority or highly secured data – restricted access – need prevent from unauthorized </w:t>
+      </w:r>
+      <w:proofErr w:type="gramStart"/>
+      <w:r>
+        <w:rPr>
+          <w:lang w:val="en-GB"/>
+        </w:rPr>
+        <w:t>access( e.g.</w:t>
+      </w:r>
+      <w:proofErr w:type="gramEnd"/>
+      <w:r>
+        <w:rPr>
+          <w:lang w:val="en-GB"/>
+        </w:rPr>
+        <w:t xml:space="preserve"> </w:t>
+      </w:r>
+      <w:proofErr w:type="spellStart"/>
+      <w:r>
+        <w:rPr>
+          <w:lang w:val="en-GB"/>
+        </w:rPr>
+        <w:t>aadhaar</w:t>
+      </w:r>
+      <w:proofErr w:type="spellEnd"/>
+      <w:r>
+        <w:rPr>
+          <w:lang w:val="en-GB"/>
+        </w:rPr>
+        <w:t xml:space="preserve"> data)</w:t>
+      </w:r>
+    </w:p>
+    <w:p>
+      <w:pPr>
+        <w:pStyle w:val="ListParagraph"/>
+        <w:numPr>
+          <w:ilvl w:val="0"/>
+          <w:numId w:val="19"/>
+        </w:numPr>
+        <w:rPr>
+          <w:lang w:val="en-GB"/>
+        </w:rPr>
+      </w:pPr>
+      <w:r>
+        <w:rPr>
+          <w:lang w:val="en-GB"/>
+        </w:rPr>
+        <w:t>Blockchain can help in management of gov data at different levels</w:t>
+      </w:r>
+    </w:p>
+    <w:p>
+      <w:pPr>
+        <w:pStyle w:val="ListParagraph"/>
+        <w:numPr>
+          <w:ilvl w:val="1"/>
+          <w:numId w:val="19"/>
+        </w:numPr>
+        <w:rPr>
+          <w:lang w:val="en-GB"/>
+        </w:rPr>
+      </w:pPr>
+      <w:r>
+        <w:rPr>
+          <w:lang w:val="en-GB"/>
+        </w:rPr>
+        <w:t>The block can contain huge amount of data</w:t>
+      </w:r>
+    </w:p>
+    <w:p>
+      <w:pPr>
+        <w:pStyle w:val="ListParagraph"/>
+        <w:numPr>
+          <w:ilvl w:val="1"/>
+          <w:numId w:val="19"/>
+        </w:numPr>
+        <w:rPr>
+          <w:lang w:val="en-GB"/>
+        </w:rPr>
+      </w:pPr>
+      <w:r>
+        <w:rPr>
+          <w:lang w:val="en-GB"/>
+        </w:rPr>
+        <w:t>The data can not be altered without colluding majority of the blocks</w:t>
+      </w:r>
+    </w:p>
+    <w:p>
+      <w:pPr>
+        <w:pStyle w:val="ListParagraph"/>
+        <w:numPr>
+          <w:ilvl w:val="1"/>
+          <w:numId w:val="19"/>
+        </w:numPr>
+        <w:rPr>
+          <w:lang w:val="en-GB"/>
+        </w:rPr>
+      </w:pPr>
+      <w:r>
+        <w:rPr>
+          <w:lang w:val="en-GB"/>
+        </w:rPr>
+        <w:t>Data access as transactions – can check or verify who has accessed what</w:t>
+      </w:r>
+    </w:p>
+    <w:p>
+      <w:pPr>
+        <w:pStyle w:val="ListParagraph"/>
+        <w:numPr>
+          <w:ilvl w:val="0"/>
+          <w:numId w:val="19"/>
+        </w:numPr>
+        <w:rPr>
+          <w:lang w:val="en-GB"/>
+        </w:rPr>
+      </w:pPr>
+      <w:r>
+        <w:rPr>
+          <w:lang w:val="en-GB"/>
+        </w:rPr>
+        <w:t>Government and cyber crime</w:t>
+      </w:r>
+    </w:p>
+    <w:p>
+      <w:pPr>
+        <w:pStyle w:val="ListParagraph"/>
+        <w:numPr>
+          <w:ilvl w:val="1"/>
+          <w:numId w:val="19"/>
+        </w:numPr>
+        <w:rPr>
+          <w:lang w:val="en-GB"/>
+        </w:rPr>
+      </w:pPr>
+      <w:r>
+        <w:rPr>
+          <w:lang w:val="en-GB"/>
+        </w:rPr>
+        <w:t>Gov database is a major target for hackers</w:t>
+      </w:r>
+    </w:p>
+    <w:p>
+      <w:pPr>
+        <w:pStyle w:val="ListParagraph"/>
+        <w:numPr>
+          <w:ilvl w:val="1"/>
+          <w:numId w:val="19"/>
+        </w:numPr>
+        <w:rPr>
+          <w:lang w:val="en-GB"/>
+        </w:rPr>
+      </w:pPr>
+      <w:r>
+        <w:rPr>
+          <w:lang w:val="en-GB"/>
+        </w:rPr>
+        <w:t>Cyber war: actions by a nation-state to penetrate another nation’s computers or networks</w:t>
+      </w:r>
+    </w:p>
+    <w:p>
+      <w:pPr>
+        <w:pStyle w:val="ListParagraph"/>
+        <w:numPr>
+          <w:ilvl w:val="0"/>
+          <w:numId w:val="19"/>
+        </w:numPr>
+        <w:rPr>
+          <w:lang w:val="en-GB"/>
+        </w:rPr>
+      </w:pPr>
+      <w:r>
+        <w:rPr>
+          <w:lang w:val="en-GB"/>
+        </w:rPr>
+        <w:t>Processing of gov data</w:t>
+      </w:r>
+    </w:p>
+    <w:p>
+      <w:pPr>
+        <w:pStyle w:val="ListParagraph"/>
+        <w:numPr>
+          <w:ilvl w:val="1"/>
+          <w:numId w:val="19"/>
+        </w:numPr>
+        <w:rPr>
+          <w:lang w:val="en-GB"/>
+        </w:rPr>
+      </w:pPr>
+      <w:r>
+        <w:rPr>
+          <w:lang w:val="en-GB"/>
+        </w:rPr>
+        <w:t>Data is shared among multiple organizations at different level of gov structure</w:t>
+      </w:r>
+    </w:p>
+    <w:p>
+      <w:pPr>
+        <w:pStyle w:val="ListParagraph"/>
+        <w:numPr>
+          <w:ilvl w:val="1"/>
+          <w:numId w:val="19"/>
+        </w:numPr>
+        <w:rPr>
+          <w:lang w:val="en-GB"/>
+        </w:rPr>
+      </w:pPr>
+      <w:r>
+        <w:rPr>
+          <w:lang w:val="en-GB"/>
+        </w:rPr>
+        <w:t>The problem of data breaches increases at every level</w:t>
+      </w:r>
+    </w:p>
+    <w:p>
+      <w:pPr>
+        <w:pStyle w:val="ListParagraph"/>
+        <w:numPr>
+          <w:ilvl w:val="2"/>
+          <w:numId w:val="19"/>
+        </w:numPr>
+        <w:rPr>
+          <w:lang w:val="en-GB"/>
+        </w:rPr>
+      </w:pPr>
+      <w:r>
+        <w:rPr>
+          <w:lang w:val="en-GB"/>
+        </w:rPr>
+        <w:t>Data duplication</w:t>
+      </w:r>
+    </w:p>
+    <w:p>
+      <w:pPr>
+        <w:pStyle w:val="ListParagraph"/>
+        <w:numPr>
+          <w:ilvl w:val="2"/>
+          <w:numId w:val="19"/>
+        </w:numPr>
+        <w:rPr>
+          <w:lang w:val="en-GB"/>
+        </w:rPr>
+      </w:pPr>
+      <w:r>
+        <w:rPr>
+          <w:lang w:val="en-GB"/>
+        </w:rPr>
+        <w:t>Data multiplicity</w:t>
+      </w:r>
+    </w:p>
+    <w:p>
+      <w:pPr>
+        <w:pStyle w:val="ListParagraph"/>
+        <w:numPr>
+          <w:ilvl w:val="1"/>
+          <w:numId w:val="19"/>
+        </w:numPr>
+        <w:rPr>
+          <w:lang w:val="en-GB"/>
+        </w:rPr>
+      </w:pPr>
+      <w:r>
+        <w:rPr>
+          <w:lang w:val="en-GB"/>
+        </w:rPr>
+        <w:t>Protection of data gets diluted if multiple copies of same data exist</w:t>
+      </w:r>
+    </w:p>
+    <w:p>
+      <w:pPr>
+        <w:pStyle w:val="ListParagraph"/>
+        <w:numPr>
+          <w:ilvl w:val="0"/>
+          <w:numId w:val="19"/>
+        </w:numPr>
+        <w:rPr>
+          <w:lang w:val="en-GB"/>
+        </w:rPr>
+      </w:pPr>
+      <w:r>
+        <w:rPr>
+          <w:lang w:val="en-GB"/>
+        </w:rPr>
+        <w:t>Use cases: sharing of passport data with multiple parties in different scenarios</w:t>
+      </w:r>
+    </w:p>
+    <w:p>
+      <w:pPr>
+        <w:pStyle w:val="ListParagraph"/>
+        <w:numPr>
+          <w:ilvl w:val="0"/>
+          <w:numId w:val="19"/>
+        </w:numPr>
+        <w:rPr>
+          <w:lang w:val="en-GB"/>
+        </w:rPr>
+      </w:pPr>
+      <w:r>
+        <w:rPr>
+          <w:lang w:val="en-GB"/>
+        </w:rPr>
+        <w:t>Government information sharing system</w:t>
+      </w:r>
+    </w:p>
+    <w:p>
+      <w:pPr>
+        <w:pStyle w:val="ListParagraph"/>
+        <w:numPr>
+          <w:ilvl w:val="0"/>
+          <w:numId w:val="19"/>
+        </w:numPr>
+        <w:rPr>
+          <w:lang w:val="en-GB"/>
+        </w:rPr>
+      </w:pPr>
+      <w:r>
+        <w:rPr>
+          <w:lang w:val="en-GB"/>
+        </w:rPr>
+        <w:t>How blockchain helps</w:t>
+      </w:r>
+    </w:p>
+    <w:p>
+      <w:pPr>
+        <w:pStyle w:val="ListParagraph"/>
+        <w:numPr>
+          <w:ilvl w:val="1"/>
+          <w:numId w:val="19"/>
+        </w:numPr>
+        <w:rPr>
+          <w:lang w:val="en-GB"/>
+        </w:rPr>
+      </w:pPr>
+      <w:r>
+        <w:rPr>
+          <w:lang w:val="en-GB"/>
+        </w:rPr>
+        <w:t>Access and verification of a central data</w:t>
+      </w:r>
+    </w:p>
+    <w:p>
+      <w:pPr>
+        <w:pStyle w:val="ListParagraph"/>
+        <w:numPr>
+          <w:ilvl w:val="2"/>
+          <w:numId w:val="19"/>
+        </w:numPr>
+        <w:rPr>
+          <w:lang w:val="en-GB"/>
+        </w:rPr>
+      </w:pPr>
+      <w:r>
+        <w:rPr>
+          <w:lang w:val="en-GB"/>
+        </w:rPr>
+        <w:t>Data is in a central database</w:t>
+      </w:r>
+    </w:p>
+    <w:p>
+      <w:pPr>
+        <w:pStyle w:val="ListParagraph"/>
+        <w:numPr>
+          <w:ilvl w:val="2"/>
+          <w:numId w:val="19"/>
+        </w:numPr>
+        <w:rPr>
+          <w:lang w:val="en-GB"/>
+        </w:rPr>
+      </w:pPr>
+      <w:r>
+        <w:rPr>
+          <w:lang w:val="en-GB"/>
+        </w:rPr>
+        <w:t xml:space="preserve">Access to the database </w:t>
+      </w:r>
+      <w:proofErr w:type="gramStart"/>
+      <w:r>
+        <w:rPr>
+          <w:lang w:val="en-GB"/>
+        </w:rPr>
+        <w:t>are</w:t>
+      </w:r>
+      <w:proofErr w:type="gramEnd"/>
+      <w:r>
+        <w:rPr>
+          <w:lang w:val="en-GB"/>
+        </w:rPr>
+        <w:t xml:space="preserve"> the transaction</w:t>
+      </w:r>
+    </w:p>
+    <w:p>
+      <w:pPr>
+        <w:pStyle w:val="ListParagraph"/>
+        <w:numPr>
+          <w:ilvl w:val="2"/>
+          <w:numId w:val="19"/>
+        </w:numPr>
+        <w:rPr>
+          <w:lang w:val="en-GB"/>
+        </w:rPr>
+      </w:pPr>
+      <w:r>
+        <w:rPr>
+          <w:lang w:val="en-GB"/>
+        </w:rPr>
+        <w:t xml:space="preserve">Every such transactions (access to the data) </w:t>
+      </w:r>
+      <w:proofErr w:type="gramStart"/>
+      <w:r>
+        <w:rPr>
+          <w:lang w:val="en-GB"/>
+        </w:rPr>
+        <w:t>is</w:t>
+      </w:r>
+      <w:proofErr w:type="gramEnd"/>
+      <w:r>
+        <w:rPr>
+          <w:lang w:val="en-GB"/>
+        </w:rPr>
+        <w:t xml:space="preserve"> logged in a blockchain</w:t>
+      </w:r>
+    </w:p>
+    <w:p>
+      <w:pPr>
+        <w:pStyle w:val="ListParagraph"/>
+        <w:numPr>
+          <w:ilvl w:val="2"/>
+          <w:numId w:val="19"/>
+        </w:numPr>
+        <w:rPr>
+          <w:lang w:val="en-GB"/>
+        </w:rPr>
+      </w:pPr>
+      <w:r>
+        <w:rPr>
+          <w:lang w:val="en-GB"/>
+        </w:rPr>
+        <w:t>Data can be accessed only through the blockchain</w:t>
+      </w:r>
+    </w:p>
+    <w:p>
+      <w:pPr>
+        <w:pStyle w:val="ListParagraph"/>
+        <w:numPr>
+          <w:ilvl w:val="2"/>
+          <w:numId w:val="19"/>
+        </w:numPr>
+        <w:rPr>
+          <w:lang w:val="en-GB"/>
+        </w:rPr>
+      </w:pPr>
+      <w:r>
+        <w:rPr>
+          <w:lang w:val="en-GB"/>
+        </w:rPr>
+        <w:t>Anyone can verify who has accessed data and for what purpose</w:t>
+      </w:r>
+    </w:p>
+    <w:p>
+      <w:pPr>
+        <w:pStyle w:val="ListParagraph"/>
+        <w:numPr>
+          <w:ilvl w:val="1"/>
+          <w:numId w:val="19"/>
+        </w:numPr>
+        <w:rPr>
+          <w:lang w:val="en-GB"/>
+        </w:rPr>
+      </w:pPr>
+      <w:r>
+        <w:rPr>
+          <w:lang w:val="en-GB"/>
+        </w:rPr>
+        <w:t>Sharing of data</w:t>
+      </w:r>
+    </w:p>
+    <w:p>
+      <w:pPr>
+        <w:pStyle w:val="ListParagraph"/>
+        <w:numPr>
+          <w:ilvl w:val="2"/>
+          <w:numId w:val="19"/>
+        </w:numPr>
+        <w:rPr>
+          <w:lang w:val="en-GB"/>
+        </w:rPr>
+      </w:pPr>
+      <w:r>
+        <w:rPr>
+          <w:lang w:val="en-GB"/>
+        </w:rPr>
+        <w:t>Data is in the blockchain</w:t>
+      </w:r>
+    </w:p>
+    <w:p>
+      <w:pPr>
+        <w:pStyle w:val="ListParagraph"/>
+        <w:numPr>
+          <w:ilvl w:val="2"/>
+          <w:numId w:val="19"/>
+        </w:numPr>
+        <w:rPr>
+          <w:lang w:val="en-GB"/>
+        </w:rPr>
+      </w:pPr>
+      <w:r>
+        <w:rPr>
+          <w:lang w:val="en-GB"/>
+        </w:rPr>
+        <w:t>Everyone can verify which data has been shared</w:t>
+      </w:r>
+    </w:p>
+    <w:p>
+      <w:pPr>
+        <w:pStyle w:val="ListParagraph"/>
+        <w:numPr>
+          <w:ilvl w:val="2"/>
+          <w:numId w:val="19"/>
+        </w:numPr>
+        <w:rPr>
+          <w:lang w:val="en-GB"/>
+        </w:rPr>
+      </w:pPr>
+      <w:r>
+        <w:rPr>
+          <w:lang w:val="en-GB"/>
+        </w:rPr>
+        <w:t>Data cannot be altered</w:t>
+      </w:r>
+    </w:p>
+    <w:p>
+      <w:pPr>
+        <w:pStyle w:val="ListParagraph"/>
+        <w:numPr>
+          <w:ilvl w:val="1"/>
+          <w:numId w:val="19"/>
+        </w:numPr>
+        <w:rPr>
+          <w:lang w:val="en-GB"/>
+        </w:rPr>
+      </w:pPr>
+      <w:r>
+        <w:rPr>
+          <w:lang w:val="en-GB"/>
+        </w:rPr>
+        <w:t>Sharing of data and access control</w:t>
+      </w:r>
+    </w:p>
+    <w:p>
+      <w:pPr>
+        <w:pStyle w:val="ListParagraph"/>
+        <w:numPr>
+          <w:ilvl w:val="2"/>
+          <w:numId w:val="19"/>
+        </w:numPr>
+        <w:rPr>
+          <w:lang w:val="en-GB"/>
+        </w:rPr>
+      </w:pPr>
+      <w:r>
+        <w:rPr>
+          <w:lang w:val="en-GB"/>
+        </w:rPr>
+        <w:t xml:space="preserve">Keep both the data and the access at the blockchain </w:t>
+      </w:r>
+    </w:p>
+    <w:p>
+      <w:pPr>
+        <w:pStyle w:val="ListParagraph"/>
+        <w:numPr>
+          <w:ilvl w:val="2"/>
+          <w:numId w:val="19"/>
+        </w:numPr>
+        <w:rPr>
+          <w:lang w:val="en-GB"/>
+        </w:rPr>
+      </w:pPr>
+      <w:r>
+        <w:rPr>
+          <w:lang w:val="en-GB"/>
+        </w:rPr>
+        <w:t>Anyone can verify the data and the access</w:t>
+      </w:r>
+    </w:p>
+    <w:p>
+      <w:pPr>
+        <w:pStyle w:val="ListParagraph"/>
+        <w:numPr>
+          <w:ilvl w:val="2"/>
+          <w:numId w:val="19"/>
+        </w:numPr>
+        <w:rPr>
+          <w:lang w:val="en-GB"/>
+        </w:rPr>
+      </w:pPr>
+      <w:r>
+        <w:rPr>
+          <w:lang w:val="en-GB"/>
+        </w:rPr>
+        <w:t>Neither data nor access can be altered</w:t>
+      </w:r>
+    </w:p>
+    <w:p>
+      <w:pPr>
+        <w:pStyle w:val="ListParagraph"/>
+        <w:numPr>
+          <w:ilvl w:val="2"/>
+          <w:numId w:val="19"/>
+        </w:numPr>
+        <w:rPr>
+          <w:lang w:val="en-GB"/>
+        </w:rPr>
+      </w:pPr>
+      <w:r>
+        <w:rPr>
+          <w:lang w:val="en-GB"/>
+        </w:rPr>
+        <w:t>Access cannot be denied</w:t>
+      </w:r>
+    </w:p>
+    <w:p>
+      <w:pPr>
+        <w:pStyle w:val="ListParagraph"/>
+        <w:numPr>
+          <w:ilvl w:val="0"/>
+          <w:numId w:val="19"/>
+        </w:numPr>
+        <w:rPr>
+          <w:lang w:val="en-GB"/>
+        </w:rPr>
+      </w:pPr>
+      <w:r>
+        <w:rPr>
+          <w:lang w:val="en-GB"/>
+        </w:rPr>
+        <w:t>Government use cases: worldwide</w:t>
+      </w:r>
+    </w:p>
+    <w:p>
+      <w:pPr>
+        <w:pStyle w:val="ListParagraph"/>
+        <w:numPr>
+          <w:ilvl w:val="1"/>
+          <w:numId w:val="19"/>
+        </w:numPr>
+        <w:rPr>
+          <w:lang w:val="en-GB"/>
+        </w:rPr>
+      </w:pPr>
+      <w:r>
+        <w:rPr>
+          <w:lang w:val="en-GB"/>
+        </w:rPr>
+        <w:t>Russia</w:t>
+      </w:r>
+    </w:p>
+    <w:p>
+      <w:pPr>
+        <w:pStyle w:val="ListParagraph"/>
+        <w:numPr>
+          <w:ilvl w:val="1"/>
+          <w:numId w:val="19"/>
+        </w:numPr>
+        <w:rPr>
+          <w:lang w:val="en-GB"/>
+        </w:rPr>
+      </w:pPr>
+      <w:r>
+        <w:rPr>
+          <w:lang w:val="en-GB"/>
+        </w:rPr>
+        <w:t xml:space="preserve">South </w:t>
+      </w:r>
+      <w:proofErr w:type="spellStart"/>
+      <w:r>
+        <w:rPr>
+          <w:lang w:val="en-GB"/>
+        </w:rPr>
+        <w:t>korea</w:t>
+      </w:r>
+      <w:proofErr w:type="spellEnd"/>
+    </w:p>
+    <w:p>
+      <w:pPr>
+        <w:pStyle w:val="ListParagraph"/>
+        <w:numPr>
+          <w:ilvl w:val="1"/>
+          <w:numId w:val="19"/>
+        </w:numPr>
+        <w:rPr>
+          <w:lang w:val="en-GB"/>
+        </w:rPr>
+      </w:pPr>
+      <w:r>
+        <w:rPr>
+          <w:lang w:val="en-GB"/>
+        </w:rPr>
+        <w:t>Singapore</w:t>
+      </w:r>
+    </w:p>
+    <w:p>
+      <w:pPr>
+        <w:pStyle w:val="ListParagraph"/>
+        <w:numPr>
+          <w:ilvl w:val="1"/>
+          <w:numId w:val="19"/>
+        </w:numPr>
+        <w:rPr>
+          <w:lang w:val="en-GB"/>
+        </w:rPr>
+      </w:pPr>
+      <w:r>
+        <w:rPr>
+          <w:lang w:val="en-GB"/>
+        </w:rPr>
+        <w:t>India</w:t>
+      </w:r>
+    </w:p>
+    <w:p>
+      <w:pPr>
+        <w:pStyle w:val="ListParagraph"/>
+        <w:numPr>
+          <w:ilvl w:val="2"/>
+          <w:numId w:val="19"/>
+        </w:numPr>
+        <w:rPr>
+          <w:lang w:val="en-GB"/>
+        </w:rPr>
+      </w:pPr>
+      <w:proofErr w:type="spellStart"/>
+      <w:r>
+        <w:rPr>
+          <w:lang w:val="en-GB"/>
+        </w:rPr>
+        <w:t>indiaChain</w:t>
+      </w:r>
+      <w:proofErr w:type="spellEnd"/>
+      <w:r>
+        <w:rPr>
+          <w:lang w:val="en-GB"/>
+        </w:rPr>
+        <w:t xml:space="preserve"> </w:t>
+      </w:r>
+      <w:proofErr w:type="gramStart"/>
+      <w:r>
+        <w:rPr>
+          <w:lang w:val="en-GB"/>
+        </w:rPr>
+        <w:t>( a</w:t>
+      </w:r>
+      <w:proofErr w:type="gramEnd"/>
+      <w:r>
+        <w:rPr>
+          <w:lang w:val="en-GB"/>
+        </w:rPr>
+        <w:t xml:space="preserve"> trial solution/ </w:t>
+      </w:r>
+      <w:proofErr w:type="spellStart"/>
+      <w:r>
+        <w:rPr>
+          <w:lang w:val="en-GB"/>
+        </w:rPr>
+        <w:t>pillot</w:t>
+      </w:r>
+      <w:proofErr w:type="spellEnd"/>
+      <w:r>
+        <w:rPr>
+          <w:lang w:val="en-GB"/>
+        </w:rPr>
+        <w:t xml:space="preserve"> project)</w:t>
+      </w:r>
+    </w:p>
+    <w:p>
+      <w:pPr>
+        <w:pStyle w:val="ListParagraph"/>
+        <w:numPr>
+          <w:ilvl w:val="1"/>
+          <w:numId w:val="19"/>
+        </w:numPr>
+        <w:rPr>
+          <w:lang w:val="en-GB"/>
+        </w:rPr>
+      </w:pPr>
+      <w:r>
+        <w:rPr>
+          <w:lang w:val="en-GB"/>
+        </w:rPr>
+        <w:t>USA</w:t>
+      </w:r>
+    </w:p>
+    <w:p>
+      <w:pPr>
+        <w:pStyle w:val="ListParagraph"/>
+        <w:numPr>
+          <w:ilvl w:val="2"/>
+          <w:numId w:val="19"/>
+        </w:numPr>
+        <w:rPr>
+          <w:lang w:val="en-GB"/>
+        </w:rPr>
+      </w:pPr>
+      <w:r>
+        <w:rPr>
+          <w:lang w:val="en-GB"/>
+        </w:rPr>
+        <w:t>Financial management</w:t>
+      </w:r>
+    </w:p>
+    <w:p>
+      <w:pPr>
+        <w:pStyle w:val="ListParagraph"/>
+        <w:numPr>
+          <w:ilvl w:val="2"/>
+          <w:numId w:val="19"/>
+        </w:numPr>
+        <w:rPr>
+          <w:lang w:val="en-GB"/>
+        </w:rPr>
+      </w:pPr>
+      <w:r>
+        <w:rPr>
+          <w:lang w:val="en-GB"/>
+        </w:rPr>
+        <w:t>Procurement</w:t>
+      </w:r>
+    </w:p>
+    <w:p>
+      <w:pPr>
+        <w:pStyle w:val="ListParagraph"/>
+        <w:numPr>
+          <w:ilvl w:val="2"/>
+          <w:numId w:val="19"/>
+        </w:numPr>
+        <w:rPr>
+          <w:lang w:val="en-GB"/>
+        </w:rPr>
+      </w:pPr>
+      <w:proofErr w:type="gramStart"/>
+      <w:r>
+        <w:rPr>
+          <w:lang w:val="en-GB"/>
+        </w:rPr>
+        <w:t>It</w:t>
+      </w:r>
+      <w:proofErr w:type="gramEnd"/>
+      <w:r>
+        <w:rPr>
+          <w:lang w:val="en-GB"/>
+        </w:rPr>
+        <w:t xml:space="preserve"> asset and supply chain management</w:t>
+      </w:r>
+    </w:p>
+    <w:p>
+      <w:pPr>
+        <w:pStyle w:val="ListParagraph"/>
+        <w:numPr>
+          <w:ilvl w:val="2"/>
+          <w:numId w:val="19"/>
+        </w:numPr>
+        <w:rPr>
+          <w:lang w:val="en-GB"/>
+        </w:rPr>
+      </w:pPr>
+      <w:r>
+        <w:rPr>
+          <w:lang w:val="en-GB"/>
+        </w:rPr>
+        <w:t>Patents, copyright management</w:t>
+      </w:r>
+    </w:p>
+    <w:p>
+      <w:pPr>
+        <w:pStyle w:val="ListParagraph"/>
+        <w:numPr>
+          <w:ilvl w:val="2"/>
+          <w:numId w:val="19"/>
+        </w:numPr>
+        <w:rPr>
+          <w:lang w:val="en-GB"/>
+        </w:rPr>
+      </w:pPr>
+      <w:r>
+        <w:rPr>
+          <w:lang w:val="en-GB"/>
+        </w:rPr>
+        <w:t>Federal personnel workforce data and so on</w:t>
+      </w:r>
+    </w:p>
+    <w:p>
+      <w:pPr>
+        <w:pStyle w:val="ListParagraph"/>
+        <w:numPr>
+          <w:ilvl w:val="0"/>
+          <w:numId w:val="19"/>
+        </w:numPr>
+        <w:rPr>
+          <w:lang w:val="en-GB"/>
+        </w:rPr>
+      </w:pPr>
+      <w:r>
+        <w:rPr>
+          <w:lang w:val="en-GB"/>
+        </w:rPr>
+        <w:t>Case study – audit and compliance</w:t>
+      </w:r>
+    </w:p>
+    <w:p>
+      <w:pPr>
+        <w:pStyle w:val="ListParagraph"/>
+        <w:numPr>
+          <w:ilvl w:val="1"/>
+          <w:numId w:val="19"/>
+        </w:numPr>
+        <w:rPr>
+          <w:lang w:val="en-GB"/>
+        </w:rPr>
+      </w:pPr>
+      <w:r>
+        <w:rPr>
+          <w:lang w:val="en-GB"/>
+        </w:rPr>
+        <w:t>Financial data of an organization</w:t>
+      </w:r>
+    </w:p>
+    <w:p>
+      <w:pPr>
+        <w:pStyle w:val="ListParagraph"/>
+        <w:numPr>
+          <w:ilvl w:val="1"/>
+          <w:numId w:val="19"/>
+        </w:numPr>
+        <w:rPr>
+          <w:lang w:val="en-GB"/>
+        </w:rPr>
+      </w:pPr>
+      <w:r>
+        <w:rPr>
+          <w:lang w:val="en-GB"/>
+        </w:rPr>
+        <w:lastRenderedPageBreak/>
+        <w:t>Auditing requires information about all key transactions over the reporting period</w:t>
+      </w:r>
+    </w:p>
+    <w:p>
+      <w:pPr>
+        <w:pStyle w:val="ListParagraph"/>
+        <w:numPr>
+          <w:ilvl w:val="0"/>
+          <w:numId w:val="19"/>
+        </w:numPr>
+        <w:rPr>
+          <w:lang w:val="en-GB"/>
+        </w:rPr>
+      </w:pPr>
+      <w:r>
+        <w:rPr>
+          <w:lang w:val="en-GB"/>
+        </w:rPr>
+        <w:t>Auditing and compliance</w:t>
+      </w:r>
+    </w:p>
+    <w:p>
+      <w:pPr>
+        <w:pStyle w:val="ListParagraph"/>
+        <w:numPr>
+          <w:ilvl w:val="1"/>
+          <w:numId w:val="19"/>
+        </w:numPr>
+        <w:rPr>
+          <w:lang w:val="en-GB"/>
+        </w:rPr>
+      </w:pPr>
+      <w:r>
+        <w:rPr>
+          <w:lang w:val="en-GB"/>
+        </w:rPr>
+        <w:t>What if data is stored in a central server?</w:t>
+      </w:r>
+    </w:p>
+    <w:p>
+      <w:pPr>
+        <w:pStyle w:val="ListParagraph"/>
+        <w:numPr>
+          <w:ilvl w:val="2"/>
+          <w:numId w:val="19"/>
+        </w:numPr>
+        <w:rPr>
+          <w:lang w:val="en-GB"/>
+        </w:rPr>
+      </w:pPr>
+      <w:r>
+        <w:rPr>
+          <w:lang w:val="en-GB"/>
+        </w:rPr>
+        <w:t>The problem of a central server</w:t>
+      </w:r>
+    </w:p>
+    <w:p>
+      <w:pPr>
+        <w:pStyle w:val="ListParagraph"/>
+        <w:numPr>
+          <w:ilvl w:val="2"/>
+          <w:numId w:val="19"/>
+        </w:numPr>
+        <w:rPr>
+          <w:lang w:val="en-GB"/>
+        </w:rPr>
+      </w:pPr>
+      <w:r>
+        <w:rPr>
+          <w:lang w:val="en-GB"/>
+        </w:rPr>
+        <w:t>Who will manage the server?</w:t>
+      </w:r>
+    </w:p>
+    <w:p>
+      <w:pPr>
+        <w:pStyle w:val="ListParagraph"/>
+        <w:numPr>
+          <w:ilvl w:val="1"/>
+          <w:numId w:val="19"/>
+        </w:numPr>
+        <w:rPr>
+          <w:lang w:val="en-GB"/>
+        </w:rPr>
+      </w:pPr>
+      <w:r>
+        <w:rPr>
+          <w:lang w:val="en-GB"/>
+        </w:rPr>
+        <w:t>What is the validity of data provided by different divisions?</w:t>
+      </w:r>
+    </w:p>
+    <w:p>
+      <w:pPr>
+        <w:pStyle w:val="ListParagraph"/>
+        <w:numPr>
+          <w:ilvl w:val="2"/>
+          <w:numId w:val="19"/>
+        </w:numPr>
+        <w:rPr>
+          <w:lang w:val="en-GB"/>
+        </w:rPr>
+      </w:pPr>
+      <w:r>
+        <w:rPr>
+          <w:lang w:val="en-GB"/>
+        </w:rPr>
+        <w:t>What if the voice from two divisions do not match?</w:t>
+      </w:r>
+    </w:p>
+    <w:p>
+      <w:pPr>
+        <w:pStyle w:val="ListParagraph"/>
+        <w:numPr>
+          <w:ilvl w:val="1"/>
+          <w:numId w:val="19"/>
+        </w:numPr>
+        <w:rPr>
+          <w:lang w:val="en-GB"/>
+        </w:rPr>
+      </w:pPr>
+      <w:r>
+        <w:rPr>
+          <w:lang w:val="en-GB"/>
+        </w:rPr>
+        <w:t>Put data in blockchain</w:t>
+      </w:r>
+    </w:p>
+    <w:p>
+      <w:pPr>
+        <w:pStyle w:val="ListParagraph"/>
+        <w:numPr>
+          <w:ilvl w:val="2"/>
+          <w:numId w:val="19"/>
+        </w:numPr>
+        <w:rPr>
+          <w:lang w:val="en-GB"/>
+        </w:rPr>
+      </w:pPr>
+      <w:r>
+        <w:rPr>
+          <w:lang w:val="en-GB"/>
+        </w:rPr>
+        <w:t>Collects transaction records from diverse set of divisions</w:t>
+      </w:r>
+    </w:p>
+    <w:p>
+      <w:pPr>
+        <w:pStyle w:val="ListParagraph"/>
+        <w:numPr>
+          <w:ilvl w:val="2"/>
+          <w:numId w:val="19"/>
+        </w:numPr>
+        <w:rPr>
+          <w:lang w:val="en-GB"/>
+        </w:rPr>
+      </w:pPr>
+      <w:r>
+        <w:rPr>
+          <w:lang w:val="en-GB"/>
+        </w:rPr>
+        <w:t>No one can temper the data, but everyone can verify</w:t>
+      </w:r>
+    </w:p>
+    <w:p>
+      <w:pPr>
+        <w:pStyle w:val="ListParagraph"/>
+        <w:numPr>
+          <w:ilvl w:val="1"/>
+          <w:numId w:val="19"/>
+        </w:numPr>
+        <w:rPr>
+          <w:lang w:val="en-GB"/>
+        </w:rPr>
+      </w:pPr>
+      <w:r>
+        <w:rPr>
+          <w:lang w:val="en-GB"/>
+        </w:rPr>
+        <w:t>Blockchain is append-only</w:t>
+      </w:r>
+    </w:p>
+    <w:p>
+      <w:pPr>
+        <w:pStyle w:val="ListParagraph"/>
+        <w:numPr>
+          <w:ilvl w:val="2"/>
+          <w:numId w:val="19"/>
+        </w:numPr>
+        <w:rPr>
+          <w:lang w:val="en-GB"/>
+        </w:rPr>
+      </w:pPr>
+      <w:r>
+        <w:rPr>
+          <w:lang w:val="en-GB"/>
+        </w:rPr>
+        <w:t>Once a transaction has been recorded, it cannot be removed without changing the view of others</w:t>
+      </w:r>
+    </w:p>
+    <w:p>
+      <w:pPr>
+        <w:pStyle w:val="ListParagraph"/>
+        <w:numPr>
+          <w:ilvl w:val="1"/>
+          <w:numId w:val="19"/>
+        </w:numPr>
+        <w:rPr>
+          <w:lang w:val="en-GB"/>
+        </w:rPr>
+      </w:pPr>
+      <w:r>
+        <w:rPr>
+          <w:lang w:val="en-GB"/>
+        </w:rPr>
+        <w:t>Blockchain has multiple advantages</w:t>
+      </w:r>
+    </w:p>
+    <w:p>
+      <w:pPr>
+        <w:pStyle w:val="ListParagraph"/>
+        <w:numPr>
+          <w:ilvl w:val="2"/>
+          <w:numId w:val="19"/>
+        </w:numPr>
+        <w:rPr>
+          <w:lang w:val="en-GB"/>
+        </w:rPr>
+      </w:pPr>
+      <w:r>
+        <w:rPr>
+          <w:lang w:val="en-GB"/>
+        </w:rPr>
+        <w:t>Reduces the cost of auditing</w:t>
+      </w:r>
+    </w:p>
+    <w:p>
+      <w:pPr>
+        <w:pStyle w:val="ListParagraph"/>
+        <w:numPr>
+          <w:ilvl w:val="2"/>
+          <w:numId w:val="19"/>
+        </w:numPr>
+        <w:rPr>
+          <w:lang w:val="en-GB"/>
+        </w:rPr>
+      </w:pPr>
+      <w:r>
+        <w:rPr>
+          <w:lang w:val="en-GB"/>
+        </w:rPr>
+        <w:t>Auditors have global view of the data</w:t>
+      </w:r>
+    </w:p>
+    <w:p>
+      <w:pPr>
+        <w:pStyle w:val="ListParagraph"/>
+        <w:numPr>
+          <w:ilvl w:val="2"/>
+          <w:numId w:val="19"/>
+        </w:numPr>
+        <w:rPr>
+          <w:lang w:val="en-GB"/>
+        </w:rPr>
+      </w:pPr>
+      <w:r>
+        <w:rPr>
+          <w:lang w:val="en-GB"/>
+        </w:rPr>
+        <w:t>Compliance becomes passive to active</w:t>
+      </w:r>
+    </w:p>
+    <w:p>
+      <w:pPr>
+        <w:pStyle w:val="ListParagraph"/>
+        <w:numPr>
+          <w:ilvl w:val="0"/>
+          <w:numId w:val="19"/>
+        </w:numPr>
+        <w:rPr>
+          <w:lang w:val="en-GB"/>
+        </w:rPr>
+      </w:pPr>
+      <w:r>
+        <w:rPr>
+          <w:lang w:val="en-GB"/>
+        </w:rPr>
+        <w:t>Citizen identity</w:t>
+      </w:r>
+    </w:p>
+    <w:p>
+      <w:pPr>
+        <w:pStyle w:val="ListParagraph"/>
+        <w:numPr>
+          <w:ilvl w:val="1"/>
+          <w:numId w:val="19"/>
+        </w:numPr>
+        <w:rPr>
+          <w:lang w:val="en-GB"/>
+        </w:rPr>
+      </w:pPr>
+      <w:r>
+        <w:rPr>
+          <w:lang w:val="en-GB"/>
+        </w:rPr>
+        <w:t xml:space="preserve">Control the access through blockchain </w:t>
+      </w:r>
+    </w:p>
+    <w:p>
+      <w:pPr>
+        <w:pStyle w:val="ListParagraph"/>
+        <w:numPr>
+          <w:ilvl w:val="0"/>
+          <w:numId w:val="19"/>
+        </w:numPr>
+        <w:rPr>
+          <w:lang w:val="en-GB"/>
+        </w:rPr>
+      </w:pPr>
+      <w:r>
+        <w:rPr>
+          <w:lang w:val="en-GB"/>
+        </w:rPr>
+        <w:t xml:space="preserve">Blockchain for </w:t>
+      </w:r>
+      <w:proofErr w:type="spellStart"/>
+      <w:r>
+        <w:rPr>
+          <w:lang w:val="en-GB"/>
+        </w:rPr>
+        <w:t>defense</w:t>
+      </w:r>
+      <w:proofErr w:type="spellEnd"/>
+    </w:p>
+    <w:p>
+      <w:pPr>
+        <w:pStyle w:val="ListParagraph"/>
+        <w:numPr>
+          <w:ilvl w:val="1"/>
+          <w:numId w:val="19"/>
+        </w:numPr>
+        <w:rPr>
+          <w:lang w:val="en-GB"/>
+        </w:rPr>
+      </w:pPr>
+      <w:r>
+        <w:rPr>
+          <w:lang w:val="en-GB"/>
+        </w:rPr>
+        <w:t>Multi – organizational information flow</w:t>
+      </w:r>
+    </w:p>
+    <w:p>
+      <w:pPr>
+        <w:pStyle w:val="ListParagraph"/>
+        <w:numPr>
+          <w:ilvl w:val="0"/>
+          <w:numId w:val="19"/>
+        </w:numPr>
+        <w:rPr>
+          <w:lang w:val="en-GB"/>
+        </w:rPr>
+      </w:pPr>
+      <w:proofErr w:type="spellStart"/>
+      <w:r>
+        <w:rPr>
+          <w:lang w:val="en-GB"/>
+        </w:rPr>
+        <w:t>Defense</w:t>
+      </w:r>
+      <w:proofErr w:type="spellEnd"/>
+      <w:r>
+        <w:rPr>
+          <w:lang w:val="en-GB"/>
+        </w:rPr>
+        <w:t xml:space="preserve"> secure messaging and transaction platform</w:t>
+      </w:r>
+    </w:p>
+    <w:p>
+      <w:pPr>
+        <w:pStyle w:val="ListParagraph"/>
+        <w:numPr>
+          <w:ilvl w:val="1"/>
+          <w:numId w:val="19"/>
+        </w:numPr>
+        <w:rPr>
+          <w:lang w:val="en-GB"/>
+        </w:rPr>
+      </w:pPr>
+      <w:proofErr w:type="spellStart"/>
+      <w:r>
+        <w:rPr>
+          <w:lang w:val="en-GB"/>
+        </w:rPr>
+        <w:t>Defense</w:t>
+      </w:r>
+      <w:proofErr w:type="spellEnd"/>
+      <w:r>
+        <w:rPr>
+          <w:lang w:val="en-GB"/>
+        </w:rPr>
+        <w:t xml:space="preserve"> cyber security relies on secrecy of information and trust among individuals</w:t>
+      </w:r>
+    </w:p>
+    <w:p>
+      <w:pPr>
+        <w:pStyle w:val="ListParagraph"/>
+        <w:numPr>
+          <w:ilvl w:val="1"/>
+          <w:numId w:val="19"/>
+        </w:numPr>
+        <w:rPr>
+          <w:lang w:val="en-GB"/>
+        </w:rPr>
+      </w:pPr>
+      <w:r>
+        <w:rPr>
+          <w:lang w:val="en-GB"/>
+        </w:rPr>
+        <w:t>No need to insure that</w:t>
+      </w:r>
+    </w:p>
+    <w:p>
+      <w:pPr>
+        <w:pStyle w:val="ListParagraph"/>
+        <w:numPr>
+          <w:ilvl w:val="2"/>
+          <w:numId w:val="19"/>
+        </w:numPr>
+        <w:rPr>
+          <w:lang w:val="en-GB"/>
+        </w:rPr>
+      </w:pPr>
+      <w:r>
+        <w:rPr>
+          <w:lang w:val="en-GB"/>
+        </w:rPr>
+        <w:t>Only the privileged information has been accessed</w:t>
+      </w:r>
+    </w:p>
+    <w:p>
+      <w:pPr>
+        <w:pStyle w:val="ListParagraph"/>
+        <w:numPr>
+          <w:ilvl w:val="2"/>
+          <w:numId w:val="19"/>
+        </w:numPr>
+        <w:rPr>
+          <w:lang w:val="en-GB"/>
+        </w:rPr>
+      </w:pPr>
+      <w:r>
+        <w:rPr>
+          <w:lang w:val="en-GB"/>
+        </w:rPr>
+        <w:t xml:space="preserve">Information logs </w:t>
+      </w:r>
+      <w:proofErr w:type="gramStart"/>
+      <w:r>
+        <w:rPr>
+          <w:lang w:val="en-GB"/>
+        </w:rPr>
+        <w:t>has</w:t>
+      </w:r>
+      <w:proofErr w:type="gramEnd"/>
+      <w:r>
+        <w:rPr>
+          <w:lang w:val="en-GB"/>
+        </w:rPr>
+        <w:t xml:space="preserve"> not been tampered</w:t>
+      </w:r>
+    </w:p>
+    <w:p>
+      <w:pPr>
+        <w:pStyle w:val="ListParagraph"/>
+        <w:numPr>
+          <w:ilvl w:val="2"/>
+          <w:numId w:val="19"/>
+        </w:numPr>
+        <w:rPr>
+          <w:lang w:val="en-GB"/>
+        </w:rPr>
+      </w:pPr>
+      <w:r>
+        <w:rPr>
+          <w:lang w:val="en-GB"/>
+        </w:rPr>
+        <w:t>Provenance tracking of information origin and flow\</w:t>
+      </w:r>
+    </w:p>
+    <w:p>
+      <w:pPr>
+        <w:pStyle w:val="ListParagraph"/>
+        <w:numPr>
+          <w:ilvl w:val="0"/>
+          <w:numId w:val="19"/>
+        </w:numPr>
+        <w:rPr>
+          <w:lang w:val="en-GB"/>
+        </w:rPr>
+      </w:pPr>
+      <w:r>
+        <w:rPr>
+          <w:lang w:val="en-GB"/>
+        </w:rPr>
+        <w:t>A success story: Estonia</w:t>
+      </w:r>
+    </w:p>
+    <w:p>
+      <w:pPr>
+        <w:pStyle w:val="ListParagraph"/>
+        <w:numPr>
+          <w:ilvl w:val="1"/>
+          <w:numId w:val="19"/>
+        </w:numPr>
+        <w:rPr>
+          <w:lang w:val="en-GB"/>
+        </w:rPr>
+      </w:pPr>
+      <w:r>
+        <w:rPr>
+          <w:lang w:val="en-GB"/>
+        </w:rPr>
+        <w:t>Digital id and decentralized distributed system</w:t>
+      </w:r>
+    </w:p>
+    <w:p>
+      <w:pPr>
+        <w:pStyle w:val="ListParagraph"/>
+        <w:numPr>
+          <w:ilvl w:val="1"/>
+          <w:numId w:val="19"/>
+        </w:numPr>
+        <w:rPr>
+          <w:lang w:val="en-GB"/>
+        </w:rPr>
+      </w:pPr>
+      <w:r>
+        <w:rPr>
+          <w:lang w:val="en-GB"/>
+        </w:rPr>
+        <w:t>Multiple benefits</w:t>
+      </w:r>
+    </w:p>
+    <w:p>
+      <w:pPr>
+        <w:pStyle w:val="ListParagraph"/>
+        <w:numPr>
+          <w:ilvl w:val="0"/>
+          <w:numId w:val="19"/>
+        </w:numPr>
+        <w:rPr>
+          <w:lang w:val="en-GB"/>
+        </w:rPr>
+      </w:pPr>
+      <w:r>
+        <w:rPr>
+          <w:lang w:val="en-GB"/>
+        </w:rPr>
+        <w:t>Digital identity</w:t>
+      </w:r>
+    </w:p>
+    <w:p>
+      <w:pPr>
+        <w:pStyle w:val="ListParagraph"/>
+        <w:numPr>
+          <w:ilvl w:val="1"/>
+          <w:numId w:val="19"/>
+        </w:numPr>
+        <w:rPr>
+          <w:lang w:val="en-GB"/>
+        </w:rPr>
+      </w:pPr>
+      <w:r>
+        <w:rPr>
+          <w:lang w:val="en-GB"/>
+        </w:rPr>
+        <w:t xml:space="preserve">People known by their identity </w:t>
+      </w:r>
+    </w:p>
+    <w:p>
+      <w:pPr>
+        <w:pStyle w:val="ListParagraph"/>
+        <w:numPr>
+          <w:ilvl w:val="1"/>
+          <w:numId w:val="19"/>
+        </w:numPr>
+        <w:rPr>
+          <w:lang w:val="en-GB"/>
+        </w:rPr>
+      </w:pPr>
+      <w:r>
+        <w:rPr>
+          <w:lang w:val="en-GB"/>
+        </w:rPr>
+        <w:t>Identity as a collection of attributes</w:t>
+      </w:r>
+    </w:p>
+    <w:p>
+      <w:pPr>
+        <w:pStyle w:val="ListParagraph"/>
+        <w:numPr>
+          <w:ilvl w:val="1"/>
+          <w:numId w:val="19"/>
+        </w:numPr>
+        <w:rPr>
+          <w:lang w:val="en-GB"/>
+        </w:rPr>
+      </w:pPr>
+      <w:r>
+        <w:rPr>
+          <w:lang w:val="en-GB"/>
+        </w:rPr>
+        <w:t>Individuals do not have any control over the information that comprises their identities</w:t>
+      </w:r>
+    </w:p>
+    <w:p>
+      <w:pPr>
+        <w:pStyle w:val="ListParagraph"/>
+        <w:numPr>
+          <w:ilvl w:val="1"/>
+          <w:numId w:val="19"/>
+        </w:numPr>
+        <w:rPr>
+          <w:lang w:val="en-GB"/>
+        </w:rPr>
+      </w:pPr>
+      <w:r>
+        <w:rPr>
+          <w:lang w:val="en-GB"/>
+        </w:rPr>
+        <w:t>Identity fraud</w:t>
+      </w:r>
+    </w:p>
+    <w:p>
+      <w:pPr>
+        <w:pStyle w:val="ListParagraph"/>
+        <w:numPr>
+          <w:ilvl w:val="0"/>
+          <w:numId w:val="19"/>
+        </w:numPr>
+        <w:rPr>
+          <w:lang w:val="en-GB"/>
+        </w:rPr>
+      </w:pPr>
+      <w:r>
+        <w:rPr>
+          <w:lang w:val="en-GB"/>
+        </w:rPr>
+        <w:t>Digital identity data is typically decentralized</w:t>
+      </w:r>
+    </w:p>
+    <w:p>
+      <w:pPr>
+        <w:pStyle w:val="ListParagraph"/>
+        <w:numPr>
+          <w:ilvl w:val="1"/>
+          <w:numId w:val="19"/>
+        </w:numPr>
+        <w:rPr>
+          <w:lang w:val="en-GB"/>
+        </w:rPr>
+      </w:pPr>
+      <w:r>
+        <w:rPr>
+          <w:lang w:val="en-GB"/>
+        </w:rPr>
+        <w:t>Passport</w:t>
+      </w:r>
+    </w:p>
+    <w:p>
+      <w:pPr>
+        <w:pStyle w:val="ListParagraph"/>
+        <w:numPr>
+          <w:ilvl w:val="1"/>
+          <w:numId w:val="19"/>
+        </w:numPr>
+        <w:rPr>
+          <w:lang w:val="en-GB"/>
+        </w:rPr>
+      </w:pPr>
+      <w:r>
+        <w:rPr>
+          <w:lang w:val="en-GB"/>
+        </w:rPr>
+        <w:t>DL</w:t>
+      </w:r>
+    </w:p>
+    <w:p>
+      <w:pPr>
+        <w:pStyle w:val="ListParagraph"/>
+        <w:numPr>
+          <w:ilvl w:val="1"/>
+          <w:numId w:val="19"/>
+        </w:numPr>
+        <w:rPr>
+          <w:lang w:val="en-GB"/>
+        </w:rPr>
+      </w:pPr>
+      <w:r>
+        <w:rPr>
+          <w:lang w:val="en-GB"/>
+        </w:rPr>
+        <w:t>Voter id</w:t>
+      </w:r>
+    </w:p>
+    <w:p>
+      <w:pPr>
+        <w:pStyle w:val="ListParagraph"/>
+        <w:numPr>
+          <w:ilvl w:val="1"/>
+          <w:numId w:val="19"/>
+        </w:numPr>
+        <w:rPr>
+          <w:lang w:val="en-GB"/>
+        </w:rPr>
+      </w:pPr>
+      <w:r>
+        <w:rPr>
+          <w:lang w:val="en-GB"/>
+        </w:rPr>
+        <w:t>Aadhaar</w:t>
+      </w:r>
+    </w:p>
+    <w:p>
+      <w:pPr>
+        <w:pStyle w:val="ListParagraph"/>
+        <w:numPr>
+          <w:ilvl w:val="1"/>
+          <w:numId w:val="19"/>
+        </w:numPr>
+        <w:rPr>
+          <w:lang w:val="en-GB"/>
+        </w:rPr>
+      </w:pPr>
+      <w:r>
+        <w:rPr>
+          <w:lang w:val="en-GB"/>
+        </w:rPr>
+        <w:t>Banking passbook</w:t>
+      </w:r>
+    </w:p>
+    <w:p>
+      <w:pPr>
+        <w:pStyle w:val="ListParagraph"/>
+        <w:numPr>
+          <w:ilvl w:val="0"/>
+          <w:numId w:val="19"/>
+        </w:numPr>
+        <w:rPr>
+          <w:lang w:val="en-GB"/>
+        </w:rPr>
+      </w:pPr>
+      <w:r>
+        <w:rPr>
+          <w:lang w:val="en-GB"/>
+        </w:rPr>
+        <w:t>Digital identity – single sign on (SSO)</w:t>
+      </w:r>
+    </w:p>
+    <w:p>
+      <w:pPr>
+        <w:pStyle w:val="ListParagraph"/>
+        <w:numPr>
+          <w:ilvl w:val="1"/>
+          <w:numId w:val="19"/>
+        </w:numPr>
+        <w:rPr>
+          <w:lang w:val="en-GB"/>
+        </w:rPr>
+      </w:pPr>
+      <w:r>
+        <w:rPr>
+          <w:lang w:val="en-GB"/>
+        </w:rPr>
+        <w:t>Single identity for various purposes</w:t>
+      </w:r>
+    </w:p>
+    <w:p>
+      <w:pPr>
+        <w:pStyle w:val="ListParagraph"/>
+        <w:numPr>
+          <w:ilvl w:val="1"/>
+          <w:numId w:val="19"/>
+        </w:numPr>
+        <w:rPr>
+          <w:lang w:val="en-GB"/>
+        </w:rPr>
+      </w:pPr>
+      <w:r>
+        <w:rPr>
+          <w:lang w:val="en-GB"/>
+        </w:rPr>
+        <w:t>Widely conceptualized in software industry</w:t>
+      </w:r>
+    </w:p>
+    <w:p>
+      <w:pPr>
+        <w:pStyle w:val="ListParagraph"/>
+        <w:numPr>
+          <w:ilvl w:val="0"/>
+          <w:numId w:val="19"/>
+        </w:numPr>
+        <w:rPr>
+          <w:lang w:val="en-GB"/>
+        </w:rPr>
+      </w:pPr>
+      <w:r>
+        <w:rPr>
+          <w:lang w:val="en-GB"/>
+        </w:rPr>
+        <w:t>SSO and decentralization</w:t>
+      </w:r>
+    </w:p>
+    <w:p>
+      <w:pPr>
+        <w:pStyle w:val="ListParagraph"/>
+        <w:numPr>
+          <w:ilvl w:val="0"/>
+          <w:numId w:val="19"/>
+        </w:numPr>
+        <w:rPr>
+          <w:lang w:val="en-GB"/>
+        </w:rPr>
+      </w:pPr>
+      <w:r>
+        <w:rPr>
+          <w:lang w:val="en-GB"/>
+        </w:rPr>
+        <w:t>Fundamental principles of digital identity management</w:t>
+      </w:r>
+    </w:p>
+    <w:p>
+      <w:pPr>
+        <w:pStyle w:val="ListParagraph"/>
+        <w:numPr>
+          <w:ilvl w:val="1"/>
+          <w:numId w:val="19"/>
+        </w:numPr>
+        <w:rPr>
+          <w:lang w:val="en-GB"/>
+        </w:rPr>
+      </w:pPr>
+      <w:r>
+        <w:rPr>
+          <w:lang w:val="en-GB"/>
+        </w:rPr>
+        <w:t>Self – sovereign identity (privacy control)</w:t>
+      </w:r>
+    </w:p>
+    <w:p>
+      <w:pPr>
+        <w:pStyle w:val="ListParagraph"/>
+        <w:numPr>
+          <w:ilvl w:val="1"/>
+          <w:numId w:val="19"/>
+        </w:numPr>
+        <w:rPr>
+          <w:lang w:val="en-GB"/>
+        </w:rPr>
+      </w:pPr>
+      <w:r>
+        <w:rPr>
+          <w:lang w:val="en-GB"/>
+        </w:rPr>
+        <w:lastRenderedPageBreak/>
+        <w:t>Distributed trust model</w:t>
+      </w:r>
+    </w:p>
+    <w:p>
+      <w:pPr>
+        <w:pStyle w:val="ListParagraph"/>
+        <w:numPr>
+          <w:ilvl w:val="0"/>
+          <w:numId w:val="19"/>
+        </w:numPr>
+        <w:rPr>
+          <w:lang w:val="en-GB"/>
+        </w:rPr>
+      </w:pPr>
+      <w:r>
+        <w:rPr>
+          <w:lang w:val="en-GB"/>
+        </w:rPr>
+        <w:t>Why blockchain for identity management</w:t>
+      </w:r>
+    </w:p>
+    <w:p>
+      <w:pPr>
+        <w:pStyle w:val="ListParagraph"/>
+        <w:numPr>
+          <w:ilvl w:val="1"/>
+          <w:numId w:val="19"/>
+        </w:numPr>
+        <w:rPr>
+          <w:lang w:val="en-GB"/>
+        </w:rPr>
+      </w:pPr>
+      <w:r>
+        <w:rPr>
+          <w:lang w:val="en-GB"/>
+        </w:rPr>
+        <w:t>User centric design</w:t>
+      </w:r>
+    </w:p>
+    <w:p>
+      <w:pPr>
+        <w:pStyle w:val="ListParagraph"/>
+        <w:numPr>
+          <w:ilvl w:val="1"/>
+          <w:numId w:val="19"/>
+        </w:numPr>
+        <w:rPr>
+          <w:lang w:val="en-GB"/>
+        </w:rPr>
+      </w:pPr>
+      <w:r>
+        <w:rPr>
+          <w:lang w:val="en-GB"/>
+        </w:rPr>
+        <w:t>Automated and real time verification through smart contracts</w:t>
+      </w:r>
+    </w:p>
+    <w:p>
+      <w:pPr>
+        <w:pStyle w:val="ListParagraph"/>
+        <w:numPr>
+          <w:ilvl w:val="1"/>
+          <w:numId w:val="19"/>
+        </w:numPr>
+        <w:rPr>
+          <w:lang w:val="en-GB"/>
+        </w:rPr>
+      </w:pPr>
+      <w:r>
+        <w:rPr>
+          <w:lang w:val="en-GB"/>
+        </w:rPr>
+        <w:t>No one can tamper with the identity information of individuals;</w:t>
+      </w:r>
+    </w:p>
+    <w:p>
+      <w:pPr>
+        <w:pStyle w:val="ListParagraph"/>
+        <w:numPr>
+          <w:ilvl w:val="0"/>
+          <w:numId w:val="19"/>
+        </w:numPr>
+        <w:rPr>
+          <w:lang w:val="en-GB"/>
+        </w:rPr>
+      </w:pPr>
+      <w:r>
+        <w:rPr>
+          <w:lang w:val="en-GB"/>
+        </w:rPr>
+        <w:t>Hyperledger Indy</w:t>
+      </w:r>
+    </w:p>
+    <w:p>
+      <w:pPr>
+        <w:pStyle w:val="ListParagraph"/>
+        <w:numPr>
+          <w:ilvl w:val="1"/>
+          <w:numId w:val="19"/>
+        </w:numPr>
+        <w:rPr>
+          <w:lang w:val="en-GB"/>
+        </w:rPr>
+      </w:pPr>
+      <w:r>
+        <w:rPr>
+          <w:lang w:val="en-GB"/>
+        </w:rPr>
+        <w:t>An example of a student who’s applying for a job and want degree transcript from college.</w:t>
+      </w:r>
+    </w:p>
+    <w:p>
+      <w:pPr>
+        <w:pStyle w:val="ListParagraph"/>
+        <w:numPr>
+          <w:ilvl w:val="1"/>
+          <w:numId w:val="19"/>
+        </w:numPr>
+        <w:rPr>
+          <w:lang w:val="en-GB"/>
+        </w:rPr>
+      </w:pPr>
+      <w:r>
+        <w:rPr>
+          <w:lang w:val="en-GB"/>
+        </w:rPr>
+        <w:t>Distributed identifier (DID)</w:t>
+      </w:r>
+    </w:p>
+    <w:p>
+      <w:pPr>
+        <w:pStyle w:val="ListParagraph"/>
+        <w:numPr>
+          <w:ilvl w:val="1"/>
+          <w:numId w:val="19"/>
+        </w:numPr>
+        <w:rPr>
+          <w:lang w:val="en-GB"/>
+        </w:rPr>
+      </w:pPr>
+      <w:r>
+        <w:rPr>
+          <w:lang w:val="en-GB"/>
+        </w:rPr>
+        <w:t>Pairwise relationship</w:t>
+      </w:r>
+    </w:p>
+    <w:p>
+      <w:pPr>
+        <w:pStyle w:val="ListParagraph"/>
+        <w:numPr>
+          <w:ilvl w:val="1"/>
+          <w:numId w:val="19"/>
+        </w:numPr>
+        <w:rPr>
+          <w:lang w:val="en-GB"/>
+        </w:rPr>
+      </w:pPr>
+      <w:r>
+        <w:rPr>
+          <w:lang w:val="en-GB"/>
+        </w:rPr>
+        <w:t>Trust anchors</w:t>
+      </w:r>
+    </w:p>
+    <w:p>
+      <w:pPr>
+        <w:pStyle w:val="ListParagraph"/>
+        <w:numPr>
+          <w:ilvl w:val="0"/>
+          <w:numId w:val="19"/>
+        </w:numPr>
+        <w:rPr>
+          <w:lang w:val="en-GB"/>
+        </w:rPr>
+      </w:pPr>
+      <w:r>
+        <w:rPr>
+          <w:lang w:val="en-GB"/>
+        </w:rPr>
+        <w:t xml:space="preserve">Hyperledger </w:t>
+      </w:r>
+      <w:proofErr w:type="spellStart"/>
+      <w:r>
+        <w:rPr>
+          <w:lang w:val="en-GB"/>
+        </w:rPr>
+        <w:t>indy</w:t>
+      </w:r>
+      <w:proofErr w:type="spellEnd"/>
+      <w:r>
+        <w:rPr>
+          <w:lang w:val="en-GB"/>
+        </w:rPr>
+        <w:t xml:space="preserve"> – plenum consensus</w:t>
+      </w:r>
+    </w:p>
+    <w:p>
+      <w:pPr>
+        <w:pStyle w:val="ListParagraph"/>
+        <w:numPr>
+          <w:ilvl w:val="1"/>
+          <w:numId w:val="19"/>
+        </w:numPr>
+        <w:rPr>
+          <w:lang w:val="en-GB"/>
+        </w:rPr>
+      </w:pPr>
+      <w:r>
+        <w:rPr>
+          <w:lang w:val="en-GB"/>
+        </w:rPr>
+        <w:t>Similar to smart contract but tuned for verifying digital identity</w:t>
+      </w:r>
+    </w:p>
+    <w:p>
+      <w:pPr>
+        <w:pStyle w:val="ListParagraph"/>
+        <w:numPr>
+          <w:ilvl w:val="1"/>
+          <w:numId w:val="19"/>
+        </w:numPr>
+        <w:rPr>
+          <w:lang w:val="en-GB"/>
+        </w:rPr>
+      </w:pPr>
+      <w:r>
+        <w:rPr>
+          <w:lang w:val="en-GB"/>
+        </w:rPr>
+        <w:t>Uses redundant BFT (RBFT) algorithm for consensus</w:t>
+      </w:r>
+      <w:r>
+        <w:rPr>
+          <w:lang w:val="en-GB"/>
+        </w:rPr>
+        <w:tab/>
+      </w:r>
+    </w:p>
+    <w:p>
+      <w:pPr>
+        <w:pStyle w:val="ListParagraph"/>
+        <w:numPr>
+          <w:ilvl w:val="0"/>
+          <w:numId w:val="19"/>
+        </w:numPr>
+        <w:rPr>
+          <w:lang w:val="en-GB"/>
+        </w:rPr>
+      </w:pPr>
+      <w:r>
+        <w:rPr>
+          <w:lang w:val="en-GB"/>
+        </w:rPr>
+        <w:t>Startup for digital identity</w:t>
+      </w:r>
+    </w:p>
+    <w:p>
+      <w:pPr>
+        <w:pStyle w:val="ListParagraph"/>
+        <w:numPr>
+          <w:ilvl w:val="1"/>
+          <w:numId w:val="19"/>
+        </w:numPr>
+        <w:rPr>
+          <w:lang w:val="en-GB"/>
+        </w:rPr>
+      </w:pPr>
+      <w:proofErr w:type="spellStart"/>
+      <w:r>
+        <w:rPr>
+          <w:lang w:val="en-GB"/>
+        </w:rPr>
+        <w:t>secureKey</w:t>
+      </w:r>
+      <w:proofErr w:type="spellEnd"/>
+      <w:r>
+        <w:rPr>
+          <w:lang w:val="en-GB"/>
+        </w:rPr>
+        <w:t xml:space="preserve"> (</w:t>
+      </w:r>
+      <w:proofErr w:type="spellStart"/>
+      <w:r>
+        <w:rPr>
+          <w:lang w:val="en-GB"/>
+        </w:rPr>
+        <w:t>sovrin</w:t>
+      </w:r>
+      <w:proofErr w:type="spellEnd"/>
+      <w:r>
+        <w:rPr>
+          <w:lang w:val="en-GB"/>
+        </w:rPr>
+        <w:t>) {recheck this Anurag}</w:t>
+      </w:r>
+    </w:p>
+    <w:p>
+      <w:pPr>
+        <w:pStyle w:val="ListParagraph"/>
+        <w:numPr>
+          <w:ilvl w:val="0"/>
+          <w:numId w:val="19"/>
+        </w:numPr>
+        <w:rPr>
+          <w:lang w:val="en-GB"/>
+        </w:rPr>
+      </w:pPr>
+      <w:r>
+        <w:rPr>
+          <w:lang w:val="en-GB"/>
+        </w:rPr>
+        <w:t>open standard for digital identity</w:t>
+      </w:r>
+    </w:p>
+    <w:p>
+      <w:pPr>
+        <w:pStyle w:val="ListParagraph"/>
+        <w:numPr>
+          <w:ilvl w:val="1"/>
+          <w:numId w:val="19"/>
+        </w:numPr>
+        <w:rPr>
+          <w:lang w:val="en-GB"/>
+        </w:rPr>
+      </w:pPr>
+      <w:r>
+        <w:rPr>
+          <w:lang w:val="en-GB"/>
+        </w:rPr>
+        <w:t>IBM and Hyperledger (DIF) (2017)</w:t>
+      </w:r>
+    </w:p>
+    <w:p>
+      <w:pPr>
+        <w:rPr>
+          <w:lang w:val="en-GB"/>
+        </w:rPr>
+      </w:pPr>
+    </w:p>
+    <w:p>
+      <w:pPr>
+        <w:rPr>
+          <w:b/>
+          <w:bCs/>
+        </w:rPr>
+      </w:pPr>
+      <w:r>
+        <w:rPr>
+          <w:b/>
+          <w:bCs/>
+        </w:rPr>
+        <w:t xml:space="preserve">Day </w:t>
+      </w:r>
+      <w:r>
+        <w:rPr>
+          <w:b/>
+          <w:bCs/>
+        </w:rPr>
+        <w:t>10</w:t>
+      </w:r>
+      <w:r>
+        <w:rPr>
+          <w:b/>
+          <w:bCs/>
+        </w:rPr>
+        <w:t xml:space="preserve"> Progress Report – Blockchain Learning</w:t>
+      </w:r>
+    </w:p>
+    <w:p>
+      <w:pPr>
+        <w:rPr>
+          <w:lang w:val="en-GB"/>
+        </w:rPr>
+      </w:pPr>
+      <w:r>
+        <w:rPr>
+          <w:lang w:val="en-GB"/>
+        </w:rPr>
+        <w:t xml:space="preserve">Lecture covered: </w:t>
+      </w:r>
+      <w:proofErr w:type="spellStart"/>
+      <w:r>
+        <w:rPr>
+          <w:lang w:val="en-GB"/>
+        </w:rPr>
+        <w:t>upto</w:t>
+      </w:r>
+      <w:proofErr w:type="spellEnd"/>
+      <w:r>
+        <w:rPr>
+          <w:lang w:val="en-GB"/>
+        </w:rPr>
+        <w:t xml:space="preserve"> 52</w:t>
+      </w:r>
+    </w:p>
+    <w:p>
+      <w:pPr>
+        <w:rPr>
+          <w:lang w:val="en-GB"/>
+        </w:rPr>
+      </w:pPr>
+      <w:r>
+        <w:rPr>
+          <w:lang w:val="en-GB"/>
+        </w:rPr>
+        <w:t>Topic covered: blockchain security</w:t>
+      </w:r>
+    </w:p>
+    <w:p>
+      <w:pPr>
+        <w:pStyle w:val="ListParagraph"/>
+        <w:numPr>
+          <w:ilvl w:val="0"/>
+          <w:numId w:val="20"/>
+        </w:numPr>
+        <w:rPr>
+          <w:lang w:val="en-GB"/>
+        </w:rPr>
+      </w:pPr>
+      <w:r>
+        <w:rPr>
+          <w:lang w:val="en-GB"/>
+        </w:rPr>
+        <w:t>Open network:</w:t>
+      </w:r>
+      <w:r>
+        <w:rPr>
+          <w:lang w:val="en-GB"/>
+        </w:rPr>
+        <w:t xml:space="preserve"> security properties</w:t>
+      </w:r>
+    </w:p>
+    <w:p>
+      <w:pPr>
+        <w:pStyle w:val="ListParagraph"/>
+        <w:numPr>
+          <w:ilvl w:val="2"/>
+          <w:numId w:val="20"/>
+        </w:numPr>
+        <w:rPr>
+          <w:lang w:val="en-GB"/>
+        </w:rPr>
+      </w:pPr>
+      <w:r>
+        <w:rPr>
+          <w:lang w:val="en-GB"/>
+        </w:rPr>
+        <w:t>Identity</w:t>
+      </w:r>
+    </w:p>
+    <w:p>
+      <w:pPr>
+        <w:pStyle w:val="ListParagraph"/>
+        <w:numPr>
+          <w:ilvl w:val="2"/>
+          <w:numId w:val="20"/>
+        </w:numPr>
+        <w:rPr>
+          <w:lang w:val="en-GB"/>
+        </w:rPr>
+      </w:pPr>
+      <w:r>
+        <w:rPr>
+          <w:lang w:val="en-GB"/>
+        </w:rPr>
+        <w:t xml:space="preserve">Transactions </w:t>
+      </w:r>
+    </w:p>
+    <w:p>
+      <w:pPr>
+        <w:pStyle w:val="ListParagraph"/>
+        <w:numPr>
+          <w:ilvl w:val="2"/>
+          <w:numId w:val="20"/>
+        </w:numPr>
+        <w:rPr>
+          <w:lang w:val="en-GB"/>
+        </w:rPr>
+      </w:pPr>
+      <w:r>
+        <w:rPr>
+          <w:lang w:val="en-GB"/>
+        </w:rPr>
+        <w:t>transaction validation</w:t>
+      </w:r>
+    </w:p>
+    <w:p>
+      <w:pPr>
+        <w:pStyle w:val="ListParagraph"/>
+        <w:numPr>
+          <w:ilvl w:val="2"/>
+          <w:numId w:val="20"/>
+        </w:numPr>
+        <w:rPr>
+          <w:lang w:val="en-GB"/>
+        </w:rPr>
+      </w:pPr>
+      <w:r>
+        <w:rPr>
+          <w:lang w:val="en-GB"/>
+        </w:rPr>
+        <w:t>Transaction ordering</w:t>
+      </w:r>
+    </w:p>
+    <w:p>
+      <w:pPr>
+        <w:pStyle w:val="ListParagraph"/>
+        <w:numPr>
+          <w:ilvl w:val="1"/>
+          <w:numId w:val="20"/>
+        </w:numPr>
+        <w:rPr>
+          <w:lang w:val="en-GB"/>
+        </w:rPr>
+      </w:pPr>
+      <w:r>
+        <w:rPr>
+          <w:lang w:val="en-GB"/>
+        </w:rPr>
+        <w:t>Security</w:t>
+      </w:r>
+    </w:p>
+    <w:p>
+      <w:pPr>
+        <w:pStyle w:val="ListParagraph"/>
+        <w:numPr>
+          <w:ilvl w:val="2"/>
+          <w:numId w:val="20"/>
+        </w:numPr>
+        <w:rPr>
+          <w:lang w:val="en-GB"/>
+        </w:rPr>
+      </w:pPr>
+      <w:r>
+        <w:rPr>
+          <w:lang w:val="en-GB"/>
+        </w:rPr>
+        <w:t>Correct transaction validation</w:t>
+      </w:r>
+    </w:p>
+    <w:p>
+      <w:pPr>
+        <w:pStyle w:val="ListParagraph"/>
+        <w:numPr>
+          <w:ilvl w:val="2"/>
+          <w:numId w:val="20"/>
+        </w:numPr>
+        <w:rPr>
+          <w:lang w:val="en-GB"/>
+        </w:rPr>
+      </w:pPr>
+      <w:r>
+        <w:rPr>
+          <w:lang w:val="en-GB"/>
+        </w:rPr>
+        <w:t>Ledger immutability</w:t>
+      </w:r>
+    </w:p>
+    <w:p>
+      <w:pPr>
+        <w:pStyle w:val="ListParagraph"/>
+        <w:numPr>
+          <w:ilvl w:val="1"/>
+          <w:numId w:val="20"/>
+        </w:numPr>
+        <w:rPr>
+          <w:lang w:val="en-GB"/>
+        </w:rPr>
+      </w:pPr>
+      <w:r>
+        <w:rPr>
+          <w:lang w:val="en-GB"/>
+        </w:rPr>
+        <w:t>Privacy</w:t>
+      </w:r>
+    </w:p>
+    <w:p>
+      <w:pPr>
+        <w:pStyle w:val="ListParagraph"/>
+        <w:numPr>
+          <w:ilvl w:val="2"/>
+          <w:numId w:val="20"/>
+        </w:numPr>
+        <w:rPr>
+          <w:lang w:val="en-GB"/>
+        </w:rPr>
+      </w:pPr>
+      <w:r>
+        <w:rPr>
+          <w:lang w:val="en-GB"/>
+        </w:rPr>
+        <w:t xml:space="preserve">Pseudonymity, in some </w:t>
+      </w:r>
+      <w:r>
+        <w:rPr>
+          <w:lang w:val="en-GB"/>
+        </w:rPr>
+        <w:t>cases anonymity</w:t>
+      </w:r>
+    </w:p>
+    <w:p>
+      <w:pPr>
+        <w:pStyle w:val="ListParagraph"/>
+        <w:numPr>
+          <w:ilvl w:val="1"/>
+          <w:numId w:val="20"/>
+        </w:numPr>
+        <w:rPr>
+          <w:lang w:val="en-GB"/>
+        </w:rPr>
+      </w:pPr>
+      <w:proofErr w:type="spellStart"/>
+      <w:r>
+        <w:rPr>
+          <w:lang w:val="en-GB"/>
+        </w:rPr>
+        <w:t>Assumtions</w:t>
+      </w:r>
+      <w:proofErr w:type="spellEnd"/>
+      <w:r>
+        <w:rPr>
+          <w:lang w:val="en-GB"/>
+        </w:rPr>
+        <w:t>:</w:t>
+      </w:r>
+    </w:p>
+    <w:p>
+      <w:pPr>
+        <w:pStyle w:val="ListParagraph"/>
+        <w:numPr>
+          <w:ilvl w:val="2"/>
+          <w:numId w:val="20"/>
+        </w:numPr>
+        <w:rPr>
+          <w:lang w:val="en-GB"/>
+        </w:rPr>
+      </w:pPr>
+      <w:r>
+        <w:rPr>
+          <w:lang w:val="en-GB"/>
+        </w:rPr>
+        <w:t>&gt;50% computing power complies with protocol</w:t>
+      </w:r>
+    </w:p>
+    <w:p>
+      <w:pPr>
+        <w:pStyle w:val="ListParagraph"/>
+        <w:numPr>
+          <w:ilvl w:val="2"/>
+          <w:numId w:val="20"/>
+        </w:numPr>
+        <w:rPr>
+          <w:lang w:val="en-GB"/>
+        </w:rPr>
+      </w:pPr>
+      <w:r>
+        <w:rPr>
+          <w:lang w:val="en-GB"/>
+        </w:rPr>
+        <w:t>User wallet is safely maintained</w:t>
+      </w:r>
+    </w:p>
+    <w:p>
+      <w:pPr>
+        <w:pStyle w:val="ListParagraph"/>
+        <w:numPr>
+          <w:ilvl w:val="2"/>
+          <w:numId w:val="20"/>
+        </w:numPr>
+        <w:rPr>
+          <w:lang w:val="en-GB"/>
+        </w:rPr>
+      </w:pPr>
+      <w:r>
+        <w:rPr>
+          <w:lang w:val="en-GB"/>
+        </w:rPr>
+        <w:t xml:space="preserve">All contracts are deterministic </w:t>
+      </w:r>
+    </w:p>
+    <w:p>
+      <w:pPr>
+        <w:pStyle w:val="ListParagraph"/>
+        <w:numPr>
+          <w:ilvl w:val="1"/>
+          <w:numId w:val="20"/>
+        </w:numPr>
+        <w:rPr>
+          <w:lang w:val="en-GB"/>
+        </w:rPr>
+      </w:pPr>
+      <w:r>
+        <w:rPr>
+          <w:lang w:val="en-GB"/>
+        </w:rPr>
+        <w:t xml:space="preserve">Attack the </w:t>
+      </w:r>
+      <w:proofErr w:type="spellStart"/>
+      <w:r>
+        <w:rPr>
+          <w:lang w:val="en-GB"/>
+        </w:rPr>
+        <w:t>asuumptions</w:t>
+      </w:r>
+      <w:proofErr w:type="spellEnd"/>
+      <w:r>
+        <w:rPr>
+          <w:lang w:val="en-GB"/>
+        </w:rPr>
+        <w:t xml:space="preserve"> and human error</w:t>
+      </w:r>
+    </w:p>
+    <w:p>
+      <w:pPr>
+        <w:pStyle w:val="ListParagraph"/>
+        <w:numPr>
+          <w:ilvl w:val="1"/>
+          <w:numId w:val="20"/>
+        </w:numPr>
+        <w:rPr>
+          <w:lang w:val="en-GB"/>
+        </w:rPr>
+      </w:pPr>
+      <w:r>
+        <w:rPr>
+          <w:lang w:val="en-GB"/>
+        </w:rPr>
+        <w:t>Hard forks are sometime inevitable</w:t>
+      </w:r>
+    </w:p>
+    <w:p>
+      <w:pPr>
+        <w:pStyle w:val="ListParagraph"/>
+        <w:numPr>
+          <w:ilvl w:val="0"/>
+          <w:numId w:val="20"/>
+        </w:numPr>
+        <w:rPr>
+          <w:lang w:val="en-GB"/>
+        </w:rPr>
+      </w:pPr>
+      <w:r>
+        <w:rPr>
+          <w:lang w:val="en-GB"/>
+        </w:rPr>
+        <w:t>Blockchain for enterprise world</w:t>
+      </w:r>
+    </w:p>
+    <w:p>
+      <w:pPr>
+        <w:pStyle w:val="ListParagraph"/>
+        <w:numPr>
+          <w:ilvl w:val="0"/>
+          <w:numId w:val="20"/>
+        </w:numPr>
+        <w:rPr>
+          <w:lang w:val="en-GB"/>
+        </w:rPr>
+      </w:pPr>
+      <w:r>
+        <w:rPr>
+          <w:lang w:val="en-GB"/>
+        </w:rPr>
+        <w:t>Enterprise blockchain applications: security considerations</w:t>
+      </w:r>
+    </w:p>
+    <w:p>
+      <w:pPr>
+        <w:pStyle w:val="ListParagraph"/>
+        <w:numPr>
+          <w:ilvl w:val="0"/>
+          <w:numId w:val="20"/>
+        </w:numPr>
+        <w:rPr>
+          <w:lang w:val="en-GB"/>
+        </w:rPr>
+      </w:pPr>
+      <w:r>
+        <w:rPr>
+          <w:lang w:val="en-GB"/>
+        </w:rPr>
+        <w:t>Security and privacy: key differentiation of fabric</w:t>
+      </w:r>
+    </w:p>
+    <w:p>
+      <w:pPr>
+        <w:pStyle w:val="ListParagraph"/>
+        <w:numPr>
+          <w:ilvl w:val="0"/>
+          <w:numId w:val="20"/>
+        </w:numPr>
+        <w:rPr>
+          <w:lang w:val="en-GB"/>
+        </w:rPr>
+      </w:pPr>
+      <w:r>
+        <w:rPr>
+          <w:lang w:val="en-GB"/>
+        </w:rPr>
+        <w:t>Security in cloud/ hardware</w:t>
+      </w:r>
+    </w:p>
+    <w:p>
+      <w:pPr>
+        <w:pStyle w:val="ListParagraph"/>
+        <w:numPr>
+          <w:ilvl w:val="0"/>
+          <w:numId w:val="20"/>
+        </w:numPr>
+        <w:rPr>
+          <w:lang w:val="en-GB"/>
+        </w:rPr>
+      </w:pPr>
+      <w:r>
+        <w:rPr>
+          <w:lang w:val="en-GB"/>
+        </w:rPr>
+        <w:t>Intel software guard extensions (SGX)</w:t>
+      </w:r>
+    </w:p>
+    <w:p>
+      <w:pPr>
+        <w:pStyle w:val="ListParagraph"/>
+        <w:numPr>
+          <w:ilvl w:val="0"/>
+          <w:numId w:val="20"/>
+        </w:numPr>
+        <w:rPr>
+          <w:lang w:val="en-GB"/>
+        </w:rPr>
+      </w:pPr>
+      <w:r>
+        <w:rPr>
+          <w:lang w:val="en-GB"/>
+        </w:rPr>
+        <w:t xml:space="preserve">Coco </w:t>
+      </w:r>
+      <w:proofErr w:type="spellStart"/>
+      <w:r>
+        <w:rPr>
+          <w:lang w:val="en-GB"/>
+        </w:rPr>
+        <w:t>framwork</w:t>
+      </w:r>
+      <w:proofErr w:type="spellEnd"/>
+    </w:p>
+    <w:p>
+      <w:pPr>
+        <w:ind w:left="720"/>
+        <w:rPr>
+          <w:lang w:val="en-GB"/>
+        </w:rPr>
+      </w:pPr>
+      <w:r>
+        <w:rPr>
+          <w:lang w:val="en-GB"/>
+        </w:rPr>
+        <w:lastRenderedPageBreak/>
+        <w:t xml:space="preserve">Membership </w:t>
+      </w:r>
+      <w:r>
+        <w:rPr>
+          <w:lang w:val="en-GB"/>
+        </w:rPr>
+        <w:t>and access control in fabric</w:t>
+      </w:r>
+    </w:p>
+    <w:p>
+      <w:pPr>
+        <w:pStyle w:val="ListParagraph"/>
+        <w:numPr>
+          <w:ilvl w:val="0"/>
+          <w:numId w:val="20"/>
+        </w:numPr>
+        <w:rPr>
+          <w:lang w:val="en-GB"/>
+        </w:rPr>
+      </w:pPr>
+      <w:r>
+        <w:rPr>
+          <w:lang w:val="en-GB"/>
+        </w:rPr>
+        <w:t>Identities and policies required at every stage</w:t>
+      </w:r>
+    </w:p>
+    <w:p>
+      <w:pPr>
+        <w:pStyle w:val="ListParagraph"/>
+        <w:numPr>
+          <w:ilvl w:val="0"/>
+          <w:numId w:val="20"/>
+        </w:numPr>
+        <w:rPr>
+          <w:lang w:val="en-GB"/>
+        </w:rPr>
+      </w:pPr>
+      <w:r>
+        <w:rPr>
+          <w:lang w:val="en-GB"/>
+        </w:rPr>
+        <w:t>Membership and access control architecture</w:t>
+      </w:r>
+    </w:p>
+    <w:p>
+      <w:pPr>
+        <w:pStyle w:val="ListParagraph"/>
+        <w:numPr>
+          <w:ilvl w:val="0"/>
+          <w:numId w:val="20"/>
+        </w:numPr>
+        <w:rPr>
+          <w:lang w:val="en-GB"/>
+        </w:rPr>
+      </w:pPr>
+      <w:r>
+        <w:rPr>
+          <w:lang w:val="en-GB"/>
+        </w:rPr>
+        <w:t>MSP details</w:t>
+      </w:r>
+    </w:p>
+    <w:p>
+      <w:pPr>
+        <w:pStyle w:val="ListParagraph"/>
+        <w:numPr>
+          <w:ilvl w:val="0"/>
+          <w:numId w:val="20"/>
+        </w:numPr>
+        <w:rPr>
+          <w:lang w:val="en-GB"/>
+        </w:rPr>
+      </w:pPr>
+      <w:r>
+        <w:rPr>
+          <w:lang w:val="en-GB"/>
+        </w:rPr>
+        <w:t>A standard PKI based MSP for fabric</w:t>
+      </w:r>
+    </w:p>
+    <w:p>
+      <w:pPr>
+        <w:pStyle w:val="ListParagraph"/>
+        <w:numPr>
+          <w:ilvl w:val="0"/>
+          <w:numId w:val="20"/>
+        </w:numPr>
+        <w:rPr>
+          <w:lang w:val="en-GB"/>
+        </w:rPr>
+      </w:pPr>
+      <w:r>
+        <w:rPr>
+          <w:lang w:val="en-GB"/>
+        </w:rPr>
+        <w:t>MSPs: building blocks for access polices</w:t>
+      </w:r>
+    </w:p>
+    <w:p>
+      <w:pPr>
+        <w:pStyle w:val="ListParagraph"/>
+        <w:numPr>
+          <w:ilvl w:val="0"/>
+          <w:numId w:val="20"/>
+        </w:numPr>
+        <w:rPr>
+          <w:lang w:val="en-GB"/>
+        </w:rPr>
+      </w:pPr>
+      <w:r>
+        <w:rPr>
+          <w:lang w:val="en-GB"/>
+        </w:rPr>
+        <w:t>Blockchain crypto service provider (BCCSP)</w:t>
+      </w:r>
+    </w:p>
+    <w:p>
+      <w:pPr>
+        <w:pStyle w:val="ListParagraph"/>
+        <w:numPr>
+          <w:ilvl w:val="1"/>
+          <w:numId w:val="20"/>
+        </w:numPr>
+        <w:rPr>
+          <w:lang w:val="en-GB"/>
+        </w:rPr>
+      </w:pPr>
+      <w:r>
+        <w:rPr>
+          <w:lang w:val="en-GB"/>
+        </w:rPr>
+        <w:t>Abstraction</w:t>
+      </w:r>
+    </w:p>
+    <w:p>
+      <w:pPr>
+        <w:pStyle w:val="ListParagraph"/>
+        <w:numPr>
+          <w:ilvl w:val="1"/>
+          <w:numId w:val="20"/>
+        </w:numPr>
+        <w:rPr>
+          <w:lang w:val="en-GB"/>
+        </w:rPr>
+      </w:pPr>
+      <w:r>
+        <w:rPr>
+          <w:lang w:val="en-GB"/>
+        </w:rPr>
+        <w:t>Pluggability</w:t>
+      </w:r>
+    </w:p>
+    <w:p>
+      <w:pPr>
+        <w:pStyle w:val="ListParagraph"/>
+        <w:numPr>
+          <w:ilvl w:val="1"/>
+          <w:numId w:val="20"/>
+        </w:numPr>
+        <w:rPr>
+          <w:lang w:val="en-GB"/>
+        </w:rPr>
+      </w:pPr>
+      <w:r>
+        <w:rPr>
+          <w:lang w:val="en-GB"/>
+        </w:rPr>
+        <w:t>Multiple BCCSP</w:t>
+      </w:r>
+    </w:p>
+    <w:p>
+      <w:pPr>
+        <w:pStyle w:val="ListParagraph"/>
+        <w:numPr>
+          <w:ilvl w:val="1"/>
+          <w:numId w:val="20"/>
+        </w:numPr>
+        <w:rPr>
+          <w:lang w:val="en-GB"/>
+        </w:rPr>
+      </w:pPr>
+      <w:r>
+        <w:rPr>
+          <w:lang w:val="en-GB"/>
+        </w:rPr>
+        <w:t>International standard support</w:t>
+      </w:r>
+    </w:p>
+    <w:p>
+      <w:pPr>
+        <w:pStyle w:val="ListParagraph"/>
+        <w:numPr>
+          <w:ilvl w:val="0"/>
+          <w:numId w:val="20"/>
+        </w:numPr>
+        <w:rPr>
+          <w:lang w:val="en-GB"/>
+        </w:rPr>
+      </w:pPr>
+      <w:r>
+        <w:rPr>
+          <w:lang w:val="en-GB"/>
+        </w:rPr>
+        <w:t>Integration with hardware security modules HSM</w:t>
+      </w:r>
+    </w:p>
+    <w:p>
+      <w:pPr>
+        <w:pStyle w:val="ListParagraph"/>
+        <w:numPr>
+          <w:ilvl w:val="0"/>
+          <w:numId w:val="20"/>
+        </w:numPr>
+        <w:rPr>
+          <w:lang w:val="en-GB"/>
+        </w:rPr>
+      </w:pPr>
+      <w:r>
+        <w:rPr>
+          <w:lang w:val="en-GB"/>
+        </w:rPr>
+        <w:t>Tools to bootstrap a network</w:t>
+      </w:r>
+    </w:p>
+    <w:p>
+      <w:pPr>
+        <w:pStyle w:val="ListParagraph"/>
+        <w:numPr>
+          <w:ilvl w:val="1"/>
+          <w:numId w:val="20"/>
+        </w:numPr>
+        <w:rPr>
+          <w:lang w:val="en-GB"/>
+        </w:rPr>
+      </w:pPr>
+      <w:proofErr w:type="spellStart"/>
+      <w:r>
+        <w:rPr>
+          <w:lang w:val="en-GB"/>
+        </w:rPr>
+        <w:t>Cryptogen</w:t>
+      </w:r>
+      <w:proofErr w:type="spellEnd"/>
+    </w:p>
+    <w:p>
+      <w:pPr>
+        <w:pStyle w:val="ListParagraph"/>
+        <w:numPr>
+          <w:ilvl w:val="1"/>
+          <w:numId w:val="20"/>
+        </w:numPr>
+        <w:rPr>
+          <w:lang w:val="en-GB"/>
+        </w:rPr>
+      </w:pPr>
+      <w:proofErr w:type="spellStart"/>
+      <w:r>
+        <w:rPr>
+          <w:lang w:val="en-GB"/>
+        </w:rPr>
+        <w:t>Configtxgen</w:t>
+      </w:r>
+      <w:proofErr w:type="spellEnd"/>
+      <w:r>
+        <w:rPr>
+          <w:lang w:val="en-GB"/>
+        </w:rPr>
+        <w:t xml:space="preserve"> </w:t>
+      </w:r>
+    </w:p>
+    <w:p>
+      <w:pPr>
+        <w:rPr>
+          <w:lang w:val="en-GB"/>
+        </w:rPr>
+      </w:pPr>
+      <w:r>
+        <w:rPr>
+          <w:lang w:val="en-GB"/>
+        </w:rPr>
+        <w:t>Privacy in fabric</w:t>
+      </w:r>
+    </w:p>
+    <w:p>
+      <w:pPr>
+        <w:pStyle w:val="ListParagraph"/>
+        <w:numPr>
+          <w:ilvl w:val="0"/>
+          <w:numId w:val="20"/>
+        </w:numPr>
+        <w:rPr>
+          <w:lang w:val="en-GB"/>
+        </w:rPr>
+      </w:pPr>
+      <w:r>
+        <w:rPr>
+          <w:lang w:val="en-GB"/>
+        </w:rPr>
+        <w:t>Privacy in a blockchain system</w:t>
+      </w:r>
+    </w:p>
+    <w:p>
+      <w:pPr>
+        <w:pStyle w:val="ListParagraph"/>
+        <w:numPr>
+          <w:ilvl w:val="1"/>
+          <w:numId w:val="20"/>
+        </w:numPr>
+        <w:rPr>
+          <w:lang w:val="en-GB"/>
+        </w:rPr>
+      </w:pPr>
+      <w:r>
+        <w:rPr>
+          <w:lang w:val="en-GB"/>
+        </w:rPr>
+        <w:t>Transaction data privacy</w:t>
+      </w:r>
+    </w:p>
+    <w:p>
+      <w:pPr>
+        <w:pStyle w:val="ListParagraph"/>
+        <w:numPr>
+          <w:ilvl w:val="1"/>
+          <w:numId w:val="20"/>
+        </w:numPr>
+        <w:rPr>
+          <w:lang w:val="en-GB"/>
+        </w:rPr>
+      </w:pPr>
+      <w:r>
+        <w:rPr>
+          <w:lang w:val="en-GB"/>
+        </w:rPr>
+        <w:t>State data privacy</w:t>
+      </w:r>
+    </w:p>
+    <w:p>
+      <w:pPr>
+        <w:pStyle w:val="ListParagraph"/>
+        <w:numPr>
+          <w:ilvl w:val="1"/>
+          <w:numId w:val="20"/>
+        </w:numPr>
+        <w:rPr>
+          <w:lang w:val="en-GB"/>
+        </w:rPr>
+      </w:pPr>
+      <w:r>
+        <w:rPr>
+          <w:lang w:val="en-GB"/>
+        </w:rPr>
+        <w:t>Smart contract privacy</w:t>
+      </w:r>
+    </w:p>
+    <w:p>
+      <w:pPr>
+        <w:pStyle w:val="ListParagraph"/>
+        <w:numPr>
+          <w:ilvl w:val="1"/>
+          <w:numId w:val="20"/>
+        </w:numPr>
+        <w:rPr>
+          <w:lang w:val="en-GB"/>
+        </w:rPr>
+      </w:pPr>
+      <w:r>
+        <w:rPr>
+          <w:lang w:val="en-GB"/>
+        </w:rPr>
+        <w:t>User privacy</w:t>
+      </w:r>
+    </w:p>
+    <w:p>
+      <w:pPr>
+        <w:pStyle w:val="ListParagraph"/>
+        <w:numPr>
+          <w:ilvl w:val="0"/>
+          <w:numId w:val="20"/>
+        </w:numPr>
+        <w:rPr>
+          <w:lang w:val="en-GB"/>
+        </w:rPr>
+      </w:pPr>
+      <w:r>
+        <w:rPr>
+          <w:lang w:val="en-GB"/>
+        </w:rPr>
+        <w:t>Privacy using channel in Hyperledger fabric</w:t>
+      </w:r>
+    </w:p>
+    <w:p>
+      <w:pPr>
+        <w:pStyle w:val="ListParagraph"/>
+        <w:numPr>
+          <w:ilvl w:val="1"/>
+          <w:numId w:val="20"/>
+        </w:numPr>
+        <w:rPr>
+          <w:lang w:val="en-GB"/>
+        </w:rPr>
+      </w:pPr>
+      <w:r>
+        <w:rPr>
+          <w:lang w:val="en-GB"/>
+        </w:rPr>
+        <w:t>Channel</w:t>
+      </w:r>
+    </w:p>
+    <w:p>
+      <w:pPr>
+        <w:pStyle w:val="ListParagraph"/>
+        <w:numPr>
+          <w:ilvl w:val="1"/>
+          <w:numId w:val="20"/>
+        </w:numPr>
+        <w:rPr>
+          <w:lang w:val="en-GB"/>
+        </w:rPr>
+      </w:pPr>
+      <w:r>
+        <w:rPr>
+          <w:lang w:val="en-GB"/>
+        </w:rPr>
+        <w:t xml:space="preserve">Channel creation </w:t>
+      </w:r>
+    </w:p>
+    <w:p>
+      <w:pPr>
+        <w:pStyle w:val="ListParagraph"/>
+        <w:numPr>
+          <w:ilvl w:val="0"/>
+          <w:numId w:val="20"/>
+        </w:numPr>
+        <w:rPr>
+          <w:lang w:val="en-GB"/>
+        </w:rPr>
+      </w:pPr>
+      <w:r>
+        <w:rPr>
+          <w:lang w:val="en-GB"/>
+        </w:rPr>
+        <w:t>Data privacy using encryption</w:t>
+      </w:r>
+    </w:p>
+    <w:p>
+      <w:pPr>
+        <w:pStyle w:val="ListParagraph"/>
+        <w:numPr>
+          <w:ilvl w:val="0"/>
+          <w:numId w:val="20"/>
+        </w:numPr>
+        <w:rPr>
+          <w:lang w:val="en-GB"/>
+        </w:rPr>
+      </w:pPr>
+      <w:r>
+        <w:rPr>
+          <w:lang w:val="en-GB"/>
+        </w:rPr>
+        <w:t xml:space="preserve">Data privacy using encryption within </w:t>
+      </w:r>
+      <w:proofErr w:type="spellStart"/>
+      <w:r>
+        <w:rPr>
+          <w:lang w:val="en-GB"/>
+        </w:rPr>
+        <w:t>chaincode</w:t>
+      </w:r>
+      <w:proofErr w:type="spellEnd"/>
+    </w:p>
+    <w:p>
+      <w:pPr>
+        <w:pStyle w:val="ListParagraph"/>
+        <w:numPr>
+          <w:ilvl w:val="1"/>
+          <w:numId w:val="20"/>
+        </w:numPr>
+        <w:rPr>
+          <w:lang w:val="en-GB"/>
+        </w:rPr>
+      </w:pPr>
+      <w:r>
+        <w:rPr>
+          <w:lang w:val="en-GB"/>
+        </w:rPr>
+        <w:t>Options for encryption</w:t>
+      </w:r>
+    </w:p>
+    <w:p>
+      <w:pPr>
+        <w:pStyle w:val="ListParagraph"/>
+        <w:numPr>
+          <w:ilvl w:val="2"/>
+          <w:numId w:val="20"/>
+        </w:numPr>
+        <w:rPr>
+          <w:lang w:val="en-GB"/>
+        </w:rPr>
+      </w:pPr>
+      <w:r>
+        <w:rPr>
+          <w:lang w:val="en-GB"/>
+        </w:rPr>
+        <w:t>Transaction data</w:t>
+      </w:r>
+    </w:p>
+    <w:p>
+      <w:pPr>
+        <w:pStyle w:val="ListParagraph"/>
+        <w:numPr>
+          <w:ilvl w:val="2"/>
+          <w:numId w:val="20"/>
+        </w:numPr>
+        <w:rPr>
+          <w:lang w:val="en-GB"/>
+        </w:rPr>
+      </w:pPr>
+      <w:proofErr w:type="spellStart"/>
+      <w:r>
+        <w:rPr>
+          <w:lang w:val="en-GB"/>
+        </w:rPr>
+        <w:t>Chaincode</w:t>
+      </w:r>
+      <w:proofErr w:type="spellEnd"/>
+    </w:p>
+    <w:p>
+      <w:pPr>
+        <w:pStyle w:val="ListParagraph"/>
+        <w:numPr>
+          <w:ilvl w:val="2"/>
+          <w:numId w:val="20"/>
+        </w:numPr>
+        <w:rPr>
+          <w:lang w:val="en-GB"/>
+        </w:rPr>
+      </w:pPr>
+      <w:proofErr w:type="spellStart"/>
+      <w:r>
+        <w:rPr>
+          <w:lang w:val="en-GB"/>
+        </w:rPr>
+        <w:t>Chaincode</w:t>
+      </w:r>
+      <w:proofErr w:type="spellEnd"/>
+      <w:r>
+        <w:rPr>
+          <w:lang w:val="en-GB"/>
+        </w:rPr>
+        <w:t xml:space="preserve"> state</w:t>
+      </w:r>
+    </w:p>
+    <w:p>
+      <w:pPr>
+        <w:pStyle w:val="ListParagraph"/>
+        <w:numPr>
+          <w:ilvl w:val="0"/>
+          <w:numId w:val="20"/>
+        </w:numPr>
+        <w:rPr>
+          <w:lang w:val="en-GB"/>
+        </w:rPr>
+      </w:pPr>
+      <w:proofErr w:type="spellStart"/>
+      <w:r>
+        <w:rPr>
+          <w:lang w:val="en-GB"/>
+        </w:rPr>
+        <w:t>Chaincode</w:t>
+      </w:r>
+      <w:proofErr w:type="spellEnd"/>
+      <w:r>
+        <w:rPr>
+          <w:lang w:val="en-GB"/>
+        </w:rPr>
+        <w:t xml:space="preserve"> transient data</w:t>
+      </w:r>
+    </w:p>
+    <w:p>
+      <w:pPr>
+        <w:pStyle w:val="ListParagraph"/>
+        <w:numPr>
+          <w:ilvl w:val="1"/>
+          <w:numId w:val="20"/>
+        </w:numPr>
+        <w:rPr>
+          <w:lang w:val="en-GB"/>
+        </w:rPr>
+      </w:pPr>
+      <w:r>
+        <w:rPr>
+          <w:lang w:val="en-GB"/>
+        </w:rPr>
+        <w:t>Transient data:</w:t>
+      </w:r>
+    </w:p>
+    <w:p>
+      <w:pPr>
+        <w:pStyle w:val="ListParagraph"/>
+        <w:numPr>
+          <w:ilvl w:val="1"/>
+          <w:numId w:val="20"/>
+        </w:numPr>
+        <w:rPr>
+          <w:lang w:val="en-GB"/>
+        </w:rPr>
+      </w:pPr>
+      <w:r>
+        <w:rPr>
+          <w:lang w:val="en-GB"/>
+        </w:rPr>
+        <w:t>How to leverage it?</w:t>
+      </w:r>
+    </w:p>
+    <w:p>
+      <w:pPr>
+        <w:pStyle w:val="ListParagraph"/>
+        <w:numPr>
+          <w:ilvl w:val="0"/>
+          <w:numId w:val="20"/>
+        </w:numPr>
+        <w:rPr>
+          <w:lang w:val="en-GB"/>
+        </w:rPr>
+      </w:pPr>
+      <w:r>
+        <w:rPr>
+          <w:lang w:val="en-GB"/>
+        </w:rPr>
+        <w:t>Smart contract confidentiality</w:t>
+      </w:r>
+    </w:p>
+    <w:p>
+      <w:pPr>
+        <w:pStyle w:val="ListParagraph"/>
+        <w:numPr>
+          <w:ilvl w:val="0"/>
+          <w:numId w:val="20"/>
+        </w:numPr>
+        <w:rPr>
+          <w:lang w:val="en-GB"/>
+        </w:rPr>
+      </w:pPr>
+      <w:r>
+        <w:rPr>
+          <w:lang w:val="en-GB"/>
+        </w:rPr>
+        <w:t xml:space="preserve">Anonymous and </w:t>
+      </w:r>
+      <w:proofErr w:type="spellStart"/>
+      <w:r>
+        <w:rPr>
+          <w:lang w:val="en-GB"/>
+        </w:rPr>
+        <w:t>unlinkable</w:t>
+      </w:r>
+      <w:proofErr w:type="spellEnd"/>
+      <w:r>
+        <w:rPr>
+          <w:lang w:val="en-GB"/>
+        </w:rPr>
+        <w:t xml:space="preserve"> transactions (identity mixer)</w:t>
+      </w:r>
+    </w:p>
+    <w:p>
+      <w:pPr>
+        <w:pStyle w:val="ListParagraph"/>
+        <w:numPr>
+          <w:ilvl w:val="1"/>
+          <w:numId w:val="20"/>
+        </w:numPr>
+        <w:rPr>
+          <w:lang w:val="en-GB"/>
+        </w:rPr>
+      </w:pPr>
+      <w:proofErr w:type="spellStart"/>
+      <w:r>
+        <w:rPr>
+          <w:lang w:val="en-GB"/>
+        </w:rPr>
+        <w:t>Ecerts</w:t>
+      </w:r>
+      <w:proofErr w:type="spellEnd"/>
+    </w:p>
+    <w:p>
+      <w:pPr>
+        <w:pStyle w:val="ListParagraph"/>
+        <w:numPr>
+          <w:ilvl w:val="1"/>
+          <w:numId w:val="20"/>
+        </w:numPr>
+        <w:rPr>
+          <w:lang w:val="en-GB"/>
+        </w:rPr>
+      </w:pPr>
+      <w:proofErr w:type="spellStart"/>
+      <w:r>
+        <w:rPr>
+          <w:lang w:val="en-GB"/>
+        </w:rPr>
+        <w:t>TCerts</w:t>
+      </w:r>
+      <w:proofErr w:type="spellEnd"/>
+    </w:p>
+    <w:p>
+      <w:pPr>
+        <w:pStyle w:val="ListParagraph"/>
+        <w:numPr>
+          <w:ilvl w:val="0"/>
+          <w:numId w:val="20"/>
+        </w:numPr>
+        <w:rPr>
+          <w:lang w:val="en-GB"/>
+        </w:rPr>
+      </w:pPr>
+      <w:r>
+        <w:rPr>
+          <w:lang w:val="en-GB"/>
+        </w:rPr>
+        <w:t>X509 vs identity mixer</w:t>
+      </w:r>
+    </w:p>
+    <w:p>
+      <w:pPr>
+        <w:pStyle w:val="ListParagraph"/>
+        <w:numPr>
+          <w:ilvl w:val="0"/>
+          <w:numId w:val="20"/>
+        </w:numPr>
+        <w:rPr>
+          <w:lang w:val="en-GB"/>
+        </w:rPr>
+      </w:pPr>
+      <w:proofErr w:type="spellStart"/>
+      <w:r>
+        <w:rPr>
+          <w:lang w:val="en-GB"/>
+        </w:rPr>
+        <w:t>Anynoymous</w:t>
+      </w:r>
+      <w:proofErr w:type="spellEnd"/>
+      <w:r>
+        <w:rPr>
+          <w:lang w:val="en-GB"/>
+        </w:rPr>
+        <w:t xml:space="preserve"> and </w:t>
+      </w:r>
+      <w:proofErr w:type="spellStart"/>
+      <w:r>
+        <w:rPr>
+          <w:lang w:val="en-GB"/>
+        </w:rPr>
+        <w:t>unlinkable</w:t>
+      </w:r>
+      <w:proofErr w:type="spellEnd"/>
+      <w:r>
+        <w:rPr>
+          <w:lang w:val="en-GB"/>
+        </w:rPr>
+        <w:t xml:space="preserve"> transactions: auditability</w:t>
+      </w:r>
+    </w:p>
+    <w:p>
+      <w:pPr>
+        <w:pStyle w:val="ListParagraph"/>
+        <w:numPr>
+          <w:ilvl w:val="0"/>
+          <w:numId w:val="20"/>
+        </w:numPr>
+        <w:rPr>
+          <w:lang w:val="en-GB"/>
+        </w:rPr>
+      </w:pPr>
+      <w:proofErr w:type="spellStart"/>
+      <w:r>
+        <w:rPr>
+          <w:lang w:val="en-GB"/>
+        </w:rPr>
+        <w:t>Anynoymous</w:t>
+      </w:r>
+      <w:proofErr w:type="spellEnd"/>
+      <w:r>
+        <w:rPr>
+          <w:lang w:val="en-GB"/>
+        </w:rPr>
+        <w:t xml:space="preserve"> and </w:t>
+      </w:r>
+      <w:proofErr w:type="spellStart"/>
+      <w:r>
+        <w:rPr>
+          <w:lang w:val="en-GB"/>
+        </w:rPr>
+        <w:t>unlinkable</w:t>
+      </w:r>
+      <w:proofErr w:type="spellEnd"/>
+      <w:r>
+        <w:rPr>
+          <w:lang w:val="en-GB"/>
+        </w:rPr>
+        <w:t xml:space="preserve"> transactions: </w:t>
+      </w:r>
+      <w:r>
+        <w:rPr>
+          <w:lang w:val="en-GB"/>
+        </w:rPr>
+        <w:t>revocation</w:t>
+      </w:r>
+    </w:p>
+    <w:p>
+      <w:pPr>
+        <w:pStyle w:val="ListParagraph"/>
+        <w:numPr>
+          <w:ilvl w:val="0"/>
+          <w:numId w:val="20"/>
+        </w:numPr>
+        <w:rPr>
+          <w:lang w:val="en-GB"/>
+        </w:rPr>
+      </w:pPr>
+      <w:r>
+        <w:rPr>
+          <w:lang w:val="en-GB"/>
+        </w:rPr>
+        <w:t>Privacy with zero knowledge proof cryptography</w:t>
+      </w:r>
+    </w:p>
+    <w:p>
+      <w:pPr>
+        <w:pStyle w:val="ListParagraph"/>
+        <w:numPr>
+          <w:ilvl w:val="0"/>
+          <w:numId w:val="20"/>
+        </w:numPr>
+        <w:rPr>
+          <w:lang w:val="en-GB"/>
+        </w:rPr>
+      </w:pPr>
+      <w:proofErr w:type="spellStart"/>
+      <w:r>
+        <w:rPr>
+          <w:lang w:val="en-GB"/>
+        </w:rPr>
+        <w:t>zeroCash</w:t>
+      </w:r>
+      <w:proofErr w:type="spellEnd"/>
+      <w:r>
+        <w:rPr>
+          <w:lang w:val="en-GB"/>
+        </w:rPr>
+        <w:t>. UTXO ownership model with privacy</w:t>
+      </w:r>
+    </w:p>
+    <w:p>
+      <w:pPr>
+        <w:pStyle w:val="ListParagraph"/>
+        <w:numPr>
+          <w:ilvl w:val="0"/>
+          <w:numId w:val="20"/>
+        </w:numPr>
+        <w:rPr>
+          <w:lang w:val="en-GB"/>
+        </w:rPr>
+      </w:pPr>
+      <w:r>
+        <w:rPr>
+          <w:lang w:val="en-GB"/>
+        </w:rPr>
+        <w:t>UTXO model with privacy</w:t>
+      </w:r>
+    </w:p>
+    <w:p>
+      <w:pPr>
+        <w:pStyle w:val="ListParagraph"/>
+        <w:numPr>
+          <w:ilvl w:val="0"/>
+          <w:numId w:val="20"/>
+        </w:numPr>
+        <w:rPr>
+          <w:lang w:val="en-GB"/>
+        </w:rPr>
+      </w:pPr>
+      <w:r>
+        <w:rPr>
+          <w:lang w:val="en-GB"/>
+        </w:rPr>
+        <w:t>Ledger in Hyperledger fabric</w:t>
+      </w:r>
+    </w:p>
+    <w:p>
+      <w:pPr>
+        <w:pStyle w:val="ListParagraph"/>
+        <w:numPr>
+          <w:ilvl w:val="0"/>
+          <w:numId w:val="20"/>
+        </w:numPr>
+        <w:rPr>
+          <w:lang w:val="en-GB"/>
+        </w:rPr>
+      </w:pPr>
+      <w:r>
+        <w:rPr>
+          <w:lang w:val="en-GB"/>
+        </w:rPr>
+        <w:t>State database options</w:t>
+      </w:r>
+    </w:p>
+    <w:p>
+      <w:pPr>
+        <w:pStyle w:val="ListParagraph"/>
+        <w:numPr>
+          <w:ilvl w:val="0"/>
+          <w:numId w:val="20"/>
+        </w:numPr>
+        <w:rPr>
+          <w:lang w:val="en-GB"/>
+        </w:rPr>
+      </w:pPr>
+      <w:proofErr w:type="spellStart"/>
+      <w:r>
+        <w:rPr>
+          <w:lang w:val="en-GB"/>
+        </w:rPr>
+        <w:t>sideDB</w:t>
+      </w:r>
+      <w:proofErr w:type="spellEnd"/>
+      <w:r>
+        <w:rPr>
+          <w:lang w:val="en-GB"/>
+        </w:rPr>
+        <w:t xml:space="preserve"> motivation</w:t>
+      </w:r>
+    </w:p>
+    <w:p>
+      <w:pPr>
+        <w:pStyle w:val="ListParagraph"/>
+        <w:numPr>
+          <w:ilvl w:val="0"/>
+          <w:numId w:val="20"/>
+        </w:numPr>
+        <w:rPr>
+          <w:lang w:val="en-GB"/>
+        </w:rPr>
+      </w:pPr>
+      <w:proofErr w:type="spellStart"/>
+      <w:r>
+        <w:rPr>
+          <w:lang w:val="en-GB"/>
+        </w:rPr>
+        <w:lastRenderedPageBreak/>
+        <w:t>sideDB</w:t>
+      </w:r>
+      <w:proofErr w:type="spellEnd"/>
+      <w:r>
+        <w:rPr>
+          <w:lang w:val="en-GB"/>
+        </w:rPr>
+        <w:t xml:space="preserve"> multiple collections</w:t>
+      </w:r>
+    </w:p>
+    <w:p>
+      <w:pPr>
+        <w:pStyle w:val="ListParagraph"/>
+        <w:numPr>
+          <w:ilvl w:val="0"/>
+          <w:numId w:val="20"/>
+        </w:numPr>
+        <w:rPr>
+          <w:lang w:val="en-GB"/>
+        </w:rPr>
+      </w:pPr>
+      <w:r>
+        <w:rPr>
+          <w:lang w:val="en-GB"/>
+        </w:rPr>
+        <w:t xml:space="preserve">define collections for each </w:t>
+      </w:r>
+      <w:proofErr w:type="spellStart"/>
+      <w:r>
+        <w:rPr>
+          <w:lang w:val="en-GB"/>
+        </w:rPr>
+        <w:t>chaincode</w:t>
+      </w:r>
+      <w:proofErr w:type="spellEnd"/>
+      <w:r>
+        <w:rPr>
+          <w:lang w:val="en-GB"/>
+        </w:rPr>
+        <w:t xml:space="preserve"> and channel</w:t>
+      </w:r>
+    </w:p>
+    <w:p>
+      <w:pPr>
+        <w:pStyle w:val="ListParagraph"/>
+        <w:numPr>
+          <w:ilvl w:val="1"/>
+          <w:numId w:val="20"/>
+        </w:numPr>
+        <w:rPr>
+          <w:lang w:val="en-GB"/>
+        </w:rPr>
+      </w:pPr>
+      <w:r>
+        <w:rPr>
+          <w:lang w:val="en-GB"/>
+        </w:rPr>
+        <w:t xml:space="preserve">define collections during </w:t>
+      </w:r>
+      <w:proofErr w:type="spellStart"/>
+      <w:r>
+        <w:rPr>
+          <w:lang w:val="en-GB"/>
+        </w:rPr>
+        <w:t>chaincode</w:t>
+      </w:r>
+      <w:proofErr w:type="spellEnd"/>
+      <w:r>
+        <w:rPr>
+          <w:lang w:val="en-GB"/>
+        </w:rPr>
+        <w:t xml:space="preserve"> deployment</w:t>
+      </w:r>
+    </w:p>
+    <w:p>
+      <w:pPr>
+        <w:pStyle w:val="ListParagraph"/>
+        <w:numPr>
+          <w:ilvl w:val="1"/>
+          <w:numId w:val="20"/>
+        </w:numPr>
+        <w:rPr>
+          <w:lang w:val="en-GB"/>
+        </w:rPr>
+      </w:pPr>
+      <w:r>
+        <w:rPr>
+          <w:lang w:val="en-GB"/>
+        </w:rPr>
+        <w:t>using channel configuration</w:t>
       </w:r>
     </w:p>
     <w:sectPr>
@@ -10231,6 +14390,95 @@
 <file path=word/numbering.xml><?xml version="1.0" encoding="utf-8"?>
 <w:numbering xmlns:wpc="http://schemas.microsoft.com/office/word/2010/wordprocessingCanvas" xmlns:cx="http://schemas.microsoft.com/office/drawing/2014/chartex" xmlns:cx1="http://schemas.microsoft.com/office/drawing/2015/9/8/chartex" xmlns:cx2="http://schemas.microsoft.com/office/drawing/2015/10/21/chartex" xmlns:cx3="http://schemas.microsoft.com/office/drawing/2016/5/9/chartex" xmlns:cx4="http://schemas.microsoft.com/office/drawing/2016/5/10/chartex" xmlns:cx5="http://schemas.microsoft.com/office/drawing/2016/5/11/chartex" xmlns:cx6="http://schemas.microsoft.com/office/drawing/2016/5/12/chartex" xmlns:cx7="http://schemas.microsoft.com/office/drawing/2016/5/13/chartex" xmlns:cx8="http://schemas.microsoft.com/office/drawing/2016/5/14/chartex" xmlns:mc="http://schemas.openxmlformats.org/markup-compatibility/2006" xmlns:aink="http://schemas.microsoft.com/office/drawing/2016/ink" xmlns:am3d="http://schemas.microsoft.com/office/drawing/2017/model3d" xmlns:o="urn:schemas-microsoft-com:office:office" xmlns:oel="http://schemas.microsoft.com/office/2019/extlst" xmlns:r="http://schemas.openxmlformats.org/officeDocument/2006/relationships" xmlns:m="http://schemas.openxmlformats.org/officeDocument/2006/math" xmlns:v="urn:schemas-microsoft-com:vml" xmlns:wp14="http://schemas.microsoft.com/office/word/2010/wordprocessingDrawing" xmlns:wp="http://schemas.openxmlformats.org/drawingml/2006/wordprocessingDrawing" xmlns:w10="urn:schemas-microsoft-com:office:word" xmlns:w="http://schemas.openxmlformats.org/wordprocessingml/2006/main" xmlns:w14="http://schemas.microsoft.com/office/word/2010/wordml" xmlns:w15="http://schemas.microsoft.com/office/word/2012/wordml" xmlns:w16cex="http://schemas.microsoft.com/office/word/2018/wordml/cex" xmlns:w16cid="http://schemas.microsoft.com/office/word/2016/wordml/cid" xmlns:w16="http://schemas.microsoft.com/office/word/2018/wordml" xmlns:w16du="http://schemas.microsoft.com/office/word/2023/wordml/word16du" xmlns:w16sdtdh="http://schemas.microsoft.com/office/word/2020/wordml/sdtdatahash" xmlns:w16sdtfl="http://schemas.microsoft.com/office/word/2024/wordml/sdtformatlock" xmlns:w16se="http://schemas.microsoft.com/office/word/2015/wordml/symex" xmlns:wpg="http://schemas.microsoft.com/office/word/2010/wordprocessingGroup" xmlns:wpi="http://schemas.microsoft.com/office/word/2010/wordprocessingInk" xmlns:wne="http://schemas.microsoft.com/office/word/2006/wordml" xmlns:wps="http://schemas.microsoft.com/office/word/2010/wordprocessingShape" mc:Ignorable="w14 w15 w16se w16cid w16 w16cex w16sdtdh w16sdtfl w16du wp14">
   <w:abstractNum w:abstractNumId="0" w15:restartNumberingAfterBreak="0">
+    <w:nsid w:val="04747521"/>
+    <w:multiLevelType w:val="hybridMultilevel"/>
+    <w:tmpl w:val="EBF832A6"/>
+    <w:lvl w:ilvl="0" w:tplc="4009000F">
+      <w:start w:val="1"/>
+      <w:numFmt w:val="decimal"/>
+      <w:lvlText w:val="%1."/>
+      <w:lvlJc w:val="left"/>
+      <w:pPr>
+        <w:ind w:left="720" w:hanging="360"/>
+      </w:pPr>
+      <w:rPr>
+        <w:rFonts w:hint="default"/>
+      </w:rPr>
+    </w:lvl>
+    <w:lvl w:ilvl="1" w:tplc="40090019">
+      <w:start w:val="1"/>
+      <w:numFmt w:val="lowerLetter"/>
+      <w:lvlText w:val="%2."/>
+      <w:lvlJc w:val="left"/>
+      <w:pPr>
+        <w:ind w:left="1440" w:hanging="360"/>
+      </w:pPr>
+    </w:lvl>
+    <w:lvl w:ilvl="2" w:tplc="4009001B">
+      <w:start w:val="1"/>
+      <w:numFmt w:val="lowerRoman"/>
+      <w:lvlText w:val="%3."/>
+      <w:lvlJc w:val="right"/>
+      <w:pPr>
+        <w:ind w:left="2160" w:hanging="180"/>
+      </w:pPr>
+    </w:lvl>
+    <w:lvl w:ilvl="3" w:tplc="4009000F" w:tentative="1">
+      <w:start w:val="1"/>
+      <w:numFmt w:val="decimal"/>
+      <w:lvlText w:val="%4."/>
+      <w:lvlJc w:val="left"/>
+      <w:pPr>
+        <w:ind w:left="2880" w:hanging="360"/>
+      </w:pPr>
+    </w:lvl>
+    <w:lvl w:ilvl="4" w:tplc="40090019" w:tentative="1">
+      <w:start w:val="1"/>
+      <w:numFmt w:val="lowerLetter"/>
+      <w:lvlText w:val="%5."/>
+      <w:lvlJc w:val="left"/>
+      <w:pPr>
+        <w:ind w:left="3600" w:hanging="360"/>
+      </w:pPr>
+    </w:lvl>
+    <w:lvl w:ilvl="5" w:tplc="4009001B" w:tentative="1">
+      <w:start w:val="1"/>
+      <w:numFmt w:val="lowerRoman"/>
+      <w:lvlText w:val="%6."/>
+      <w:lvlJc w:val="right"/>
+      <w:pPr>
+        <w:ind w:left="4320" w:hanging="180"/>
+      </w:pPr>
+    </w:lvl>
+    <w:lvl w:ilvl="6" w:tplc="4009000F" w:tentative="1">
+      <w:start w:val="1"/>
+      <w:numFmt w:val="decimal"/>
+      <w:lvlText w:val="%7."/>
+      <w:lvlJc w:val="left"/>
+      <w:pPr>
+        <w:ind w:left="5040" w:hanging="360"/>
+      </w:pPr>
+    </w:lvl>
+    <w:lvl w:ilvl="7" w:tplc="40090019" w:tentative="1">
+      <w:start w:val="1"/>
+      <w:numFmt w:val="lowerLetter"/>
+      <w:lvlText w:val="%8."/>
+      <w:lvlJc w:val="left"/>
+      <w:pPr>
+        <w:ind w:left="5760" w:hanging="360"/>
+      </w:pPr>
+    </w:lvl>
+    <w:lvl w:ilvl="8" w:tplc="4009001B" w:tentative="1">
+      <w:start w:val="1"/>
+      <w:numFmt w:val="lowerRoman"/>
+      <w:lvlText w:val="%9."/>
+      <w:lvlJc w:val="right"/>
+      <w:pPr>
+        <w:ind w:left="6480" w:hanging="180"/>
+      </w:pPr>
+    </w:lvl>
+  </w:abstractNum>
+  <w:abstractNum w:abstractNumId="1" w15:restartNumberingAfterBreak="0">
     <w:nsid w:val="0BC07AAA"/>
     <w:multiLevelType w:val="multilevel"/>
     <w:tmpl w:val="4104CA4E"/>
@@ -10379,7 +14627,7 @@
       </w:rPr>
     </w:lvl>
   </w:abstractNum>
-  <w:abstractNum w:abstractNumId="1" w15:restartNumberingAfterBreak="0">
+  <w:abstractNum w:abstractNumId="2" w15:restartNumberingAfterBreak="0">
     <w:nsid w:val="11F17D51"/>
     <w:multiLevelType w:val="hybridMultilevel"/>
     <w:tmpl w:val="77CC5C94"/>
@@ -10468,7 +14716,7 @@
       </w:pPr>
     </w:lvl>
   </w:abstractNum>
-  <w:abstractNum w:abstractNumId="2" w15:restartNumberingAfterBreak="0">
+  <w:abstractNum w:abstractNumId="3" w15:restartNumberingAfterBreak="0">
     <w:nsid w:val="15B859E9"/>
     <w:multiLevelType w:val="multilevel"/>
     <w:tmpl w:val="238294BC"/>
@@ -10617,7 +14865,7 @@
       </w:rPr>
     </w:lvl>
   </w:abstractNum>
-  <w:abstractNum w:abstractNumId="3" w15:restartNumberingAfterBreak="0">
+  <w:abstractNum w:abstractNumId="4" w15:restartNumberingAfterBreak="0">
     <w:nsid w:val="174577B3"/>
     <w:multiLevelType w:val="hybridMultilevel"/>
     <w:tmpl w:val="B718C7CC"/>
@@ -10730,7 +14978,7 @@
       </w:rPr>
     </w:lvl>
   </w:abstractNum>
-  <w:abstractNum w:abstractNumId="4" w15:restartNumberingAfterBreak="0">
+  <w:abstractNum w:abstractNumId="5" w15:restartNumberingAfterBreak="0">
     <w:nsid w:val="1AAA164D"/>
     <w:multiLevelType w:val="hybridMultilevel"/>
     <w:tmpl w:val="EA4AB1CA"/>
@@ -10822,7 +15070,7 @@
       </w:pPr>
     </w:lvl>
   </w:abstractNum>
-  <w:abstractNum w:abstractNumId="5" w15:restartNumberingAfterBreak="0">
+  <w:abstractNum w:abstractNumId="6" w15:restartNumberingAfterBreak="0">
     <w:nsid w:val="1D207F5C"/>
     <w:multiLevelType w:val="multilevel"/>
     <w:tmpl w:val="6CF8FC32"/>
@@ -10971,7 +15219,7 @@
       </w:rPr>
     </w:lvl>
   </w:abstractNum>
-  <w:abstractNum w:abstractNumId="6" w15:restartNumberingAfterBreak="0">
+  <w:abstractNum w:abstractNumId="7" w15:restartNumberingAfterBreak="0">
     <w:nsid w:val="1E8A4517"/>
     <w:multiLevelType w:val="hybridMultilevel"/>
     <w:tmpl w:val="3CA2945E"/>
@@ -11060,7 +15308,7 @@
       </w:pPr>
     </w:lvl>
   </w:abstractNum>
-  <w:abstractNum w:abstractNumId="7" w15:restartNumberingAfterBreak="0">
+  <w:abstractNum w:abstractNumId="8" w15:restartNumberingAfterBreak="0">
     <w:nsid w:val="24825491"/>
     <w:multiLevelType w:val="hybridMultilevel"/>
     <w:tmpl w:val="2EF842FE"/>
@@ -11146,7 +15394,96 @@
       </w:pPr>
     </w:lvl>
   </w:abstractNum>
-  <w:abstractNum w:abstractNumId="8" w15:restartNumberingAfterBreak="0">
+  <w:abstractNum w:abstractNumId="9" w15:restartNumberingAfterBreak="0">
+    <w:nsid w:val="2CE92377"/>
+    <w:multiLevelType w:val="hybridMultilevel"/>
+    <w:tmpl w:val="82DA7F84"/>
+    <w:lvl w:ilvl="0" w:tplc="4009000F">
+      <w:start w:val="1"/>
+      <w:numFmt w:val="decimal"/>
+      <w:lvlText w:val="%1."/>
+      <w:lvlJc w:val="left"/>
+      <w:pPr>
+        <w:ind w:left="720" w:hanging="360"/>
+      </w:pPr>
+      <w:rPr>
+        <w:rFonts w:hint="default"/>
+      </w:rPr>
+    </w:lvl>
+    <w:lvl w:ilvl="1" w:tplc="40090019" w:tentative="1">
+      <w:start w:val="1"/>
+      <w:numFmt w:val="lowerLetter"/>
+      <w:lvlText w:val="%2."/>
+      <w:lvlJc w:val="left"/>
+      <w:pPr>
+        <w:ind w:left="1440" w:hanging="360"/>
+      </w:pPr>
+    </w:lvl>
+    <w:lvl w:ilvl="2" w:tplc="4009001B" w:tentative="1">
+      <w:start w:val="1"/>
+      <w:numFmt w:val="lowerRoman"/>
+      <w:lvlText w:val="%3."/>
+      <w:lvlJc w:val="right"/>
+      <w:pPr>
+        <w:ind w:left="2160" w:hanging="180"/>
+      </w:pPr>
+    </w:lvl>
+    <w:lvl w:ilvl="3" w:tplc="4009000F" w:tentative="1">
+      <w:start w:val="1"/>
+      <w:numFmt w:val="decimal"/>
+      <w:lvlText w:val="%4."/>
+      <w:lvlJc w:val="left"/>
+      <w:pPr>
+        <w:ind w:left="2880" w:hanging="360"/>
+      </w:pPr>
+    </w:lvl>
+    <w:lvl w:ilvl="4" w:tplc="40090019" w:tentative="1">
+      <w:start w:val="1"/>
+      <w:numFmt w:val="lowerLetter"/>
+      <w:lvlText w:val="%5."/>
+      <w:lvlJc w:val="left"/>
+      <w:pPr>
+        <w:ind w:left="3600" w:hanging="360"/>
+      </w:pPr>
+    </w:lvl>
+    <w:lvl w:ilvl="5" w:tplc="4009001B" w:tentative="1">
+      <w:start w:val="1"/>
+      <w:numFmt w:val="lowerRoman"/>
+      <w:lvlText w:val="%6."/>
+      <w:lvlJc w:val="right"/>
+      <w:pPr>
+        <w:ind w:left="4320" w:hanging="180"/>
+      </w:pPr>
+    </w:lvl>
+    <w:lvl w:ilvl="6" w:tplc="4009000F" w:tentative="1">
+      <w:start w:val="1"/>
+      <w:numFmt w:val="decimal"/>
+      <w:lvlText w:val="%7."/>
+      <w:lvlJc w:val="left"/>
+      <w:pPr>
+        <w:ind w:left="5040" w:hanging="360"/>
+      </w:pPr>
+    </w:lvl>
+    <w:lvl w:ilvl="7" w:tplc="40090019" w:tentative="1">
+      <w:start w:val="1"/>
+      <w:numFmt w:val="lowerLetter"/>
+      <w:lvlText w:val="%8."/>
+      <w:lvlJc w:val="left"/>
+      <w:pPr>
+        <w:ind w:left="5760" w:hanging="360"/>
+      </w:pPr>
+    </w:lvl>
+    <w:lvl w:ilvl="8" w:tplc="4009001B" w:tentative="1">
+      <w:start w:val="1"/>
+      <w:numFmt w:val="lowerRoman"/>
+      <w:lvlText w:val="%9."/>
+      <w:lvlJc w:val="right"/>
+      <w:pPr>
+        <w:ind w:left="6480" w:hanging="180"/>
+      </w:pPr>
+    </w:lvl>
+  </w:abstractNum>
+  <w:abstractNum w:abstractNumId="10" w15:restartNumberingAfterBreak="0">
     <w:nsid w:val="332E2540"/>
     <w:multiLevelType w:val="hybridMultilevel"/>
     <w:tmpl w:val="5E043DDE"/>
@@ -11232,7 +15569,7 @@
       </w:pPr>
     </w:lvl>
   </w:abstractNum>
-  <w:abstractNum w:abstractNumId="9" w15:restartNumberingAfterBreak="0">
+  <w:abstractNum w:abstractNumId="11" w15:restartNumberingAfterBreak="0">
     <w:nsid w:val="3BCE7D1C"/>
     <w:multiLevelType w:val="multilevel"/>
     <w:tmpl w:val="CB168E46"/>
@@ -11381,7 +15718,7 @@
       </w:rPr>
     </w:lvl>
   </w:abstractNum>
-  <w:abstractNum w:abstractNumId="10" w15:restartNumberingAfterBreak="0">
+  <w:abstractNum w:abstractNumId="12" w15:restartNumberingAfterBreak="0">
     <w:nsid w:val="3EC962DC"/>
     <w:multiLevelType w:val="hybridMultilevel"/>
     <w:tmpl w:val="466CF57E"/>
@@ -11494,7 +15831,96 @@
       </w:rPr>
     </w:lvl>
   </w:abstractNum>
-  <w:abstractNum w:abstractNumId="11" w15:restartNumberingAfterBreak="0">
+  <w:abstractNum w:abstractNumId="13" w15:restartNumberingAfterBreak="0">
+    <w:nsid w:val="471F265A"/>
+    <w:multiLevelType w:val="hybridMultilevel"/>
+    <w:tmpl w:val="AE56A2EC"/>
+    <w:lvl w:ilvl="0" w:tplc="08E82408">
+      <w:start w:val="1"/>
+      <w:numFmt w:val="decimal"/>
+      <w:lvlText w:val="%1."/>
+      <w:lvlJc w:val="left"/>
+      <w:pPr>
+        <w:ind w:left="1080" w:hanging="360"/>
+      </w:pPr>
+      <w:rPr>
+        <w:rFonts w:hint="default"/>
+      </w:rPr>
+    </w:lvl>
+    <w:lvl w:ilvl="1" w:tplc="40090019">
+      <w:start w:val="1"/>
+      <w:numFmt w:val="lowerLetter"/>
+      <w:lvlText w:val="%2."/>
+      <w:lvlJc w:val="left"/>
+      <w:pPr>
+        <w:ind w:left="1800" w:hanging="360"/>
+      </w:pPr>
+    </w:lvl>
+    <w:lvl w:ilvl="2" w:tplc="4009001B">
+      <w:start w:val="1"/>
+      <w:numFmt w:val="lowerRoman"/>
+      <w:lvlText w:val="%3."/>
+      <w:lvlJc w:val="right"/>
+      <w:pPr>
+        <w:ind w:left="2520" w:hanging="180"/>
+      </w:pPr>
+    </w:lvl>
+    <w:lvl w:ilvl="3" w:tplc="4009000F" w:tentative="1">
+      <w:start w:val="1"/>
+      <w:numFmt w:val="decimal"/>
+      <w:lvlText w:val="%4."/>
+      <w:lvlJc w:val="left"/>
+      <w:pPr>
+        <w:ind w:left="3240" w:hanging="360"/>
+      </w:pPr>
+    </w:lvl>
+    <w:lvl w:ilvl="4" w:tplc="40090019" w:tentative="1">
+      <w:start w:val="1"/>
+      <w:numFmt w:val="lowerLetter"/>
+      <w:lvlText w:val="%5."/>
+      <w:lvlJc w:val="left"/>
+      <w:pPr>
+        <w:ind w:left="3960" w:hanging="360"/>
+      </w:pPr>
+    </w:lvl>
+    <w:lvl w:ilvl="5" w:tplc="4009001B" w:tentative="1">
+      <w:start w:val="1"/>
+      <w:numFmt w:val="lowerRoman"/>
+      <w:lvlText w:val="%6."/>
+      <w:lvlJc w:val="right"/>
+      <w:pPr>
+        <w:ind w:left="4680" w:hanging="180"/>
+      </w:pPr>
+    </w:lvl>
+    <w:lvl w:ilvl="6" w:tplc="4009000F" w:tentative="1">
+      <w:start w:val="1"/>
+      <w:numFmt w:val="decimal"/>
+      <w:lvlText w:val="%7."/>
+      <w:lvlJc w:val="left"/>
+      <w:pPr>
+        <w:ind w:left="5400" w:hanging="360"/>
+      </w:pPr>
+    </w:lvl>
+    <w:lvl w:ilvl="7" w:tplc="40090019" w:tentative="1">
+      <w:start w:val="1"/>
+      <w:numFmt w:val="lowerLetter"/>
+      <w:lvlText w:val="%8."/>
+      <w:lvlJc w:val="left"/>
+      <w:pPr>
+        <w:ind w:left="6120" w:hanging="360"/>
+      </w:pPr>
+    </w:lvl>
+    <w:lvl w:ilvl="8" w:tplc="4009001B" w:tentative="1">
+      <w:start w:val="1"/>
+      <w:numFmt w:val="lowerRoman"/>
+      <w:lvlText w:val="%9."/>
+      <w:lvlJc w:val="right"/>
+      <w:pPr>
+        <w:ind w:left="6840" w:hanging="180"/>
+      </w:pPr>
+    </w:lvl>
+  </w:abstractNum>
+  <w:abstractNum w:abstractNumId="14" w15:restartNumberingAfterBreak="0">
     <w:nsid w:val="48A34BC3"/>
     <w:multiLevelType w:val="multilevel"/>
     <w:tmpl w:val="90546458"/>
@@ -11643,7 +16069,7 @@
       </w:rPr>
     </w:lvl>
   </w:abstractNum>
-  <w:abstractNum w:abstractNumId="12" w15:restartNumberingAfterBreak="0">
+  <w:abstractNum w:abstractNumId="15" w15:restartNumberingAfterBreak="0">
     <w:nsid w:val="59CC2486"/>
     <w:multiLevelType w:val="hybridMultilevel"/>
     <w:tmpl w:val="3D02E7A2"/>
@@ -11732,7 +16158,7 @@
       </w:pPr>
     </w:lvl>
   </w:abstractNum>
-  <w:abstractNum w:abstractNumId="13" w15:restartNumberingAfterBreak="0">
+  <w:abstractNum w:abstractNumId="16" w15:restartNumberingAfterBreak="0">
     <w:nsid w:val="5BCA1A4B"/>
     <w:multiLevelType w:val="hybridMultilevel"/>
     <w:tmpl w:val="64B617DE"/>
@@ -11821,7 +16247,7 @@
       </w:pPr>
     </w:lvl>
   </w:abstractNum>
-  <w:abstractNum w:abstractNumId="14" w15:restartNumberingAfterBreak="0">
+  <w:abstractNum w:abstractNumId="17" w15:restartNumberingAfterBreak="0">
     <w:nsid w:val="6525022F"/>
     <w:multiLevelType w:val="hybridMultilevel"/>
     <w:tmpl w:val="AB521A1C"/>
@@ -11910,7 +16336,7 @@
       </w:pPr>
     </w:lvl>
   </w:abstractNum>
-  <w:abstractNum w:abstractNumId="15" w15:restartNumberingAfterBreak="0">
+  <w:abstractNum w:abstractNumId="18" w15:restartNumberingAfterBreak="0">
     <w:nsid w:val="75A87CA8"/>
     <w:multiLevelType w:val="multilevel"/>
     <w:tmpl w:val="F6ACA9AA"/>
@@ -12059,7 +16485,7 @@
       </w:rPr>
     </w:lvl>
   </w:abstractNum>
-  <w:abstractNum w:abstractNumId="16" w15:restartNumberingAfterBreak="0">
+  <w:abstractNum w:abstractNumId="19" w15:restartNumberingAfterBreak="0">
     <w:nsid w:val="775714E9"/>
     <w:multiLevelType w:val="multilevel"/>
     <w:tmpl w:val="DAAA36A4"/>
@@ -12209,55 +16635,64 @@
     </w:lvl>
   </w:abstractNum>
   <w:num w:numId="1" w16cid:durableId="547257169">
+    <w:abstractNumId w:val="7"/>
+  </w:num>
+  <w:num w:numId="2" w16cid:durableId="2057391109">
+    <w:abstractNumId w:val="4"/>
+  </w:num>
+  <w:num w:numId="3" w16cid:durableId="1016232756">
+    <w:abstractNumId w:val="18"/>
+  </w:num>
+  <w:num w:numId="4" w16cid:durableId="1642153491">
+    <w:abstractNumId w:val="19"/>
+  </w:num>
+  <w:num w:numId="5" w16cid:durableId="1140072224">
+    <w:abstractNumId w:val="1"/>
+  </w:num>
+  <w:num w:numId="6" w16cid:durableId="1128427088">
+    <w:abstractNumId w:val="11"/>
+  </w:num>
+  <w:num w:numId="7" w16cid:durableId="1882741502">
+    <w:abstractNumId w:val="14"/>
+  </w:num>
+  <w:num w:numId="8" w16cid:durableId="1729499380">
     <w:abstractNumId w:val="6"/>
   </w:num>
-  <w:num w:numId="2" w16cid:durableId="2057391109">
+  <w:num w:numId="9" w16cid:durableId="1020275922">
     <w:abstractNumId w:val="3"/>
   </w:num>
-  <w:num w:numId="3" w16cid:durableId="1016232756">
+  <w:num w:numId="10" w16cid:durableId="1011685571">
+    <w:abstractNumId w:val="10"/>
+  </w:num>
+  <w:num w:numId="11" w16cid:durableId="580333508">
+    <w:abstractNumId w:val="8"/>
+  </w:num>
+  <w:num w:numId="12" w16cid:durableId="586693840">
+    <w:abstractNumId w:val="5"/>
+  </w:num>
+  <w:num w:numId="13" w16cid:durableId="188565957">
+    <w:abstractNumId w:val="17"/>
+  </w:num>
+  <w:num w:numId="14" w16cid:durableId="1664117864">
+    <w:abstractNumId w:val="16"/>
+  </w:num>
+  <w:num w:numId="15" w16cid:durableId="1559826040">
+    <w:abstractNumId w:val="12"/>
+  </w:num>
+  <w:num w:numId="16" w16cid:durableId="465590463">
     <w:abstractNumId w:val="15"/>
   </w:num>
-  <w:num w:numId="4" w16cid:durableId="1642153491">
-    <w:abstractNumId w:val="16"/>
+  <w:num w:numId="17" w16cid:durableId="894506039">
+    <w:abstractNumId w:val="2"/>
   </w:num>
-  <w:num w:numId="5" w16cid:durableId="1140072224">
+  <w:num w:numId="18" w16cid:durableId="1420442672">
+    <w:abstractNumId w:val="9"/>
+  </w:num>
+  <w:num w:numId="19" w16cid:durableId="664281206">
     <w:abstractNumId w:val="0"/>
   </w:num>
-  <w:num w:numId="6" w16cid:durableId="1128427088">
-    <w:abstractNumId w:val="9"/>
-  </w:num>
-  <w:num w:numId="7" w16cid:durableId="1882741502">
-    <w:abstractNumId w:val="11"/>
-  </w:num>
-  <w:num w:numId="8" w16cid:durableId="1729499380">
-    <w:abstractNumId w:val="5"/>
-  </w:num>
-  <w:num w:numId="9" w16cid:durableId="1020275922">
-    <w:abstractNumId w:val="2"/>
-  </w:num>
-  <w:num w:numId="10" w16cid:durableId="1011685571">
-    <w:abstractNumId w:val="8"/>
-  </w:num>
-  <w:num w:numId="11" w16cid:durableId="580333508">
-    <w:abstractNumId w:val="7"/>
-  </w:num>
-  <w:num w:numId="12" w16cid:durableId="586693840">
-    <w:abstractNumId w:val="4"/>
-  </w:num>
-  <w:num w:numId="13" w16cid:durableId="188565957">
-    <w:abstractNumId w:val="14"/>
-  </w:num>
-  <w:num w:numId="14" w16cid:durableId="1664117864">
+  <w:num w:numId="20" w16cid:durableId="1691754914">
     <w:abstractNumId w:val="13"/>
-  </w:num>
-  <w:num w:numId="15" w16cid:durableId="1559826040">
-    <w:abstractNumId w:val="10"/>
-  </w:num>
-  <w:num w:numId="16" w16cid:durableId="465590463">
-    <w:abstractNumId w:val="12"/>
-  </w:num>
-  <w:num w:numId="17" w16cid:durableId="894506039">
-    <w:abstractNumId w:val="1"/>
   </w:num>
 </w:numbering>
 </file>

</xml_diff>

<commit_message>
added notes of complete course
</commit_message>
<xml_diff>
--- a/Progress report..docx
+++ b/Progress report..docx
@@ -501,16 +501,11 @@
         </w:numPr>
       </w:pPr>
       <w:r>
-        <w:t xml:space="preserve">Introduction to Bitcoin’s scripting language (similar to </w:t>
-      </w:r>
-      <w:proofErr w:type="gramStart"/>
-      <w:r>
-        <w:t>Forth)</w:t>
+        <w:t>Introduction to Bitcoin’s scripting language (similar to Forth)</w:t>
       </w:r>
       <w:r>
         <w:t>*</w:t>
       </w:r>
-      <w:proofErr w:type="gramEnd"/>
       <w:r>
         <w:br/>
         <w:t>• Stack-based, uses postfix notation</w:t>
@@ -1123,14 +1118,9 @@
         </w:numPr>
       </w:pPr>
       <w:r>
-        <w:t xml:space="preserve">Handling monopoly and power consumption – proof of </w:t>
-      </w:r>
-      <w:proofErr w:type="gramStart"/>
-      <w:r>
-        <w:t>stake(</w:t>
+        <w:t>Handling monopoly and power consumption – proof of stake(</w:t>
       </w:r>
       <w:proofErr w:type="spellStart"/>
-      <w:proofErr w:type="gramEnd"/>
       <w:r>
         <w:t>PoS</w:t>
       </w:r>
@@ -4227,21 +4217,7 @@
         <w:rPr>
           <w:lang w:val="en-GB"/>
         </w:rPr>
-        <w:t xml:space="preserve">Three </w:t>
-      </w:r>
-      <w:proofErr w:type="gramStart"/>
-      <w:r>
-        <w:rPr>
-          <w:lang w:val="en-GB"/>
-        </w:rPr>
-        <w:t>generals</w:t>
-      </w:r>
-      <w:proofErr w:type="gramEnd"/>
-      <w:r>
-        <w:rPr>
-          <w:lang w:val="en-GB"/>
-        </w:rPr>
-        <w:t xml:space="preserve"> problem</w:t>
+        <w:t>Three generals problem</w:t>
       </w:r>
     </w:p>
     <w:p>
@@ -4295,21 +4271,7 @@
         <w:rPr>
           <w:lang w:val="en-GB"/>
         </w:rPr>
-        <w:t xml:space="preserve">Four </w:t>
-      </w:r>
-      <w:proofErr w:type="gramStart"/>
-      <w:r>
-        <w:rPr>
-          <w:lang w:val="en-GB"/>
-        </w:rPr>
-        <w:t>generals</w:t>
-      </w:r>
-      <w:proofErr w:type="gramEnd"/>
-      <w:r>
-        <w:rPr>
-          <w:lang w:val="en-GB"/>
-        </w:rPr>
-        <w:t xml:space="preserve"> problem</w:t>
+        <w:t>Four generals problem</w:t>
       </w:r>
     </w:p>
     <w:p>
@@ -4363,21 +4325,7 @@
         <w:rPr>
           <w:lang w:val="en-GB"/>
         </w:rPr>
-        <w:t xml:space="preserve">Byzantine </w:t>
-      </w:r>
-      <w:proofErr w:type="gramStart"/>
-      <w:r>
-        <w:rPr>
-          <w:lang w:val="en-GB"/>
-        </w:rPr>
-        <w:t>generals</w:t>
-      </w:r>
-      <w:proofErr w:type="gramEnd"/>
-      <w:r>
-        <w:rPr>
-          <w:lang w:val="en-GB"/>
-        </w:rPr>
-        <w:t xml:space="preserve"> model</w:t>
+        <w:t>Byzantine generals model</w:t>
       </w:r>
     </w:p>
     <w:p>
@@ -7290,21 +7238,7 @@
         <w:rPr>
           <w:lang w:val="en-GB"/>
         </w:rPr>
-        <w:t xml:space="preserve">A business problem to be solved with efficiency than </w:t>
-      </w:r>
-      <w:proofErr w:type="gramStart"/>
-      <w:r>
-        <w:rPr>
-          <w:lang w:val="en-GB"/>
-        </w:rPr>
-        <w:t>it’s</w:t>
-      </w:r>
-      <w:proofErr w:type="gramEnd"/>
-      <w:r>
-        <w:rPr>
-          <w:lang w:val="en-GB"/>
-        </w:rPr>
-        <w:t xml:space="preserve"> alternatives</w:t>
+        <w:t>A business problem to be solved with efficiency than it’s alternatives</w:t>
       </w:r>
     </w:p>
     <w:p>
@@ -8302,7 +8236,6 @@
         </w:rPr>
       </w:pPr>
       <w:proofErr w:type="spellStart"/>
-      <w:proofErr w:type="gramStart"/>
       <w:r>
         <w:rPr>
           <w:lang w:val="en-GB"/>
@@ -8310,7 +8243,6 @@
         <w:t>We.trade</w:t>
       </w:r>
       <w:proofErr w:type="spellEnd"/>
-      <w:proofErr w:type="gramEnd"/>
       <w:r>
         <w:rPr>
           <w:lang w:val="en-GB"/>
@@ -10360,21 +10292,7 @@
         <w:rPr>
           <w:lang w:val="en-GB"/>
         </w:rPr>
-        <w:t xml:space="preserve">Government </w:t>
-      </w:r>
-      <w:proofErr w:type="gramStart"/>
-      <w:r>
-        <w:rPr>
-          <w:lang w:val="en-GB"/>
-        </w:rPr>
-        <w:t>need</w:t>
-      </w:r>
-      <w:proofErr w:type="gramEnd"/>
-      <w:r>
-        <w:rPr>
-          <w:lang w:val="en-GB"/>
-        </w:rPr>
-        <w:t xml:space="preserve"> to maintain</w:t>
+        <w:t>Government need to maintain</w:t>
       </w:r>
     </w:p>
     <w:p>
@@ -10671,21 +10589,7 @@
           <w:lang w:val="en-GB"/>
         </w:rPr>
         <w:lastRenderedPageBreak/>
-        <w:t xml:space="preserve">High priority or highly secured data – restricted access – need prevent from unauthorized </w:t>
-      </w:r>
-      <w:proofErr w:type="gramStart"/>
-      <w:r>
-        <w:rPr>
-          <w:lang w:val="en-GB"/>
-        </w:rPr>
-        <w:t>access( e.g.</w:t>
-      </w:r>
-      <w:proofErr w:type="gramEnd"/>
-      <w:r>
-        <w:rPr>
-          <w:lang w:val="en-GB"/>
-        </w:rPr>
-        <w:t xml:space="preserve"> </w:t>
+        <w:t xml:space="preserve">High priority or highly secured data – restricted access – need prevent from unauthorized access( e.g. </w:t>
       </w:r>
       <w:proofErr w:type="spellStart"/>
       <w:r>
@@ -11041,21 +10945,7 @@
         <w:rPr>
           <w:lang w:val="en-GB"/>
         </w:rPr>
-        <w:t xml:space="preserve">Access to the database </w:t>
-      </w:r>
-      <w:proofErr w:type="gramStart"/>
-      <w:r>
-        <w:rPr>
-          <w:lang w:val="en-GB"/>
-        </w:rPr>
-        <w:t>are</w:t>
-      </w:r>
-      <w:proofErr w:type="gramEnd"/>
-      <w:r>
-        <w:rPr>
-          <w:lang w:val="en-GB"/>
-        </w:rPr>
-        <w:t xml:space="preserve"> the transaction</w:t>
+        <w:t>Access to the database are the transaction</w:t>
       </w:r>
     </w:p>
     <w:p>
@@ -11073,21 +10963,7 @@
         <w:rPr>
           <w:lang w:val="en-GB"/>
         </w:rPr>
-        <w:t xml:space="preserve">Every such transactions (access to the data) </w:t>
-      </w:r>
-      <w:proofErr w:type="gramStart"/>
-      <w:r>
-        <w:rPr>
-          <w:lang w:val="en-GB"/>
-        </w:rPr>
-        <w:t>is</w:t>
-      </w:r>
-      <w:proofErr w:type="gramEnd"/>
-      <w:r>
-        <w:rPr>
-          <w:lang w:val="en-GB"/>
-        </w:rPr>
-        <w:t xml:space="preserve"> logged in a blockchain</w:t>
+        <w:t>Every such transactions (access to the data) is logged in a blockchain</w:t>
       </w:r>
     </w:p>
     <w:p>
@@ -11409,21 +11285,7 @@
         <w:rPr>
           <w:lang w:val="en-GB"/>
         </w:rPr>
-        <w:t xml:space="preserve"> </w:t>
-      </w:r>
-      <w:proofErr w:type="gramStart"/>
-      <w:r>
-        <w:rPr>
-          <w:lang w:val="en-GB"/>
-        </w:rPr>
-        <w:t>( a</w:t>
-      </w:r>
-      <w:proofErr w:type="gramEnd"/>
-      <w:r>
-        <w:rPr>
-          <w:lang w:val="en-GB"/>
-        </w:rPr>
-        <w:t xml:space="preserve"> trial solution/ </w:t>
+        <w:t xml:space="preserve"> ( a trial solution/ </w:t>
       </w:r>
       <w:proofErr w:type="spellStart"/>
       <w:r>
@@ -11505,19 +11367,11 @@
           <w:lang w:val="en-GB"/>
         </w:rPr>
       </w:pPr>
-      <w:proofErr w:type="gramStart"/>
-      <w:r>
-        <w:rPr>
-          <w:lang w:val="en-GB"/>
-        </w:rPr>
-        <w:t>It</w:t>
-      </w:r>
-      <w:proofErr w:type="gramEnd"/>
-      <w:r>
-        <w:rPr>
-          <w:lang w:val="en-GB"/>
-        </w:rPr>
-        <w:t xml:space="preserve"> asset and supply chain management</w:t>
+      <w:r>
+        <w:rPr>
+          <w:lang w:val="en-GB"/>
+        </w:rPr>
+        <w:t>It asset and supply chain management</w:t>
       </w:r>
     </w:p>
     <w:p>
@@ -12064,21 +11918,7 @@
         <w:rPr>
           <w:lang w:val="en-GB"/>
         </w:rPr>
-        <w:t xml:space="preserve">Information logs </w:t>
-      </w:r>
-      <w:proofErr w:type="gramStart"/>
-      <w:r>
-        <w:rPr>
-          <w:lang w:val="en-GB"/>
-        </w:rPr>
-        <w:t>has</w:t>
-      </w:r>
-      <w:proofErr w:type="gramEnd"/>
-      <w:r>
-        <w:rPr>
-          <w:lang w:val="en-GB"/>
-        </w:rPr>
-        <w:t xml:space="preserve"> not been tampered</w:t>
+        <w:t>Information logs has not been tampered</w:t>
       </w:r>
     </w:p>
     <w:p>
@@ -15511,19 +15351,11 @@
           <w:lang w:val="en-GB"/>
         </w:rPr>
       </w:pPr>
-      <w:proofErr w:type="gramStart"/>
-      <w:r>
-        <w:rPr>
-          <w:lang w:val="en-GB"/>
-        </w:rPr>
-        <w:t>Assumption :</w:t>
-      </w:r>
-      <w:proofErr w:type="gramEnd"/>
-      <w:r>
-        <w:rPr>
-          <w:lang w:val="en-GB"/>
-        </w:rPr>
-        <w:t xml:space="preserve"> 3f+1 trustees with f failures</w:t>
+      <w:r>
+        <w:rPr>
+          <w:lang w:val="en-GB"/>
+        </w:rPr>
+        <w:t>Assumption : 3f+1 trustees with f failures</w:t>
       </w:r>
     </w:p>
     <w:p>
@@ -16674,16 +16506,8 @@
         <w:rPr>
           <w:lang w:val="en-GB"/>
         </w:rPr>
-        <w:t xml:space="preserve">Two </w:t>
-      </w:r>
-      <w:proofErr w:type="gramStart"/>
-      <w:r>
-        <w:rPr>
-          <w:lang w:val="en-GB"/>
-        </w:rPr>
-        <w:t>phase</w:t>
-      </w:r>
-      <w:proofErr w:type="gramEnd"/>
+        <w:t>Two phase</w:t>
+      </w:r>
     </w:p>
     <w:p>
       <w:pPr>
@@ -17144,19 +16968,11 @@
           <w:lang w:val="en-GB"/>
         </w:rPr>
       </w:pPr>
-      <w:proofErr w:type="gramStart"/>
-      <w:r>
-        <w:rPr>
-          <w:lang w:val="en-GB"/>
-        </w:rPr>
-        <w:t>Open source</w:t>
-      </w:r>
-      <w:proofErr w:type="gramEnd"/>
-      <w:r>
-        <w:rPr>
-          <w:lang w:val="en-GB"/>
-        </w:rPr>
-        <w:t xml:space="preserve"> projects</w:t>
+      <w:r>
+        <w:rPr>
+          <w:lang w:val="en-GB"/>
+        </w:rPr>
+        <w:t>Open source projects</w:t>
       </w:r>
     </w:p>
     <w:p>
@@ -19460,9 +19276,69 @@
         <w:rPr>
           <w:lang w:val="en-GB"/>
         </w:rPr>
-        <w:t>Followmyvotete</w:t>
+        <w:t>Followmyvote</w:t>
       </w:r>
       <w:proofErr w:type="spellEnd"/>
+    </w:p>
+    <w:p>
+      <w:pPr>
+        <w:pStyle w:val="ListParagraph"/>
+        <w:numPr>
+          <w:ilvl w:val="0"/>
+          <w:numId w:val="22"/>
+        </w:numPr>
+        <w:rPr>
+          <w:lang w:val="en-GB"/>
+        </w:rPr>
+      </w:pPr>
+      <w:proofErr w:type="spellStart"/>
+      <w:r>
+        <w:rPr>
+          <w:lang w:val="en-GB"/>
+        </w:rPr>
+        <w:t>OpenBazzar</w:t>
+      </w:r>
+      <w:proofErr w:type="spellEnd"/>
+    </w:p>
+    <w:p>
+      <w:pPr>
+        <w:pStyle w:val="ListParagraph"/>
+        <w:numPr>
+          <w:ilvl w:val="0"/>
+          <w:numId w:val="22"/>
+        </w:numPr>
+        <w:rPr>
+          <w:lang w:val="en-GB"/>
+        </w:rPr>
+      </w:pPr>
+      <w:r>
+        <w:rPr>
+          <w:lang w:val="en-GB"/>
+        </w:rPr>
+        <w:t>Arcade city</w:t>
+      </w:r>
+    </w:p>
+    <w:p>
+      <w:pPr>
+        <w:ind w:left="360"/>
+        <w:rPr>
+          <w:lang w:val="en-GB"/>
+        </w:rPr>
+      </w:pPr>
+      <w:r>
+        <w:rPr>
+          <w:lang w:val="en-GB"/>
+        </w:rPr>
+        <w:t>The end.</w:t>
+      </w:r>
+    </w:p>
+    <w:p>
+      <w:pPr>
+        <w:ind w:left="360"/>
+        <w:rPr>
+          <w:lang w:val="en-GB"/>
+        </w:rPr>
+      </w:pPr>
     </w:p>
     <w:p>
       <w:pPr>

</xml_diff>